<commit_message>
added bausteinsicht with class diagrams
</commit_message>
<xml_diff>
--- a/documentation/arc42-doku-shareit.docx
+++ b/documentation/arc42-doku-shareit.docx
@@ -1,10 +1,10 @@
 
 <file path=word/document.xml><?xml version="1.0" encoding="utf-8"?>
-<w:document xmlns:wpc="http://schemas.microsoft.com/office/word/2010/wordprocessingCanvas" xmlns:cx="http://schemas.microsoft.com/office/drawing/2014/chartex" xmlns:cx1="http://schemas.microsoft.com/office/drawing/2015/9/8/chartex" xmlns:cx2="http://schemas.microsoft.com/office/drawing/2015/10/21/chartex" xmlns:cx3="http://schemas.microsoft.com/office/drawing/2016/5/9/chartex" xmlns:cx4="http://schemas.microsoft.com/office/drawing/2016/5/10/chartex" xmlns:cx5="http://schemas.microsoft.com/office/drawing/2016/5/11/chartex" xmlns:mc="http://schemas.openxmlformats.org/markup-compatibility/2006" xmlns:o="urn:schemas-microsoft-com:office:office" xmlns:r="http://schemas.openxmlformats.org/officeDocument/2006/relationships" xmlns:m="http://schemas.openxmlformats.org/officeDocument/2006/math" xmlns:v="urn:schemas-microsoft-com:vml" xmlns:wp14="http://schemas.microsoft.com/office/word/2010/wordprocessingDrawing" xmlns:wp="http://schemas.openxmlformats.org/drawingml/2006/wordprocessingDrawing" xmlns:w10="urn:schemas-microsoft-com:office:word" xmlns:w="http://schemas.openxmlformats.org/wordprocessingml/2006/main" xmlns:w14="http://schemas.microsoft.com/office/word/2010/wordml" xmlns:w15="http://schemas.microsoft.com/office/word/2012/wordml" xmlns:w16se="http://schemas.microsoft.com/office/word/2015/wordml/symex" xmlns:wpg="http://schemas.microsoft.com/office/word/2010/wordprocessingGroup" xmlns:wpi="http://schemas.microsoft.com/office/word/2010/wordprocessingInk" xmlns:wne="http://schemas.microsoft.com/office/word/2006/wordml" xmlns:wps="http://schemas.microsoft.com/office/word/2010/wordprocessingShape" mc:Ignorable="w14 w15 w16se wp14">
+<w:document xmlns:wpc="http://schemas.microsoft.com/office/word/2010/wordprocessingCanvas" xmlns:mo="http://schemas.microsoft.com/office/mac/office/2008/main" xmlns:mc="http://schemas.openxmlformats.org/markup-compatibility/2006" xmlns:mv="urn:schemas-microsoft-com:mac:vml" xmlns:o="urn:schemas-microsoft-com:office:office" xmlns:r="http://schemas.openxmlformats.org/officeDocument/2006/relationships" xmlns:m="http://schemas.openxmlformats.org/officeDocument/2006/math" xmlns:v="urn:schemas-microsoft-com:vml" xmlns:wp14="http://schemas.microsoft.com/office/word/2010/wordprocessingDrawing" xmlns:wp="http://schemas.openxmlformats.org/drawingml/2006/wordprocessingDrawing" xmlns:w10="urn:schemas-microsoft-com:office:word" xmlns:w="http://schemas.openxmlformats.org/wordprocessingml/2006/main" xmlns:w14="http://schemas.microsoft.com/office/word/2010/wordml" xmlns:w15="http://schemas.microsoft.com/office/word/2012/wordml" xmlns:wpg="http://schemas.microsoft.com/office/word/2010/wordprocessingGroup" xmlns:wpi="http://schemas.microsoft.com/office/word/2010/wordprocessingInk" xmlns:wne="http://schemas.microsoft.com/office/word/2006/wordml" xmlns:wps="http://schemas.microsoft.com/office/word/2010/wordprocessingShape" mc:Ignorable="w14 w15 wp14">
   <w:body>
     <w:p>
       <w:pPr>
-        <w:pStyle w:val="Titel"/>
+        <w:pStyle w:val="Title"/>
         <w:rPr>
           <w:lang w:val="de-DE"/>
         </w:rPr>
@@ -12,10 +12,10 @@
       <w:r>
         <w:rPr>
           <w:noProof/>
-          <w:lang w:val="de-DE" w:eastAsia="de-DE"/>
+          <w:lang w:val="en-GB" w:eastAsia="en-GB"/>
         </w:rPr>
         <w:drawing>
-          <wp:inline distT="0" distB="0" distL="0" distR="0">
+          <wp:inline distT="0" distB="0" distL="0" distR="0" wp14:anchorId="62E1FEF4" wp14:editId="12FEC0E4">
             <wp:extent cx="2438400" cy="1219200"/>
             <wp:effectExtent l="0" t="0" r="0" b="0"/>
             <wp:docPr id="1" name="Picture" descr="arc42"/>
@@ -65,7 +65,7 @@
     </w:p>
     <w:p>
       <w:pPr>
-        <w:pStyle w:val="Datum"/>
+        <w:pStyle w:val="Date"/>
         <w:rPr>
           <w:lang w:val="de-DE"/>
         </w:rPr>
@@ -79,7 +79,7 @@
     </w:p>
     <w:p>
       <w:pPr>
-        <w:pStyle w:val="berschrift1"/>
+        <w:pStyle w:val="Heading1"/>
         <w:rPr>
           <w:lang w:val="de-DE"/>
         </w:rPr>
@@ -104,7 +104,7 @@
     </w:p>
     <w:p>
       <w:pPr>
-        <w:pStyle w:val="Textkrper"/>
+        <w:pStyle w:val="BodyText"/>
         <w:rPr>
           <w:lang w:val="de-DE"/>
         </w:rPr>
@@ -118,35 +118,54 @@
     </w:p>
     <w:p>
       <w:pPr>
-        <w:pStyle w:val="Textkrper"/>
-        <w:rPr>
-          <w:lang w:val="de-DE"/>
-        </w:rPr>
-      </w:pPr>
-      <w:r>
-        <w:rPr>
-          <w:lang w:val="de-DE"/>
-        </w:rPr>
-        <w:t>Erstellt von Dr. Gernot Starke, Dr. Peter Hruschka und Mitwirkenden.</w:t>
-      </w:r>
-    </w:p>
-    <w:p>
-      <w:pPr>
-        <w:pStyle w:val="Textkrper"/>
-      </w:pPr>
-      <w:r>
-        <w:t>Template Revision: 7.0 DE (asciidoc-based), January 2017</w:t>
-      </w:r>
-    </w:p>
-    <w:p>
-      <w:pPr>
-        <w:pStyle w:val="Textkrper"/>
-      </w:pPr>
-      <w:r>
-        <w:t xml:space="preserve">© </w:t>
-      </w:r>
-      <w:r>
-        <w:t xml:space="preserve">We acknowledge that this document uses material from the arc 42 architecture template, </w:t>
+        <w:pStyle w:val="BodyText"/>
+        <w:rPr>
+          <w:lang w:val="de-DE"/>
+        </w:rPr>
+      </w:pPr>
+      <w:r>
+        <w:rPr>
+          <w:lang w:val="de-DE"/>
+        </w:rPr>
+        <w:t xml:space="preserve">Erstellt von Dr. Gernot Starke, Dr. Peter </w:t>
+      </w:r>
+      <w:proofErr w:type="spellStart"/>
+      <w:r>
+        <w:rPr>
+          <w:lang w:val="de-DE"/>
+        </w:rPr>
+        <w:t>Hruschka</w:t>
+      </w:r>
+      <w:proofErr w:type="spellEnd"/>
+      <w:r>
+        <w:rPr>
+          <w:lang w:val="de-DE"/>
+        </w:rPr>
+        <w:t xml:space="preserve"> und Mitwirkenden.</w:t>
+      </w:r>
+    </w:p>
+    <w:p>
+      <w:pPr>
+        <w:pStyle w:val="BodyText"/>
+      </w:pPr>
+      <w:r>
+        <w:t>Template Revision: 7.0 DE (</w:t>
+      </w:r>
+      <w:proofErr w:type="spellStart"/>
+      <w:r>
+        <w:t>asciidoc</w:t>
+      </w:r>
+      <w:proofErr w:type="spellEnd"/>
+      <w:r>
+        <w:t>-based), January 2017</w:t>
+      </w:r>
+    </w:p>
+    <w:p>
+      <w:pPr>
+        <w:pStyle w:val="BodyText"/>
+      </w:pPr>
+      <w:r>
+        <w:t xml:space="preserve">© We acknowledge that this document uses material from the arc 42 architecture template, </w:t>
       </w:r>
       <w:hyperlink r:id="rId8">
         <w:r>
@@ -157,12 +176,20 @@
         </w:r>
       </w:hyperlink>
       <w:r>
-        <w:t>. Created by Dr. Peter Hruschka &amp; Dr. Gernot Starke.</w:t>
-      </w:r>
-    </w:p>
-    <w:p>
-      <w:pPr>
-        <w:pStyle w:val="Blocktext"/>
+        <w:t xml:space="preserve">. Created by Dr. Peter </w:t>
+      </w:r>
+      <w:proofErr w:type="spellStart"/>
+      <w:r>
+        <w:t>Hruschka</w:t>
+      </w:r>
+      <w:proofErr w:type="spellEnd"/>
+      <w:r>
+        <w:t xml:space="preserve"> &amp; Dr. Gernot Starke.</w:t>
+      </w:r>
+    </w:p>
+    <w:p>
+      <w:pPr>
+        <w:pStyle w:val="BlockText"/>
       </w:pPr>
       <w:r>
         <w:rPr>
@@ -173,23 +200,32 @@
     </w:p>
     <w:p>
       <w:pPr>
-        <w:pStyle w:val="Blocktext"/>
-        <w:rPr>
-          <w:lang w:val="de-DE"/>
-        </w:rPr>
-      </w:pPr>
-      <w:r>
-        <w:rPr>
-          <w:lang w:val="de-DE"/>
-        </w:rPr>
-        <w:t>Diese Version des Templates enthält Hilfen und Erläut</w:t>
-      </w:r>
-      <w:r>
-        <w:rPr>
-          <w:lang w:val="de-DE"/>
-        </w:rPr>
-        <w:t xml:space="preserve">erungen. Sie dient der Einarbeitung in arc42 sowie dem Verständnis der Konzepte. Für die Dokumentation eigener System verwenden Sie besser die </w:t>
-      </w:r>
+        <w:pStyle w:val="BlockText"/>
+        <w:rPr>
+          <w:lang w:val="de-DE"/>
+        </w:rPr>
+      </w:pPr>
+      <w:r>
+        <w:rPr>
+          <w:lang w:val="de-DE"/>
+        </w:rPr>
+        <w:t xml:space="preserve">Diese Version </w:t>
+      </w:r>
+      <w:proofErr w:type="gramStart"/>
+      <w:r>
+        <w:rPr>
+          <w:lang w:val="de-DE"/>
+        </w:rPr>
+        <w:t>des Templates</w:t>
+      </w:r>
+      <w:proofErr w:type="gramEnd"/>
+      <w:r>
+        <w:rPr>
+          <w:lang w:val="de-DE"/>
+        </w:rPr>
+        <w:t xml:space="preserve"> enthält Hilfen und Erläuterungen. Sie dient der Einarbeitung in arc42 sowie dem Verständnis der Konzepte. Für die Dokumentation eigener System verwenden Sie besser die </w:t>
+      </w:r>
+      <w:proofErr w:type="spellStart"/>
       <w:r>
         <w:rPr>
           <w:i/>
@@ -197,6 +233,7 @@
         </w:rPr>
         <w:t>plain</w:t>
       </w:r>
+      <w:proofErr w:type="spellEnd"/>
       <w:r>
         <w:rPr>
           <w:lang w:val="de-DE"/>
@@ -206,7 +243,7 @@
     </w:p>
     <w:p>
       <w:pPr>
-        <w:pStyle w:val="berschrift1"/>
+        <w:pStyle w:val="Heading1"/>
         <w:rPr>
           <w:lang w:val="de-DE"/>
         </w:rPr>
@@ -222,7 +259,7 @@
     </w:p>
     <w:p>
       <w:pPr>
-        <w:pStyle w:val="berschrift2"/>
+        <w:pStyle w:val="Heading2"/>
         <w:rPr>
           <w:lang w:val="de-DE"/>
         </w:rPr>
@@ -238,7 +275,7 @@
     </w:p>
     <w:p>
       <w:pPr>
-        <w:pStyle w:val="berschrift2"/>
+        <w:pStyle w:val="Heading2"/>
         <w:rPr>
           <w:rFonts w:asciiTheme="minorHAnsi" w:eastAsiaTheme="minorHAnsi" w:hAnsiTheme="minorHAnsi" w:cstheme="minorBidi"/>
           <w:b w:val="0"/>
@@ -261,72 +298,10 @@
           <w:szCs w:val="24"/>
           <w:lang w:val="de-DE"/>
         </w:rPr>
-        <w:t>Studierende der Hochschule München benötigen innerhalb der Bachelor-/Master-Laufbahn diverse Fachbücher/CDs um einen intensiven und schnellen Lernerfolg zu erreichen. Diese Literatur ist oftmals kostspielig und wird darüber hinaus meist nur für einen kurzen Zeitraum (für gewöhnlich ein Semester) benötigt. Für diese Problemstellung soll das "ShareIt"-System eine elegante Möglichkeit bieten, um</w:t>
-      </w:r>
-    </w:p>
-    <w:p>
-      <w:pPr>
-        <w:pStyle w:val="Textkrper"/>
-        <w:numPr>
-          <w:ilvl w:val="0"/>
-          <w:numId w:val="24"/>
-        </w:numPr>
-        <w:rPr>
-          <w:lang w:val="de-DE"/>
-        </w:rPr>
-      </w:pPr>
-      <w:r>
-        <w:rPr>
-          <w:lang w:val="de-DE"/>
-        </w:rPr>
-        <w:t>Studierende</w:t>
-      </w:r>
-      <w:r>
-        <w:rPr>
-          <w:lang w:val="de-DE"/>
-        </w:rPr>
-        <w:t>n</w:t>
-      </w:r>
-      <w:r>
-        <w:rPr>
-          <w:lang w:val="de-DE"/>
-        </w:rPr>
-        <w:t xml:space="preserve"> nicht mehr benötigte Fachbücher/CDs für den Verleih anzubieten.</w:t>
-      </w:r>
-    </w:p>
-    <w:p>
-      <w:pPr>
-        <w:pStyle w:val="Textkrper"/>
-        <w:numPr>
-          <w:ilvl w:val="0"/>
-          <w:numId w:val="24"/>
-        </w:numPr>
-        <w:rPr>
-          <w:lang w:val="de-DE"/>
-        </w:rPr>
-      </w:pPr>
-      <w:r>
-        <w:rPr>
-          <w:lang w:val="de-DE"/>
-        </w:rPr>
-        <w:t>benötigte Fa</w:t>
-      </w:r>
-      <w:r>
-        <w:rPr>
-          <w:lang w:val="de-DE"/>
-        </w:rPr>
-        <w:t>chbücher einfach und komfortabel</w:t>
-      </w:r>
-      <w:r>
-        <w:rPr>
-          <w:lang w:val="de-DE"/>
-        </w:rPr>
-        <w:t xml:space="preserve"> ausleihen zu können.</w:t>
-      </w:r>
-    </w:p>
-    <w:p>
-      <w:pPr>
-        <w:pStyle w:val="berschrift2"/>
+        <w:t>Studierende der Hochschule München benötigen innerhalb der Bachelor-/Master-Laufbahn diverse Fachbücher/CDs um einen intensiven und schnellen Lernerfolg zu erreichen. Diese Literatur ist oftmals kostspielig und wird darüber hinaus meist nur für einen kurzen Zeitraum (für gewöhnlich ein Semester) benötigt. Für diese Problemstellung soll das "</w:t>
+      </w:r>
+      <w:proofErr w:type="spellStart"/>
+      <w:r>
         <w:rPr>
           <w:rFonts w:asciiTheme="minorHAnsi" w:eastAsiaTheme="minorHAnsi" w:hAnsiTheme="minorHAnsi" w:cstheme="minorBidi"/>
           <w:b w:val="0"/>
@@ -336,11 +311,10 @@
           <w:szCs w:val="24"/>
           <w:lang w:val="de-DE"/>
         </w:rPr>
-      </w:pPr>
-    </w:p>
-    <w:p>
-      <w:pPr>
-        <w:pStyle w:val="berschrift2"/>
+        <w:t>ShareIt</w:t>
+      </w:r>
+      <w:proofErr w:type="spellEnd"/>
+      <w:r>
         <w:rPr>
           <w:rFonts w:asciiTheme="minorHAnsi" w:eastAsiaTheme="minorHAnsi" w:hAnsiTheme="minorHAnsi" w:cstheme="minorBidi"/>
           <w:b w:val="0"/>
@@ -350,8 +324,72 @@
           <w:szCs w:val="24"/>
           <w:lang w:val="de-DE"/>
         </w:rPr>
-      </w:pPr>
-      <w:r>
+        <w:t>"-System eine elegante Möglichkeit bieten, um</w:t>
+      </w:r>
+    </w:p>
+    <w:p>
+      <w:pPr>
+        <w:pStyle w:val="BodyText"/>
+        <w:numPr>
+          <w:ilvl w:val="0"/>
+          <w:numId w:val="24"/>
+        </w:numPr>
+        <w:rPr>
+          <w:lang w:val="de-DE"/>
+        </w:rPr>
+      </w:pPr>
+      <w:r>
+        <w:rPr>
+          <w:lang w:val="de-DE"/>
+        </w:rPr>
+        <w:t>Studierende</w:t>
+      </w:r>
+      <w:r>
+        <w:rPr>
+          <w:lang w:val="de-DE"/>
+        </w:rPr>
+        <w:t>n</w:t>
+      </w:r>
+      <w:r>
+        <w:rPr>
+          <w:lang w:val="de-DE"/>
+        </w:rPr>
+        <w:t xml:space="preserve"> nicht mehr benötigte Fachbücher/CDs für den Verleih anzubieten.</w:t>
+      </w:r>
+    </w:p>
+    <w:p>
+      <w:pPr>
+        <w:pStyle w:val="BodyText"/>
+        <w:numPr>
+          <w:ilvl w:val="0"/>
+          <w:numId w:val="24"/>
+        </w:numPr>
+        <w:rPr>
+          <w:lang w:val="de-DE"/>
+        </w:rPr>
+      </w:pPr>
+      <w:r>
+        <w:rPr>
+          <w:lang w:val="de-DE"/>
+        </w:rPr>
+        <w:t>benötigte Fa</w:t>
+      </w:r>
+      <w:r>
+        <w:rPr>
+          <w:lang w:val="de-DE"/>
+        </w:rPr>
+        <w:t>chbücher einfach und komfortabel</w:t>
+      </w:r>
+      <w:r>
+        <w:rPr>
+          <w:lang w:val="de-DE"/>
+        </w:rPr>
+        <w:t xml:space="preserve"> ausleihen zu können.</w:t>
+      </w:r>
+    </w:p>
+    <w:p>
+      <w:pPr>
+        <w:pStyle w:val="Heading2"/>
         <w:rPr>
           <w:rFonts w:asciiTheme="minorHAnsi" w:eastAsiaTheme="minorHAnsi" w:hAnsiTheme="minorHAnsi" w:cstheme="minorBidi"/>
           <w:b w:val="0"/>
@@ -361,9 +399,11 @@
           <w:szCs w:val="24"/>
           <w:lang w:val="de-DE"/>
         </w:rPr>
-        <w:t>Das ShareIt-System soll dabei als zentrale Verleihbibliothek für gebrauchte Fachliteratur/CDs dienen. Studierende, welche Exemplare ausleihen/anbieten wollen, müssen sich gegenüber dem System mittels einem Token authentisieren, um Falscheingaben und Missbrauch zu vermeiden. Die Implementierung wird ohne Front-End zur Verfügung gestellt und nur über eine REST-API implementiert. Als Datenübertragungsformat dient JSON.</w:t>
-      </w:r>
-      <w:r>
+      </w:pPr>
+    </w:p>
+    <w:p>
+      <w:pPr>
+        <w:pStyle w:val="Heading2"/>
         <w:rPr>
           <w:rFonts w:asciiTheme="minorHAnsi" w:eastAsiaTheme="minorHAnsi" w:hAnsiTheme="minorHAnsi" w:cstheme="minorBidi"/>
           <w:b w:val="0"/>
@@ -373,12 +413,8 @@
           <w:szCs w:val="24"/>
           <w:lang w:val="de-DE"/>
         </w:rPr>
-        <w:t xml:space="preserve"> </w:t>
-      </w:r>
-    </w:p>
-    <w:p>
-      <w:pPr>
-        <w:pStyle w:val="berschrift2"/>
+      </w:pPr>
+      <w:r>
         <w:rPr>
           <w:rFonts w:asciiTheme="minorHAnsi" w:eastAsiaTheme="minorHAnsi" w:hAnsiTheme="minorHAnsi" w:cstheme="minorBidi"/>
           <w:b w:val="0"/>
@@ -388,7 +424,9 @@
           <w:szCs w:val="24"/>
           <w:lang w:val="de-DE"/>
         </w:rPr>
-      </w:pPr>
+        <w:t xml:space="preserve">Das </w:t>
+      </w:r>
+      <w:proofErr w:type="spellStart"/>
       <w:r>
         <w:rPr>
           <w:rFonts w:asciiTheme="minorHAnsi" w:eastAsiaTheme="minorHAnsi" w:hAnsiTheme="minorHAnsi" w:cstheme="minorBidi"/>
@@ -399,42 +437,10 @@
           <w:szCs w:val="24"/>
           <w:lang w:val="de-DE"/>
         </w:rPr>
-        <w:t>Die genaue Anforderungsbeschreibung ist unter Moodle der Veranstaltung "Software-Architektur" verfügbar.</w:t>
-      </w:r>
-    </w:p>
-    <w:p>
-      <w:pPr>
-        <w:pStyle w:val="Textkrper"/>
-        <w:rPr>
-          <w:lang w:val="de-DE"/>
-        </w:rPr>
-      </w:pPr>
-    </w:p>
-    <w:p>
-      <w:pPr>
-        <w:pStyle w:val="berschrift2"/>
-        <w:rPr>
-          <w:lang w:val="de-DE"/>
-        </w:rPr>
-      </w:pPr>
-      <w:r>
-        <w:rPr>
-          <w:lang w:val="de-DE"/>
-        </w:rPr>
-        <w:t>Q</w:t>
-      </w:r>
-      <w:r>
-        <w:rPr>
-          <w:lang w:val="de-DE"/>
-        </w:rPr>
-        <w:t>ualitätsziele</w:t>
-      </w:r>
-      <w:bookmarkStart w:id="4" w:name="_stakeholder"/>
-      <w:bookmarkEnd w:id="4"/>
-    </w:p>
-    <w:p>
-      <w:pPr>
-        <w:pStyle w:val="berschrift2"/>
+        <w:t>ShareIt</w:t>
+      </w:r>
+      <w:proofErr w:type="spellEnd"/>
+      <w:r>
         <w:rPr>
           <w:rFonts w:asciiTheme="minorHAnsi" w:eastAsiaTheme="minorHAnsi" w:hAnsiTheme="minorHAnsi" w:cstheme="minorBidi"/>
           <w:b w:val="0"/>
@@ -444,7 +450,9 @@
           <w:szCs w:val="24"/>
           <w:lang w:val="de-DE"/>
         </w:rPr>
-      </w:pPr>
+        <w:t xml:space="preserve">-System soll dabei als zentrale Verleihbibliothek für gebrauchte Fachliteratur/CDs dienen. Studierende, welche Exemplare ausleihen/anbieten wollen, müssen sich gegenüber dem System mittels </w:t>
+      </w:r>
+      <w:proofErr w:type="gramStart"/>
       <w:r>
         <w:rPr>
           <w:rFonts w:asciiTheme="minorHAnsi" w:eastAsiaTheme="minorHAnsi" w:hAnsiTheme="minorHAnsi" w:cstheme="minorBidi"/>
@@ -455,32 +463,10 @@
           <w:szCs w:val="24"/>
           <w:lang w:val="de-DE"/>
         </w:rPr>
-        <w:t xml:space="preserve">Folgende Qualitätsziele sind zwingend erforderlich: </w:t>
-      </w:r>
-    </w:p>
-    <w:p>
-      <w:pPr>
-        <w:pStyle w:val="Textkrper"/>
-        <w:rPr>
-          <w:color w:val="FF0000"/>
-          <w:lang w:val="de-DE"/>
-        </w:rPr>
-      </w:pPr>
-      <w:r>
-        <w:rPr>
-          <w:color w:val="FF0000"/>
-          <w:lang w:val="de-DE"/>
-        </w:rPr>
-        <w:t>// Tabelle mit klarer Prioritätenvergabe!!</w:t>
-      </w:r>
-    </w:p>
-    <w:p>
-      <w:pPr>
-        <w:pStyle w:val="berschrift2"/>
-        <w:numPr>
-          <w:ilvl w:val="0"/>
-          <w:numId w:val="24"/>
-        </w:numPr>
+        <w:t>einem Token</w:t>
+      </w:r>
+      <w:proofErr w:type="gramEnd"/>
+      <w:r>
         <w:rPr>
           <w:rFonts w:asciiTheme="minorHAnsi" w:eastAsiaTheme="minorHAnsi" w:hAnsiTheme="minorHAnsi" w:cstheme="minorBidi"/>
           <w:b w:val="0"/>
@@ -490,7 +476,8 @@
           <w:szCs w:val="24"/>
           <w:lang w:val="de-DE"/>
         </w:rPr>
-      </w:pPr>
+        <w:t xml:space="preserve"> authentisieren, um Falscheingaben und Missbrauch zu vermeiden. Die Implementierung wird ohne Front-End zur Verfügung gestellt und nur über eine REST-API implementiert. Als Datenübertragungsformat dient JSON.</w:t>
+      </w:r>
       <w:r>
         <w:rPr>
           <w:rFonts w:asciiTheme="minorHAnsi" w:eastAsiaTheme="minorHAnsi" w:hAnsiTheme="minorHAnsi" w:cstheme="minorBidi"/>
@@ -501,16 +488,12 @@
           <w:szCs w:val="24"/>
           <w:lang w:val="de-DE"/>
         </w:rPr>
-        <w:t>Hochverfügbarkeit des Systems</w:t>
-      </w:r>
-    </w:p>
-    <w:p>
-      <w:pPr>
-        <w:pStyle w:val="berschrift2"/>
-        <w:numPr>
-          <w:ilvl w:val="0"/>
-          <w:numId w:val="24"/>
-        </w:numPr>
+        <w:t xml:space="preserve"> </w:t>
+      </w:r>
+    </w:p>
+    <w:p>
+      <w:pPr>
+        <w:pStyle w:val="Heading2"/>
         <w:rPr>
           <w:rFonts w:asciiTheme="minorHAnsi" w:eastAsiaTheme="minorHAnsi" w:hAnsiTheme="minorHAnsi" w:cstheme="minorBidi"/>
           <w:b w:val="0"/>
@@ -531,16 +514,10 @@
           <w:szCs w:val="24"/>
           <w:lang w:val="de-DE"/>
         </w:rPr>
-        <w:t>Konsistente Datenhaltung</w:t>
-      </w:r>
-    </w:p>
-    <w:p>
-      <w:pPr>
-        <w:pStyle w:val="berschrift2"/>
-        <w:numPr>
-          <w:ilvl w:val="0"/>
-          <w:numId w:val="24"/>
-        </w:numPr>
+        <w:t xml:space="preserve">Die genaue Anforderungsbeschreibung ist unter </w:t>
+      </w:r>
+      <w:proofErr w:type="spellStart"/>
+      <w:r>
         <w:rPr>
           <w:rFonts w:asciiTheme="minorHAnsi" w:eastAsiaTheme="minorHAnsi" w:hAnsiTheme="minorHAnsi" w:cstheme="minorBidi"/>
           <w:b w:val="0"/>
@@ -550,7 +527,9 @@
           <w:szCs w:val="24"/>
           <w:lang w:val="de-DE"/>
         </w:rPr>
-      </w:pPr>
+        <w:t>Moodle</w:t>
+      </w:r>
+      <w:proofErr w:type="spellEnd"/>
       <w:r>
         <w:rPr>
           <w:rFonts w:asciiTheme="minorHAnsi" w:eastAsiaTheme="minorHAnsi" w:hAnsiTheme="minorHAnsi" w:cstheme="minorBidi"/>
@@ -561,35 +540,191 @@
           <w:szCs w:val="24"/>
           <w:lang w:val="de-DE"/>
         </w:rPr>
-        <w:t>Intuitive und einfache REST-Schnittstelle</w:t>
-      </w:r>
-    </w:p>
-    <w:p>
-      <w:pPr>
-        <w:pStyle w:val="Textkrper"/>
+        <w:t xml:space="preserve"> der Veranstaltung "Software-Architektur" verfügbar.</w:t>
+      </w:r>
+    </w:p>
+    <w:p>
+      <w:pPr>
+        <w:pStyle w:val="BodyText"/>
+        <w:rPr>
+          <w:lang w:val="de-DE"/>
+        </w:rPr>
+      </w:pPr>
+    </w:p>
+    <w:p>
+      <w:pPr>
+        <w:pStyle w:val="Heading2"/>
+        <w:rPr>
+          <w:lang w:val="de-DE"/>
+        </w:rPr>
+      </w:pPr>
+      <w:r>
+        <w:rPr>
+          <w:lang w:val="de-DE"/>
+        </w:rPr>
+        <w:t>Qualitätsziele</w:t>
+      </w:r>
+      <w:bookmarkStart w:id="4" w:name="_stakeholder"/>
+      <w:bookmarkEnd w:id="4"/>
+    </w:p>
+    <w:p>
+      <w:pPr>
+        <w:pStyle w:val="Heading2"/>
+        <w:rPr>
+          <w:rFonts w:asciiTheme="minorHAnsi" w:eastAsiaTheme="minorHAnsi" w:hAnsiTheme="minorHAnsi" w:cstheme="minorBidi"/>
+          <w:b w:val="0"/>
+          <w:bCs w:val="0"/>
+          <w:color w:val="auto"/>
+          <w:sz w:val="24"/>
+          <w:szCs w:val="24"/>
+          <w:lang w:val="de-DE"/>
+        </w:rPr>
+      </w:pPr>
+      <w:r>
+        <w:rPr>
+          <w:rFonts w:asciiTheme="minorHAnsi" w:eastAsiaTheme="minorHAnsi" w:hAnsiTheme="minorHAnsi" w:cstheme="minorBidi"/>
+          <w:b w:val="0"/>
+          <w:bCs w:val="0"/>
+          <w:color w:val="auto"/>
+          <w:sz w:val="24"/>
+          <w:szCs w:val="24"/>
+          <w:lang w:val="de-DE"/>
+        </w:rPr>
+        <w:t xml:space="preserve">Folgende Qualitätsziele sind zwingend erforderlich: </w:t>
+      </w:r>
+    </w:p>
+    <w:p>
+      <w:pPr>
+        <w:pStyle w:val="BodyText"/>
+        <w:rPr>
+          <w:color w:val="FF0000"/>
+          <w:lang w:val="de-DE"/>
+        </w:rPr>
+      </w:pPr>
+      <w:r>
+        <w:rPr>
+          <w:color w:val="FF0000"/>
+          <w:lang w:val="de-DE"/>
+        </w:rPr>
+        <w:t>// Tabelle mit klarer Prioritätenvergabe!!</w:t>
+      </w:r>
+    </w:p>
+    <w:p>
+      <w:pPr>
+        <w:pStyle w:val="Heading2"/>
         <w:numPr>
           <w:ilvl w:val="0"/>
           <w:numId w:val="24"/>
         </w:numPr>
         <w:rPr>
-          <w:lang w:val="de-DE"/>
-        </w:rPr>
-      </w:pPr>
-      <w:r>
-        <w:rPr>
-          <w:lang w:val="de-DE"/>
-        </w:rPr>
-        <w:t>Sichere Authentifizierung von Nutzern (Schutz vor Missbrauch)</w:t>
-      </w:r>
-    </w:p>
-    <w:p>
-      <w:pPr>
-        <w:pStyle w:val="Textkrper"/>
+          <w:rFonts w:asciiTheme="minorHAnsi" w:eastAsiaTheme="minorHAnsi" w:hAnsiTheme="minorHAnsi" w:cstheme="minorBidi"/>
+          <w:b w:val="0"/>
+          <w:bCs w:val="0"/>
+          <w:color w:val="auto"/>
+          <w:sz w:val="24"/>
+          <w:szCs w:val="24"/>
+          <w:lang w:val="de-DE"/>
+        </w:rPr>
+      </w:pPr>
+      <w:r>
+        <w:rPr>
+          <w:rFonts w:asciiTheme="minorHAnsi" w:eastAsiaTheme="minorHAnsi" w:hAnsiTheme="minorHAnsi" w:cstheme="minorBidi"/>
+          <w:b w:val="0"/>
+          <w:bCs w:val="0"/>
+          <w:color w:val="auto"/>
+          <w:sz w:val="24"/>
+          <w:szCs w:val="24"/>
+          <w:lang w:val="de-DE"/>
+        </w:rPr>
+        <w:t>Hochverfügbarkeit des Systems</w:t>
+      </w:r>
+    </w:p>
+    <w:p>
+      <w:pPr>
+        <w:pStyle w:val="Heading2"/>
         <w:numPr>
           <w:ilvl w:val="0"/>
           <w:numId w:val="24"/>
         </w:numPr>
         <w:rPr>
+          <w:rFonts w:asciiTheme="minorHAnsi" w:eastAsiaTheme="minorHAnsi" w:hAnsiTheme="minorHAnsi" w:cstheme="minorBidi"/>
+          <w:b w:val="0"/>
+          <w:bCs w:val="0"/>
+          <w:color w:val="auto"/>
+          <w:sz w:val="24"/>
+          <w:szCs w:val="24"/>
+          <w:lang w:val="de-DE"/>
+        </w:rPr>
+      </w:pPr>
+      <w:r>
+        <w:rPr>
+          <w:rFonts w:asciiTheme="minorHAnsi" w:eastAsiaTheme="minorHAnsi" w:hAnsiTheme="minorHAnsi" w:cstheme="minorBidi"/>
+          <w:b w:val="0"/>
+          <w:bCs w:val="0"/>
+          <w:color w:val="auto"/>
+          <w:sz w:val="24"/>
+          <w:szCs w:val="24"/>
+          <w:lang w:val="de-DE"/>
+        </w:rPr>
+        <w:t>Konsistente Datenhaltung</w:t>
+      </w:r>
+    </w:p>
+    <w:p>
+      <w:pPr>
+        <w:pStyle w:val="Heading2"/>
+        <w:numPr>
+          <w:ilvl w:val="0"/>
+          <w:numId w:val="24"/>
+        </w:numPr>
+        <w:rPr>
+          <w:rFonts w:asciiTheme="minorHAnsi" w:eastAsiaTheme="minorHAnsi" w:hAnsiTheme="minorHAnsi" w:cstheme="minorBidi"/>
+          <w:b w:val="0"/>
+          <w:bCs w:val="0"/>
+          <w:color w:val="auto"/>
+          <w:sz w:val="24"/>
+          <w:szCs w:val="24"/>
+          <w:lang w:val="de-DE"/>
+        </w:rPr>
+      </w:pPr>
+      <w:r>
+        <w:rPr>
+          <w:rFonts w:asciiTheme="minorHAnsi" w:eastAsiaTheme="minorHAnsi" w:hAnsiTheme="minorHAnsi" w:cstheme="minorBidi"/>
+          <w:b w:val="0"/>
+          <w:bCs w:val="0"/>
+          <w:color w:val="auto"/>
+          <w:sz w:val="24"/>
+          <w:szCs w:val="24"/>
+          <w:lang w:val="de-DE"/>
+        </w:rPr>
+        <w:t>Intuitive und einfache REST-Schnittstelle</w:t>
+      </w:r>
+    </w:p>
+    <w:p>
+      <w:pPr>
+        <w:pStyle w:val="BodyText"/>
+        <w:numPr>
+          <w:ilvl w:val="0"/>
+          <w:numId w:val="24"/>
+        </w:numPr>
+        <w:rPr>
+          <w:lang w:val="de-DE"/>
+        </w:rPr>
+      </w:pPr>
+      <w:r>
+        <w:rPr>
+          <w:lang w:val="de-DE"/>
+        </w:rPr>
+        <w:t>Sichere Authentifizierung von Nutzern (Schutz vor Missbrauch)</w:t>
+      </w:r>
+    </w:p>
+    <w:p>
+      <w:pPr>
+        <w:pStyle w:val="BodyText"/>
+        <w:numPr>
+          <w:ilvl w:val="0"/>
+          <w:numId w:val="24"/>
+        </w:numPr>
+        <w:rPr>
           <w:color w:val="FF0000"/>
           <w:lang w:val="de-DE"/>
         </w:rPr>
@@ -603,7 +738,7 @@
     </w:p>
     <w:p>
       <w:pPr>
-        <w:pStyle w:val="Textkrper"/>
+        <w:pStyle w:val="BodyText"/>
         <w:rPr>
           <w:color w:val="FF0000"/>
           <w:lang w:val="de-DE"/>
@@ -640,7 +775,7 @@
     </w:p>
     <w:p>
       <w:pPr>
-        <w:pStyle w:val="Textkrper"/>
+        <w:pStyle w:val="BodyText"/>
         <w:rPr>
           <w:color w:val="9BBB59" w:themeColor="accent3"/>
           <w:lang w:val="de-DE"/>
@@ -663,7 +798,7 @@
     </w:p>
     <w:p>
       <w:pPr>
-        <w:pStyle w:val="berschrift2"/>
+        <w:pStyle w:val="Heading2"/>
         <w:rPr>
           <w:rFonts w:asciiTheme="minorHAnsi" w:eastAsiaTheme="minorHAnsi" w:hAnsiTheme="minorHAnsi" w:cstheme="minorBidi"/>
           <w:b w:val="0"/>
@@ -677,7 +812,7 @@
     </w:p>
     <w:p>
       <w:pPr>
-        <w:pStyle w:val="berschrift2"/>
+        <w:pStyle w:val="Heading2"/>
         <w:rPr>
           <w:rFonts w:asciiTheme="minorHAnsi" w:eastAsiaTheme="minorHAnsi" w:hAnsiTheme="minorHAnsi" w:cstheme="minorBidi"/>
           <w:b w:val="0"/>
@@ -703,7 +838,7 @@
     </w:p>
     <w:p>
       <w:pPr>
-        <w:pStyle w:val="berschrift2"/>
+        <w:pStyle w:val="Heading2"/>
         <w:rPr>
           <w:rFonts w:asciiTheme="minorHAnsi" w:eastAsiaTheme="minorHAnsi" w:hAnsiTheme="minorHAnsi" w:cstheme="minorBidi"/>
           <w:b w:val="0"/>
@@ -717,7 +852,7 @@
     </w:p>
     <w:p>
       <w:pPr>
-        <w:pStyle w:val="berschrift2"/>
+        <w:pStyle w:val="Heading2"/>
         <w:rPr>
           <w:rFonts w:asciiTheme="minorHAnsi" w:eastAsiaTheme="minorHAnsi" w:hAnsiTheme="minorHAnsi" w:cstheme="minorBidi"/>
           <w:b w:val="0"/>
@@ -743,7 +878,7 @@
     </w:p>
     <w:p>
       <w:pPr>
-        <w:pStyle w:val="berschrift2"/>
+        <w:pStyle w:val="Heading2"/>
         <w:rPr>
           <w:rFonts w:asciiTheme="minorHAnsi" w:eastAsiaTheme="minorHAnsi" w:hAnsiTheme="minorHAnsi" w:cstheme="minorBidi"/>
           <w:b w:val="0"/>
@@ -757,7 +892,7 @@
     </w:p>
     <w:p>
       <w:pPr>
-        <w:pStyle w:val="berschrift2"/>
+        <w:pStyle w:val="Heading2"/>
         <w:rPr>
           <w:rFonts w:asciiTheme="minorHAnsi" w:eastAsiaTheme="minorHAnsi" w:hAnsiTheme="minorHAnsi" w:cstheme="minorBidi"/>
           <w:b w:val="0"/>
@@ -783,35 +918,29 @@
     </w:p>
     <w:p>
       <w:pPr>
-        <w:pStyle w:val="berschrift2"/>
-        <w:rPr>
-          <w:lang w:val="de-DE"/>
-        </w:rPr>
-      </w:pPr>
-    </w:p>
-    <w:p>
-      <w:pPr>
-        <w:pStyle w:val="berschrift2"/>
-        <w:rPr>
-          <w:lang w:val="de-DE"/>
-        </w:rPr>
-      </w:pPr>
-      <w:r>
-        <w:rPr>
-          <w:lang w:val="de-DE"/>
-        </w:rPr>
-        <w:t>S</w:t>
-      </w:r>
-      <w:r>
-        <w:rPr>
-          <w:lang w:val="de-DE"/>
-        </w:rPr>
-        <w:t>takeholder</w:t>
-      </w:r>
-    </w:p>
-    <w:p>
-      <w:pPr>
-        <w:pStyle w:val="Textkrper"/>
+        <w:pStyle w:val="Heading2"/>
+        <w:rPr>
+          <w:lang w:val="de-DE"/>
+        </w:rPr>
+      </w:pPr>
+    </w:p>
+    <w:p>
+      <w:pPr>
+        <w:pStyle w:val="Heading2"/>
+        <w:rPr>
+          <w:lang w:val="de-DE"/>
+        </w:rPr>
+      </w:pPr>
+      <w:r>
+        <w:rPr>
+          <w:lang w:val="de-DE"/>
+        </w:rPr>
+        <w:t>Stakeholder</w:t>
+      </w:r>
+    </w:p>
+    <w:p>
+      <w:pPr>
+        <w:pStyle w:val="BodyText"/>
         <w:rPr>
           <w:lang w:val="de-DE"/>
         </w:rPr>
@@ -832,20 +961,34 @@
         <w:rPr>
           <w:lang w:val="de-DE"/>
         </w:rPr>
-        <w:t xml:space="preserve"> Funktion in zwei Bereiche aufgeteilt. Folgendes Use Case Diagramm verdeutlicht die Zusammenhänge:</w:t>
-      </w:r>
-    </w:p>
-    <w:p>
-      <w:pPr>
-        <w:pStyle w:val="Textkrper"/>
-        <w:rPr>
-          <w:lang w:val="de-DE"/>
-        </w:rPr>
-      </w:pPr>
-    </w:p>
-    <w:p>
-      <w:pPr>
-        <w:pStyle w:val="Textkrper"/>
+        <w:t xml:space="preserve"> Funktion in zwei Bereiche aufgeteilt. Folgendes </w:t>
+      </w:r>
+      <w:proofErr w:type="spellStart"/>
+      <w:r>
+        <w:rPr>
+          <w:lang w:val="de-DE"/>
+        </w:rPr>
+        <w:t>Use</w:t>
+      </w:r>
+      <w:proofErr w:type="spellEnd"/>
+      <w:r>
+        <w:rPr>
+          <w:lang w:val="de-DE"/>
+        </w:rPr>
+        <w:t xml:space="preserve"> Case Diagramm verdeutlicht die Zusammenhänge:</w:t>
+      </w:r>
+    </w:p>
+    <w:p>
+      <w:pPr>
+        <w:pStyle w:val="BodyText"/>
+        <w:rPr>
+          <w:lang w:val="de-DE"/>
+        </w:rPr>
+      </w:pPr>
+    </w:p>
+    <w:p>
+      <w:pPr>
+        <w:pStyle w:val="BodyText"/>
         <w:ind w:left="720"/>
         <w:rPr>
           <w:lang w:val="de-DE"/>
@@ -854,10 +997,10 @@
       <w:r>
         <w:rPr>
           <w:noProof/>
-          <w:lang w:val="de-DE" w:eastAsia="de-DE"/>
+          <w:lang w:val="en-GB" w:eastAsia="en-GB"/>
         </w:rPr>
         <w:drawing>
-          <wp:inline distT="0" distB="0" distL="0" distR="0">
+          <wp:inline distT="0" distB="0" distL="0" distR="0" wp14:anchorId="523AB408" wp14:editId="31198281">
             <wp:extent cx="5972810" cy="4095812"/>
             <wp:effectExtent l="0" t="0" r="8890" b="0"/>
             <wp:docPr id="4" name="Grafik 4" descr="C:\Users\Nelson\IdeaProjects\shareit-summer-2017-teama\documentation\images\UseCaseDiagram.png"/>
@@ -908,7 +1051,7 @@
     </w:p>
     <w:p>
       <w:pPr>
-        <w:pStyle w:val="Textkrper"/>
+        <w:pStyle w:val="BodyText"/>
         <w:rPr>
           <w:lang w:val="de-DE"/>
         </w:rPr>
@@ -918,12 +1061,26 @@
           <w:lang w:val="de-DE"/>
         </w:rPr>
         <w:lastRenderedPageBreak/>
-        <w:t>Für die Administratoren ist die Beschreibung des Systems wichtig, da diese das System entwickeln, betreiben sowie supporten müssen.</w:t>
-      </w:r>
-    </w:p>
-    <w:p>
-      <w:pPr>
-        <w:pStyle w:val="Textkrper"/>
+        <w:t xml:space="preserve">Für die Administratoren ist die Beschreibung des Systems wichtig, da diese das System entwickeln, betreiben sowie </w:t>
+      </w:r>
+      <w:proofErr w:type="spellStart"/>
+      <w:r>
+        <w:rPr>
+          <w:lang w:val="de-DE"/>
+        </w:rPr>
+        <w:t>supporten</w:t>
+      </w:r>
+      <w:proofErr w:type="spellEnd"/>
+      <w:r>
+        <w:rPr>
+          <w:lang w:val="de-DE"/>
+        </w:rPr>
+        <w:t xml:space="preserve"> müssen.</w:t>
+      </w:r>
+    </w:p>
+    <w:p>
+      <w:pPr>
+        <w:pStyle w:val="BodyText"/>
         <w:rPr>
           <w:lang w:val="de-DE"/>
         </w:rPr>
@@ -937,7 +1094,7 @@
     </w:p>
     <w:p>
       <w:pPr>
-        <w:pStyle w:val="berschrift2"/>
+        <w:pStyle w:val="Heading2"/>
         <w:rPr>
           <w:rFonts w:asciiTheme="minorHAnsi" w:eastAsiaTheme="minorHAnsi" w:hAnsiTheme="minorHAnsi" w:cstheme="minorBidi"/>
           <w:b w:val="0"/>
@@ -975,28 +1132,27 @@
     </w:p>
     <w:p>
       <w:pPr>
-        <w:pStyle w:val="Textkrper"/>
-        <w:rPr>
-          <w:lang w:val="de-DE"/>
-        </w:rPr>
-      </w:pPr>
-    </w:p>
-    <w:p>
-      <w:pPr>
-        <w:pStyle w:val="berschrift1"/>
+        <w:pStyle w:val="BodyText"/>
+        <w:rPr>
+          <w:lang w:val="de-DE"/>
+        </w:rPr>
+      </w:pPr>
+    </w:p>
+    <w:p>
+      <w:pPr>
+        <w:pStyle w:val="Heading1"/>
       </w:pPr>
       <w:bookmarkStart w:id="5" w:name="section-architecture-constraints"/>
       <w:bookmarkEnd w:id="5"/>
-      <w:r>
-        <w:t>R</w:t>
-      </w:r>
-      <w:r>
-        <w:t>andbedingungen</w:t>
-      </w:r>
-    </w:p>
-    <w:p>
-      <w:pPr>
-        <w:pStyle w:val="Textkrper"/>
+      <w:proofErr w:type="spellStart"/>
+      <w:r>
+        <w:t>Randbedingungen</w:t>
+      </w:r>
+      <w:proofErr w:type="spellEnd"/>
+    </w:p>
+    <w:p>
+      <w:pPr>
+        <w:pStyle w:val="BodyText"/>
         <w:rPr>
           <w:lang w:val="de-DE"/>
         </w:rPr>
@@ -1010,21 +1166,105 @@
     </w:p>
     <w:p>
       <w:pPr>
-        <w:pStyle w:val="Textkrper"/>
-        <w:rPr>
-          <w:lang w:val="de-DE"/>
-        </w:rPr>
-      </w:pPr>
-      <w:r>
-        <w:rPr>
-          <w:lang w:val="de-DE"/>
-        </w:rPr>
-        <w:t>Grundsätzlich sollen die Bestandteile des Systems als gesamtes als OpenSource-Projekt zur Vefügung stehen. Die Implementierung soll in der Programmiersprache Java erfolgen. Eingebettet in einen Jetty-Server soll das Jersey RESTful-Webservices Framework anhand der JAX-RS Bibliothek zur Implementierung verwendet werden. Für die Persistenzierung ist Hibernate vorgesehen.</w:t>
-      </w:r>
-    </w:p>
-    <w:p>
-      <w:pPr>
-        <w:pStyle w:val="Textkrper"/>
+        <w:pStyle w:val="BodyText"/>
+        <w:rPr>
+          <w:lang w:val="de-DE"/>
+        </w:rPr>
+      </w:pPr>
+      <w:r>
+        <w:rPr>
+          <w:lang w:val="de-DE"/>
+        </w:rPr>
+        <w:t xml:space="preserve">Grundsätzlich sollen die Bestandteile des Systems als gesamtes als </w:t>
+      </w:r>
+      <w:proofErr w:type="spellStart"/>
+      <w:r>
+        <w:rPr>
+          <w:lang w:val="de-DE"/>
+        </w:rPr>
+        <w:t>OpenSource</w:t>
+      </w:r>
+      <w:proofErr w:type="spellEnd"/>
+      <w:r>
+        <w:rPr>
+          <w:lang w:val="de-DE"/>
+        </w:rPr>
+        <w:t xml:space="preserve">-Projekt zur </w:t>
+      </w:r>
+      <w:proofErr w:type="spellStart"/>
+      <w:r>
+        <w:rPr>
+          <w:lang w:val="de-DE"/>
+        </w:rPr>
+        <w:t>Vefügung</w:t>
+      </w:r>
+      <w:proofErr w:type="spellEnd"/>
+      <w:r>
+        <w:rPr>
+          <w:lang w:val="de-DE"/>
+        </w:rPr>
+        <w:t xml:space="preserve"> stehen. Die Implementierung soll in der Programmiersprache Java erfolgen. Eingebettet in einen </w:t>
+      </w:r>
+      <w:proofErr w:type="spellStart"/>
+      <w:r>
+        <w:rPr>
+          <w:lang w:val="de-DE"/>
+        </w:rPr>
+        <w:t>Jetty</w:t>
+      </w:r>
+      <w:proofErr w:type="spellEnd"/>
+      <w:r>
+        <w:rPr>
+          <w:lang w:val="de-DE"/>
+        </w:rPr>
+        <w:t xml:space="preserve">-Server soll das Jersey </w:t>
+      </w:r>
+      <w:proofErr w:type="spellStart"/>
+      <w:r>
+        <w:rPr>
+          <w:lang w:val="de-DE"/>
+        </w:rPr>
+        <w:t>RESTful</w:t>
+      </w:r>
+      <w:proofErr w:type="spellEnd"/>
+      <w:r>
+        <w:rPr>
+          <w:lang w:val="de-DE"/>
+        </w:rPr>
+        <w:t xml:space="preserve">-Webservices Framework anhand der JAX-RS Bibliothek zur Implementierung verwendet werden. Für die </w:t>
+      </w:r>
+      <w:proofErr w:type="spellStart"/>
+      <w:r>
+        <w:rPr>
+          <w:lang w:val="de-DE"/>
+        </w:rPr>
+        <w:t>Persistenzierung</w:t>
+      </w:r>
+      <w:proofErr w:type="spellEnd"/>
+      <w:r>
+        <w:rPr>
+          <w:lang w:val="de-DE"/>
+        </w:rPr>
+        <w:t xml:space="preserve"> ist </w:t>
+      </w:r>
+      <w:proofErr w:type="spellStart"/>
+      <w:r>
+        <w:rPr>
+          <w:lang w:val="de-DE"/>
+        </w:rPr>
+        <w:t>Hibernate</w:t>
+      </w:r>
+      <w:proofErr w:type="spellEnd"/>
+      <w:r>
+        <w:rPr>
+          <w:lang w:val="de-DE"/>
+        </w:rPr>
+        <w:t xml:space="preserve"> vorgesehen.</w:t>
+      </w:r>
+    </w:p>
+    <w:p>
+      <w:pPr>
+        <w:pStyle w:val="BodyText"/>
         <w:rPr>
           <w:lang w:val="de-DE"/>
         </w:rPr>
@@ -1038,31 +1278,31 @@
     </w:p>
     <w:p>
       <w:pPr>
-        <w:pStyle w:val="Textkrper"/>
-        <w:rPr>
-          <w:lang w:val="de-DE"/>
-        </w:rPr>
-      </w:pPr>
-    </w:p>
-    <w:p>
-      <w:pPr>
-        <w:pStyle w:val="Textkrper"/>
-        <w:rPr>
-          <w:lang w:val="de-DE"/>
-        </w:rPr>
-      </w:pPr>
-    </w:p>
-    <w:p>
-      <w:pPr>
-        <w:pStyle w:val="Textkrper"/>
-        <w:rPr>
-          <w:lang w:val="de-DE"/>
-        </w:rPr>
-      </w:pPr>
-    </w:p>
-    <w:p>
-      <w:pPr>
-        <w:pStyle w:val="berschrift1"/>
+        <w:pStyle w:val="BodyText"/>
+        <w:rPr>
+          <w:lang w:val="de-DE"/>
+        </w:rPr>
+      </w:pPr>
+    </w:p>
+    <w:p>
+      <w:pPr>
+        <w:pStyle w:val="BodyText"/>
+        <w:rPr>
+          <w:lang w:val="de-DE"/>
+        </w:rPr>
+      </w:pPr>
+    </w:p>
+    <w:p>
+      <w:pPr>
+        <w:pStyle w:val="BodyText"/>
+        <w:rPr>
+          <w:lang w:val="de-DE"/>
+        </w:rPr>
+      </w:pPr>
+    </w:p>
+    <w:p>
+      <w:pPr>
+        <w:pStyle w:val="Heading1"/>
         <w:rPr>
           <w:lang w:val="de-DE"/>
         </w:rPr>
@@ -1078,7 +1318,7 @@
     </w:p>
     <w:p>
       <w:pPr>
-        <w:pStyle w:val="Textkrper"/>
+        <w:pStyle w:val="BodyText"/>
         <w:rPr>
           <w:color w:val="FF0000"/>
           <w:lang w:val="de-DE"/>
@@ -1089,59 +1329,84 @@
           <w:color w:val="FF0000"/>
           <w:lang w:val="de-DE"/>
         </w:rPr>
-        <w:t>// REST-Schnittstellenbeschreibung hinzufügen, z.B. swagger</w:t>
-      </w:r>
+        <w:t xml:space="preserve">// REST-Schnittstellenbeschreibung hinzufügen, z.B. </w:t>
+      </w:r>
+      <w:proofErr w:type="spellStart"/>
       <w:r>
         <w:rPr>
           <w:color w:val="FF0000"/>
           <w:lang w:val="de-DE"/>
         </w:rPr>
-        <w:t xml:space="preserve"> bzw. vielleicht auch mit JavaDoc API</w:t>
-      </w:r>
-    </w:p>
-    <w:p>
-      <w:pPr>
-        <w:pStyle w:val="Textkrper"/>
-        <w:rPr>
-          <w:lang w:val="de-DE"/>
-        </w:rPr>
-      </w:pPr>
-    </w:p>
-    <w:p>
-      <w:pPr>
-        <w:pStyle w:val="Textkrper"/>
-        <w:rPr>
-          <w:lang w:val="de-DE"/>
-        </w:rPr>
-      </w:pPr>
-    </w:p>
-    <w:p>
-      <w:pPr>
-        <w:pStyle w:val="Textkrper"/>
-        <w:rPr>
-          <w:lang w:val="de-DE"/>
-        </w:rPr>
-      </w:pPr>
-    </w:p>
-    <w:p>
-      <w:pPr>
-        <w:pStyle w:val="Textkrper"/>
-        <w:rPr>
-          <w:lang w:val="de-DE"/>
-        </w:rPr>
-      </w:pPr>
-    </w:p>
-    <w:p>
-      <w:pPr>
-        <w:pStyle w:val="Textkrper"/>
-        <w:rPr>
-          <w:lang w:val="de-DE"/>
-        </w:rPr>
-      </w:pPr>
-    </w:p>
-    <w:p>
-      <w:pPr>
-        <w:pStyle w:val="berschrift1"/>
+        <w:t>swagger</w:t>
+      </w:r>
+      <w:proofErr w:type="spellEnd"/>
+      <w:r>
+        <w:rPr>
+          <w:color w:val="FF0000"/>
+          <w:lang w:val="de-DE"/>
+        </w:rPr>
+        <w:t xml:space="preserve"> bzw. vielleicht auch mit </w:t>
+      </w:r>
+      <w:proofErr w:type="spellStart"/>
+      <w:r>
+        <w:rPr>
+          <w:color w:val="FF0000"/>
+          <w:lang w:val="de-DE"/>
+        </w:rPr>
+        <w:t>JavaDoc</w:t>
+      </w:r>
+      <w:proofErr w:type="spellEnd"/>
+      <w:r>
+        <w:rPr>
+          <w:color w:val="FF0000"/>
+          <w:lang w:val="de-DE"/>
+        </w:rPr>
+        <w:t xml:space="preserve"> API</w:t>
+      </w:r>
+    </w:p>
+    <w:p>
+      <w:pPr>
+        <w:pStyle w:val="BodyText"/>
+        <w:rPr>
+          <w:lang w:val="de-DE"/>
+        </w:rPr>
+      </w:pPr>
+    </w:p>
+    <w:p>
+      <w:pPr>
+        <w:pStyle w:val="BodyText"/>
+        <w:rPr>
+          <w:lang w:val="de-DE"/>
+        </w:rPr>
+      </w:pPr>
+    </w:p>
+    <w:p>
+      <w:pPr>
+        <w:pStyle w:val="BodyText"/>
+        <w:rPr>
+          <w:lang w:val="de-DE"/>
+        </w:rPr>
+      </w:pPr>
+    </w:p>
+    <w:p>
+      <w:pPr>
+        <w:pStyle w:val="BodyText"/>
+        <w:rPr>
+          <w:lang w:val="de-DE"/>
+        </w:rPr>
+      </w:pPr>
+    </w:p>
+    <w:p>
+      <w:pPr>
+        <w:pStyle w:val="BodyText"/>
+        <w:rPr>
+          <w:lang w:val="de-DE"/>
+        </w:rPr>
+      </w:pPr>
+    </w:p>
+    <w:p>
+      <w:pPr>
+        <w:pStyle w:val="Heading1"/>
         <w:rPr>
           <w:lang w:val="de-DE"/>
         </w:rPr>
@@ -1158,7 +1423,7 @@
     </w:p>
     <w:p>
       <w:pPr>
-        <w:pStyle w:val="Textkrper"/>
+        <w:pStyle w:val="BodyText"/>
         <w:rPr>
           <w:lang w:val="de-DE"/>
         </w:rPr>
@@ -1168,7 +1433,7 @@
     </w:p>
     <w:p>
       <w:pPr>
-        <w:pStyle w:val="Textkrper"/>
+        <w:pStyle w:val="BodyText"/>
         <w:rPr>
           <w:color w:val="FF0000"/>
           <w:lang w:val="de-DE"/>
@@ -1205,7 +1470,7 @@
     </w:p>
     <w:tbl>
       <w:tblPr>
-        <w:tblStyle w:val="Tabellenraster"/>
+        <w:tblStyle w:val="TableGrid"/>
         <w:tblW w:w="0" w:type="auto"/>
         <w:tblLook w:val="04A0" w:firstRow="1" w:lastRow="0" w:firstColumn="1" w:lastColumn="0" w:noHBand="0" w:noVBand="1"/>
       </w:tblPr>
@@ -1223,7 +1488,7 @@
           </w:tcPr>
           <w:p>
             <w:pPr>
-              <w:pStyle w:val="berschrift1"/>
+              <w:pStyle w:val="Heading1"/>
               <w:spacing w:before="0"/>
               <w:outlineLvl w:val="0"/>
               <w:rPr>
@@ -1254,7 +1519,7 @@
           </w:tcPr>
           <w:p>
             <w:pPr>
-              <w:pStyle w:val="berschrift1"/>
+              <w:pStyle w:val="Heading1"/>
               <w:spacing w:before="0"/>
               <w:outlineLvl w:val="0"/>
               <w:rPr>
@@ -1287,7 +1552,7 @@
           </w:tcPr>
           <w:p>
             <w:pPr>
-              <w:pStyle w:val="berschrift1"/>
+              <w:pStyle w:val="Heading1"/>
               <w:spacing w:before="0"/>
               <w:outlineLvl w:val="0"/>
               <w:rPr>
@@ -1320,7 +1585,7 @@
           </w:tcPr>
           <w:p>
             <w:pPr>
-              <w:pStyle w:val="berschrift1"/>
+              <w:pStyle w:val="Heading1"/>
               <w:spacing w:before="0"/>
               <w:outlineLvl w:val="0"/>
               <w:rPr>
@@ -1415,7 +1680,7 @@
           </w:tcPr>
           <w:p>
             <w:pPr>
-              <w:pStyle w:val="berschrift1"/>
+              <w:pStyle w:val="Heading1"/>
               <w:spacing w:before="0"/>
               <w:outlineLvl w:val="0"/>
               <w:rPr>
@@ -1436,7 +1701,7 @@
           </w:tcPr>
           <w:p>
             <w:pPr>
-              <w:pStyle w:val="berschrift1"/>
+              <w:pStyle w:val="Heading1"/>
               <w:spacing w:before="0"/>
               <w:outlineLvl w:val="0"/>
               <w:rPr>
@@ -1455,7 +1720,7 @@
     </w:tbl>
     <w:p>
       <w:pPr>
-        <w:pStyle w:val="berschrift1"/>
+        <w:pStyle w:val="Heading1"/>
         <w:rPr>
           <w:rFonts w:asciiTheme="minorHAnsi" w:eastAsiaTheme="minorHAnsi" w:hAnsiTheme="minorHAnsi" w:cstheme="minorBidi"/>
           <w:b w:val="0"/>
@@ -1469,7 +1734,7 @@
     </w:p>
     <w:p>
       <w:pPr>
-        <w:pStyle w:val="berschrift1"/>
+        <w:pStyle w:val="Heading1"/>
         <w:rPr>
           <w:rFonts w:asciiTheme="minorHAnsi" w:eastAsiaTheme="minorHAnsi" w:hAnsiTheme="minorHAnsi" w:cstheme="minorBidi"/>
           <w:b w:val="0"/>
@@ -1514,12 +1779,64 @@
           <w:szCs w:val="24"/>
           <w:lang w:val="de-DE"/>
         </w:rPr>
-        <w:t xml:space="preserve">Somit besteht z.B. die Möglichkeit, sowohl die REST-Api-Schicht als auch die Datenhaltungsschicht austauschen zu können, ohne dabei die Business Logic-Schicht anpassen zu müssen. </w:t>
-      </w:r>
-    </w:p>
-    <w:p>
-      <w:pPr>
-        <w:pStyle w:val="Textkrper"/>
+        <w:t>Somit besteht z.B. die Möglichkeit, sowohl die REST-</w:t>
+      </w:r>
+      <w:proofErr w:type="spellStart"/>
+      <w:r>
+        <w:rPr>
+          <w:rFonts w:asciiTheme="minorHAnsi" w:eastAsiaTheme="minorHAnsi" w:hAnsiTheme="minorHAnsi" w:cstheme="minorBidi"/>
+          <w:b w:val="0"/>
+          <w:bCs w:val="0"/>
+          <w:color w:val="auto"/>
+          <w:sz w:val="24"/>
+          <w:szCs w:val="24"/>
+          <w:lang w:val="de-DE"/>
+        </w:rPr>
+        <w:t>Api</w:t>
+      </w:r>
+      <w:proofErr w:type="spellEnd"/>
+      <w:r>
+        <w:rPr>
+          <w:rFonts w:asciiTheme="minorHAnsi" w:eastAsiaTheme="minorHAnsi" w:hAnsiTheme="minorHAnsi" w:cstheme="minorBidi"/>
+          <w:b w:val="0"/>
+          <w:bCs w:val="0"/>
+          <w:color w:val="auto"/>
+          <w:sz w:val="24"/>
+          <w:szCs w:val="24"/>
+          <w:lang w:val="de-DE"/>
+        </w:rPr>
+        <w:t xml:space="preserve">-Schicht als auch die Datenhaltungsschicht austauschen zu können, ohne dabei die Business </w:t>
+      </w:r>
+      <w:proofErr w:type="spellStart"/>
+      <w:r>
+        <w:rPr>
+          <w:rFonts w:asciiTheme="minorHAnsi" w:eastAsiaTheme="minorHAnsi" w:hAnsiTheme="minorHAnsi" w:cstheme="minorBidi"/>
+          <w:b w:val="0"/>
+          <w:bCs w:val="0"/>
+          <w:color w:val="auto"/>
+          <w:sz w:val="24"/>
+          <w:szCs w:val="24"/>
+          <w:lang w:val="de-DE"/>
+        </w:rPr>
+        <w:t>Logic</w:t>
+      </w:r>
+      <w:proofErr w:type="spellEnd"/>
+      <w:r>
+        <w:rPr>
+          <w:rFonts w:asciiTheme="minorHAnsi" w:eastAsiaTheme="minorHAnsi" w:hAnsiTheme="minorHAnsi" w:cstheme="minorBidi"/>
+          <w:b w:val="0"/>
+          <w:bCs w:val="0"/>
+          <w:color w:val="auto"/>
+          <w:sz w:val="24"/>
+          <w:szCs w:val="24"/>
+          <w:lang w:val="de-DE"/>
+        </w:rPr>
+        <w:t xml:space="preserve">-Schicht anpassen zu müssen. </w:t>
+      </w:r>
+    </w:p>
+    <w:p>
+      <w:pPr>
+        <w:pStyle w:val="BodyText"/>
         <w:rPr>
           <w:lang w:val="de-DE"/>
         </w:rPr>
@@ -1527,7 +1844,7 @@
     </w:p>
     <w:tbl>
       <w:tblPr>
-        <w:tblStyle w:val="Tabellenraster"/>
+        <w:tblStyle w:val="TableGrid"/>
         <w:tblW w:w="0" w:type="auto"/>
         <w:tblLook w:val="04A0" w:firstRow="1" w:lastRow="0" w:firstColumn="1" w:lastColumn="0" w:noHBand="0" w:noVBand="1"/>
       </w:tblPr>
@@ -1543,7 +1860,7 @@
           </w:tcPr>
           <w:p>
             <w:pPr>
-              <w:pStyle w:val="Textkrper"/>
+              <w:pStyle w:val="BodyText"/>
               <w:spacing w:before="100" w:beforeAutospacing="1" w:after="100" w:afterAutospacing="1"/>
               <w:rPr>
                 <w:b/>
@@ -1565,7 +1882,7 @@
           </w:tcPr>
           <w:p>
             <w:pPr>
-              <w:pStyle w:val="Textkrper"/>
+              <w:pStyle w:val="BodyText"/>
               <w:spacing w:before="100" w:beforeAutospacing="1" w:after="100" w:afterAutospacing="1"/>
               <w:rPr>
                 <w:b/>
@@ -1587,7 +1904,7 @@
           </w:tcPr>
           <w:p>
             <w:pPr>
-              <w:pStyle w:val="Textkrper"/>
+              <w:pStyle w:val="BodyText"/>
               <w:spacing w:before="100" w:beforeAutospacing="1" w:after="100" w:afterAutospacing="1"/>
               <w:rPr>
                 <w:b/>
@@ -1611,7 +1928,7 @@
           </w:tcPr>
           <w:p>
             <w:pPr>
-              <w:pStyle w:val="Textkrper"/>
+              <w:pStyle w:val="BodyText"/>
               <w:spacing w:before="100" w:beforeAutospacing="1" w:after="100" w:afterAutospacing="1"/>
               <w:rPr>
                 <w:lang w:val="de-DE"/>
@@ -1625,7 +1942,7 @@
           </w:tcPr>
           <w:p>
             <w:pPr>
-              <w:pStyle w:val="Textkrper"/>
+              <w:pStyle w:val="BodyText"/>
               <w:spacing w:before="100" w:beforeAutospacing="1" w:after="100" w:afterAutospacing="1"/>
               <w:rPr>
                 <w:lang w:val="de-DE"/>
@@ -1639,7 +1956,7 @@
           </w:tcPr>
           <w:p>
             <w:pPr>
-              <w:pStyle w:val="Textkrper"/>
+              <w:pStyle w:val="BodyText"/>
               <w:spacing w:before="100" w:beforeAutospacing="1" w:after="100" w:afterAutospacing="1"/>
               <w:rPr>
                 <w:lang w:val="de-DE"/>
@@ -1655,7 +1972,7 @@
           </w:tcPr>
           <w:p>
             <w:pPr>
-              <w:pStyle w:val="Textkrper"/>
+              <w:pStyle w:val="BodyText"/>
               <w:spacing w:before="100" w:beforeAutospacing="1" w:after="100" w:afterAutospacing="1"/>
               <w:rPr>
                 <w:lang w:val="de-DE"/>
@@ -1669,7 +1986,7 @@
           </w:tcPr>
           <w:p>
             <w:pPr>
-              <w:pStyle w:val="Textkrper"/>
+              <w:pStyle w:val="BodyText"/>
               <w:spacing w:before="100" w:beforeAutospacing="1" w:after="100" w:afterAutospacing="1"/>
               <w:rPr>
                 <w:lang w:val="de-DE"/>
@@ -1683,7 +2000,7 @@
           </w:tcPr>
           <w:p>
             <w:pPr>
-              <w:pStyle w:val="Textkrper"/>
+              <w:pStyle w:val="BodyText"/>
               <w:spacing w:before="100" w:beforeAutospacing="1" w:after="100" w:afterAutospacing="1"/>
               <w:rPr>
                 <w:lang w:val="de-DE"/>
@@ -1695,87 +2012,87 @@
     </w:tbl>
     <w:p>
       <w:pPr>
-        <w:pStyle w:val="Textkrper"/>
-        <w:rPr>
-          <w:lang w:val="de-DE"/>
-        </w:rPr>
-      </w:pPr>
-    </w:p>
-    <w:p>
-      <w:pPr>
-        <w:pStyle w:val="Textkrper"/>
-        <w:rPr>
-          <w:lang w:val="de-DE"/>
-        </w:rPr>
-      </w:pPr>
-    </w:p>
-    <w:p>
-      <w:pPr>
-        <w:pStyle w:val="Textkrper"/>
-        <w:rPr>
-          <w:lang w:val="de-DE"/>
-        </w:rPr>
-      </w:pPr>
-    </w:p>
-    <w:p>
-      <w:pPr>
-        <w:pStyle w:val="Textkrper"/>
-        <w:rPr>
-          <w:lang w:val="de-DE"/>
-        </w:rPr>
-      </w:pPr>
-    </w:p>
-    <w:p>
-      <w:pPr>
-        <w:pStyle w:val="Textkrper"/>
-        <w:rPr>
-          <w:lang w:val="de-DE"/>
-        </w:rPr>
-      </w:pPr>
-    </w:p>
-    <w:p>
-      <w:pPr>
-        <w:pStyle w:val="Textkrper"/>
-        <w:rPr>
-          <w:lang w:val="de-DE"/>
-        </w:rPr>
-      </w:pPr>
-    </w:p>
-    <w:p>
-      <w:pPr>
-        <w:pStyle w:val="Textkrper"/>
-        <w:rPr>
-          <w:lang w:val="de-DE"/>
-        </w:rPr>
-      </w:pPr>
-    </w:p>
-    <w:p>
-      <w:pPr>
-        <w:pStyle w:val="Textkrper"/>
-        <w:rPr>
-          <w:lang w:val="de-DE"/>
-        </w:rPr>
-      </w:pPr>
-    </w:p>
-    <w:p>
-      <w:pPr>
-        <w:pStyle w:val="Textkrper"/>
-        <w:rPr>
-          <w:lang w:val="de-DE"/>
-        </w:rPr>
-      </w:pPr>
-    </w:p>
-    <w:p>
-      <w:pPr>
-        <w:pStyle w:val="Textkrper"/>
-        <w:rPr>
-          <w:lang w:val="de-DE"/>
-        </w:rPr>
-      </w:pPr>
-    </w:p>
-    <w:p>
-      <w:pPr>
-        <w:pStyle w:val="berschrift1"/>
+        <w:pStyle w:val="BodyText"/>
+        <w:rPr>
+          <w:lang w:val="de-DE"/>
+        </w:rPr>
+      </w:pPr>
+    </w:p>
+    <w:p>
+      <w:pPr>
+        <w:pStyle w:val="BodyText"/>
+        <w:rPr>
+          <w:lang w:val="de-DE"/>
+        </w:rPr>
+      </w:pPr>
+    </w:p>
+    <w:p>
+      <w:pPr>
+        <w:pStyle w:val="BodyText"/>
+        <w:rPr>
+          <w:lang w:val="de-DE"/>
+        </w:rPr>
+      </w:pPr>
+    </w:p>
+    <w:p>
+      <w:pPr>
+        <w:pStyle w:val="BodyText"/>
+        <w:rPr>
+          <w:lang w:val="de-DE"/>
+        </w:rPr>
+      </w:pPr>
+    </w:p>
+    <w:p>
+      <w:pPr>
+        <w:pStyle w:val="BodyText"/>
+        <w:rPr>
+          <w:lang w:val="de-DE"/>
+        </w:rPr>
+      </w:pPr>
+    </w:p>
+    <w:p>
+      <w:pPr>
+        <w:pStyle w:val="BodyText"/>
+        <w:rPr>
+          <w:lang w:val="de-DE"/>
+        </w:rPr>
+      </w:pPr>
+    </w:p>
+    <w:p>
+      <w:pPr>
+        <w:pStyle w:val="BodyText"/>
+        <w:rPr>
+          <w:lang w:val="de-DE"/>
+        </w:rPr>
+      </w:pPr>
+    </w:p>
+    <w:p>
+      <w:pPr>
+        <w:pStyle w:val="BodyText"/>
+        <w:rPr>
+          <w:lang w:val="de-DE"/>
+        </w:rPr>
+      </w:pPr>
+    </w:p>
+    <w:p>
+      <w:pPr>
+        <w:pStyle w:val="BodyText"/>
+        <w:rPr>
+          <w:lang w:val="de-DE"/>
+        </w:rPr>
+      </w:pPr>
+    </w:p>
+    <w:p>
+      <w:pPr>
+        <w:pStyle w:val="BodyText"/>
+        <w:rPr>
+          <w:lang w:val="de-DE"/>
+        </w:rPr>
+      </w:pPr>
+    </w:p>
+    <w:p>
+      <w:pPr>
+        <w:pStyle w:val="Heading1"/>
         <w:rPr>
           <w:lang w:val="de-DE"/>
         </w:rPr>
@@ -1790,7 +2107,7 @@
     </w:p>
     <w:p>
       <w:pPr>
-        <w:pStyle w:val="Textkrper"/>
+        <w:pStyle w:val="BodyText"/>
         <w:rPr>
           <w:lang w:val="de-DE"/>
         </w:rPr>
@@ -1804,7 +2121,7 @@
     </w:p>
     <w:p>
       <w:pPr>
-        <w:pStyle w:val="Textkrper"/>
+        <w:pStyle w:val="BodyText"/>
         <w:rPr>
           <w:lang w:val="de-DE"/>
         </w:rPr>
@@ -1812,10 +2129,10 @@
       <w:r>
         <w:rPr>
           <w:noProof/>
-          <w:lang w:val="de-DE" w:eastAsia="de-DE"/>
+          <w:lang w:val="en-GB" w:eastAsia="en-GB"/>
         </w:rPr>
         <w:drawing>
-          <wp:inline distT="0" distB="0" distL="0" distR="0">
+          <wp:inline distT="0" distB="0" distL="0" distR="0" wp14:anchorId="3AB06269" wp14:editId="1BBC1DEE">
             <wp:extent cx="5972810" cy="3908135"/>
             <wp:effectExtent l="0" t="0" r="8890" b="0"/>
             <wp:docPr id="5" name="Grafik 5" descr="C:\Users\Nelson\IdeaProjects\shareit-summer-2017-teama\documentation\images\SoftwareLayers.png"/>
@@ -1866,15 +2183,15 @@
     </w:p>
     <w:p>
       <w:pPr>
-        <w:pStyle w:val="Textkrper"/>
-        <w:rPr>
-          <w:lang w:val="de-DE"/>
-        </w:rPr>
-      </w:pPr>
-    </w:p>
-    <w:p>
-      <w:pPr>
-        <w:pStyle w:val="Textkrper"/>
+        <w:pStyle w:val="BodyText"/>
+        <w:rPr>
+          <w:lang w:val="de-DE"/>
+        </w:rPr>
+      </w:pPr>
+    </w:p>
+    <w:p>
+      <w:pPr>
+        <w:pStyle w:val="BodyText"/>
         <w:rPr>
           <w:lang w:val="de-DE"/>
         </w:rPr>
@@ -1942,17 +2259,25 @@
     </w:p>
     <w:p>
       <w:pPr>
-        <w:pStyle w:val="Textkrper"/>
-        <w:rPr>
-          <w:lang w:val="de-DE"/>
-        </w:rPr>
-      </w:pPr>
-      <w:r>
-        <w:rPr>
-          <w:lang w:val="de-DE"/>
-        </w:rPr>
-        <w:t>Die Geschätslogikschicht</w:t>
-      </w:r>
+        <w:pStyle w:val="BodyText"/>
+        <w:rPr>
+          <w:lang w:val="de-DE"/>
+        </w:rPr>
+      </w:pPr>
+      <w:r>
+        <w:rPr>
+          <w:lang w:val="de-DE"/>
+        </w:rPr>
+        <w:t xml:space="preserve">Die </w:t>
+      </w:r>
+      <w:proofErr w:type="spellStart"/>
+      <w:r>
+        <w:rPr>
+          <w:lang w:val="de-DE"/>
+        </w:rPr>
+        <w:t>Geschätslogikschicht</w:t>
+      </w:r>
+      <w:proofErr w:type="spellEnd"/>
       <w:r>
         <w:rPr>
           <w:lang w:val="de-DE"/>
@@ -1969,7 +2294,49 @@
         <w:rPr>
           <w:lang w:val="de-DE"/>
         </w:rPr>
-        <w:t>fsschicht weiter. Diese enthält Informationen zur Datenbankanbidung und stellt entsprechende Methoden für die Geschäftslogikschicht für Abfragen (inserts, update, exists, etc.)</w:t>
+        <w:t xml:space="preserve">fsschicht weiter. Diese enthält Informationen zur </w:t>
+      </w:r>
+      <w:proofErr w:type="spellStart"/>
+      <w:r>
+        <w:rPr>
+          <w:lang w:val="de-DE"/>
+        </w:rPr>
+        <w:t>Datenbankanbidung</w:t>
+      </w:r>
+      <w:proofErr w:type="spellEnd"/>
+      <w:r>
+        <w:rPr>
+          <w:lang w:val="de-DE"/>
+        </w:rPr>
+        <w:t xml:space="preserve"> und stellt entsprechende Methoden für die Geschäftslogikschicht für Abfragen (</w:t>
+      </w:r>
+      <w:proofErr w:type="spellStart"/>
+      <w:r>
+        <w:rPr>
+          <w:lang w:val="de-DE"/>
+        </w:rPr>
+        <w:t>inserts</w:t>
+      </w:r>
+      <w:proofErr w:type="spellEnd"/>
+      <w:r>
+        <w:rPr>
+          <w:lang w:val="de-DE"/>
+        </w:rPr>
+        <w:t xml:space="preserve">, update, </w:t>
+      </w:r>
+      <w:proofErr w:type="spellStart"/>
+      <w:r>
+        <w:rPr>
+          <w:lang w:val="de-DE"/>
+        </w:rPr>
+        <w:t>exists</w:t>
+      </w:r>
+      <w:proofErr w:type="spellEnd"/>
+      <w:r>
+        <w:rPr>
+          <w:lang w:val="de-DE"/>
+        </w:rPr>
+        <w:t>, etc.)</w:t>
       </w:r>
       <w:r>
         <w:rPr>
@@ -1986,7 +2353,7 @@
     </w:p>
     <w:p>
       <w:pPr>
-        <w:pStyle w:val="Textkrper"/>
+        <w:pStyle w:val="BodyText"/>
         <w:rPr>
           <w:lang w:val="de-DE"/>
         </w:rPr>
@@ -2000,15 +2367,15 @@
     </w:p>
     <w:p>
       <w:pPr>
-        <w:pStyle w:val="Textkrper"/>
-        <w:rPr>
-          <w:lang w:val="de-DE"/>
-        </w:rPr>
-      </w:pPr>
-    </w:p>
-    <w:p>
-      <w:pPr>
-        <w:pStyle w:val="Textkrper"/>
+        <w:pStyle w:val="BodyText"/>
+        <w:rPr>
+          <w:lang w:val="de-DE"/>
+        </w:rPr>
+      </w:pPr>
+    </w:p>
+    <w:p>
+      <w:pPr>
+        <w:pStyle w:val="BodyText"/>
         <w:rPr>
           <w:lang w:val="de-DE"/>
         </w:rPr>
@@ -2018,7 +2385,21 @@
           <w:lang w:val="de-DE"/>
         </w:rPr>
         <w:lastRenderedPageBreak/>
-        <w:t>Hinweis: Die Darstellungsschicht (UI) ist nicht Bestandteil des ShareIt-Systems und muss vom Nutzer der REST-API selbst implementiert werden. (sofern benötigt)</w:t>
+        <w:t xml:space="preserve">Hinweis: Die Darstellungsschicht (UI) ist nicht Bestandteil des </w:t>
+      </w:r>
+      <w:proofErr w:type="spellStart"/>
+      <w:r>
+        <w:rPr>
+          <w:lang w:val="de-DE"/>
+        </w:rPr>
+        <w:t>ShareIt</w:t>
+      </w:r>
+      <w:proofErr w:type="spellEnd"/>
+      <w:r>
+        <w:rPr>
+          <w:lang w:val="de-DE"/>
+        </w:rPr>
+        <w:t>-Systems und muss vom Nutzer der REST-API selbst implementiert werden. (sofern benötigt)</w:t>
       </w:r>
       <w:r>
         <w:rPr>
@@ -2029,33 +2410,425 @@
     </w:p>
     <w:p>
       <w:pPr>
-        <w:pStyle w:val="Textkrper"/>
-        <w:rPr>
-          <w:lang w:val="de-DE"/>
-        </w:rPr>
-      </w:pPr>
-    </w:p>
-    <w:p>
-      <w:pPr>
-        <w:pStyle w:val="Textkrper"/>
-        <w:rPr>
-          <w:lang w:val="de-DE"/>
-        </w:rPr>
-      </w:pPr>
-    </w:p>
-    <w:p>
-      <w:pPr>
-        <w:pStyle w:val="Textkrper"/>
-        <w:rPr>
+        <w:pStyle w:val="BodyText"/>
+        <w:rPr>
+          <w:lang w:val="de-DE"/>
+        </w:rPr>
+      </w:pPr>
+      <w:r>
+        <w:rPr>
+          <w:lang w:val="de-DE"/>
+        </w:rPr>
+        <w:t xml:space="preserve">Im folgendem werden die Klassendiagramme der </w:t>
+      </w:r>
+      <w:r>
+        <w:rPr>
+          <w:lang w:val="de-DE"/>
+        </w:rPr>
+        <w:t>einzelnen Schichten dargestellt:</w:t>
+      </w:r>
+    </w:p>
+    <w:p>
+      <w:pPr>
+        <w:pStyle w:val="BodyText"/>
+        <w:rPr>
+          <w:u w:val="single"/>
+          <w:lang w:val="de-DE"/>
+        </w:rPr>
+      </w:pPr>
+      <w:r>
+        <w:rPr>
+          <w:u w:val="single"/>
+          <w:lang w:val="de-DE"/>
+        </w:rPr>
+        <w:t>API-Schicht:</w:t>
+      </w:r>
+    </w:p>
+    <w:p>
+      <w:pPr>
+        <w:pStyle w:val="BodyText"/>
+        <w:rPr>
+          <w:lang w:val="de-DE"/>
+        </w:rPr>
+      </w:pPr>
+      <w:r>
+        <w:rPr>
+          <w:noProof/>
+          <w:lang w:val="en-GB" w:eastAsia="en-GB"/>
+        </w:rPr>
+        <w:drawing>
+          <wp:inline distT="0" distB="0" distL="0" distR="0" wp14:anchorId="1AD4E764" wp14:editId="74BD9615">
+            <wp:extent cx="5972810" cy="1922780"/>
+            <wp:effectExtent l="0" t="0" r="0" b="7620"/>
+            <wp:docPr id="2" name="Picture 2"/>
+            <wp:cNvGraphicFramePr>
+              <a:graphicFrameLocks xmlns:a="http://schemas.openxmlformats.org/drawingml/2006/main" noChangeAspect="1"/>
+            </wp:cNvGraphicFramePr>
+            <a:graphic xmlns:a="http://schemas.openxmlformats.org/drawingml/2006/main">
+              <a:graphicData uri="http://schemas.openxmlformats.org/drawingml/2006/picture">
+                <pic:pic xmlns:pic="http://schemas.openxmlformats.org/drawingml/2006/picture">
+                  <pic:nvPicPr>
+                    <pic:cNvPr id="2" name="API-Layer.png"/>
+                    <pic:cNvPicPr/>
+                  </pic:nvPicPr>
+                  <pic:blipFill>
+                    <a:blip r:embed="rId11">
+                      <a:extLst>
+                        <a:ext uri="{28A0092B-C50C-407E-A947-70E740481C1C}">
+                          <a14:useLocalDpi xmlns:a14="http://schemas.microsoft.com/office/drawing/2010/main" val="0"/>
+                        </a:ext>
+                      </a:extLst>
+                    </a:blip>
+                    <a:stretch>
+                      <a:fillRect/>
+                    </a:stretch>
+                  </pic:blipFill>
+                  <pic:spPr>
+                    <a:xfrm>
+                      <a:off x="0" y="0"/>
+                      <a:ext cx="5972810" cy="1922780"/>
+                    </a:xfrm>
+                    <a:prstGeom prst="rect">
+                      <a:avLst/>
+                    </a:prstGeom>
+                  </pic:spPr>
+                </pic:pic>
+              </a:graphicData>
+            </a:graphic>
+          </wp:inline>
+        </w:drawing>
+      </w:r>
+    </w:p>
+    <w:p>
+      <w:pPr>
+        <w:pStyle w:val="BodyText"/>
+        <w:rPr>
+          <w:u w:val="single"/>
+          <w:lang w:val="de-DE"/>
+        </w:rPr>
+      </w:pPr>
+      <w:r>
+        <w:rPr>
+          <w:u w:val="single"/>
+          <w:lang w:val="de-DE"/>
+        </w:rPr>
+        <w:t>Geschäftslogikschicht:</w:t>
+      </w:r>
+    </w:p>
+    <w:p>
+      <w:pPr>
+        <w:pStyle w:val="BodyText"/>
+        <w:rPr>
+          <w:lang w:val="de-DE"/>
+        </w:rPr>
+      </w:pPr>
+      <w:r>
+        <w:rPr>
+          <w:noProof/>
+          <w:lang w:val="en-GB" w:eastAsia="en-GB"/>
+        </w:rPr>
+        <w:drawing>
+          <wp:inline distT="0" distB="0" distL="0" distR="0" wp14:anchorId="28338AA8" wp14:editId="5C5B1F94">
+            <wp:extent cx="5972810" cy="4460875"/>
+            <wp:effectExtent l="0" t="0" r="0" b="9525"/>
+            <wp:docPr id="7" name="Picture 7"/>
+            <wp:cNvGraphicFramePr>
+              <a:graphicFrameLocks xmlns:a="http://schemas.openxmlformats.org/drawingml/2006/main" noChangeAspect="1"/>
+            </wp:cNvGraphicFramePr>
+            <a:graphic xmlns:a="http://schemas.openxmlformats.org/drawingml/2006/main">
+              <a:graphicData uri="http://schemas.openxmlformats.org/drawingml/2006/picture">
+                <pic:pic xmlns:pic="http://schemas.openxmlformats.org/drawingml/2006/picture">
+                  <pic:nvPicPr>
+                    <pic:cNvPr id="7" name="Authentication-Layer.png"/>
+                    <pic:cNvPicPr/>
+                  </pic:nvPicPr>
+                  <pic:blipFill>
+                    <a:blip r:embed="rId12">
+                      <a:extLst>
+                        <a:ext uri="{28A0092B-C50C-407E-A947-70E740481C1C}">
+                          <a14:useLocalDpi xmlns:a14="http://schemas.microsoft.com/office/drawing/2010/main" val="0"/>
+                        </a:ext>
+                      </a:extLst>
+                    </a:blip>
+                    <a:stretch>
+                      <a:fillRect/>
+                    </a:stretch>
+                  </pic:blipFill>
+                  <pic:spPr>
+                    <a:xfrm>
+                      <a:off x="0" y="0"/>
+                      <a:ext cx="5972810" cy="4460875"/>
+                    </a:xfrm>
+                    <a:prstGeom prst="rect">
+                      <a:avLst/>
+                    </a:prstGeom>
+                  </pic:spPr>
+                </pic:pic>
+              </a:graphicData>
+            </a:graphic>
+          </wp:inline>
+        </w:drawing>
+      </w:r>
+    </w:p>
+    <w:p>
+      <w:pPr>
+        <w:pStyle w:val="BodyText"/>
+        <w:rPr>
+          <w:lang w:val="de-DE"/>
+        </w:rPr>
+      </w:pPr>
+      <w:r>
+        <w:rPr>
+          <w:noProof/>
+          <w:lang w:val="en-GB" w:eastAsia="en-GB"/>
+        </w:rPr>
+        <w:lastRenderedPageBreak/>
+        <w:drawing>
+          <wp:inline distT="0" distB="0" distL="0" distR="0" wp14:anchorId="2ED754B9" wp14:editId="15D9FC86">
+            <wp:extent cx="5972810" cy="2977515"/>
+            <wp:effectExtent l="0" t="0" r="0" b="0"/>
+            <wp:docPr id="8" name="Picture 8"/>
+            <wp:cNvGraphicFramePr>
+              <a:graphicFrameLocks xmlns:a="http://schemas.openxmlformats.org/drawingml/2006/main" noChangeAspect="1"/>
+            </wp:cNvGraphicFramePr>
+            <a:graphic xmlns:a="http://schemas.openxmlformats.org/drawingml/2006/main">
+              <a:graphicData uri="http://schemas.openxmlformats.org/drawingml/2006/picture">
+                <pic:pic xmlns:pic="http://schemas.openxmlformats.org/drawingml/2006/picture">
+                  <pic:nvPicPr>
+                    <pic:cNvPr id="8" name="MediaService.png"/>
+                    <pic:cNvPicPr/>
+                  </pic:nvPicPr>
+                  <pic:blipFill>
+                    <a:blip r:embed="rId13">
+                      <a:extLst>
+                        <a:ext uri="{28A0092B-C50C-407E-A947-70E740481C1C}">
+                          <a14:useLocalDpi xmlns:a14="http://schemas.microsoft.com/office/drawing/2010/main" val="0"/>
+                        </a:ext>
+                      </a:extLst>
+                    </a:blip>
+                    <a:stretch>
+                      <a:fillRect/>
+                    </a:stretch>
+                  </pic:blipFill>
+                  <pic:spPr>
+                    <a:xfrm>
+                      <a:off x="0" y="0"/>
+                      <a:ext cx="5972810" cy="2977515"/>
+                    </a:xfrm>
+                    <a:prstGeom prst="rect">
+                      <a:avLst/>
+                    </a:prstGeom>
+                  </pic:spPr>
+                </pic:pic>
+              </a:graphicData>
+            </a:graphic>
+          </wp:inline>
+        </w:drawing>
+      </w:r>
+    </w:p>
+    <w:p>
+      <w:pPr>
+        <w:pStyle w:val="BodyText"/>
+        <w:rPr>
+          <w:lang w:val="de-DE"/>
+        </w:rPr>
+      </w:pPr>
+      <w:r>
+        <w:rPr>
+          <w:noProof/>
+          <w:lang w:val="en-GB" w:eastAsia="en-GB"/>
+        </w:rPr>
+        <w:drawing>
+          <wp:inline distT="0" distB="0" distL="0" distR="0" wp14:anchorId="66B966CF" wp14:editId="71AA1400">
+            <wp:extent cx="3836684" cy="4114055"/>
+            <wp:effectExtent l="0" t="0" r="0" b="1270"/>
+            <wp:docPr id="9" name="Picture 9"/>
+            <wp:cNvGraphicFramePr>
+              <a:graphicFrameLocks xmlns:a="http://schemas.openxmlformats.org/drawingml/2006/main" noChangeAspect="1"/>
+            </wp:cNvGraphicFramePr>
+            <a:graphic xmlns:a="http://schemas.openxmlformats.org/drawingml/2006/main">
+              <a:graphicData uri="http://schemas.openxmlformats.org/drawingml/2006/picture">
+                <pic:pic xmlns:pic="http://schemas.openxmlformats.org/drawingml/2006/picture">
+                  <pic:nvPicPr>
+                    <pic:cNvPr id="9" name="SecuredMediaService.png"/>
+                    <pic:cNvPicPr/>
+                  </pic:nvPicPr>
+                  <pic:blipFill>
+                    <a:blip r:embed="rId14">
+                      <a:extLst>
+                        <a:ext uri="{28A0092B-C50C-407E-A947-70E740481C1C}">
+                          <a14:useLocalDpi xmlns:a14="http://schemas.microsoft.com/office/drawing/2010/main" val="0"/>
+                        </a:ext>
+                      </a:extLst>
+                    </a:blip>
+                    <a:stretch>
+                      <a:fillRect/>
+                    </a:stretch>
+                  </pic:blipFill>
+                  <pic:spPr>
+                    <a:xfrm>
+                      <a:off x="0" y="0"/>
+                      <a:ext cx="3845112" cy="4123092"/>
+                    </a:xfrm>
+                    <a:prstGeom prst="rect">
+                      <a:avLst/>
+                    </a:prstGeom>
+                  </pic:spPr>
+                </pic:pic>
+              </a:graphicData>
+            </a:graphic>
+          </wp:inline>
+        </w:drawing>
+      </w:r>
+    </w:p>
+    <w:p>
+      <w:pPr>
+        <w:pStyle w:val="BodyText"/>
+        <w:rPr>
+          <w:u w:val="single"/>
+          <w:lang w:val="de-DE"/>
+        </w:rPr>
+      </w:pPr>
+      <w:r>
+        <w:rPr>
+          <w:u w:val="single"/>
+          <w:lang w:val="de-DE"/>
+        </w:rPr>
+        <w:t>Datenhaltungsschicht:</w:t>
+      </w:r>
+    </w:p>
+    <w:p>
+      <w:pPr>
+        <w:pStyle w:val="BodyText"/>
+        <w:rPr>
+          <w:lang w:val="de-DE"/>
+        </w:rPr>
+      </w:pPr>
+      <w:r>
+        <w:rPr>
+          <w:noProof/>
+          <w:lang w:val="en-GB" w:eastAsia="en-GB"/>
+        </w:rPr>
+        <w:lastRenderedPageBreak/>
+        <w:drawing>
+          <wp:inline distT="0" distB="0" distL="0" distR="0" wp14:anchorId="24CE270F" wp14:editId="13BD2306">
+            <wp:extent cx="5972810" cy="3807460"/>
+            <wp:effectExtent l="0" t="0" r="0" b="2540"/>
+            <wp:docPr id="10" name="Picture 10"/>
+            <wp:cNvGraphicFramePr>
+              <a:graphicFrameLocks xmlns:a="http://schemas.openxmlformats.org/drawingml/2006/main" noChangeAspect="1"/>
+            </wp:cNvGraphicFramePr>
+            <a:graphic xmlns:a="http://schemas.openxmlformats.org/drawingml/2006/main">
+              <a:graphicData uri="http://schemas.openxmlformats.org/drawingml/2006/picture">
+                <pic:pic xmlns:pic="http://schemas.openxmlformats.org/drawingml/2006/picture">
+                  <pic:nvPicPr>
+                    <pic:cNvPr id="10" name="Persistence-Layer.png"/>
+                    <pic:cNvPicPr/>
+                  </pic:nvPicPr>
+                  <pic:blipFill>
+                    <a:blip r:embed="rId15">
+                      <a:extLst>
+                        <a:ext uri="{28A0092B-C50C-407E-A947-70E740481C1C}">
+                          <a14:useLocalDpi xmlns:a14="http://schemas.microsoft.com/office/drawing/2010/main" val="0"/>
+                        </a:ext>
+                      </a:extLst>
+                    </a:blip>
+                    <a:stretch>
+                      <a:fillRect/>
+                    </a:stretch>
+                  </pic:blipFill>
+                  <pic:spPr>
+                    <a:xfrm>
+                      <a:off x="0" y="0"/>
+                      <a:ext cx="5972810" cy="3807460"/>
+                    </a:xfrm>
+                    <a:prstGeom prst="rect">
+                      <a:avLst/>
+                    </a:prstGeom>
+                  </pic:spPr>
+                </pic:pic>
+              </a:graphicData>
+            </a:graphic>
+          </wp:inline>
+        </w:drawing>
+      </w:r>
+    </w:p>
+    <w:p>
+      <w:pPr>
+        <w:pStyle w:val="BodyText"/>
+        <w:rPr>
+          <w:u w:val="single"/>
           <w:lang w:val="de-DE"/>
         </w:rPr>
       </w:pPr>
       <w:bookmarkStart w:id="9" w:name="_GoBack"/>
-      <w:bookmarkEnd w:id="9"/>
-    </w:p>
-    <w:p>
-      <w:pPr>
-        <w:pStyle w:val="berschrift1"/>
+      <w:r>
+        <w:rPr>
+          <w:u w:val="single"/>
+          <w:lang w:val="de-DE"/>
+        </w:rPr>
+        <w:t>Fachklassen:</w:t>
+      </w:r>
+    </w:p>
+    <w:bookmarkEnd w:id="9"/>
+    <w:p>
+      <w:pPr>
+        <w:pStyle w:val="BodyText"/>
+        <w:rPr>
+          <w:lang w:val="de-DE"/>
+        </w:rPr>
+      </w:pPr>
+      <w:r>
+        <w:rPr>
+          <w:noProof/>
+          <w:lang w:val="en-GB" w:eastAsia="en-GB"/>
+        </w:rPr>
+        <w:drawing>
+          <wp:inline distT="0" distB="0" distL="0" distR="0" wp14:anchorId="59F555F9" wp14:editId="33F02586">
+            <wp:extent cx="5972810" cy="2530475"/>
+            <wp:effectExtent l="0" t="0" r="0" b="9525"/>
+            <wp:docPr id="11" name="Picture 11"/>
+            <wp:cNvGraphicFramePr>
+              <a:graphicFrameLocks xmlns:a="http://schemas.openxmlformats.org/drawingml/2006/main" noChangeAspect="1"/>
+            </wp:cNvGraphicFramePr>
+            <a:graphic xmlns:a="http://schemas.openxmlformats.org/drawingml/2006/main">
+              <a:graphicData uri="http://schemas.openxmlformats.org/drawingml/2006/picture">
+                <pic:pic xmlns:pic="http://schemas.openxmlformats.org/drawingml/2006/picture">
+                  <pic:nvPicPr>
+                    <pic:cNvPr id="11" name="Fachklassen.png"/>
+                    <pic:cNvPicPr/>
+                  </pic:nvPicPr>
+                  <pic:blipFill>
+                    <a:blip r:embed="rId16">
+                      <a:extLst>
+                        <a:ext uri="{28A0092B-C50C-407E-A947-70E740481C1C}">
+                          <a14:useLocalDpi xmlns:a14="http://schemas.microsoft.com/office/drawing/2010/main" val="0"/>
+                        </a:ext>
+                      </a:extLst>
+                    </a:blip>
+                    <a:stretch>
+                      <a:fillRect/>
+                    </a:stretch>
+                  </pic:blipFill>
+                  <pic:spPr>
+                    <a:xfrm>
+                      <a:off x="0" y="0"/>
+                      <a:ext cx="5972810" cy="2530475"/>
+                    </a:xfrm>
+                    <a:prstGeom prst="rect">
+                      <a:avLst/>
+                    </a:prstGeom>
+                  </pic:spPr>
+                </pic:pic>
+              </a:graphicData>
+            </a:graphic>
+          </wp:inline>
+        </w:drawing>
+      </w:r>
+    </w:p>
+    <w:p>
+      <w:pPr>
+        <w:pStyle w:val="Heading1"/>
         <w:rPr>
           <w:lang w:val="de-DE"/>
         </w:rPr>
@@ -2086,7 +2859,7 @@
     </w:p>
     <w:p>
       <w:pPr>
-        <w:pStyle w:val="Textkrper"/>
+        <w:pStyle w:val="BodyText"/>
         <w:rPr>
           <w:lang w:val="de-DE"/>
         </w:rPr>
@@ -2112,6 +2885,7 @@
         <w:rPr>
           <w:lang w:val="de-DE"/>
         </w:rPr>
+        <w:lastRenderedPageBreak/>
         <w:t xml:space="preserve">Wichtige Abläufe oder </w:t>
       </w:r>
       <w:r>
@@ -2125,13 +2899,7 @@
         <w:rPr>
           <w:lang w:val="de-DE"/>
         </w:rPr>
-        <w:t>: Wie führen die Bausteine der Archite</w:t>
-      </w:r>
-      <w:r>
-        <w:rPr>
-          <w:lang w:val="de-DE"/>
-        </w:rPr>
-        <w:t>ktur die wichtigsten Abläufe durch?</w:t>
+        <w:t>: Wie führen die Bausteine der Architektur die wichtigsten Abläufe durch?</w:t>
       </w:r>
     </w:p>
     <w:p>
@@ -2165,7 +2933,21 @@
         <w:rPr>
           <w:lang w:val="de-DE"/>
         </w:rPr>
-        <w:t>Betrieb und Administration: Inbetriebnahme, Start, Stop.</w:t>
+        <w:t xml:space="preserve">Betrieb und Administration: Inbetriebnahme, Start, </w:t>
+      </w:r>
+      <w:proofErr w:type="spellStart"/>
+      <w:r>
+        <w:rPr>
+          <w:lang w:val="de-DE"/>
+        </w:rPr>
+        <w:t>Stop</w:t>
+      </w:r>
+      <w:proofErr w:type="spellEnd"/>
+      <w:r>
+        <w:rPr>
+          <w:lang w:val="de-DE"/>
+        </w:rPr>
+        <w:t>.</w:t>
       </w:r>
     </w:p>
     <w:p>
@@ -2175,9 +2957,19 @@
           <w:numId w:val="10"/>
         </w:numPr>
       </w:pPr>
-      <w:r>
-        <w:t>Fehler- und Ausnahmeszenarien</w:t>
-      </w:r>
+      <w:proofErr w:type="spellStart"/>
+      <w:r>
+        <w:t>Fehler</w:t>
+      </w:r>
+      <w:proofErr w:type="spellEnd"/>
+      <w:r>
+        <w:t xml:space="preserve">- und </w:t>
+      </w:r>
+      <w:proofErr w:type="spellStart"/>
+      <w:r>
+        <w:t>Ausnahmeszenarien</w:t>
+      </w:r>
+      <w:proofErr w:type="spellEnd"/>
     </w:p>
     <w:p>
       <w:pPr>
@@ -2195,7 +2987,7 @@
     </w:p>
     <w:p>
       <w:pPr>
-        <w:pStyle w:val="Textkrper"/>
+        <w:pStyle w:val="BodyText"/>
         <w:rPr>
           <w:lang w:val="de-DE"/>
         </w:rPr>
@@ -2210,47 +3002,35 @@
     </w:p>
     <w:p>
       <w:pPr>
-        <w:pStyle w:val="Textkrper"/>
-        <w:rPr>
-          <w:lang w:val="de-DE"/>
-        </w:rPr>
-      </w:pPr>
-      <w:r>
-        <w:rPr>
-          <w:lang w:val="de-DE"/>
-        </w:rPr>
-        <w:t>Sie sollten ver</w:t>
-      </w:r>
-      <w:r>
-        <w:rPr>
-          <w:lang w:val="de-DE"/>
-        </w:rPr>
-        <w:t>stehen wie (Instanzen von) Bausteine(n) Ihres Systems ihre jeweiligen Aufgaben erfüllen und zur Laufzeit miteinander kommunizieren.</w:t>
-      </w:r>
-    </w:p>
-    <w:p>
-      <w:pPr>
-        <w:pStyle w:val="Textkrper"/>
-        <w:rPr>
-          <w:lang w:val="de-DE"/>
-        </w:rPr>
-      </w:pPr>
-      <w:r>
-        <w:rPr>
-          <w:lang w:val="de-DE"/>
-        </w:rPr>
-        <w:t>Nutzen Sie solche Szenarien in der Dokumentation hauptsächlich zur besseren Kommunikation mit Stakeholdern, die statische Mo</w:t>
-      </w:r>
-      <w:r>
-        <w:rPr>
-          <w:lang w:val="de-DE"/>
-        </w:rPr>
-        <w:t>delle (z.B. Bausteinsicht, Verteilungssicht) weniger verständlich finden.</w:t>
-      </w:r>
-    </w:p>
-    <w:p>
-      <w:pPr>
-        <w:pStyle w:val="Textkrper"/>
+        <w:pStyle w:val="BodyText"/>
+        <w:rPr>
+          <w:lang w:val="de-DE"/>
+        </w:rPr>
+      </w:pPr>
+      <w:r>
+        <w:rPr>
+          <w:lang w:val="de-DE"/>
+        </w:rPr>
+        <w:t>Sie sollten verstehen wie (Instanzen von) Bausteine(n) Ihres Systems ihre jeweiligen Aufgaben erfüllen und zur Laufzeit miteinander kommunizieren.</w:t>
+      </w:r>
+    </w:p>
+    <w:p>
+      <w:pPr>
+        <w:pStyle w:val="BodyText"/>
+        <w:rPr>
+          <w:lang w:val="de-DE"/>
+        </w:rPr>
+      </w:pPr>
+      <w:r>
+        <w:rPr>
+          <w:lang w:val="de-DE"/>
+        </w:rPr>
+        <w:t>Nutzen Sie solche Szenarien in der Dokumentation hauptsächlich zur besseren Kommunikation mit Stakeholdern, die statische Modelle (z.B. Bausteinsicht, Verteilungssicht) weniger verständlich finden.</w:t>
+      </w:r>
+    </w:p>
+    <w:p>
+      <w:pPr>
+        <w:pStyle w:val="BodyText"/>
         <w:rPr>
           <w:lang w:val="de-DE"/>
         </w:rPr>
@@ -2265,7 +3045,7 @@
     </w:p>
     <w:p>
       <w:pPr>
-        <w:pStyle w:val="Textkrper"/>
+        <w:pStyle w:val="BodyText"/>
       </w:pPr>
       <w:r>
         <w:rPr>
@@ -2273,8 +3053,29 @@
         </w:rPr>
         <w:t xml:space="preserve">Für die Beschreibung von Szenarien gibt es zahlreiche Ausdrucksmöglichkeiten. </w:t>
       </w:r>
-      <w:r>
-        <w:t>Nutzen Sie beispielsweise:</w:t>
+      <w:proofErr w:type="spellStart"/>
+      <w:r>
+        <w:t>Nutzen</w:t>
+      </w:r>
+      <w:proofErr w:type="spellEnd"/>
+      <w:r>
+        <w:t xml:space="preserve"> </w:t>
+      </w:r>
+      <w:proofErr w:type="spellStart"/>
+      <w:r>
+        <w:t>Sie</w:t>
+      </w:r>
+      <w:proofErr w:type="spellEnd"/>
+      <w:r>
+        <w:t xml:space="preserve"> </w:t>
+      </w:r>
+      <w:proofErr w:type="spellStart"/>
+      <w:r>
+        <w:t>beispielsweise</w:t>
+      </w:r>
+      <w:proofErr w:type="spellEnd"/>
+      <w:r>
+        <w:t>:</w:t>
       </w:r>
     </w:p>
     <w:p>
@@ -2301,12 +3102,27 @@
           <w:numId w:val="11"/>
         </w:numPr>
       </w:pPr>
-      <w:r>
-        <w:t>Aktivität</w:t>
-      </w:r>
-      <w:r>
-        <w:t>s- oder Flussdiagramme</w:t>
-      </w:r>
+      <w:proofErr w:type="spellStart"/>
+      <w:r>
+        <w:t>Aktivitäts</w:t>
+      </w:r>
+      <w:proofErr w:type="spellEnd"/>
+      <w:r>
+        <w:t xml:space="preserve">- </w:t>
+      </w:r>
+      <w:proofErr w:type="spellStart"/>
+      <w:r>
+        <w:t>oder</w:t>
+      </w:r>
+      <w:proofErr w:type="spellEnd"/>
+      <w:r>
+        <w:t xml:space="preserve"> </w:t>
+      </w:r>
+      <w:proofErr w:type="spellStart"/>
+      <w:r>
+        <w:t>Flussdiagramme</w:t>
+      </w:r>
+      <w:proofErr w:type="spellEnd"/>
     </w:p>
     <w:p>
       <w:pPr>
@@ -2315,9 +3131,11 @@
           <w:numId w:val="11"/>
         </w:numPr>
       </w:pPr>
+      <w:proofErr w:type="spellStart"/>
       <w:r>
         <w:t>Sequenzdiagramme</w:t>
       </w:r>
+      <w:proofErr w:type="spellEnd"/>
     </w:p>
     <w:p>
       <w:pPr>
@@ -2343,10 +3161,11 @@
           <w:numId w:val="11"/>
         </w:numPr>
       </w:pPr>
-      <w:r>
-        <w:lastRenderedPageBreak/>
+      <w:proofErr w:type="spellStart"/>
+      <w:r>
         <w:t>Zustandsautomaten</w:t>
       </w:r>
+      <w:proofErr w:type="spellEnd"/>
     </w:p>
     <w:p>
       <w:pPr>
@@ -2361,13 +3180,41 @@
     </w:p>
     <w:p>
       <w:pPr>
-        <w:pStyle w:val="berschrift2"/>
+        <w:pStyle w:val="Heading2"/>
       </w:pPr>
       <w:r>
         <w:rPr>
           <w:i/>
         </w:rPr>
-        <w:t>&lt;Bezeichnung Laufzeitszenario 1&gt;</w:t>
+        <w:t>&lt;</w:t>
+      </w:r>
+      <w:proofErr w:type="spellStart"/>
+      <w:r>
+        <w:rPr>
+          <w:i/>
+        </w:rPr>
+        <w:t>Bezeichnung</w:t>
+      </w:r>
+      <w:proofErr w:type="spellEnd"/>
+      <w:r>
+        <w:rPr>
+          <w:i/>
+        </w:rPr>
+        <w:t xml:space="preserve"> </w:t>
+      </w:r>
+      <w:proofErr w:type="spellStart"/>
+      <w:r>
+        <w:rPr>
+          <w:i/>
+        </w:rPr>
+        <w:t>Laufzeitszenario</w:t>
+      </w:r>
+      <w:proofErr w:type="spellEnd"/>
+      <w:r>
+        <w:rPr>
+          <w:i/>
+        </w:rPr>
+        <w:t xml:space="preserve"> 1&gt;</w:t>
       </w:r>
     </w:p>
     <w:p>
@@ -2401,18 +3248,12 @@
         <w:rPr>
           <w:lang w:val="de-DE"/>
         </w:rPr>
-        <w:t>&lt;hier Besonderheiten bei dem Zusammenspiel der Bausteine in diesem</w:t>
-      </w:r>
-      <w:r>
-        <w:rPr>
-          <w:lang w:val="de-DE"/>
-        </w:rPr>
-        <w:t xml:space="preserve"> Szenario erläutern&gt;</w:t>
-      </w:r>
-    </w:p>
-    <w:p>
-      <w:pPr>
-        <w:pStyle w:val="berschrift2"/>
+        <w:t>&lt;hier Besonderheiten bei dem Zusammenspiel der Bausteine in diesem Szenario erläutern&gt;</w:t>
+      </w:r>
+    </w:p>
+    <w:p>
+      <w:pPr>
+        <w:pStyle w:val="Heading2"/>
         <w:rPr>
           <w:lang w:val="de-DE"/>
         </w:rPr>
@@ -2441,7 +3282,7 @@
     </w:p>
     <w:p>
       <w:pPr>
-        <w:pStyle w:val="berschrift2"/>
+        <w:pStyle w:val="Heading2"/>
         <w:rPr>
           <w:lang w:val="de-DE"/>
         </w:rPr>
@@ -2453,6 +3294,7 @@
           <w:i/>
           <w:lang w:val="de-DE"/>
         </w:rPr>
+        <w:lastRenderedPageBreak/>
         <w:t>&lt;Bezeichnung Laufzeitszenario n&gt;</w:t>
       </w:r>
     </w:p>
@@ -2472,7 +3314,7 @@
     </w:p>
     <w:p>
       <w:pPr>
-        <w:pStyle w:val="berschrift1"/>
+        <w:pStyle w:val="Heading1"/>
         <w:rPr>
           <w:lang w:val="de-DE"/>
         </w:rPr>
@@ -2483,13 +3325,12 @@
         <w:rPr>
           <w:lang w:val="de-DE"/>
         </w:rPr>
-        <w:lastRenderedPageBreak/>
         <w:t>Verteilungssicht</w:t>
       </w:r>
     </w:p>
     <w:p>
       <w:pPr>
-        <w:pStyle w:val="berschrift2"/>
+        <w:pStyle w:val="Heading2"/>
         <w:rPr>
           <w:rFonts w:asciiTheme="minorHAnsi" w:eastAsiaTheme="minorHAnsi" w:hAnsiTheme="minorHAnsi" w:cstheme="minorBidi"/>
           <w:b w:val="0"/>
@@ -2511,10 +3352,10 @@
           <w:color w:val="auto"/>
           <w:sz w:val="24"/>
           <w:szCs w:val="24"/>
-          <w:lang w:val="de-DE" w:eastAsia="de-DE"/>
+          <w:lang w:val="en-GB" w:eastAsia="en-GB"/>
         </w:rPr>
         <w:drawing>
-          <wp:inline distT="0" distB="0" distL="0" distR="0">
+          <wp:inline distT="0" distB="0" distL="0" distR="0" wp14:anchorId="1EDC4705" wp14:editId="039D4D48">
             <wp:extent cx="5972810" cy="3669861"/>
             <wp:effectExtent l="0" t="0" r="8890" b="6985"/>
             <wp:docPr id="6" name="Grafik 6" descr="C:\Users\Nelson\IdeaProjects\shareit-summer-2017-teama\documentation\images\UMLDeploymentDiag.PNG"/>
@@ -2531,7 +3372,7 @@
                     </pic:cNvPicPr>
                   </pic:nvPicPr>
                   <pic:blipFill>
-                    <a:blip r:embed="rId11">
+                    <a:blip r:embed="rId17">
                       <a:extLst>
                         <a:ext uri="{28A0092B-C50C-407E-A947-70E740481C1C}">
                           <a14:useLocalDpi xmlns:a14="http://schemas.microsoft.com/office/drawing/2010/main" val="0"/>
@@ -2565,7 +3406,7 @@
     </w:p>
     <w:p>
       <w:pPr>
-        <w:pStyle w:val="berschrift2"/>
+        <w:pStyle w:val="Heading2"/>
         <w:rPr>
           <w:rFonts w:asciiTheme="minorHAnsi" w:eastAsiaTheme="minorHAnsi" w:hAnsiTheme="minorHAnsi" w:cstheme="minorBidi"/>
           <w:b w:val="0"/>
@@ -2586,12 +3427,10 @@
           <w:szCs w:val="24"/>
           <w:lang w:val="de-DE"/>
         </w:rPr>
-        <w:t>Die Infrastruktur des ShareIt Systems ist recht übersichtlich, innerhalb des Jetty WebServers wird der ShareIt Service (inkl. Authentifizierungsservice) ausgeführt, während die Hibernate Datenbank auf der jeweiligen lokalen Maschine ausgeführt wird.</w:t>
-      </w:r>
-    </w:p>
-    <w:p>
-      <w:pPr>
-        <w:pStyle w:val="berschrift2"/>
+        <w:t xml:space="preserve">Die Infrastruktur des </w:t>
+      </w:r>
+      <w:proofErr w:type="spellStart"/>
+      <w:r>
         <w:rPr>
           <w:rFonts w:asciiTheme="minorHAnsi" w:eastAsiaTheme="minorHAnsi" w:hAnsiTheme="minorHAnsi" w:cstheme="minorBidi"/>
           <w:b w:val="0"/>
@@ -2601,22 +3440,162 @@
           <w:szCs w:val="24"/>
           <w:lang w:val="de-DE"/>
         </w:rPr>
-      </w:pPr>
-    </w:p>
-    <w:p>
-      <w:pPr>
-        <w:pStyle w:val="berschrift1"/>
+        <w:t>ShareIt</w:t>
+      </w:r>
+      <w:proofErr w:type="spellEnd"/>
+      <w:r>
+        <w:rPr>
+          <w:rFonts w:asciiTheme="minorHAnsi" w:eastAsiaTheme="minorHAnsi" w:hAnsiTheme="minorHAnsi" w:cstheme="minorBidi"/>
+          <w:b w:val="0"/>
+          <w:bCs w:val="0"/>
+          <w:color w:val="auto"/>
+          <w:sz w:val="24"/>
+          <w:szCs w:val="24"/>
+          <w:lang w:val="de-DE"/>
+        </w:rPr>
+        <w:t xml:space="preserve"> Systems ist recht übersichtlich, innerhalb des </w:t>
+      </w:r>
+      <w:proofErr w:type="spellStart"/>
+      <w:r>
+        <w:rPr>
+          <w:rFonts w:asciiTheme="minorHAnsi" w:eastAsiaTheme="minorHAnsi" w:hAnsiTheme="minorHAnsi" w:cstheme="minorBidi"/>
+          <w:b w:val="0"/>
+          <w:bCs w:val="0"/>
+          <w:color w:val="auto"/>
+          <w:sz w:val="24"/>
+          <w:szCs w:val="24"/>
+          <w:lang w:val="de-DE"/>
+        </w:rPr>
+        <w:t>Jetty</w:t>
+      </w:r>
+      <w:proofErr w:type="spellEnd"/>
+      <w:r>
+        <w:rPr>
+          <w:rFonts w:asciiTheme="minorHAnsi" w:eastAsiaTheme="minorHAnsi" w:hAnsiTheme="minorHAnsi" w:cstheme="minorBidi"/>
+          <w:b w:val="0"/>
+          <w:bCs w:val="0"/>
+          <w:color w:val="auto"/>
+          <w:sz w:val="24"/>
+          <w:szCs w:val="24"/>
+          <w:lang w:val="de-DE"/>
+        </w:rPr>
+        <w:t xml:space="preserve"> </w:t>
+      </w:r>
+      <w:proofErr w:type="spellStart"/>
+      <w:r>
+        <w:rPr>
+          <w:rFonts w:asciiTheme="minorHAnsi" w:eastAsiaTheme="minorHAnsi" w:hAnsiTheme="minorHAnsi" w:cstheme="minorBidi"/>
+          <w:b w:val="0"/>
+          <w:bCs w:val="0"/>
+          <w:color w:val="auto"/>
+          <w:sz w:val="24"/>
+          <w:szCs w:val="24"/>
+          <w:lang w:val="de-DE"/>
+        </w:rPr>
+        <w:t>WebServers</w:t>
+      </w:r>
+      <w:proofErr w:type="spellEnd"/>
+      <w:r>
+        <w:rPr>
+          <w:rFonts w:asciiTheme="minorHAnsi" w:eastAsiaTheme="minorHAnsi" w:hAnsiTheme="minorHAnsi" w:cstheme="minorBidi"/>
+          <w:b w:val="0"/>
+          <w:bCs w:val="0"/>
+          <w:color w:val="auto"/>
+          <w:sz w:val="24"/>
+          <w:szCs w:val="24"/>
+          <w:lang w:val="de-DE"/>
+        </w:rPr>
+        <w:t xml:space="preserve"> wird der </w:t>
+      </w:r>
+      <w:proofErr w:type="spellStart"/>
+      <w:r>
+        <w:rPr>
+          <w:rFonts w:asciiTheme="minorHAnsi" w:eastAsiaTheme="minorHAnsi" w:hAnsiTheme="minorHAnsi" w:cstheme="minorBidi"/>
+          <w:b w:val="0"/>
+          <w:bCs w:val="0"/>
+          <w:color w:val="auto"/>
+          <w:sz w:val="24"/>
+          <w:szCs w:val="24"/>
+          <w:lang w:val="de-DE"/>
+        </w:rPr>
+        <w:t>ShareIt</w:t>
+      </w:r>
+      <w:proofErr w:type="spellEnd"/>
+      <w:r>
+        <w:rPr>
+          <w:rFonts w:asciiTheme="minorHAnsi" w:eastAsiaTheme="minorHAnsi" w:hAnsiTheme="minorHAnsi" w:cstheme="minorBidi"/>
+          <w:b w:val="0"/>
+          <w:bCs w:val="0"/>
+          <w:color w:val="auto"/>
+          <w:sz w:val="24"/>
+          <w:szCs w:val="24"/>
+          <w:lang w:val="de-DE"/>
+        </w:rPr>
+        <w:t xml:space="preserve"> Service (inkl. Authentifizierungsservice) ausgeführt, während die </w:t>
+      </w:r>
+      <w:proofErr w:type="spellStart"/>
+      <w:r>
+        <w:rPr>
+          <w:rFonts w:asciiTheme="minorHAnsi" w:eastAsiaTheme="minorHAnsi" w:hAnsiTheme="minorHAnsi" w:cstheme="minorBidi"/>
+          <w:b w:val="0"/>
+          <w:bCs w:val="0"/>
+          <w:color w:val="auto"/>
+          <w:sz w:val="24"/>
+          <w:szCs w:val="24"/>
+          <w:lang w:val="de-DE"/>
+        </w:rPr>
+        <w:t>Hibernate</w:t>
+      </w:r>
+      <w:proofErr w:type="spellEnd"/>
+      <w:r>
+        <w:rPr>
+          <w:rFonts w:asciiTheme="minorHAnsi" w:eastAsiaTheme="minorHAnsi" w:hAnsiTheme="minorHAnsi" w:cstheme="minorBidi"/>
+          <w:b w:val="0"/>
+          <w:bCs w:val="0"/>
+          <w:color w:val="auto"/>
+          <w:sz w:val="24"/>
+          <w:szCs w:val="24"/>
+          <w:lang w:val="de-DE"/>
+        </w:rPr>
+        <w:t xml:space="preserve"> Datenbank auf der jeweiligen lokalen Maschine ausgeführt wird.</w:t>
+      </w:r>
+    </w:p>
+    <w:p>
+      <w:pPr>
+        <w:pStyle w:val="Heading2"/>
+        <w:rPr>
+          <w:rFonts w:asciiTheme="minorHAnsi" w:eastAsiaTheme="minorHAnsi" w:hAnsiTheme="minorHAnsi" w:cstheme="minorBidi"/>
+          <w:b w:val="0"/>
+          <w:bCs w:val="0"/>
+          <w:color w:val="auto"/>
+          <w:sz w:val="24"/>
+          <w:szCs w:val="24"/>
+          <w:lang w:val="de-DE"/>
+        </w:rPr>
+      </w:pPr>
+    </w:p>
+    <w:p>
+      <w:pPr>
+        <w:pStyle w:val="Heading1"/>
         <w:rPr>
           <w:lang w:val="de-DE"/>
         </w:rPr>
       </w:pPr>
       <w:bookmarkStart w:id="14" w:name="section-concepts"/>
       <w:bookmarkEnd w:id="14"/>
-      <w:r>
-        <w:rPr>
-          <w:lang w:val="de-DE"/>
-        </w:rPr>
-        <w:t>Querschnittliche Konzepte</w:t>
+      <w:proofErr w:type="spellStart"/>
+      <w:r>
+        <w:rPr>
+          <w:lang w:val="de-DE"/>
+        </w:rPr>
+        <w:t>Querschnittliche</w:t>
+      </w:r>
+      <w:proofErr w:type="spellEnd"/>
+      <w:r>
+        <w:rPr>
+          <w:lang w:val="de-DE"/>
+        </w:rPr>
+        <w:t xml:space="preserve"> Konzepte</w:t>
       </w:r>
     </w:p>
     <w:p/>
@@ -2652,7 +3631,35 @@
         <w:rPr>
           <w:lang w:val="de-DE"/>
         </w:rPr>
-        <w:t>Das fachliche Datenmodell beinhaltet die Entitäten, die für das System relevant sind, in diesem Fall Books und Discs (leiten beide von Medium ab), Copies sowie Token und User. Die jeweilige Funktion der einzelnen Entitäten ist mittels JavaDoc genau beschrieben.</w:t>
+        <w:t xml:space="preserve">Das fachliche Datenmodell beinhaltet die Entitäten, die für das System relevant sind, in diesem Fall Books und Discs (leiten beide von Medium ab), </w:t>
+      </w:r>
+      <w:proofErr w:type="spellStart"/>
+      <w:r>
+        <w:rPr>
+          <w:lang w:val="de-DE"/>
+        </w:rPr>
+        <w:t>Copies</w:t>
+      </w:r>
+      <w:proofErr w:type="spellEnd"/>
+      <w:r>
+        <w:rPr>
+          <w:lang w:val="de-DE"/>
+        </w:rPr>
+        <w:t xml:space="preserve"> sowie Token und User. Die jeweilige Funktion der einzelnen Entitäten ist mittels </w:t>
+      </w:r>
+      <w:proofErr w:type="spellStart"/>
+      <w:r>
+        <w:rPr>
+          <w:lang w:val="de-DE"/>
+        </w:rPr>
+        <w:t>JavaDoc</w:t>
+      </w:r>
+      <w:proofErr w:type="spellEnd"/>
+      <w:r>
+        <w:rPr>
+          <w:lang w:val="de-DE"/>
+        </w:rPr>
+        <w:t xml:space="preserve"> genau beschrieben.</w:t>
       </w:r>
     </w:p>
     <w:p>
@@ -2669,32 +3676,99 @@
           <w:lang w:val="de-DE"/>
         </w:rPr>
       </w:pPr>
+      <w:proofErr w:type="spellStart"/>
       <w:r>
         <w:rPr>
           <w:b/>
           <w:lang w:val="de-DE"/>
         </w:rPr>
+        <w:lastRenderedPageBreak/>
         <w:t>Logging</w:t>
       </w:r>
-    </w:p>
-    <w:p>
-      <w:pPr>
-        <w:rPr>
-          <w:lang w:val="de-DE"/>
-        </w:rPr>
-      </w:pPr>
-    </w:p>
-    <w:p>
-      <w:pPr>
-        <w:rPr>
-          <w:lang w:val="de-DE"/>
-        </w:rPr>
-      </w:pPr>
-      <w:r>
-        <w:rPr>
-          <w:lang w:val="de-DE"/>
-        </w:rPr>
-        <w:t>Im gesamten System wird ein Logging-Tool verwendet (log4j), das dabei hilft, den Programmcode zur Runtime verständlicher und besser nachvollziehbar zu machen. log4j wird dabei in den jeweiligen Klassen über einen statischen "LogManager" initialisiert, der dann für die Ausgabe von Informationen, Fehlern, etc... verwendet werden kann.</w:t>
+      <w:proofErr w:type="spellEnd"/>
+    </w:p>
+    <w:p>
+      <w:pPr>
+        <w:rPr>
+          <w:lang w:val="de-DE"/>
+        </w:rPr>
+      </w:pPr>
+    </w:p>
+    <w:p>
+      <w:pPr>
+        <w:rPr>
+          <w:lang w:val="de-DE"/>
+        </w:rPr>
+      </w:pPr>
+      <w:r>
+        <w:rPr>
+          <w:lang w:val="de-DE"/>
+        </w:rPr>
+        <w:t xml:space="preserve">Im gesamten System wird ein </w:t>
+      </w:r>
+      <w:proofErr w:type="spellStart"/>
+      <w:r>
+        <w:rPr>
+          <w:lang w:val="de-DE"/>
+        </w:rPr>
+        <w:t>Logging</w:t>
+      </w:r>
+      <w:proofErr w:type="spellEnd"/>
+      <w:r>
+        <w:rPr>
+          <w:lang w:val="de-DE"/>
+        </w:rPr>
+        <w:t xml:space="preserve">-Tool verwendet (log4j), das dabei hilft, den Programmcode zur </w:t>
+      </w:r>
+      <w:proofErr w:type="spellStart"/>
+      <w:r>
+        <w:rPr>
+          <w:lang w:val="de-DE"/>
+        </w:rPr>
+        <w:t>Runtime</w:t>
+      </w:r>
+      <w:proofErr w:type="spellEnd"/>
+      <w:r>
+        <w:rPr>
+          <w:lang w:val="de-DE"/>
+        </w:rPr>
+        <w:t xml:space="preserve"> verständlicher und besser nachvollziehbar zu machen. log4j wird dabei in den jeweiligen Klassen über einen statischen "</w:t>
+      </w:r>
+      <w:proofErr w:type="spellStart"/>
+      <w:r>
+        <w:rPr>
+          <w:lang w:val="de-DE"/>
+        </w:rPr>
+        <w:t>LogManager</w:t>
+      </w:r>
+      <w:proofErr w:type="spellEnd"/>
+      <w:r>
+        <w:rPr>
+          <w:lang w:val="de-DE"/>
+        </w:rPr>
+        <w:t xml:space="preserve">" initialisiert, der dann für die Ausgabe von Informationen, Fehlern, </w:t>
+      </w:r>
+      <w:proofErr w:type="spellStart"/>
+      <w:proofErr w:type="gramStart"/>
+      <w:r>
+        <w:rPr>
+          <w:lang w:val="de-DE"/>
+        </w:rPr>
+        <w:t>etc</w:t>
+      </w:r>
+      <w:proofErr w:type="spellEnd"/>
+      <w:r>
+        <w:rPr>
+          <w:lang w:val="de-DE"/>
+        </w:rPr>
+        <w:t>...</w:t>
+      </w:r>
+      <w:proofErr w:type="gramEnd"/>
+      <w:r>
+        <w:rPr>
+          <w:lang w:val="de-DE"/>
+        </w:rPr>
+        <w:t xml:space="preserve"> verwendet werden kann.</w:t>
       </w:r>
     </w:p>
     <w:p>
@@ -2743,7 +3817,49 @@
         <w:rPr>
           <w:lang w:val="de-DE"/>
         </w:rPr>
-        <w:t>Um beim Zugriff auf die verschiedenen Schnittstellen der REST-Api die Sicherheit der Daten zu gewährleisten, wurde eine querschnittliche Authentifizierung implementiert. Jeder Nutzer muss sich zunächst einloggen, wodurch er in den darauffolgenden Aktionen eindeutig identifiziert werden kann. Der unter "Fachliches Datenmodell" genannte Token wird hier einmalig generiert und dient beim Zugriff auf die Ressourcen der zuverlässigen Authorisierung.</w:t>
+        <w:t>Um beim Zugriff auf die verschiedenen Schnittstellen der REST-</w:t>
+      </w:r>
+      <w:proofErr w:type="spellStart"/>
+      <w:r>
+        <w:rPr>
+          <w:lang w:val="de-DE"/>
+        </w:rPr>
+        <w:t>Api</w:t>
+      </w:r>
+      <w:proofErr w:type="spellEnd"/>
+      <w:r>
+        <w:rPr>
+          <w:lang w:val="de-DE"/>
+        </w:rPr>
+        <w:t xml:space="preserve"> die Sicherheit der Daten zu gewährleisten, wurde eine </w:t>
+      </w:r>
+      <w:proofErr w:type="spellStart"/>
+      <w:r>
+        <w:rPr>
+          <w:lang w:val="de-DE"/>
+        </w:rPr>
+        <w:t>querschnittliche</w:t>
+      </w:r>
+      <w:proofErr w:type="spellEnd"/>
+      <w:r>
+        <w:rPr>
+          <w:lang w:val="de-DE"/>
+        </w:rPr>
+        <w:t xml:space="preserve"> Authentifizierung implementiert. Jeder Nutzer muss sich zunächst einloggen, wodurch er in den darauffolgenden Aktionen eindeutig identifiziert werden kann. Der unter "Fachliches Datenmodell" genannte Token wird hier einmalig generiert und dient beim Zugriff auf die Ressourcen der zuverlässigen </w:t>
+      </w:r>
+      <w:proofErr w:type="spellStart"/>
+      <w:r>
+        <w:rPr>
+          <w:lang w:val="de-DE"/>
+        </w:rPr>
+        <w:t>Authorisierung</w:t>
+      </w:r>
+      <w:proofErr w:type="spellEnd"/>
+      <w:r>
+        <w:rPr>
+          <w:lang w:val="de-DE"/>
+        </w:rPr>
+        <w:t>.</w:t>
       </w:r>
     </w:p>
     <w:p>
@@ -2753,10 +3869,10 @@
       <w:r>
         <w:rPr>
           <w:noProof/>
-          <w:lang w:val="de-DE" w:eastAsia="de-DE"/>
+          <w:lang w:val="en-GB" w:eastAsia="en-GB"/>
         </w:rPr>
         <w:drawing>
-          <wp:inline distT="0" distB="0" distL="0" distR="0">
+          <wp:inline distT="0" distB="0" distL="0" distR="0" wp14:anchorId="44AA7B0E" wp14:editId="5B3F8EE4">
             <wp:extent cx="5334000" cy="2953494"/>
             <wp:effectExtent l="0" t="0" r="0" b="0"/>
             <wp:docPr id="3" name="Picture" descr="Possible topics for crosscutting concepts"/>
@@ -2771,7 +3887,7 @@
                     </pic:cNvPicPr>
                   </pic:nvPicPr>
                   <pic:blipFill>
-                    <a:blip r:embed="rId12"/>
+                    <a:blip r:embed="rId18"/>
                     <a:stretch>
                       <a:fillRect/>
                     </a:stretch>
@@ -2800,7 +3916,7 @@
     </w:p>
     <w:p>
       <w:pPr>
-        <w:pStyle w:val="berschrift1"/>
+        <w:pStyle w:val="Heading1"/>
         <w:rPr>
           <w:lang w:val="de-DE"/>
         </w:rPr>
@@ -2819,7 +3935,7 @@
     </w:p>
     <w:p>
       <w:pPr>
-        <w:pStyle w:val="berschrift1"/>
+        <w:pStyle w:val="Heading1"/>
         <w:rPr>
           <w:rFonts w:asciiTheme="minorHAnsi" w:eastAsiaTheme="minorHAnsi" w:hAnsiTheme="minorHAnsi" w:cstheme="minorBidi"/>
           <w:b w:val="0"/>
@@ -2842,8 +3958,9 @@
           <w:szCs w:val="24"/>
           <w:lang w:val="de-DE"/>
         </w:rPr>
-        <w:t>Wie unter dem Punkt Lösungsstrategie bereits beschrieben, ging es bei den Entwurfsentscheidungen vor allem um die Architektur des WebServices, der den Shareit-Service bereitstellen soll.</w:t>
-      </w:r>
+        <w:t xml:space="preserve">Wie unter dem Punkt Lösungsstrategie bereits beschrieben, ging es bei den Entwurfsentscheidungen vor allem um die Architektur des </w:t>
+      </w:r>
+      <w:proofErr w:type="spellStart"/>
       <w:r>
         <w:rPr>
           <w:rFonts w:asciiTheme="minorHAnsi" w:eastAsiaTheme="minorHAnsi" w:hAnsiTheme="minorHAnsi" w:cstheme="minorBidi"/>
@@ -2854,8 +3971,9 @@
           <w:szCs w:val="24"/>
           <w:lang w:val="de-DE"/>
         </w:rPr>
-        <w:t xml:space="preserve"> </w:t>
-      </w:r>
+        <w:t>WebServices</w:t>
+      </w:r>
+      <w:proofErr w:type="spellEnd"/>
       <w:r>
         <w:rPr>
           <w:rFonts w:asciiTheme="minorHAnsi" w:eastAsiaTheme="minorHAnsi" w:hAnsiTheme="minorHAnsi" w:cstheme="minorBidi"/>
@@ -2866,27 +3984,71 @@
           <w:szCs w:val="24"/>
           <w:lang w:val="de-DE"/>
         </w:rPr>
+        <w:t xml:space="preserve">, der den </w:t>
+      </w:r>
+      <w:proofErr w:type="spellStart"/>
+      <w:r>
+        <w:rPr>
+          <w:rFonts w:asciiTheme="minorHAnsi" w:eastAsiaTheme="minorHAnsi" w:hAnsiTheme="minorHAnsi" w:cstheme="minorBidi"/>
+          <w:b w:val="0"/>
+          <w:bCs w:val="0"/>
+          <w:color w:val="auto"/>
+          <w:sz w:val="24"/>
+          <w:szCs w:val="24"/>
+          <w:lang w:val="de-DE"/>
+        </w:rPr>
+        <w:t>Shareit</w:t>
+      </w:r>
+      <w:proofErr w:type="spellEnd"/>
+      <w:r>
+        <w:rPr>
+          <w:rFonts w:asciiTheme="minorHAnsi" w:eastAsiaTheme="minorHAnsi" w:hAnsiTheme="minorHAnsi" w:cstheme="minorBidi"/>
+          <w:b w:val="0"/>
+          <w:bCs w:val="0"/>
+          <w:color w:val="auto"/>
+          <w:sz w:val="24"/>
+          <w:szCs w:val="24"/>
+          <w:lang w:val="de-DE"/>
+        </w:rPr>
+        <w:t>-Service bereitstellen soll.</w:t>
+      </w:r>
+      <w:r>
+        <w:rPr>
+          <w:rFonts w:asciiTheme="minorHAnsi" w:eastAsiaTheme="minorHAnsi" w:hAnsiTheme="minorHAnsi" w:cstheme="minorBidi"/>
+          <w:b w:val="0"/>
+          <w:bCs w:val="0"/>
+          <w:color w:val="auto"/>
+          <w:sz w:val="24"/>
+          <w:szCs w:val="24"/>
+          <w:lang w:val="de-DE"/>
+        </w:rPr>
+        <w:t xml:space="preserve"> </w:t>
+      </w:r>
+      <w:r>
+        <w:rPr>
+          <w:rFonts w:asciiTheme="minorHAnsi" w:eastAsiaTheme="minorHAnsi" w:hAnsiTheme="minorHAnsi" w:cstheme="minorBidi"/>
+          <w:b w:val="0"/>
+          <w:bCs w:val="0"/>
+          <w:color w:val="auto"/>
+          <w:sz w:val="24"/>
+          <w:szCs w:val="24"/>
+          <w:lang w:val="de-DE"/>
+        </w:rPr>
         <w:t>Hier standen zunächst die Alternative REST und SOAP zur Verfügung, aufgrund der höheren Flexibilität von REST (z.B. JSON und XML verfügbar), wurde letztlich REST ausgewählt.</w:t>
       </w:r>
     </w:p>
     <w:p>
       <w:pPr>
-        <w:pStyle w:val="berschrift1"/>
-        <w:rPr>
-          <w:lang w:val="de-DE"/>
-        </w:rPr>
-      </w:pPr>
-      <w:r>
-        <w:rPr>
-          <w:lang w:val="de-DE"/>
-        </w:rPr>
-        <w:t>Q</w:t>
-      </w:r>
-      <w:r>
-        <w:rPr>
-          <w:lang w:val="de-DE"/>
-        </w:rPr>
-        <w:t>ualitätsanforderungen</w:t>
+        <w:pStyle w:val="Heading1"/>
+        <w:rPr>
+          <w:lang w:val="de-DE"/>
+        </w:rPr>
+      </w:pPr>
+      <w:r>
+        <w:rPr>
+          <w:lang w:val="de-DE"/>
+        </w:rPr>
+        <w:t>Qualitätsanforderungen</w:t>
       </w:r>
     </w:p>
     <w:p>
@@ -2906,47 +4068,35 @@
     </w:p>
     <w:p>
       <w:pPr>
-        <w:pStyle w:val="Textkrper"/>
-        <w:rPr>
-          <w:lang w:val="de-DE"/>
-        </w:rPr>
-      </w:pPr>
-      <w:r>
-        <w:rPr>
-          <w:lang w:val="de-DE"/>
-        </w:rPr>
-        <w:t>Dieser Abschnitt enthält mögli</w:t>
-      </w:r>
-      <w:r>
-        <w:rPr>
-          <w:lang w:val="de-DE"/>
-        </w:rPr>
-        <w:t>chst alle Qualitätsanforderungen als Qualitätsbaum mit Szenarien. Die wichtigsten davon haben Sie bereits in Abschnitt 1.2 (Qualitätsziele) hervorgehoben.</w:t>
-      </w:r>
-    </w:p>
-    <w:p>
-      <w:pPr>
-        <w:pStyle w:val="Textkrper"/>
-        <w:rPr>
-          <w:lang w:val="de-DE"/>
-        </w:rPr>
-      </w:pPr>
-      <w:r>
-        <w:rPr>
-          <w:lang w:val="de-DE"/>
-        </w:rPr>
-        <w:t xml:space="preserve">Nehmen Sie hier auch Qualitätsanforderungen geringerer Priorität auf, </w:t>
-      </w:r>
-      <w:r>
-        <w:rPr>
-          <w:lang w:val="de-DE"/>
-        </w:rPr>
-        <w:t>deren Nichteinhaltung oder -erreichung geringe Risiken birgt.</w:t>
-      </w:r>
-    </w:p>
-    <w:p>
-      <w:pPr>
-        <w:pStyle w:val="Textkrper"/>
+        <w:pStyle w:val="BodyText"/>
+        <w:rPr>
+          <w:lang w:val="de-DE"/>
+        </w:rPr>
+      </w:pPr>
+      <w:r>
+        <w:rPr>
+          <w:lang w:val="de-DE"/>
+        </w:rPr>
+        <w:t>Dieser Abschnitt enthält möglichst alle Qualitätsanforderungen als Qualitätsbaum mit Szenarien. Die wichtigsten davon haben Sie bereits in Abschnitt 1.2 (Qualitätsziele) hervorgehoben.</w:t>
+      </w:r>
+    </w:p>
+    <w:p>
+      <w:pPr>
+        <w:pStyle w:val="BodyText"/>
+        <w:rPr>
+          <w:lang w:val="de-DE"/>
+        </w:rPr>
+      </w:pPr>
+      <w:r>
+        <w:rPr>
+          <w:lang w:val="de-DE"/>
+        </w:rPr>
+        <w:t>Nehmen Sie hier auch Qualitätsanforderungen geringerer Priorität auf, deren Nichteinhaltung oder -erreichung geringe Risiken birgt.</w:t>
+      </w:r>
+    </w:p>
+    <w:p>
+      <w:pPr>
+        <w:pStyle w:val="BodyText"/>
         <w:rPr>
           <w:lang w:val="de-DE"/>
         </w:rPr>
@@ -2961,27 +4111,21 @@
     </w:p>
     <w:p>
       <w:pPr>
-        <w:pStyle w:val="Textkrper"/>
-        <w:rPr>
-          <w:lang w:val="de-DE"/>
-        </w:rPr>
-      </w:pPr>
-      <w:r>
-        <w:rPr>
-          <w:lang w:val="de-DE"/>
-        </w:rPr>
-        <w:t>Weil Qualitätsanforderungen die Architekturentscheidungen oft maßgeblich beeinflussen, sollten Sie die für Ihre Stakeholder relevanten Qualitätsanforderungen kennen, möglichst konkre</w:t>
-      </w:r>
-      <w:r>
-        <w:rPr>
-          <w:lang w:val="de-DE"/>
-        </w:rPr>
-        <w:t>t und operationalisiert.</w:t>
-      </w:r>
-    </w:p>
-    <w:p>
-      <w:pPr>
-        <w:pStyle w:val="berschrift2"/>
+        <w:pStyle w:val="BodyText"/>
+        <w:rPr>
+          <w:lang w:val="de-DE"/>
+        </w:rPr>
+      </w:pPr>
+      <w:r>
+        <w:rPr>
+          <w:lang w:val="de-DE"/>
+        </w:rPr>
+        <w:t>Weil Qualitätsanforderungen die Architekturentscheidungen oft maßgeblich beeinflussen, sollten Sie die für Ihre Stakeholder relevanten Qualitätsanforderungen kennen, möglichst konkret und operationalisiert.</w:t>
+      </w:r>
+    </w:p>
+    <w:p>
+      <w:pPr>
+        <w:pStyle w:val="Heading2"/>
         <w:rPr>
           <w:lang w:val="de-DE"/>
         </w:rPr>
@@ -3012,21 +4156,35 @@
     </w:p>
     <w:p>
       <w:pPr>
-        <w:pStyle w:val="Textkrper"/>
-        <w:rPr>
-          <w:lang w:val="de-DE"/>
-        </w:rPr>
-      </w:pPr>
-      <w:r>
-        <w:rPr>
-          <w:lang w:val="de-DE"/>
-        </w:rPr>
-        <w:t>Der Qualitätsbaum ( a la ATAM) mit Qualitätsszenarien an den Blättern.</w:t>
-      </w:r>
-    </w:p>
-    <w:p>
-      <w:pPr>
-        <w:pStyle w:val="Textkrper"/>
+        <w:pStyle w:val="BodyText"/>
+        <w:rPr>
+          <w:lang w:val="de-DE"/>
+        </w:rPr>
+      </w:pPr>
+      <w:r>
+        <w:rPr>
+          <w:lang w:val="de-DE"/>
+        </w:rPr>
+        <w:t xml:space="preserve">Der Qualitätsbaum </w:t>
+      </w:r>
+      <w:proofErr w:type="gramStart"/>
+      <w:r>
+        <w:rPr>
+          <w:lang w:val="de-DE"/>
+        </w:rPr>
+        <w:t>( a</w:t>
+      </w:r>
+      <w:proofErr w:type="gramEnd"/>
+      <w:r>
+        <w:rPr>
+          <w:lang w:val="de-DE"/>
+        </w:rPr>
+        <w:t xml:space="preserve"> la ATAM) mit Qualitätsszenarien an den Blättern.</w:t>
+      </w:r>
+    </w:p>
+    <w:p>
+      <w:pPr>
+        <w:pStyle w:val="BodyText"/>
         <w:rPr>
           <w:lang w:val="de-DE"/>
         </w:rPr>
@@ -3041,7 +4199,7 @@
     </w:p>
     <w:p>
       <w:pPr>
-        <w:pStyle w:val="Textkrper"/>
+        <w:pStyle w:val="BodyText"/>
         <w:rPr>
           <w:lang w:val="de-DE"/>
         </w:rPr>
@@ -3067,13 +4225,7 @@
         <w:rPr>
           <w:lang w:val="de-DE"/>
         </w:rPr>
-        <w:t>Baumartige Verf</w:t>
-      </w:r>
-      <w:r>
-        <w:rPr>
-          <w:lang w:val="de-DE"/>
-        </w:rPr>
-        <w:t>einerung des Begriffes „Qualität“, mit "Qualität" oder Nützlichkeit als Wurzel.</w:t>
+        <w:t>Baumartige Verfeinerung des Begriffes „Qualität“, mit "Qualität" oder Nützlichkeit als Wurzel.</w:t>
       </w:r>
     </w:p>
     <w:p>
@@ -3109,7 +4261,7 @@
     </w:p>
     <w:p>
       <w:pPr>
-        <w:pStyle w:val="berschrift2"/>
+        <w:pStyle w:val="Heading2"/>
         <w:rPr>
           <w:lang w:val="de-DE"/>
         </w:rPr>
@@ -3140,7 +4292,7 @@
     </w:p>
     <w:p>
       <w:pPr>
-        <w:pStyle w:val="Textkrper"/>
+        <w:pStyle w:val="BodyText"/>
         <w:rPr>
           <w:lang w:val="de-DE"/>
         </w:rPr>
@@ -3150,18 +4302,12 @@
           <w:lang w:val="de-DE"/>
         </w:rPr>
         <w:lastRenderedPageBreak/>
-        <w:t>Konkretisi</w:t>
-      </w:r>
-      <w:r>
-        <w:rPr>
-          <w:lang w:val="de-DE"/>
-        </w:rPr>
-        <w:t>erung der (in der Praxis oftmals vagen oder impliziten) Qualitätsanforderungen durch (Qualitäts-)Szenarien.</w:t>
-      </w:r>
-    </w:p>
-    <w:p>
-      <w:pPr>
-        <w:pStyle w:val="Textkrper"/>
+        <w:t>Konkretisierung der (in der Praxis oftmals vagen oder impliziten) Qualitätsanforderungen durch (Qualitäts-)Szenarien.</w:t>
+      </w:r>
+    </w:p>
+    <w:p>
+      <w:pPr>
+        <w:pStyle w:val="BodyText"/>
         <w:rPr>
           <w:lang w:val="de-DE"/>
         </w:rPr>
@@ -3175,22 +4321,16 @@
     </w:p>
     <w:p>
       <w:pPr>
-        <w:pStyle w:val="Textkrper"/>
-        <w:rPr>
-          <w:lang w:val="de-DE"/>
-        </w:rPr>
-      </w:pPr>
-      <w:r>
-        <w:rPr>
-          <w:lang w:val="de-DE"/>
-        </w:rPr>
-        <w:t>Wesentlich für die meisten Softw</w:t>
-      </w:r>
-      <w:r>
-        <w:rPr>
-          <w:lang w:val="de-DE"/>
-        </w:rPr>
-        <w:t>arearchitekten sind zwei Arten von Szenarien:</w:t>
+        <w:pStyle w:val="BodyText"/>
+        <w:rPr>
+          <w:lang w:val="de-DE"/>
+        </w:rPr>
+      </w:pPr>
+      <w:r>
+        <w:rPr>
+          <w:lang w:val="de-DE"/>
+        </w:rPr>
+        <w:t>Wesentlich für die meisten Softwarearchitekten sind zwei Arten von Szenarien:</w:t>
       </w:r>
     </w:p>
     <w:p>
@@ -3204,16 +4344,63 @@
         <w:rPr>
           <w:lang w:val="de-DE"/>
         </w:rPr>
-        <w:t xml:space="preserve">Nutzungsszenarien (auch genannt Anwendungs- oder Anwendungsfallszenarien) beschreiben, wie das System zur Laufzeit auf einen bestimmten Auslöser reagieren soll. Hierunter fallen auch Szenarien zur Beschreibung </w:t>
-      </w:r>
-      <w:r>
-        <w:rPr>
-          <w:lang w:val="de-DE"/>
-        </w:rPr>
-        <w:t xml:space="preserve">von Effizienz oder Performance. </w:t>
-      </w:r>
-      <w:r>
-        <w:t>Beispiel: Das System beantwortet eine Benutzeranfrage innerhalb einer Sekunde.</w:t>
+        <w:t xml:space="preserve">Nutzungsszenarien (auch genannt Anwendungs- oder Anwendungsfallszenarien) beschreiben, wie das System zur Laufzeit auf einen bestimmten Auslöser reagieren soll. Hierunter fallen auch Szenarien zur Beschreibung von Effizienz oder Performance. </w:t>
+      </w:r>
+      <w:proofErr w:type="spellStart"/>
+      <w:r>
+        <w:t>Beispiel</w:t>
+      </w:r>
+      <w:proofErr w:type="spellEnd"/>
+      <w:r>
+        <w:t xml:space="preserve">: Das System </w:t>
+      </w:r>
+      <w:proofErr w:type="spellStart"/>
+      <w:r>
+        <w:t>beantwortet</w:t>
+      </w:r>
+      <w:proofErr w:type="spellEnd"/>
+      <w:r>
+        <w:t xml:space="preserve"> </w:t>
+      </w:r>
+      <w:proofErr w:type="spellStart"/>
+      <w:r>
+        <w:t>eine</w:t>
+      </w:r>
+      <w:proofErr w:type="spellEnd"/>
+      <w:r>
+        <w:t xml:space="preserve"> </w:t>
+      </w:r>
+      <w:proofErr w:type="spellStart"/>
+      <w:r>
+        <w:t>Benutzeranfrage</w:t>
+      </w:r>
+      <w:proofErr w:type="spellEnd"/>
+      <w:r>
+        <w:t xml:space="preserve"> </w:t>
+      </w:r>
+      <w:proofErr w:type="spellStart"/>
+      <w:r>
+        <w:t>innerhalb</w:t>
+      </w:r>
+      <w:proofErr w:type="spellEnd"/>
+      <w:r>
+        <w:t xml:space="preserve"> </w:t>
+      </w:r>
+      <w:proofErr w:type="spellStart"/>
+      <w:r>
+        <w:t>einer</w:t>
+      </w:r>
+      <w:proofErr w:type="spellEnd"/>
+      <w:r>
+        <w:t xml:space="preserve"> </w:t>
+      </w:r>
+      <w:proofErr w:type="spellStart"/>
+      <w:r>
+        <w:t>Sekunde</w:t>
+      </w:r>
+      <w:proofErr w:type="spellEnd"/>
+      <w:r>
+        <w:t>.</w:t>
       </w:r>
     </w:p>
     <w:p>
@@ -3230,13 +4417,21 @@
         <w:rPr>
           <w:lang w:val="de-DE"/>
         </w:rPr>
-        <w:t>Änderungsszenarien beschreiben eine Modifikation des Systems oder seiner unmittelbarer Umgebung. Beispiel: Eine zusätzliche Funktionalität wird i</w:t>
-      </w:r>
-      <w:r>
-        <w:rPr>
-          <w:lang w:val="de-DE"/>
-        </w:rPr>
-        <w:t>mplementiert oder die Anforderung an ein Qualitätsmerkmal ändert sich.</w:t>
+        <w:t xml:space="preserve">Änderungsszenarien beschreiben eine Modifikation des Systems oder </w:t>
+      </w:r>
+      <w:proofErr w:type="gramStart"/>
+      <w:r>
+        <w:rPr>
+          <w:lang w:val="de-DE"/>
+        </w:rPr>
+        <w:t>seiner unmittelbarer Umgebung</w:t>
+      </w:r>
+      <w:proofErr w:type="gramEnd"/>
+      <w:r>
+        <w:rPr>
+          <w:lang w:val="de-DE"/>
+        </w:rPr>
+        <w:t>. Beispiel: Eine zusätzliche Funktionalität wird implementiert oder die Anforderung an ein Qualitätsmerkmal ändert sich.</w:t>
       </w:r>
     </w:p>
     <w:p>
@@ -3256,41 +4451,49 @@
     </w:p>
     <w:p>
       <w:pPr>
-        <w:pStyle w:val="Textkrper"/>
-        <w:rPr>
-          <w:lang w:val="de-DE"/>
-        </w:rPr>
-      </w:pPr>
-      <w:r>
-        <w:rPr>
-          <w:lang w:val="de-DE"/>
-        </w:rPr>
-        <w:t>Szenarien operationalisieren Qualitätsanforderungen und machen deren Erfüllung mess- oder entscheidbar.</w:t>
-      </w:r>
-    </w:p>
-    <w:p>
-      <w:pPr>
-        <w:pStyle w:val="Textkrper"/>
-        <w:rPr>
-          <w:lang w:val="de-DE"/>
-        </w:rPr>
-      </w:pPr>
-      <w:r>
-        <w:rPr>
-          <w:lang w:val="de-DE"/>
-        </w:rPr>
-        <w:t xml:space="preserve">Insbesondere wenn Sie die Qualität Ihrer Architektur mit </w:t>
-      </w:r>
-      <w:r>
-        <w:rPr>
-          <w:lang w:val="de-DE"/>
-        </w:rPr>
-        <w:t>Methoden wie ATAM überprüfen wollen, bedürfen die in Abschnitt 1.2 genannten Qualitätsziele einer weiteren Präzisierung bis auf die Ebene von diskutierbaren und nachprüfbaren Szenarien.</w:t>
-      </w:r>
-    </w:p>
-    <w:p>
-      <w:pPr>
-        <w:pStyle w:val="Textkrper"/>
+        <w:pStyle w:val="BodyText"/>
+        <w:rPr>
+          <w:lang w:val="de-DE"/>
+        </w:rPr>
+      </w:pPr>
+      <w:r>
+        <w:rPr>
+          <w:lang w:val="de-DE"/>
+        </w:rPr>
+        <w:t xml:space="preserve">Szenarien operationalisieren Qualitätsanforderungen und machen deren Erfüllung mess- oder </w:t>
+      </w:r>
+      <w:proofErr w:type="spellStart"/>
+      <w:r>
+        <w:rPr>
+          <w:lang w:val="de-DE"/>
+        </w:rPr>
+        <w:t>entscheidbar</w:t>
+      </w:r>
+      <w:proofErr w:type="spellEnd"/>
+      <w:r>
+        <w:rPr>
+          <w:lang w:val="de-DE"/>
+        </w:rPr>
+        <w:t>.</w:t>
+      </w:r>
+    </w:p>
+    <w:p>
+      <w:pPr>
+        <w:pStyle w:val="BodyText"/>
+        <w:rPr>
+          <w:lang w:val="de-DE"/>
+        </w:rPr>
+      </w:pPr>
+      <w:r>
+        <w:rPr>
+          <w:lang w:val="de-DE"/>
+        </w:rPr>
+        <w:t>Insbesondere wenn Sie die Qualität Ihrer Architektur mit Methoden wie ATAM überprüfen wollen, bedürfen die in Abschnitt 1.2 genannten Qualitätsziele einer weiteren Präzisierung bis auf die Ebene von diskutierbaren und nachprüfbaren Szenarien.</w:t>
+      </w:r>
+    </w:p>
+    <w:p>
+      <w:pPr>
+        <w:pStyle w:val="BodyText"/>
         <w:rPr>
           <w:lang w:val="de-DE"/>
         </w:rPr>
@@ -3305,7 +4508,7 @@
     </w:p>
     <w:p>
       <w:pPr>
-        <w:pStyle w:val="Textkrper"/>
+        <w:pStyle w:val="BodyText"/>
         <w:rPr>
           <w:lang w:val="de-DE"/>
         </w:rPr>
@@ -3319,7 +4522,7 @@
     </w:p>
     <w:p>
       <w:pPr>
-        <w:pStyle w:val="berschrift1"/>
+        <w:pStyle w:val="Heading1"/>
         <w:rPr>
           <w:lang w:val="de-DE"/>
         </w:rPr>
@@ -3330,13 +4533,7 @@
         <w:rPr>
           <w:lang w:val="de-DE"/>
         </w:rPr>
-        <w:t xml:space="preserve">Risiken und technische </w:t>
-      </w:r>
-      <w:r>
-        <w:rPr>
-          <w:lang w:val="de-DE"/>
-        </w:rPr>
-        <w:t>Schulden</w:t>
+        <w:t>Risiken und technische Schulden</w:t>
       </w:r>
     </w:p>
     <w:p>
@@ -3356,7 +4553,7 @@
     </w:p>
     <w:p>
       <w:pPr>
-        <w:pStyle w:val="Textkrper"/>
+        <w:pStyle w:val="BodyText"/>
         <w:rPr>
           <w:lang w:val="de-DE"/>
         </w:rPr>
@@ -3370,7 +4567,7 @@
     </w:p>
     <w:p>
       <w:pPr>
-        <w:pStyle w:val="Textkrper"/>
+        <w:pStyle w:val="BodyText"/>
         <w:rPr>
           <w:lang w:val="de-DE"/>
         </w:rPr>
@@ -3385,35 +4582,77 @@
     </w:p>
     <w:p>
       <w:pPr>
-        <w:pStyle w:val="Textkrper"/>
-        <w:rPr>
-          <w:lang w:val="de-DE"/>
-        </w:rPr>
-      </w:pPr>
-      <w:r>
-        <w:rPr>
-          <w:lang w:val="de-DE"/>
-        </w:rPr>
-        <w:t>"Risikomanagement ist Projektmanagement für Erwachsene" (Tim Lister, Atlantic Systems Guild.)</w:t>
-      </w:r>
-    </w:p>
-    <w:p>
-      <w:pPr>
-        <w:pStyle w:val="Textkrper"/>
-        <w:rPr>
-          <w:lang w:val="de-DE"/>
-        </w:rPr>
-      </w:pPr>
-      <w:r>
-        <w:rPr>
-          <w:lang w:val="de-DE"/>
-        </w:rPr>
-        <w:t>Unter diesem Motto sollten Sie Architekturrisiken und/oder technische Schulden gezielt ermitteln, bewerten und Ihren Management-Stakeholdern (z.B. Projektleitung, Product-Owner) transparent machen.</w:t>
-      </w:r>
-    </w:p>
-    <w:p>
-      <w:pPr>
-        <w:pStyle w:val="Textkrper"/>
+        <w:pStyle w:val="BodyText"/>
+        <w:rPr>
+          <w:lang w:val="de-DE"/>
+        </w:rPr>
+      </w:pPr>
+      <w:r>
+        <w:rPr>
+          <w:lang w:val="de-DE"/>
+        </w:rPr>
+        <w:t xml:space="preserve">"Risikomanagement ist Projektmanagement für Erwachsene" (Tim Lister, </w:t>
+      </w:r>
+      <w:proofErr w:type="spellStart"/>
+      <w:r>
+        <w:rPr>
+          <w:lang w:val="de-DE"/>
+        </w:rPr>
+        <w:t>Atlantic</w:t>
+      </w:r>
+      <w:proofErr w:type="spellEnd"/>
+      <w:r>
+        <w:rPr>
+          <w:lang w:val="de-DE"/>
+        </w:rPr>
+        <w:t xml:space="preserve"> Systems </w:t>
+      </w:r>
+      <w:proofErr w:type="spellStart"/>
+      <w:r>
+        <w:rPr>
+          <w:lang w:val="de-DE"/>
+        </w:rPr>
+        <w:t>Guild</w:t>
+      </w:r>
+      <w:proofErr w:type="spellEnd"/>
+      <w:r>
+        <w:rPr>
+          <w:lang w:val="de-DE"/>
+        </w:rPr>
+        <w:t>.)</w:t>
+      </w:r>
+    </w:p>
+    <w:p>
+      <w:pPr>
+        <w:pStyle w:val="BodyText"/>
+        <w:rPr>
+          <w:lang w:val="de-DE"/>
+        </w:rPr>
+      </w:pPr>
+      <w:r>
+        <w:rPr>
+          <w:lang w:val="de-DE"/>
+        </w:rPr>
+        <w:t xml:space="preserve">Unter diesem Motto sollten Sie Architekturrisiken und/oder technische Schulden gezielt ermitteln, bewerten und Ihren Management-Stakeholdern (z.B. Projektleitung, </w:t>
+      </w:r>
+      <w:proofErr w:type="spellStart"/>
+      <w:r>
+        <w:rPr>
+          <w:lang w:val="de-DE"/>
+        </w:rPr>
+        <w:t>Product-Owner</w:t>
+      </w:r>
+      <w:proofErr w:type="spellEnd"/>
+      <w:r>
+        <w:rPr>
+          <w:lang w:val="de-DE"/>
+        </w:rPr>
+        <w:t>) transparent machen.</w:t>
+      </w:r>
+    </w:p>
+    <w:p>
+      <w:pPr>
+        <w:pStyle w:val="BodyText"/>
         <w:rPr>
           <w:lang w:val="de-DE"/>
         </w:rPr>
@@ -3428,27 +4667,21 @@
     </w:p>
     <w:p>
       <w:pPr>
-        <w:pStyle w:val="Textkrper"/>
-        <w:rPr>
-          <w:lang w:val="de-DE"/>
-        </w:rPr>
-      </w:pPr>
-      <w:r>
-        <w:rPr>
-          <w:lang w:val="de-DE"/>
-        </w:rPr>
-        <w:t>Liste oder Tabelle von Risiko und/oder technischen S</w:t>
-      </w:r>
-      <w:r>
-        <w:rPr>
-          <w:lang w:val="de-DE"/>
-        </w:rPr>
-        <w:t>chulden, eventuell mit vorgeschlagenen Maßnahmen zur Risikovermeidung, Risikominimierung oder dem Abbau der technischen Schulden.</w:t>
-      </w:r>
-    </w:p>
-    <w:p>
-      <w:pPr>
-        <w:pStyle w:val="berschrift1"/>
+        <w:pStyle w:val="BodyText"/>
+        <w:rPr>
+          <w:lang w:val="de-DE"/>
+        </w:rPr>
+      </w:pPr>
+      <w:r>
+        <w:rPr>
+          <w:lang w:val="de-DE"/>
+        </w:rPr>
+        <w:t>Liste oder Tabelle von Risiko und/oder technischen Schulden, eventuell mit vorgeschlagenen Maßnahmen zur Risikovermeidung, Risikominimierung oder dem Abbau der technischen Schulden.</w:t>
+      </w:r>
+    </w:p>
+    <w:p>
+      <w:pPr>
+        <w:pStyle w:val="Heading1"/>
         <w:rPr>
           <w:lang w:val="de-DE"/>
         </w:rPr>
@@ -3480,27 +4713,21 @@
     </w:p>
     <w:p>
       <w:pPr>
-        <w:pStyle w:val="Textkrper"/>
-        <w:rPr>
-          <w:lang w:val="de-DE"/>
-        </w:rPr>
-      </w:pPr>
-      <w:r>
-        <w:rPr>
-          <w:lang w:val="de-DE"/>
-        </w:rPr>
-        <w:t>Die wesentlichen fachlichen und technischen Begriffe, die Stakeholder im Zusammenhang mit dem System verwenden</w:t>
-      </w:r>
-      <w:r>
-        <w:rPr>
-          <w:lang w:val="de-DE"/>
-        </w:rPr>
-        <w:t>.</w:t>
-      </w:r>
-    </w:p>
-    <w:p>
-      <w:pPr>
-        <w:pStyle w:val="Textkrper"/>
+        <w:pStyle w:val="BodyText"/>
+        <w:rPr>
+          <w:lang w:val="de-DE"/>
+        </w:rPr>
+      </w:pPr>
+      <w:r>
+        <w:rPr>
+          <w:lang w:val="de-DE"/>
+        </w:rPr>
+        <w:t>Die wesentlichen fachlichen und technischen Begriffe, die Stakeholder im Zusammenhang mit dem System verwenden.</w:t>
+      </w:r>
+    </w:p>
+    <w:p>
+      <w:pPr>
+        <w:pStyle w:val="BodyText"/>
         <w:rPr>
           <w:lang w:val="de-DE"/>
         </w:rPr>
@@ -3514,7 +4741,7 @@
     </w:p>
     <w:p>
       <w:pPr>
-        <w:pStyle w:val="Textkrper"/>
+        <w:pStyle w:val="BodyText"/>
         <w:rPr>
           <w:lang w:val="de-DE"/>
         </w:rPr>
@@ -3529,7 +4756,7 @@
     </w:p>
     <w:p>
       <w:pPr>
-        <w:pStyle w:val="Textkrper"/>
+        <w:pStyle w:val="BodyText"/>
         <w:rPr>
           <w:lang w:val="de-DE"/>
         </w:rPr>
@@ -3548,8 +4775,29 @@
           <w:numId w:val="22"/>
         </w:numPr>
       </w:pPr>
-      <w:r>
-        <w:t>diese Begriffe identisch verstehen, und</w:t>
+      <w:proofErr w:type="spellStart"/>
+      <w:r>
+        <w:t>diese</w:t>
+      </w:r>
+      <w:proofErr w:type="spellEnd"/>
+      <w:r>
+        <w:t xml:space="preserve"> </w:t>
+      </w:r>
+      <w:proofErr w:type="spellStart"/>
+      <w:r>
+        <w:t>Begriffe</w:t>
+      </w:r>
+      <w:proofErr w:type="spellEnd"/>
+      <w:r>
+        <w:t xml:space="preserve"> </w:t>
+      </w:r>
+      <w:proofErr w:type="spellStart"/>
+      <w:r>
+        <w:t>identisch</w:t>
+      </w:r>
+      <w:proofErr w:type="spellEnd"/>
+      <w:r>
+        <w:t xml:space="preserve"> verstehen, und</w:t>
       </w:r>
     </w:p>
     <w:p>
@@ -3566,13 +4814,7 @@
         <w:rPr>
           <w:lang w:val="de-DE"/>
         </w:rPr>
-        <w:t>vermeiden, mehrere Begriff</w:t>
-      </w:r>
-      <w:r>
-        <w:rPr>
-          <w:lang w:val="de-DE"/>
-        </w:rPr>
-        <w:t>e für die gleiche Sache zu haben.</w:t>
+        <w:t>vermeiden, mehrere Begriffe für die gleiche Sache zu haben.</w:t>
       </w:r>
     </w:p>
     <w:p>
@@ -3631,9 +4873,11 @@
             <w:pPr>
               <w:pStyle w:val="Compact"/>
             </w:pPr>
+            <w:proofErr w:type="spellStart"/>
             <w:r>
               <w:t>Begriff</w:t>
             </w:r>
+            <w:proofErr w:type="spellEnd"/>
           </w:p>
         </w:tc>
         <w:tc>
@@ -3722,7 +4966,7 @@
 </file>
 
 <file path=word/endnotes.xml><?xml version="1.0" encoding="utf-8"?>
-<w:endnotes xmlns:wpc="http://schemas.microsoft.com/office/word/2010/wordprocessingCanvas" xmlns:cx="http://schemas.microsoft.com/office/drawing/2014/chartex" xmlns:cx1="http://schemas.microsoft.com/office/drawing/2015/9/8/chartex" xmlns:cx2="http://schemas.microsoft.com/office/drawing/2015/10/21/chartex" xmlns:cx3="http://schemas.microsoft.com/office/drawing/2016/5/9/chartex" xmlns:cx4="http://schemas.microsoft.com/office/drawing/2016/5/10/chartex" xmlns:cx5="http://schemas.microsoft.com/office/drawing/2016/5/11/chartex" xmlns:mc="http://schemas.openxmlformats.org/markup-compatibility/2006" xmlns:o="urn:schemas-microsoft-com:office:office" xmlns:r="http://schemas.openxmlformats.org/officeDocument/2006/relationships" xmlns:m="http://schemas.openxmlformats.org/officeDocument/2006/math" xmlns:v="urn:schemas-microsoft-com:vml" xmlns:wp14="http://schemas.microsoft.com/office/word/2010/wordprocessingDrawing" xmlns:wp="http://schemas.openxmlformats.org/drawingml/2006/wordprocessingDrawing" xmlns:w10="urn:schemas-microsoft-com:office:word" xmlns:w="http://schemas.openxmlformats.org/wordprocessingml/2006/main" xmlns:w14="http://schemas.microsoft.com/office/word/2010/wordml" xmlns:w15="http://schemas.microsoft.com/office/word/2012/wordml" xmlns:w16se="http://schemas.microsoft.com/office/word/2015/wordml/symex" xmlns:wpg="http://schemas.microsoft.com/office/word/2010/wordprocessingGroup" xmlns:wpi="http://schemas.microsoft.com/office/word/2010/wordprocessingInk" xmlns:wne="http://schemas.microsoft.com/office/word/2006/wordml" xmlns:wps="http://schemas.microsoft.com/office/word/2010/wordprocessingShape" mc:Ignorable="w14 w15 w16se wp14">
+<w:endnotes xmlns:wpc="http://schemas.microsoft.com/office/word/2010/wordprocessingCanvas" xmlns:mo="http://schemas.microsoft.com/office/mac/office/2008/main" xmlns:mc="http://schemas.openxmlformats.org/markup-compatibility/2006" xmlns:mv="urn:schemas-microsoft-com:mac:vml" xmlns:o="urn:schemas-microsoft-com:office:office" xmlns:r="http://schemas.openxmlformats.org/officeDocument/2006/relationships" xmlns:m="http://schemas.openxmlformats.org/officeDocument/2006/math" xmlns:v="urn:schemas-microsoft-com:vml" xmlns:wp14="http://schemas.microsoft.com/office/word/2010/wordprocessingDrawing" xmlns:wp="http://schemas.openxmlformats.org/drawingml/2006/wordprocessingDrawing" xmlns:w10="urn:schemas-microsoft-com:office:word" xmlns:w="http://schemas.openxmlformats.org/wordprocessingml/2006/main" xmlns:w14="http://schemas.microsoft.com/office/word/2010/wordml" xmlns:w15="http://schemas.microsoft.com/office/word/2012/wordml" xmlns:wpg="http://schemas.microsoft.com/office/word/2010/wordprocessingGroup" xmlns:wpi="http://schemas.microsoft.com/office/word/2010/wordprocessingInk" xmlns:wne="http://schemas.microsoft.com/office/word/2006/wordml" xmlns:wps="http://schemas.microsoft.com/office/word/2010/wordprocessingShape" mc:Ignorable="w14 w15 wp14">
   <w:endnote w:type="separator" w:id="-1">
     <w:p>
       <w:pPr>
@@ -3747,7 +4991,7 @@
 </file>
 
 <file path=word/footnotes.xml><?xml version="1.0" encoding="utf-8"?>
-<w:footnotes xmlns:wpc="http://schemas.microsoft.com/office/word/2010/wordprocessingCanvas" xmlns:cx="http://schemas.microsoft.com/office/drawing/2014/chartex" xmlns:cx1="http://schemas.microsoft.com/office/drawing/2015/9/8/chartex" xmlns:cx2="http://schemas.microsoft.com/office/drawing/2015/10/21/chartex" xmlns:cx3="http://schemas.microsoft.com/office/drawing/2016/5/9/chartex" xmlns:cx4="http://schemas.microsoft.com/office/drawing/2016/5/10/chartex" xmlns:cx5="http://schemas.microsoft.com/office/drawing/2016/5/11/chartex" xmlns:mc="http://schemas.openxmlformats.org/markup-compatibility/2006" xmlns:o="urn:schemas-microsoft-com:office:office" xmlns:r="http://schemas.openxmlformats.org/officeDocument/2006/relationships" xmlns:m="http://schemas.openxmlformats.org/officeDocument/2006/math" xmlns:v="urn:schemas-microsoft-com:vml" xmlns:wp14="http://schemas.microsoft.com/office/word/2010/wordprocessingDrawing" xmlns:wp="http://schemas.openxmlformats.org/drawingml/2006/wordprocessingDrawing" xmlns:w10="urn:schemas-microsoft-com:office:word" xmlns:w="http://schemas.openxmlformats.org/wordprocessingml/2006/main" xmlns:w14="http://schemas.microsoft.com/office/word/2010/wordml" xmlns:w15="http://schemas.microsoft.com/office/word/2012/wordml" xmlns:w16se="http://schemas.microsoft.com/office/word/2015/wordml/symex" xmlns:wpg="http://schemas.microsoft.com/office/word/2010/wordprocessingGroup" xmlns:wpi="http://schemas.microsoft.com/office/word/2010/wordprocessingInk" xmlns:wne="http://schemas.microsoft.com/office/word/2006/wordml" xmlns:wps="http://schemas.microsoft.com/office/word/2010/wordprocessingShape" mc:Ignorable="w14 w15 w16se wp14">
+<w:footnotes xmlns:wpc="http://schemas.microsoft.com/office/word/2010/wordprocessingCanvas" xmlns:mo="http://schemas.microsoft.com/office/mac/office/2008/main" xmlns:mc="http://schemas.openxmlformats.org/markup-compatibility/2006" xmlns:mv="urn:schemas-microsoft-com:mac:vml" xmlns:o="urn:schemas-microsoft-com:office:office" xmlns:r="http://schemas.openxmlformats.org/officeDocument/2006/relationships" xmlns:m="http://schemas.openxmlformats.org/officeDocument/2006/math" xmlns:v="urn:schemas-microsoft-com:vml" xmlns:wp14="http://schemas.microsoft.com/office/word/2010/wordprocessingDrawing" xmlns:wp="http://schemas.openxmlformats.org/drawingml/2006/wordprocessingDrawing" xmlns:w10="urn:schemas-microsoft-com:office:word" xmlns:w="http://schemas.openxmlformats.org/wordprocessingml/2006/main" xmlns:w14="http://schemas.microsoft.com/office/word/2010/wordml" xmlns:w15="http://schemas.microsoft.com/office/word/2012/wordml" xmlns:wpg="http://schemas.microsoft.com/office/word/2010/wordprocessingGroup" xmlns:wpi="http://schemas.microsoft.com/office/word/2010/wordprocessingInk" xmlns:wne="http://schemas.microsoft.com/office/word/2006/wordml" xmlns:wps="http://schemas.microsoft.com/office/word/2010/wordprocessingShape" mc:Ignorable="w14 w15 wp14">
   <w:footnote w:type="separator" w:id="-1">
     <w:p>
       <w:r>
@@ -3766,8 +5010,8 @@
 </file>
 
 <file path=word/numbering.xml><?xml version="1.0" encoding="utf-8"?>
-<w:numbering xmlns:wpc="http://schemas.microsoft.com/office/word/2010/wordprocessingCanvas" xmlns:cx="http://schemas.microsoft.com/office/drawing/2014/chartex" xmlns:cx1="http://schemas.microsoft.com/office/drawing/2015/9/8/chartex" xmlns:cx2="http://schemas.microsoft.com/office/drawing/2015/10/21/chartex" xmlns:cx3="http://schemas.microsoft.com/office/drawing/2016/5/9/chartex" xmlns:cx4="http://schemas.microsoft.com/office/drawing/2016/5/10/chartex" xmlns:cx5="http://schemas.microsoft.com/office/drawing/2016/5/11/chartex" xmlns:mc="http://schemas.openxmlformats.org/markup-compatibility/2006" xmlns:o="urn:schemas-microsoft-com:office:office" xmlns:r="http://schemas.openxmlformats.org/officeDocument/2006/relationships" xmlns:m="http://schemas.openxmlformats.org/officeDocument/2006/math" xmlns:v="urn:schemas-microsoft-com:vml" xmlns:wp14="http://schemas.microsoft.com/office/word/2010/wordprocessingDrawing" xmlns:wp="http://schemas.openxmlformats.org/drawingml/2006/wordprocessingDrawing" xmlns:w10="urn:schemas-microsoft-com:office:word" xmlns:w="http://schemas.openxmlformats.org/wordprocessingml/2006/main" xmlns:w14="http://schemas.microsoft.com/office/word/2010/wordml" xmlns:w15="http://schemas.microsoft.com/office/word/2012/wordml" xmlns:w16se="http://schemas.microsoft.com/office/word/2015/wordml/symex" xmlns:wpg="http://schemas.microsoft.com/office/word/2010/wordprocessingGroup" xmlns:wpi="http://schemas.microsoft.com/office/word/2010/wordprocessingInk" xmlns:wne="http://schemas.microsoft.com/office/word/2006/wordml" xmlns:wps="http://schemas.microsoft.com/office/word/2010/wordprocessingShape" mc:Ignorable="w14 w15 w16se wp14">
-  <w:abstractNum w:abstractNumId="0" w15:restartNumberingAfterBreak="0">
+<w:numbering xmlns:wpc="http://schemas.microsoft.com/office/word/2010/wordprocessingCanvas" xmlns:mo="http://schemas.microsoft.com/office/mac/office/2008/main" xmlns:mc="http://schemas.openxmlformats.org/markup-compatibility/2006" xmlns:mv="urn:schemas-microsoft-com:mac:vml" xmlns:o="urn:schemas-microsoft-com:office:office" xmlns:r="http://schemas.openxmlformats.org/officeDocument/2006/relationships" xmlns:m="http://schemas.openxmlformats.org/officeDocument/2006/math" xmlns:v="urn:schemas-microsoft-com:vml" xmlns:wp14="http://schemas.microsoft.com/office/word/2010/wordprocessingDrawing" xmlns:wp="http://schemas.openxmlformats.org/drawingml/2006/wordprocessingDrawing" xmlns:w10="urn:schemas-microsoft-com:office:word" xmlns:w="http://schemas.openxmlformats.org/wordprocessingml/2006/main" xmlns:w14="http://schemas.microsoft.com/office/word/2010/wordml" xmlns:w15="http://schemas.microsoft.com/office/word/2012/wordml" xmlns:wpg="http://schemas.microsoft.com/office/word/2010/wordprocessingGroup" xmlns:wpi="http://schemas.microsoft.com/office/word/2010/wordprocessingInk" xmlns:wne="http://schemas.microsoft.com/office/word/2006/wordml" xmlns:wps="http://schemas.microsoft.com/office/word/2010/wordprocessingShape" mc:Ignorable="w14 w15 wp14">
+  <w:abstractNum w:abstractNumId="0">
     <w:nsid w:val="DE0B31B3"/>
     <w:multiLevelType w:val="multilevel"/>
     <w:tmpl w:val="E3FCDD5A"/>
@@ -3859,7 +5103,7 @@
       <w:lvlJc w:val="left"/>
     </w:lvl>
   </w:abstractNum>
-  <w:abstractNum w:abstractNumId="1" w15:restartNumberingAfterBreak="0">
+  <w:abstractNum w:abstractNumId="1">
     <w:nsid w:val="E17F69BA"/>
     <w:multiLevelType w:val="multilevel"/>
     <w:tmpl w:val="F294992C"/>
@@ -3951,7 +5195,7 @@
       <w:lvlJc w:val="left"/>
     </w:lvl>
   </w:abstractNum>
-  <w:abstractNum w:abstractNumId="2" w15:restartNumberingAfterBreak="0">
+  <w:abstractNum w:abstractNumId="2">
     <w:nsid w:val="24449ACD"/>
     <w:multiLevelType w:val="multilevel"/>
     <w:tmpl w:val="C0ECB464"/>
@@ -4043,7 +5287,7 @@
       <w:lvlJc w:val="left"/>
     </w:lvl>
   </w:abstractNum>
-  <w:abstractNum w:abstractNumId="3" w15:restartNumberingAfterBreak="0">
+  <w:abstractNum w:abstractNumId="3">
     <w:nsid w:val="51BB2F4D"/>
     <w:multiLevelType w:val="hybridMultilevel"/>
     <w:tmpl w:val="41A25596"/>
@@ -4155,7 +5399,7 @@
       </w:rPr>
     </w:lvl>
   </w:abstractNum>
-  <w:abstractNum w:abstractNumId="4" w15:restartNumberingAfterBreak="0">
+  <w:abstractNum w:abstractNumId="4">
     <w:nsid w:val="5B45A00B"/>
     <w:multiLevelType w:val="multilevel"/>
     <w:tmpl w:val="6BF4C97C"/>
@@ -4372,7 +5616,7 @@
 </file>
 
 <file path=word/styles.xml><?xml version="1.0" encoding="utf-8"?>
-<w:styles xmlns:mc="http://schemas.openxmlformats.org/markup-compatibility/2006" xmlns:r="http://schemas.openxmlformats.org/officeDocument/2006/relationships" xmlns:w="http://schemas.openxmlformats.org/wordprocessingml/2006/main" xmlns:w14="http://schemas.microsoft.com/office/word/2010/wordml" xmlns:w15="http://schemas.microsoft.com/office/word/2012/wordml" xmlns:w16se="http://schemas.microsoft.com/office/word/2015/wordml/symex" mc:Ignorable="w14 w15 w16se">
+<w:styles xmlns:mc="http://schemas.openxmlformats.org/markup-compatibility/2006" xmlns:r="http://schemas.openxmlformats.org/officeDocument/2006/relationships" xmlns:w="http://schemas.openxmlformats.org/wordprocessingml/2006/main" xmlns:w14="http://schemas.microsoft.com/office/word/2010/wordml" xmlns:w15="http://schemas.microsoft.com/office/word/2012/wordml" mc:Ignorable="w14 w15">
   <w:docDefaults>
     <w:rPrDefault>
       <w:rPr>
@@ -4388,7 +5632,7 @@
       </w:pPr>
     </w:pPrDefault>
   </w:docDefaults>
-  <w:latentStyles w:defLockedState="0" w:defUIPriority="0" w:defSemiHidden="0" w:defUnhideWhenUsed="0" w:defQFormat="0" w:count="374">
+  <w:latentStyles w:defLockedState="0" w:defUIPriority="0" w:defSemiHidden="0" w:defUnhideWhenUsed="0" w:defQFormat="0" w:count="382">
     <w:lsdException w:name="heading 7" w:semiHidden="1" w:unhideWhenUsed="1"/>
     <w:lsdException w:name="index 4" w:semiHidden="1" w:unhideWhenUsed="1"/>
     <w:lsdException w:name="index 5" w:semiHidden="1" w:unhideWhenUsed="1"/>
@@ -4526,6 +5770,13 @@
     <w:lsdException w:name="Light List"/>
     <w:lsdException w:name="Light Grid"/>
     <w:lsdException w:name="Medium Shading 1"/>
+    <w:lsdException w:name="Medium Shading 2"/>
+    <w:lsdException w:name="Medium List 1"/>
+    <w:lsdException w:name="Medium List 2"/>
+    <w:lsdException w:name="Medium Grid 1"/>
+    <w:lsdException w:name="Medium Grid 2"/>
+    <w:lsdException w:name="Medium Grid 3"/>
+    <w:lsdException w:name="Dark List"/>
     <w:lsdException w:name="Colorful Shading"/>
     <w:lsdException w:name="Colorful List"/>
     <w:lsdException w:name="Colorful Grid"/>
@@ -4713,16 +5964,15 @@
     <w:lsdException w:name="List Table 7 Colorful Accent 6" w:uiPriority="52"/>
     <w:lsdException w:name="Mention" w:semiHidden="1" w:uiPriority="99" w:unhideWhenUsed="1"/>
     <w:lsdException w:name="Smart Hyperlink" w:semiHidden="1" w:uiPriority="99" w:unhideWhenUsed="1"/>
-    <w:lsdException w:name="Hashtag" w:semiHidden="1" w:uiPriority="99" w:unhideWhenUsed="1"/>
   </w:latentStyles>
-  <w:style w:type="paragraph" w:default="1" w:styleId="Standard">
+  <w:style w:type="paragraph" w:default="1" w:styleId="Normal">
     <w:name w:val="Normal"/>
     <w:qFormat/>
   </w:style>
-  <w:style w:type="paragraph" w:styleId="berschrift1">
+  <w:style w:type="paragraph" w:styleId="Heading1">
     <w:name w:val="heading 1"/>
-    <w:basedOn w:val="Standard"/>
-    <w:next w:val="Textkrper"/>
+    <w:basedOn w:val="Normal"/>
+    <w:next w:val="BodyText"/>
     <w:uiPriority w:val="9"/>
     <w:qFormat/>
     <w:pPr>
@@ -4740,10 +5990,10 @@
       <w:szCs w:val="32"/>
     </w:rPr>
   </w:style>
-  <w:style w:type="paragraph" w:styleId="berschrift2">
+  <w:style w:type="paragraph" w:styleId="Heading2">
     <w:name w:val="heading 2"/>
-    <w:basedOn w:val="Standard"/>
-    <w:next w:val="Textkrper"/>
+    <w:basedOn w:val="Normal"/>
+    <w:next w:val="BodyText"/>
     <w:uiPriority w:val="9"/>
     <w:unhideWhenUsed/>
     <w:qFormat/>
@@ -4762,10 +6012,10 @@
       <w:szCs w:val="32"/>
     </w:rPr>
   </w:style>
-  <w:style w:type="paragraph" w:styleId="berschrift3">
+  <w:style w:type="paragraph" w:styleId="Heading3">
     <w:name w:val="heading 3"/>
-    <w:basedOn w:val="Standard"/>
-    <w:next w:val="Textkrper"/>
+    <w:basedOn w:val="Normal"/>
+    <w:next w:val="BodyText"/>
     <w:uiPriority w:val="9"/>
     <w:unhideWhenUsed/>
     <w:qFormat/>
@@ -4784,10 +6034,10 @@
       <w:szCs w:val="28"/>
     </w:rPr>
   </w:style>
-  <w:style w:type="paragraph" w:styleId="berschrift4">
+  <w:style w:type="paragraph" w:styleId="Heading4">
     <w:name w:val="heading 4"/>
-    <w:basedOn w:val="Standard"/>
-    <w:next w:val="Textkrper"/>
+    <w:basedOn w:val="Normal"/>
+    <w:next w:val="BodyText"/>
     <w:uiPriority w:val="9"/>
     <w:unhideWhenUsed/>
     <w:qFormat/>
@@ -4804,10 +6054,10 @@
       <w:color w:val="4F81BD" w:themeColor="accent1"/>
     </w:rPr>
   </w:style>
-  <w:style w:type="paragraph" w:styleId="berschrift5">
+  <w:style w:type="paragraph" w:styleId="Heading5">
     <w:name w:val="heading 5"/>
-    <w:basedOn w:val="Standard"/>
-    <w:next w:val="Textkrper"/>
+    <w:basedOn w:val="Normal"/>
+    <w:next w:val="BodyText"/>
     <w:uiPriority w:val="9"/>
     <w:unhideWhenUsed/>
     <w:qFormat/>
@@ -4824,10 +6074,10 @@
       <w:color w:val="4F81BD" w:themeColor="accent1"/>
     </w:rPr>
   </w:style>
-  <w:style w:type="paragraph" w:styleId="berschrift6">
+  <w:style w:type="paragraph" w:styleId="Heading6">
     <w:name w:val="heading 6"/>
-    <w:basedOn w:val="Standard"/>
-    <w:next w:val="Textkrper"/>
+    <w:basedOn w:val="Normal"/>
+    <w:next w:val="BodyText"/>
     <w:uiPriority w:val="9"/>
     <w:unhideWhenUsed/>
     <w:qFormat/>
@@ -4842,13 +6092,13 @@
       <w:color w:val="4F81BD" w:themeColor="accent1"/>
     </w:rPr>
   </w:style>
-  <w:style w:type="character" w:default="1" w:styleId="Absatz-Standardschriftart">
+  <w:style w:type="character" w:default="1" w:styleId="DefaultParagraphFont">
     <w:name w:val="Default Paragraph Font"/>
     <w:uiPriority w:val="1"/>
     <w:semiHidden/>
     <w:unhideWhenUsed/>
   </w:style>
-  <w:style w:type="table" w:default="1" w:styleId="NormaleTabelle">
+  <w:style w:type="table" w:default="1" w:styleId="TableNormal">
     <w:name w:val="Normal Table"/>
     <w:uiPriority w:val="99"/>
     <w:semiHidden/>
@@ -4863,15 +6113,15 @@
       </w:tblCellMar>
     </w:tblPr>
   </w:style>
-  <w:style w:type="numbering" w:default="1" w:styleId="KeineListe">
+  <w:style w:type="numbering" w:default="1" w:styleId="NoList">
     <w:name w:val="No List"/>
     <w:uiPriority w:val="99"/>
     <w:semiHidden/>
     <w:unhideWhenUsed/>
   </w:style>
-  <w:style w:type="paragraph" w:styleId="Textkrper">
+  <w:style w:type="paragraph" w:styleId="BodyText">
     <w:name w:val="Body Text"/>
-    <w:basedOn w:val="Standard"/>
+    <w:basedOn w:val="Normal"/>
     <w:qFormat/>
     <w:pPr>
       <w:spacing w:before="180" w:after="180"/>
@@ -4879,22 +6129,22 @@
   </w:style>
   <w:style w:type="paragraph" w:customStyle="1" w:styleId="FirstParagraph">
     <w:name w:val="First Paragraph"/>
-    <w:basedOn w:val="Textkrper"/>
-    <w:next w:val="Textkrper"/>
+    <w:basedOn w:val="BodyText"/>
+    <w:next w:val="BodyText"/>
     <w:qFormat/>
   </w:style>
   <w:style w:type="paragraph" w:customStyle="1" w:styleId="Compact">
     <w:name w:val="Compact"/>
-    <w:basedOn w:val="Textkrper"/>
+    <w:basedOn w:val="BodyText"/>
     <w:qFormat/>
     <w:pPr>
       <w:spacing w:before="36" w:after="36"/>
     </w:pPr>
   </w:style>
-  <w:style w:type="paragraph" w:styleId="Titel">
+  <w:style w:type="paragraph" w:styleId="Title">
     <w:name w:val="Title"/>
-    <w:basedOn w:val="Standard"/>
-    <w:next w:val="Textkrper"/>
+    <w:basedOn w:val="Normal"/>
+    <w:next w:val="BodyText"/>
     <w:qFormat/>
     <w:pPr>
       <w:keepNext/>
@@ -4911,10 +6161,10 @@
       <w:szCs w:val="36"/>
     </w:rPr>
   </w:style>
-  <w:style w:type="paragraph" w:styleId="Untertitel">
+  <w:style w:type="paragraph" w:styleId="Subtitle">
     <w:name w:val="Subtitle"/>
-    <w:basedOn w:val="Titel"/>
-    <w:next w:val="Textkrper"/>
+    <w:basedOn w:val="Title"/>
+    <w:next w:val="BodyText"/>
     <w:qFormat/>
     <w:pPr>
       <w:spacing w:before="240"/>
@@ -4926,7 +6176,7 @@
   </w:style>
   <w:style w:type="paragraph" w:customStyle="1" w:styleId="Author">
     <w:name w:val="Author"/>
-    <w:next w:val="Textkrper"/>
+    <w:next w:val="BodyText"/>
     <w:qFormat/>
     <w:pPr>
       <w:keepNext/>
@@ -4934,9 +6184,9 @@
       <w:jc w:val="center"/>
     </w:pPr>
   </w:style>
-  <w:style w:type="paragraph" w:styleId="Datum">
+  <w:style w:type="paragraph" w:styleId="Date">
     <w:name w:val="Date"/>
-    <w:next w:val="Textkrper"/>
+    <w:next w:val="BodyText"/>
     <w:qFormat/>
     <w:pPr>
       <w:keepNext/>
@@ -4946,8 +6196,8 @@
   </w:style>
   <w:style w:type="paragraph" w:customStyle="1" w:styleId="Abstract">
     <w:name w:val="Abstract"/>
-    <w:basedOn w:val="Standard"/>
-    <w:next w:val="Textkrper"/>
+    <w:basedOn w:val="Normal"/>
+    <w:next w:val="BodyText"/>
     <w:qFormat/>
     <w:pPr>
       <w:keepNext/>
@@ -4959,15 +6209,15 @@
       <w:szCs w:val="20"/>
     </w:rPr>
   </w:style>
-  <w:style w:type="paragraph" w:styleId="Literaturverzeichnis">
+  <w:style w:type="paragraph" w:styleId="Bibliography">
     <w:name w:val="Bibliography"/>
-    <w:basedOn w:val="Standard"/>
+    <w:basedOn w:val="Normal"/>
     <w:qFormat/>
   </w:style>
-  <w:style w:type="paragraph" w:styleId="Blocktext">
+  <w:style w:type="paragraph" w:styleId="BlockText">
     <w:name w:val="Block Text"/>
-    <w:basedOn w:val="Textkrper"/>
-    <w:next w:val="Textkrper"/>
+    <w:basedOn w:val="BodyText"/>
+    <w:next w:val="BodyText"/>
     <w:uiPriority w:val="9"/>
     <w:unhideWhenUsed/>
     <w:qFormat/>
@@ -4981,16 +6231,16 @@
       <w:szCs w:val="20"/>
     </w:rPr>
   </w:style>
-  <w:style w:type="paragraph" w:styleId="Funotentext">
+  <w:style w:type="paragraph" w:styleId="FootnoteText">
     <w:name w:val="footnote text"/>
-    <w:basedOn w:val="Standard"/>
+    <w:basedOn w:val="Normal"/>
     <w:uiPriority w:val="9"/>
     <w:unhideWhenUsed/>
     <w:qFormat/>
   </w:style>
   <w:style w:type="paragraph" w:customStyle="1" w:styleId="DefinitionTerm">
     <w:name w:val="Definition Term"/>
-    <w:basedOn w:val="Standard"/>
+    <w:basedOn w:val="Normal"/>
     <w:next w:val="Definition"/>
     <w:pPr>
       <w:keepNext/>
@@ -5003,12 +6253,12 @@
   </w:style>
   <w:style w:type="paragraph" w:customStyle="1" w:styleId="Definition">
     <w:name w:val="Definition"/>
-    <w:basedOn w:val="Standard"/>
+    <w:basedOn w:val="Normal"/>
   </w:style>
-  <w:style w:type="paragraph" w:styleId="Beschriftung">
+  <w:style w:type="paragraph" w:styleId="Caption">
     <w:name w:val="caption"/>
-    <w:basedOn w:val="Standard"/>
-    <w:link w:val="BeschriftungZchn"/>
+    <w:basedOn w:val="Normal"/>
+    <w:link w:val="CaptionChar"/>
     <w:pPr>
       <w:spacing w:after="120"/>
     </w:pPr>
@@ -5018,18 +6268,18 @@
   </w:style>
   <w:style w:type="paragraph" w:customStyle="1" w:styleId="TableCaption">
     <w:name w:val="Table Caption"/>
-    <w:basedOn w:val="Beschriftung"/>
+    <w:basedOn w:val="Caption"/>
     <w:pPr>
       <w:keepNext/>
     </w:pPr>
   </w:style>
   <w:style w:type="paragraph" w:customStyle="1" w:styleId="ImageCaption">
     <w:name w:val="Image Caption"/>
-    <w:basedOn w:val="Beschriftung"/>
+    <w:basedOn w:val="Caption"/>
   </w:style>
   <w:style w:type="paragraph" w:customStyle="1" w:styleId="Figure">
     <w:name w:val="Figure"/>
-    <w:basedOn w:val="Standard"/>
+    <w:basedOn w:val="Normal"/>
   </w:style>
   <w:style w:type="paragraph" w:customStyle="1" w:styleId="FigurewithCaption">
     <w:name w:val="Figure with Caption"/>
@@ -5038,38 +6288,38 @@
       <w:keepNext/>
     </w:pPr>
   </w:style>
-  <w:style w:type="character" w:customStyle="1" w:styleId="BeschriftungZchn">
-    <w:name w:val="Beschriftung Zchn"/>
-    <w:basedOn w:val="Absatz-Standardschriftart"/>
-    <w:link w:val="Beschriftung"/>
+  <w:style w:type="character" w:customStyle="1" w:styleId="CaptionChar">
+    <w:name w:val="Caption Char"/>
+    <w:basedOn w:val="DefaultParagraphFont"/>
+    <w:link w:val="Caption"/>
   </w:style>
   <w:style w:type="character" w:customStyle="1" w:styleId="VerbatimChar">
     <w:name w:val="Verbatim Char"/>
-    <w:basedOn w:val="BeschriftungZchn"/>
+    <w:basedOn w:val="CaptionChar"/>
     <w:link w:val="SourceCode"/>
     <w:rPr>
       <w:rFonts w:ascii="Consolas" w:hAnsi="Consolas"/>
       <w:sz w:val="22"/>
     </w:rPr>
   </w:style>
-  <w:style w:type="character" w:styleId="Funotenzeichen">
+  <w:style w:type="character" w:styleId="FootnoteReference">
     <w:name w:val="footnote reference"/>
-    <w:basedOn w:val="BeschriftungZchn"/>
+    <w:basedOn w:val="CaptionChar"/>
     <w:rPr>
       <w:vertAlign w:val="superscript"/>
     </w:rPr>
   </w:style>
   <w:style w:type="character" w:styleId="Hyperlink">
     <w:name w:val="Hyperlink"/>
-    <w:basedOn w:val="BeschriftungZchn"/>
+    <w:basedOn w:val="CaptionChar"/>
     <w:rPr>
       <w:color w:val="4F81BD" w:themeColor="accent1"/>
     </w:rPr>
   </w:style>
-  <w:style w:type="paragraph" w:styleId="Inhaltsverzeichnisberschrift">
+  <w:style w:type="paragraph" w:styleId="TOCHeading">
     <w:name w:val="TOC Heading"/>
-    <w:basedOn w:val="berschrift1"/>
-    <w:next w:val="Textkrper"/>
+    <w:basedOn w:val="Heading1"/>
+    <w:next w:val="BodyText"/>
     <w:uiPriority w:val="39"/>
     <w:unhideWhenUsed/>
     <w:qFormat/>
@@ -5085,7 +6335,7 @@
   </w:style>
   <w:style w:type="paragraph" w:customStyle="1" w:styleId="SourceCode">
     <w:name w:val="Source Code"/>
-    <w:basedOn w:val="Standard"/>
+    <w:basedOn w:val="Normal"/>
     <w:link w:val="VerbatimChar"/>
     <w:pPr>
       <w:wordWrap w:val="0"/>
@@ -5379,14 +6629,15 @@
       <w:sz w:val="22"/>
     </w:rPr>
   </w:style>
-  <w:style w:type="table" w:styleId="Tabellenraster">
+  <w:style w:type="table" w:styleId="TableGrid">
     <w:name w:val="Table Grid"/>
-    <w:basedOn w:val="NormaleTabelle"/>
+    <w:basedOn w:val="TableNormal"/>
     <w:rsid w:val="00761E1E"/>
     <w:pPr>
       <w:spacing w:after="0"/>
     </w:pPr>
     <w:tblPr>
+      <w:tblInd w:w="0" w:type="dxa"/>
       <w:tblBorders>
         <w:top w:val="single" w:sz="4" w:space="0" w:color="auto"/>
         <w:left w:val="single" w:sz="4" w:space="0" w:color="auto"/>
@@ -5395,6 +6646,12 @@
         <w:insideH w:val="single" w:sz="4" w:space="0" w:color="auto"/>
         <w:insideV w:val="single" w:sz="4" w:space="0" w:color="auto"/>
       </w:tblBorders>
+      <w:tblCellMar>
+        <w:top w:w="0" w:type="dxa"/>
+        <w:left w:w="108" w:type="dxa"/>
+        <w:bottom w:w="0" w:type="dxa"/>
+        <w:right w:w="108" w:type="dxa"/>
+      </w:tblCellMar>
     </w:tblPr>
   </w:style>
 </w:styles>

</xml_diff>

<commit_message>
added team memmber names
</commit_message>
<xml_diff>
--- a/documentation/arc42-doku-shareit.docx
+++ b/documentation/arc42-doku-shareit.docx
@@ -1,71 +1,34 @@
 
 <file path=word/document.xml><?xml version="1.0" encoding="utf-8"?>
-<w:document xmlns:wpc="http://schemas.microsoft.com/office/word/2010/wordprocessingCanvas" xmlns:cx="http://schemas.microsoft.com/office/drawing/2014/chartex" xmlns:cx1="http://schemas.microsoft.com/office/drawing/2015/9/8/chartex" xmlns:cx2="http://schemas.microsoft.com/office/drawing/2015/10/21/chartex" xmlns:cx3="http://schemas.microsoft.com/office/drawing/2016/5/9/chartex" xmlns:cx4="http://schemas.microsoft.com/office/drawing/2016/5/10/chartex" xmlns:cx5="http://schemas.microsoft.com/office/drawing/2016/5/11/chartex" xmlns:mc="http://schemas.openxmlformats.org/markup-compatibility/2006" xmlns:o="urn:schemas-microsoft-com:office:office" xmlns:r="http://schemas.openxmlformats.org/officeDocument/2006/relationships" xmlns:m="http://schemas.openxmlformats.org/officeDocument/2006/math" xmlns:v="urn:schemas-microsoft-com:vml" xmlns:wp14="http://schemas.microsoft.com/office/word/2010/wordprocessingDrawing" xmlns:wp="http://schemas.openxmlformats.org/drawingml/2006/wordprocessingDrawing" xmlns:w10="urn:schemas-microsoft-com:office:word" xmlns:w="http://schemas.openxmlformats.org/wordprocessingml/2006/main" xmlns:w14="http://schemas.microsoft.com/office/word/2010/wordml" xmlns:w15="http://schemas.microsoft.com/office/word/2012/wordml" xmlns:w16se="http://schemas.microsoft.com/office/word/2015/wordml/symex" xmlns:wpg="http://schemas.microsoft.com/office/word/2010/wordprocessingGroup" xmlns:wpi="http://schemas.microsoft.com/office/word/2010/wordprocessingInk" xmlns:wne="http://schemas.microsoft.com/office/word/2006/wordml" xmlns:wps="http://schemas.microsoft.com/office/word/2010/wordprocessingShape" mc:Ignorable="w14 w15 w16se wp14">
+<w:document xmlns:wpc="http://schemas.microsoft.com/office/word/2010/wordprocessingCanvas" xmlns:mo="http://schemas.microsoft.com/office/mac/office/2008/main" xmlns:mc="http://schemas.openxmlformats.org/markup-compatibility/2006" xmlns:mv="urn:schemas-microsoft-com:mac:vml" xmlns:o="urn:schemas-microsoft-com:office:office" xmlns:r="http://schemas.openxmlformats.org/officeDocument/2006/relationships" xmlns:m="http://schemas.openxmlformats.org/officeDocument/2006/math" xmlns:v="urn:schemas-microsoft-com:vml" xmlns:wp14="http://schemas.microsoft.com/office/word/2010/wordprocessingDrawing" xmlns:wp="http://schemas.openxmlformats.org/drawingml/2006/wordprocessingDrawing" xmlns:w10="urn:schemas-microsoft-com:office:word" xmlns:w="http://schemas.openxmlformats.org/wordprocessingml/2006/main" xmlns:w14="http://schemas.microsoft.com/office/word/2010/wordml" xmlns:w15="http://schemas.microsoft.com/office/word/2012/wordml" xmlns:wpg="http://schemas.microsoft.com/office/word/2010/wordprocessingGroup" xmlns:wpi="http://schemas.microsoft.com/office/word/2010/wordprocessingInk" xmlns:wne="http://schemas.microsoft.com/office/word/2006/wordml" xmlns:wps="http://schemas.microsoft.com/office/word/2010/wordprocessingShape" mc:Ignorable="w14 w15 wp14">
   <w:body>
     <w:p>
       <w:pPr>
-        <w:pStyle w:val="Titel"/>
-        <w:rPr>
-          <w:lang w:val="de-DE"/>
-        </w:rPr>
-      </w:pPr>
-      <w:r>
+        <w:pStyle w:val="Title"/>
         <w:rPr>
           <w:noProof/>
-          <w:lang w:val="de-DE" w:eastAsia="de-DE"/>
-        </w:rPr>
-        <w:drawing>
-          <wp:inline distT="0" distB="0" distL="0" distR="0" wp14:anchorId="62E1FEF4" wp14:editId="12FEC0E4">
-            <wp:extent cx="2438400" cy="1219200"/>
-            <wp:effectExtent l="0" t="0" r="0" b="0"/>
-            <wp:docPr id="1" name="Picture" descr="arc42"/>
-            <wp:cNvGraphicFramePr/>
-            <a:graphic xmlns:a="http://schemas.openxmlformats.org/drawingml/2006/main">
-              <a:graphicData uri="http://schemas.openxmlformats.org/drawingml/2006/picture">
-                <pic:pic xmlns:pic="http://schemas.openxmlformats.org/drawingml/2006/picture">
-                  <pic:nvPicPr>
-                    <pic:cNvPr id="0" name="Picture" descr="images/arc42-logo.png"/>
-                    <pic:cNvPicPr>
-                      <a:picLocks noChangeAspect="1" noChangeArrowheads="1"/>
-                    </pic:cNvPicPr>
-                  </pic:nvPicPr>
-                  <pic:blipFill>
-                    <a:blip r:embed="rId7"/>
-                    <a:stretch>
-                      <a:fillRect/>
-                    </a:stretch>
-                  </pic:blipFill>
-                  <pic:spPr bwMode="auto">
-                    <a:xfrm>
-                      <a:off x="0" y="0"/>
-                      <a:ext cx="2438400" cy="1219200"/>
-                    </a:xfrm>
-                    <a:prstGeom prst="rect">
-                      <a:avLst/>
-                    </a:prstGeom>
-                    <a:noFill/>
-                    <a:ln w="9525">
-                      <a:noFill/>
-                      <a:headEnd/>
-                      <a:tailEnd/>
-                    </a:ln>
-                  </pic:spPr>
-                </pic:pic>
-              </a:graphicData>
-            </a:graphic>
-          </wp:inline>
-        </w:drawing>
-      </w:r>
-      <w:r>
-        <w:rPr>
-          <w:lang w:val="de-DE"/>
-        </w:rPr>
-        <w:t xml:space="preserve"> Template</w:t>
-      </w:r>
-    </w:p>
-    <w:p>
-      <w:pPr>
-        <w:pStyle w:val="Datum"/>
+          <w:lang w:val="en-GB" w:eastAsia="en-GB"/>
+        </w:rPr>
+      </w:pPr>
+      <w:r>
+        <w:rPr>
+          <w:noProof/>
+          <w:lang w:val="en-GB" w:eastAsia="en-GB"/>
+        </w:rPr>
+        <w:t>ShareIt</w:t>
+      </w:r>
+      <w:r>
+        <w:rPr>
+          <w:noProof/>
+          <w:lang w:val="en-GB" w:eastAsia="en-GB"/>
+        </w:rPr>
+        <w:br/>
+        <w:t>Architekturdokumentation</w:t>
+      </w:r>
+    </w:p>
+    <w:p>
+      <w:pPr>
+        <w:pStyle w:val="Date"/>
         <w:rPr>
           <w:lang w:val="de-DE"/>
         </w:rPr>
@@ -79,13 +42,29 @@
     </w:p>
     <w:p>
       <w:pPr>
-        <w:pStyle w:val="berschrift1"/>
+        <w:pStyle w:val="Heading1"/>
         <w:rPr>
           <w:lang w:val="de-DE"/>
         </w:rPr>
       </w:pPr>
       <w:bookmarkStart w:id="0" w:name="section"/>
       <w:bookmarkEnd w:id="0"/>
+      <w:r>
+        <w:rPr>
+          <w:lang w:val="de-DE"/>
+        </w:rPr>
+        <w:t>Team A: Stephan Weiß, Maximilian Dale &amp; Sascha Siemens</w:t>
+      </w:r>
+      <w:bookmarkStart w:id="1" w:name="_GoBack"/>
+      <w:bookmarkEnd w:id="1"/>
+    </w:p>
+    <w:p>
+      <w:pPr>
+        <w:pStyle w:val="BodyText"/>
+        <w:rPr>
+          <w:lang w:val="de-DE"/>
+        </w:rPr>
+      </w:pPr>
     </w:p>
     <w:p>
       <w:pPr>
@@ -104,7 +83,7 @@
     </w:p>
     <w:p>
       <w:pPr>
-        <w:pStyle w:val="Textkrper"/>
+        <w:pStyle w:val="BodyText"/>
         <w:rPr>
           <w:lang w:val="de-DE"/>
         </w:rPr>
@@ -118,7 +97,7 @@
     </w:p>
     <w:p>
       <w:pPr>
-        <w:pStyle w:val="Textkrper"/>
+        <w:pStyle w:val="BodyText"/>
         <w:rPr>
           <w:lang w:val="de-DE"/>
         </w:rPr>
@@ -132,7 +111,7 @@
     </w:p>
     <w:p>
       <w:pPr>
-        <w:pStyle w:val="Textkrper"/>
+        <w:pStyle w:val="BodyText"/>
       </w:pPr>
       <w:r>
         <w:t>Template Revision: 7.0 DE (asciidoc-based), January 2017</w:t>
@@ -140,12 +119,12 @@
     </w:p>
     <w:p>
       <w:pPr>
-        <w:pStyle w:val="Textkrper"/>
+        <w:pStyle w:val="BodyText"/>
       </w:pPr>
       <w:r>
         <w:t xml:space="preserve">© We acknowledge that this document uses material from the arc 42 architecture template, </w:t>
       </w:r>
-      <w:hyperlink r:id="rId8">
+      <w:hyperlink r:id="rId7">
         <w:r>
           <w:rPr>
             <w:rStyle w:val="Hyperlink"/>
@@ -159,7 +138,7 @@
     </w:p>
     <w:p>
       <w:pPr>
-        <w:pStyle w:val="Blocktext"/>
+        <w:pStyle w:val="BlockText"/>
       </w:pPr>
       <w:r>
         <w:rPr>
@@ -170,7 +149,7 @@
     </w:p>
     <w:p>
       <w:pPr>
-        <w:pStyle w:val="Blocktext"/>
+        <w:pStyle w:val="BlockText"/>
         <w:rPr>
           <w:lang w:val="de-DE"/>
         </w:rPr>
@@ -197,13 +176,13 @@
     </w:p>
     <w:p>
       <w:pPr>
-        <w:pStyle w:val="berschrift1"/>
-        <w:rPr>
-          <w:lang w:val="de-DE"/>
-        </w:rPr>
-      </w:pPr>
-      <w:bookmarkStart w:id="1" w:name="section-introduction-and-goals"/>
-      <w:bookmarkEnd w:id="1"/>
+        <w:pStyle w:val="Heading1"/>
+        <w:rPr>
+          <w:lang w:val="de-DE"/>
+        </w:rPr>
+      </w:pPr>
+      <w:bookmarkStart w:id="2" w:name="section-introduction-and-goals"/>
+      <w:bookmarkEnd w:id="2"/>
       <w:r>
         <w:rPr>
           <w:lang w:val="de-DE"/>
@@ -213,13 +192,13 @@
     </w:p>
     <w:p>
       <w:pPr>
-        <w:pStyle w:val="berschrift2"/>
-        <w:rPr>
-          <w:lang w:val="de-DE"/>
-        </w:rPr>
-      </w:pPr>
-      <w:bookmarkStart w:id="2" w:name="_aufgabenstellung"/>
-      <w:bookmarkEnd w:id="2"/>
+        <w:pStyle w:val="Heading2"/>
+        <w:rPr>
+          <w:lang w:val="de-DE"/>
+        </w:rPr>
+      </w:pPr>
+      <w:bookmarkStart w:id="3" w:name="_aufgabenstellung"/>
+      <w:bookmarkEnd w:id="3"/>
       <w:r>
         <w:rPr>
           <w:lang w:val="de-DE"/>
@@ -229,7 +208,7 @@
     </w:p>
     <w:p>
       <w:pPr>
-        <w:pStyle w:val="berschrift2"/>
+        <w:pStyle w:val="Heading2"/>
         <w:rPr>
           <w:rFonts w:asciiTheme="minorHAnsi" w:eastAsiaTheme="minorHAnsi" w:hAnsiTheme="minorHAnsi" w:cstheme="minorBidi"/>
           <w:b w:val="0"/>
@@ -240,8 +219,8 @@
           <w:lang w:val="de-DE"/>
         </w:rPr>
       </w:pPr>
-      <w:bookmarkStart w:id="3" w:name="_qualit_tsziele"/>
-      <w:bookmarkEnd w:id="3"/>
+      <w:bookmarkStart w:id="4" w:name="_qualit_tsziele"/>
+      <w:bookmarkEnd w:id="4"/>
       <w:r>
         <w:rPr>
           <w:rFonts w:asciiTheme="minorHAnsi" w:eastAsiaTheme="minorHAnsi" w:hAnsiTheme="minorHAnsi" w:cstheme="minorBidi"/>
@@ -257,7 +236,7 @@
     </w:p>
     <w:p>
       <w:pPr>
-        <w:pStyle w:val="Textkrper"/>
+        <w:pStyle w:val="BodyText"/>
         <w:numPr>
           <w:ilvl w:val="0"/>
           <w:numId w:val="24"/>
@@ -287,7 +266,7 @@
     </w:p>
     <w:p>
       <w:pPr>
-        <w:pStyle w:val="Textkrper"/>
+        <w:pStyle w:val="BodyText"/>
         <w:numPr>
           <w:ilvl w:val="0"/>
           <w:numId w:val="24"/>
@@ -317,7 +296,7 @@
     </w:p>
     <w:p>
       <w:pPr>
-        <w:pStyle w:val="berschrift2"/>
+        <w:pStyle w:val="Heading2"/>
         <w:rPr>
           <w:rFonts w:asciiTheme="minorHAnsi" w:eastAsiaTheme="minorHAnsi" w:hAnsiTheme="minorHAnsi" w:cstheme="minorBidi"/>
           <w:b w:val="0"/>
@@ -331,7 +310,7 @@
     </w:p>
     <w:p>
       <w:pPr>
-        <w:pStyle w:val="berschrift2"/>
+        <w:pStyle w:val="Heading2"/>
         <w:rPr>
           <w:rFonts w:asciiTheme="minorHAnsi" w:eastAsiaTheme="minorHAnsi" w:hAnsiTheme="minorHAnsi" w:cstheme="minorBidi"/>
           <w:b w:val="0"/>
@@ -369,7 +348,7 @@
     </w:p>
     <w:p>
       <w:pPr>
-        <w:pStyle w:val="berschrift2"/>
+        <w:pStyle w:val="Heading2"/>
         <w:rPr>
           <w:rFonts w:asciiTheme="minorHAnsi" w:eastAsiaTheme="minorHAnsi" w:hAnsiTheme="minorHAnsi" w:cstheme="minorBidi"/>
           <w:b w:val="0"/>
@@ -395,15 +374,15 @@
     </w:p>
     <w:p>
       <w:pPr>
-        <w:pStyle w:val="Textkrper"/>
-        <w:rPr>
-          <w:lang w:val="de-DE"/>
-        </w:rPr>
-      </w:pPr>
-    </w:p>
-    <w:p>
-      <w:pPr>
-        <w:pStyle w:val="berschrift2"/>
+        <w:pStyle w:val="BodyText"/>
+        <w:rPr>
+          <w:lang w:val="de-DE"/>
+        </w:rPr>
+      </w:pPr>
+    </w:p>
+    <w:p>
+      <w:pPr>
+        <w:pStyle w:val="Heading2"/>
         <w:rPr>
           <w:lang w:val="de-DE"/>
         </w:rPr>
@@ -414,12 +393,12 @@
         </w:rPr>
         <w:t>Qualitätsziele</w:t>
       </w:r>
-      <w:bookmarkStart w:id="4" w:name="_stakeholder"/>
-      <w:bookmarkEnd w:id="4"/>
-    </w:p>
-    <w:p>
-      <w:pPr>
-        <w:pStyle w:val="berschrift2"/>
+      <w:bookmarkStart w:id="5" w:name="_stakeholder"/>
+      <w:bookmarkEnd w:id="5"/>
+    </w:p>
+    <w:p>
+      <w:pPr>
+        <w:pStyle w:val="Heading2"/>
         <w:rPr>
           <w:rFonts w:asciiTheme="minorHAnsi" w:eastAsiaTheme="minorHAnsi" w:hAnsiTheme="minorHAnsi" w:cstheme="minorBidi"/>
           <w:b w:val="0"/>
@@ -445,7 +424,7 @@
     </w:p>
     <w:p>
       <w:pPr>
-        <w:pStyle w:val="Textkrper"/>
+        <w:pStyle w:val="BodyText"/>
         <w:rPr>
           <w:color w:val="FF0000"/>
           <w:lang w:val="de-DE"/>
@@ -461,7 +440,7 @@
     </w:p>
     <w:p>
       <w:pPr>
-        <w:pStyle w:val="berschrift2"/>
+        <w:pStyle w:val="Heading2"/>
         <w:numPr>
           <w:ilvl w:val="0"/>
           <w:numId w:val="24"/>
@@ -491,7 +470,7 @@
     </w:p>
     <w:p>
       <w:pPr>
-        <w:pStyle w:val="berschrift2"/>
+        <w:pStyle w:val="Heading2"/>
         <w:numPr>
           <w:ilvl w:val="0"/>
           <w:numId w:val="24"/>
@@ -521,7 +500,7 @@
     </w:p>
     <w:p>
       <w:pPr>
-        <w:pStyle w:val="berschrift2"/>
+        <w:pStyle w:val="Heading2"/>
         <w:numPr>
           <w:ilvl w:val="0"/>
           <w:numId w:val="24"/>
@@ -551,7 +530,7 @@
     </w:p>
     <w:p>
       <w:pPr>
-        <w:pStyle w:val="Textkrper"/>
+        <w:pStyle w:val="BodyText"/>
         <w:numPr>
           <w:ilvl w:val="0"/>
           <w:numId w:val="24"/>
@@ -569,7 +548,7 @@
     </w:p>
     <w:p>
       <w:pPr>
-        <w:pStyle w:val="Textkrper"/>
+        <w:pStyle w:val="BodyText"/>
         <w:numPr>
           <w:ilvl w:val="0"/>
           <w:numId w:val="24"/>
@@ -588,7 +567,7 @@
     </w:p>
     <w:p>
       <w:pPr>
-        <w:pStyle w:val="Textkrper"/>
+        <w:pStyle w:val="BodyText"/>
         <w:rPr>
           <w:color w:val="FF0000"/>
           <w:lang w:val="de-DE"/>
@@ -625,7 +604,7 @@
     </w:p>
     <w:p>
       <w:pPr>
-        <w:pStyle w:val="Textkrper"/>
+        <w:pStyle w:val="BodyText"/>
         <w:rPr>
           <w:color w:val="9BBB59" w:themeColor="accent3"/>
           <w:lang w:val="de-DE"/>
@@ -648,7 +627,7 @@
     </w:p>
     <w:p>
       <w:pPr>
-        <w:pStyle w:val="berschrift2"/>
+        <w:pStyle w:val="Heading2"/>
         <w:rPr>
           <w:rFonts w:asciiTheme="minorHAnsi" w:eastAsiaTheme="minorHAnsi" w:hAnsiTheme="minorHAnsi" w:cstheme="minorBidi"/>
           <w:b w:val="0"/>
@@ -662,7 +641,7 @@
     </w:p>
     <w:p>
       <w:pPr>
-        <w:pStyle w:val="berschrift2"/>
+        <w:pStyle w:val="Heading2"/>
         <w:rPr>
           <w:rFonts w:asciiTheme="minorHAnsi" w:eastAsiaTheme="minorHAnsi" w:hAnsiTheme="minorHAnsi" w:cstheme="minorBidi"/>
           <w:b w:val="0"/>
@@ -688,7 +667,7 @@
     </w:p>
     <w:p>
       <w:pPr>
-        <w:pStyle w:val="berschrift2"/>
+        <w:pStyle w:val="Heading2"/>
         <w:rPr>
           <w:rFonts w:asciiTheme="minorHAnsi" w:eastAsiaTheme="minorHAnsi" w:hAnsiTheme="minorHAnsi" w:cstheme="minorBidi"/>
           <w:b w:val="0"/>
@@ -702,7 +681,7 @@
     </w:p>
     <w:p>
       <w:pPr>
-        <w:pStyle w:val="berschrift2"/>
+        <w:pStyle w:val="Heading2"/>
         <w:rPr>
           <w:rFonts w:asciiTheme="minorHAnsi" w:eastAsiaTheme="minorHAnsi" w:hAnsiTheme="minorHAnsi" w:cstheme="minorBidi"/>
           <w:b w:val="0"/>
@@ -728,7 +707,7 @@
     </w:p>
     <w:p>
       <w:pPr>
-        <w:pStyle w:val="berschrift2"/>
+        <w:pStyle w:val="Heading2"/>
         <w:rPr>
           <w:rFonts w:asciiTheme="minorHAnsi" w:eastAsiaTheme="minorHAnsi" w:hAnsiTheme="minorHAnsi" w:cstheme="minorBidi"/>
           <w:b w:val="0"/>
@@ -742,7 +721,7 @@
     </w:p>
     <w:p>
       <w:pPr>
-        <w:pStyle w:val="berschrift2"/>
+        <w:pStyle w:val="Heading2"/>
         <w:rPr>
           <w:rFonts w:asciiTheme="minorHAnsi" w:eastAsiaTheme="minorHAnsi" w:hAnsiTheme="minorHAnsi" w:cstheme="minorBidi"/>
           <w:b w:val="0"/>
@@ -768,15 +747,15 @@
     </w:p>
     <w:p>
       <w:pPr>
-        <w:pStyle w:val="berschrift2"/>
-        <w:rPr>
-          <w:lang w:val="de-DE"/>
-        </w:rPr>
-      </w:pPr>
-    </w:p>
-    <w:p>
-      <w:pPr>
-        <w:pStyle w:val="berschrift2"/>
+        <w:pStyle w:val="Heading2"/>
+        <w:rPr>
+          <w:lang w:val="de-DE"/>
+        </w:rPr>
+      </w:pPr>
+    </w:p>
+    <w:p>
+      <w:pPr>
+        <w:pStyle w:val="Heading2"/>
         <w:rPr>
           <w:lang w:val="de-DE"/>
         </w:rPr>
@@ -790,7 +769,7 @@
     </w:p>
     <w:p>
       <w:pPr>
-        <w:pStyle w:val="Textkrper"/>
+        <w:pStyle w:val="BodyText"/>
         <w:rPr>
           <w:lang w:val="de-DE"/>
         </w:rPr>
@@ -816,15 +795,15 @@
     </w:p>
     <w:p>
       <w:pPr>
-        <w:pStyle w:val="Textkrper"/>
-        <w:rPr>
-          <w:lang w:val="de-DE"/>
-        </w:rPr>
-      </w:pPr>
-    </w:p>
-    <w:p>
-      <w:pPr>
-        <w:pStyle w:val="Textkrper"/>
+        <w:pStyle w:val="BodyText"/>
+        <w:rPr>
+          <w:lang w:val="de-DE"/>
+        </w:rPr>
+      </w:pPr>
+    </w:p>
+    <w:p>
+      <w:pPr>
+        <w:pStyle w:val="BodyText"/>
         <w:ind w:left="720"/>
         <w:rPr>
           <w:lang w:val="de-DE"/>
@@ -833,7 +812,7 @@
       <w:r>
         <w:rPr>
           <w:noProof/>
-          <w:lang w:val="de-DE" w:eastAsia="de-DE"/>
+          <w:lang w:val="en-GB" w:eastAsia="en-GB"/>
         </w:rPr>
         <w:drawing>
           <wp:inline distT="0" distB="0" distL="0" distR="0" wp14:anchorId="523AB408" wp14:editId="31198281">
@@ -853,7 +832,7 @@
                     </pic:cNvPicPr>
                   </pic:nvPicPr>
                   <pic:blipFill>
-                    <a:blip r:embed="rId9">
+                    <a:blip r:embed="rId8">
                       <a:extLst>
                         <a:ext uri="{28A0092B-C50C-407E-A947-70E740481C1C}">
                           <a14:useLocalDpi xmlns:a14="http://schemas.microsoft.com/office/drawing/2010/main" val="0"/>
@@ -887,7 +866,7 @@
     </w:p>
     <w:p>
       <w:pPr>
-        <w:pStyle w:val="Textkrper"/>
+        <w:pStyle w:val="BodyText"/>
         <w:rPr>
           <w:lang w:val="de-DE"/>
         </w:rPr>
@@ -902,7 +881,7 @@
     </w:p>
     <w:p>
       <w:pPr>
-        <w:pStyle w:val="Textkrper"/>
+        <w:pStyle w:val="BodyText"/>
         <w:rPr>
           <w:lang w:val="de-DE"/>
         </w:rPr>
@@ -916,7 +895,7 @@
     </w:p>
     <w:p>
       <w:pPr>
-        <w:pStyle w:val="berschrift2"/>
+        <w:pStyle w:val="Heading2"/>
         <w:rPr>
           <w:rFonts w:asciiTheme="minorHAnsi" w:eastAsiaTheme="minorHAnsi" w:hAnsiTheme="minorHAnsi" w:cstheme="minorBidi"/>
           <w:b w:val="0"/>
@@ -954,21 +933,21 @@
     </w:p>
     <w:p>
       <w:pPr>
-        <w:pStyle w:val="Textkrper"/>
-        <w:rPr>
-          <w:lang w:val="de-DE"/>
-        </w:rPr>
-      </w:pPr>
-    </w:p>
-    <w:p>
-      <w:pPr>
-        <w:pStyle w:val="berschrift1"/>
-        <w:rPr>
-          <w:lang w:val="de-DE"/>
-        </w:rPr>
-      </w:pPr>
-      <w:bookmarkStart w:id="5" w:name="section-architecture-constraints"/>
-      <w:bookmarkEnd w:id="5"/>
+        <w:pStyle w:val="BodyText"/>
+        <w:rPr>
+          <w:lang w:val="de-DE"/>
+        </w:rPr>
+      </w:pPr>
+    </w:p>
+    <w:p>
+      <w:pPr>
+        <w:pStyle w:val="Heading1"/>
+        <w:rPr>
+          <w:lang w:val="de-DE"/>
+        </w:rPr>
+      </w:pPr>
+      <w:bookmarkStart w:id="6" w:name="section-architecture-constraints"/>
+      <w:bookmarkEnd w:id="6"/>
       <w:r>
         <w:rPr>
           <w:lang w:val="de-DE"/>
@@ -978,7 +957,7 @@
     </w:p>
     <w:p>
       <w:pPr>
-        <w:pStyle w:val="Textkrper"/>
+        <w:pStyle w:val="BodyText"/>
         <w:rPr>
           <w:lang w:val="de-DE"/>
         </w:rPr>
@@ -992,7 +971,7 @@
     </w:p>
     <w:p>
       <w:pPr>
-        <w:pStyle w:val="Textkrper"/>
+        <w:pStyle w:val="BodyText"/>
         <w:rPr>
           <w:lang w:val="de-DE"/>
         </w:rPr>
@@ -1006,7 +985,7 @@
     </w:p>
     <w:p>
       <w:pPr>
-        <w:pStyle w:val="Textkrper"/>
+        <w:pStyle w:val="BodyText"/>
         <w:rPr>
           <w:lang w:val="de-DE"/>
         </w:rPr>
@@ -1020,37 +999,37 @@
     </w:p>
     <w:p>
       <w:pPr>
-        <w:pStyle w:val="Textkrper"/>
-        <w:rPr>
-          <w:lang w:val="de-DE"/>
-        </w:rPr>
-      </w:pPr>
-    </w:p>
-    <w:p>
-      <w:pPr>
-        <w:pStyle w:val="Textkrper"/>
-        <w:rPr>
-          <w:lang w:val="de-DE"/>
-        </w:rPr>
-      </w:pPr>
-    </w:p>
-    <w:p>
-      <w:pPr>
-        <w:pStyle w:val="Textkrper"/>
-        <w:rPr>
-          <w:lang w:val="de-DE"/>
-        </w:rPr>
-      </w:pPr>
-    </w:p>
-    <w:p>
-      <w:pPr>
-        <w:pStyle w:val="berschrift1"/>
-        <w:rPr>
-          <w:lang w:val="de-DE"/>
-        </w:rPr>
-      </w:pPr>
-      <w:bookmarkStart w:id="6" w:name="section-system-scope-and-context"/>
-      <w:bookmarkEnd w:id="6"/>
+        <w:pStyle w:val="BodyText"/>
+        <w:rPr>
+          <w:lang w:val="de-DE"/>
+        </w:rPr>
+      </w:pPr>
+    </w:p>
+    <w:p>
+      <w:pPr>
+        <w:pStyle w:val="BodyText"/>
+        <w:rPr>
+          <w:lang w:val="de-DE"/>
+        </w:rPr>
+      </w:pPr>
+    </w:p>
+    <w:p>
+      <w:pPr>
+        <w:pStyle w:val="BodyText"/>
+        <w:rPr>
+          <w:lang w:val="de-DE"/>
+        </w:rPr>
+      </w:pPr>
+    </w:p>
+    <w:p>
+      <w:pPr>
+        <w:pStyle w:val="Heading1"/>
+        <w:rPr>
+          <w:lang w:val="de-DE"/>
+        </w:rPr>
+      </w:pPr>
+      <w:bookmarkStart w:id="7" w:name="section-system-scope-and-context"/>
+      <w:bookmarkEnd w:id="7"/>
       <w:r>
         <w:rPr>
           <w:lang w:val="de-DE"/>
@@ -1060,7 +1039,7 @@
     </w:p>
     <w:p>
       <w:pPr>
-        <w:pStyle w:val="Textkrper"/>
+        <w:pStyle w:val="BodyText"/>
         <w:rPr>
           <w:color w:val="FF0000"/>
           <w:lang w:val="de-DE"/>
@@ -1083,53 +1062,53 @@
     </w:p>
     <w:p>
       <w:pPr>
-        <w:pStyle w:val="Textkrper"/>
-        <w:rPr>
-          <w:lang w:val="de-DE"/>
-        </w:rPr>
-      </w:pPr>
-    </w:p>
-    <w:p>
-      <w:pPr>
-        <w:pStyle w:val="Textkrper"/>
-        <w:rPr>
-          <w:lang w:val="de-DE"/>
-        </w:rPr>
-      </w:pPr>
-    </w:p>
-    <w:p>
-      <w:pPr>
-        <w:pStyle w:val="Textkrper"/>
-        <w:rPr>
-          <w:lang w:val="de-DE"/>
-        </w:rPr>
-      </w:pPr>
-    </w:p>
-    <w:p>
-      <w:pPr>
-        <w:pStyle w:val="Textkrper"/>
-        <w:rPr>
-          <w:lang w:val="de-DE"/>
-        </w:rPr>
-      </w:pPr>
-    </w:p>
-    <w:p>
-      <w:pPr>
-        <w:pStyle w:val="Textkrper"/>
-        <w:rPr>
-          <w:lang w:val="de-DE"/>
-        </w:rPr>
-      </w:pPr>
-    </w:p>
-    <w:p>
-      <w:pPr>
-        <w:pStyle w:val="berschrift1"/>
-        <w:rPr>
-          <w:lang w:val="de-DE"/>
-        </w:rPr>
-      </w:pPr>
-      <w:bookmarkStart w:id="7" w:name="section-solution-strategy"/>
-      <w:bookmarkEnd w:id="7"/>
+        <w:pStyle w:val="BodyText"/>
+        <w:rPr>
+          <w:lang w:val="de-DE"/>
+        </w:rPr>
+      </w:pPr>
+    </w:p>
+    <w:p>
+      <w:pPr>
+        <w:pStyle w:val="BodyText"/>
+        <w:rPr>
+          <w:lang w:val="de-DE"/>
+        </w:rPr>
+      </w:pPr>
+    </w:p>
+    <w:p>
+      <w:pPr>
+        <w:pStyle w:val="BodyText"/>
+        <w:rPr>
+          <w:lang w:val="de-DE"/>
+        </w:rPr>
+      </w:pPr>
+    </w:p>
+    <w:p>
+      <w:pPr>
+        <w:pStyle w:val="BodyText"/>
+        <w:rPr>
+          <w:lang w:val="de-DE"/>
+        </w:rPr>
+      </w:pPr>
+    </w:p>
+    <w:p>
+      <w:pPr>
+        <w:pStyle w:val="BodyText"/>
+        <w:rPr>
+          <w:lang w:val="de-DE"/>
+        </w:rPr>
+      </w:pPr>
+    </w:p>
+    <w:p>
+      <w:pPr>
+        <w:pStyle w:val="Heading1"/>
+        <w:rPr>
+          <w:lang w:val="de-DE"/>
+        </w:rPr>
+      </w:pPr>
+      <w:bookmarkStart w:id="8" w:name="section-solution-strategy"/>
+      <w:bookmarkEnd w:id="8"/>
       <w:r>
         <w:rPr>
           <w:lang w:val="de-DE"/>
@@ -1140,17 +1119,17 @@
     </w:p>
     <w:p>
       <w:pPr>
-        <w:pStyle w:val="Textkrper"/>
-        <w:rPr>
-          <w:lang w:val="de-DE"/>
-        </w:rPr>
-      </w:pPr>
-      <w:bookmarkStart w:id="8" w:name="section-building-block-view"/>
-      <w:bookmarkEnd w:id="8"/>
-    </w:p>
-    <w:p>
-      <w:pPr>
-        <w:pStyle w:val="Textkrper"/>
+        <w:pStyle w:val="BodyText"/>
+        <w:rPr>
+          <w:lang w:val="de-DE"/>
+        </w:rPr>
+      </w:pPr>
+      <w:bookmarkStart w:id="9" w:name="section-building-block-view"/>
+      <w:bookmarkEnd w:id="9"/>
+    </w:p>
+    <w:p>
+      <w:pPr>
+        <w:pStyle w:val="BodyText"/>
         <w:rPr>
           <w:color w:val="FF0000"/>
           <w:lang w:val="de-DE"/>
@@ -1187,7 +1166,7 @@
     </w:p>
     <w:tbl>
       <w:tblPr>
-        <w:tblStyle w:val="Tabellenraster"/>
+        <w:tblStyle w:val="TableGrid"/>
         <w:tblW w:w="0" w:type="auto"/>
         <w:tblLook w:val="04A0" w:firstRow="1" w:lastRow="0" w:firstColumn="1" w:lastColumn="0" w:noHBand="0" w:noVBand="1"/>
       </w:tblPr>
@@ -1205,7 +1184,7 @@
           </w:tcPr>
           <w:p>
             <w:pPr>
-              <w:pStyle w:val="berschrift1"/>
+              <w:pStyle w:val="Heading1"/>
               <w:spacing w:before="0"/>
               <w:outlineLvl w:val="0"/>
               <w:rPr>
@@ -1236,7 +1215,7 @@
           </w:tcPr>
           <w:p>
             <w:pPr>
-              <w:pStyle w:val="berschrift1"/>
+              <w:pStyle w:val="Heading1"/>
               <w:spacing w:before="0"/>
               <w:outlineLvl w:val="0"/>
               <w:rPr>
@@ -1269,7 +1248,7 @@
           </w:tcPr>
           <w:p>
             <w:pPr>
-              <w:pStyle w:val="berschrift1"/>
+              <w:pStyle w:val="Heading1"/>
               <w:spacing w:before="0"/>
               <w:outlineLvl w:val="0"/>
               <w:rPr>
@@ -1302,7 +1281,7 @@
           </w:tcPr>
           <w:p>
             <w:pPr>
-              <w:pStyle w:val="berschrift1"/>
+              <w:pStyle w:val="Heading1"/>
               <w:spacing w:before="0"/>
               <w:outlineLvl w:val="0"/>
               <w:rPr>
@@ -1397,7 +1376,7 @@
           </w:tcPr>
           <w:p>
             <w:pPr>
-              <w:pStyle w:val="berschrift1"/>
+              <w:pStyle w:val="Heading1"/>
               <w:spacing w:before="0"/>
               <w:outlineLvl w:val="0"/>
               <w:rPr>
@@ -1418,7 +1397,7 @@
           </w:tcPr>
           <w:p>
             <w:pPr>
-              <w:pStyle w:val="berschrift1"/>
+              <w:pStyle w:val="Heading1"/>
               <w:spacing w:before="0"/>
               <w:outlineLvl w:val="0"/>
               <w:rPr>
@@ -1437,7 +1416,7 @@
     </w:tbl>
     <w:p>
       <w:pPr>
-        <w:pStyle w:val="berschrift1"/>
+        <w:pStyle w:val="Heading1"/>
         <w:rPr>
           <w:rFonts w:asciiTheme="minorHAnsi" w:eastAsiaTheme="minorHAnsi" w:hAnsiTheme="minorHAnsi" w:cstheme="minorBidi"/>
           <w:b w:val="0"/>
@@ -1451,7 +1430,7 @@
     </w:p>
     <w:p>
       <w:pPr>
-        <w:pStyle w:val="berschrift1"/>
+        <w:pStyle w:val="Heading1"/>
         <w:rPr>
           <w:rFonts w:asciiTheme="minorHAnsi" w:eastAsiaTheme="minorHAnsi" w:hAnsiTheme="minorHAnsi" w:cstheme="minorBidi"/>
           <w:b w:val="0"/>
@@ -1501,7 +1480,7 @@
     </w:p>
     <w:p>
       <w:pPr>
-        <w:pStyle w:val="Textkrper"/>
+        <w:pStyle w:val="BodyText"/>
         <w:rPr>
           <w:lang w:val="de-DE"/>
         </w:rPr>
@@ -1509,7 +1488,7 @@
     </w:p>
     <w:tbl>
       <w:tblPr>
-        <w:tblStyle w:val="Tabellenraster"/>
+        <w:tblStyle w:val="TableGrid"/>
         <w:tblW w:w="0" w:type="auto"/>
         <w:tblLook w:val="04A0" w:firstRow="1" w:lastRow="0" w:firstColumn="1" w:lastColumn="0" w:noHBand="0" w:noVBand="1"/>
       </w:tblPr>
@@ -1525,7 +1504,7 @@
           </w:tcPr>
           <w:p>
             <w:pPr>
-              <w:pStyle w:val="Textkrper"/>
+              <w:pStyle w:val="BodyText"/>
               <w:spacing w:before="100" w:beforeAutospacing="1" w:after="100" w:afterAutospacing="1"/>
               <w:rPr>
                 <w:b/>
@@ -1547,7 +1526,7 @@
           </w:tcPr>
           <w:p>
             <w:pPr>
-              <w:pStyle w:val="Textkrper"/>
+              <w:pStyle w:val="BodyText"/>
               <w:spacing w:before="100" w:beforeAutospacing="1" w:after="100" w:afterAutospacing="1"/>
               <w:rPr>
                 <w:b/>
@@ -1569,7 +1548,7 @@
           </w:tcPr>
           <w:p>
             <w:pPr>
-              <w:pStyle w:val="Textkrper"/>
+              <w:pStyle w:val="BodyText"/>
               <w:spacing w:before="100" w:beforeAutospacing="1" w:after="100" w:afterAutospacing="1"/>
               <w:rPr>
                 <w:b/>
@@ -1593,7 +1572,7 @@
           </w:tcPr>
           <w:p>
             <w:pPr>
-              <w:pStyle w:val="Textkrper"/>
+              <w:pStyle w:val="BodyText"/>
               <w:spacing w:before="100" w:beforeAutospacing="1" w:after="100" w:afterAutospacing="1"/>
               <w:rPr>
                 <w:lang w:val="de-DE"/>
@@ -1607,7 +1586,7 @@
           </w:tcPr>
           <w:p>
             <w:pPr>
-              <w:pStyle w:val="Textkrper"/>
+              <w:pStyle w:val="BodyText"/>
               <w:spacing w:before="100" w:beforeAutospacing="1" w:after="100" w:afterAutospacing="1"/>
               <w:rPr>
                 <w:lang w:val="de-DE"/>
@@ -1621,7 +1600,7 @@
           </w:tcPr>
           <w:p>
             <w:pPr>
-              <w:pStyle w:val="Textkrper"/>
+              <w:pStyle w:val="BodyText"/>
               <w:spacing w:before="100" w:beforeAutospacing="1" w:after="100" w:afterAutospacing="1"/>
               <w:rPr>
                 <w:lang w:val="de-DE"/>
@@ -1637,7 +1616,7 @@
           </w:tcPr>
           <w:p>
             <w:pPr>
-              <w:pStyle w:val="Textkrper"/>
+              <w:pStyle w:val="BodyText"/>
               <w:spacing w:before="100" w:beforeAutospacing="1" w:after="100" w:afterAutospacing="1"/>
               <w:rPr>
                 <w:lang w:val="de-DE"/>
@@ -1651,7 +1630,7 @@
           </w:tcPr>
           <w:p>
             <w:pPr>
-              <w:pStyle w:val="Textkrper"/>
+              <w:pStyle w:val="BodyText"/>
               <w:spacing w:before="100" w:beforeAutospacing="1" w:after="100" w:afterAutospacing="1"/>
               <w:rPr>
                 <w:lang w:val="de-DE"/>
@@ -1665,7 +1644,7 @@
           </w:tcPr>
           <w:p>
             <w:pPr>
-              <w:pStyle w:val="Textkrper"/>
+              <w:pStyle w:val="BodyText"/>
               <w:spacing w:before="100" w:beforeAutospacing="1" w:after="100" w:afterAutospacing="1"/>
               <w:rPr>
                 <w:lang w:val="de-DE"/>
@@ -1677,87 +1656,87 @@
     </w:tbl>
     <w:p>
       <w:pPr>
-        <w:pStyle w:val="Textkrper"/>
-        <w:rPr>
-          <w:lang w:val="de-DE"/>
-        </w:rPr>
-      </w:pPr>
-    </w:p>
-    <w:p>
-      <w:pPr>
-        <w:pStyle w:val="Textkrper"/>
-        <w:rPr>
-          <w:lang w:val="de-DE"/>
-        </w:rPr>
-      </w:pPr>
-    </w:p>
-    <w:p>
-      <w:pPr>
-        <w:pStyle w:val="Textkrper"/>
-        <w:rPr>
-          <w:lang w:val="de-DE"/>
-        </w:rPr>
-      </w:pPr>
-    </w:p>
-    <w:p>
-      <w:pPr>
-        <w:pStyle w:val="Textkrper"/>
-        <w:rPr>
-          <w:lang w:val="de-DE"/>
-        </w:rPr>
-      </w:pPr>
-    </w:p>
-    <w:p>
-      <w:pPr>
-        <w:pStyle w:val="Textkrper"/>
-        <w:rPr>
-          <w:lang w:val="de-DE"/>
-        </w:rPr>
-      </w:pPr>
-    </w:p>
-    <w:p>
-      <w:pPr>
-        <w:pStyle w:val="Textkrper"/>
-        <w:rPr>
-          <w:lang w:val="de-DE"/>
-        </w:rPr>
-      </w:pPr>
-    </w:p>
-    <w:p>
-      <w:pPr>
-        <w:pStyle w:val="Textkrper"/>
-        <w:rPr>
-          <w:lang w:val="de-DE"/>
-        </w:rPr>
-      </w:pPr>
-    </w:p>
-    <w:p>
-      <w:pPr>
-        <w:pStyle w:val="Textkrper"/>
-        <w:rPr>
-          <w:lang w:val="de-DE"/>
-        </w:rPr>
-      </w:pPr>
-    </w:p>
-    <w:p>
-      <w:pPr>
-        <w:pStyle w:val="Textkrper"/>
-        <w:rPr>
-          <w:lang w:val="de-DE"/>
-        </w:rPr>
-      </w:pPr>
-    </w:p>
-    <w:p>
-      <w:pPr>
-        <w:pStyle w:val="Textkrper"/>
-        <w:rPr>
-          <w:lang w:val="de-DE"/>
-        </w:rPr>
-      </w:pPr>
-    </w:p>
-    <w:p>
-      <w:pPr>
-        <w:pStyle w:val="berschrift1"/>
+        <w:pStyle w:val="BodyText"/>
+        <w:rPr>
+          <w:lang w:val="de-DE"/>
+        </w:rPr>
+      </w:pPr>
+    </w:p>
+    <w:p>
+      <w:pPr>
+        <w:pStyle w:val="BodyText"/>
+        <w:rPr>
+          <w:lang w:val="de-DE"/>
+        </w:rPr>
+      </w:pPr>
+    </w:p>
+    <w:p>
+      <w:pPr>
+        <w:pStyle w:val="BodyText"/>
+        <w:rPr>
+          <w:lang w:val="de-DE"/>
+        </w:rPr>
+      </w:pPr>
+    </w:p>
+    <w:p>
+      <w:pPr>
+        <w:pStyle w:val="BodyText"/>
+        <w:rPr>
+          <w:lang w:val="de-DE"/>
+        </w:rPr>
+      </w:pPr>
+    </w:p>
+    <w:p>
+      <w:pPr>
+        <w:pStyle w:val="BodyText"/>
+        <w:rPr>
+          <w:lang w:val="de-DE"/>
+        </w:rPr>
+      </w:pPr>
+    </w:p>
+    <w:p>
+      <w:pPr>
+        <w:pStyle w:val="BodyText"/>
+        <w:rPr>
+          <w:lang w:val="de-DE"/>
+        </w:rPr>
+      </w:pPr>
+    </w:p>
+    <w:p>
+      <w:pPr>
+        <w:pStyle w:val="BodyText"/>
+        <w:rPr>
+          <w:lang w:val="de-DE"/>
+        </w:rPr>
+      </w:pPr>
+    </w:p>
+    <w:p>
+      <w:pPr>
+        <w:pStyle w:val="BodyText"/>
+        <w:rPr>
+          <w:lang w:val="de-DE"/>
+        </w:rPr>
+      </w:pPr>
+    </w:p>
+    <w:p>
+      <w:pPr>
+        <w:pStyle w:val="BodyText"/>
+        <w:rPr>
+          <w:lang w:val="de-DE"/>
+        </w:rPr>
+      </w:pPr>
+    </w:p>
+    <w:p>
+      <w:pPr>
+        <w:pStyle w:val="BodyText"/>
+        <w:rPr>
+          <w:lang w:val="de-DE"/>
+        </w:rPr>
+      </w:pPr>
+    </w:p>
+    <w:p>
+      <w:pPr>
+        <w:pStyle w:val="Heading1"/>
         <w:rPr>
           <w:lang w:val="de-DE"/>
         </w:rPr>
@@ -1772,7 +1751,7 @@
     </w:p>
     <w:p>
       <w:pPr>
-        <w:pStyle w:val="Textkrper"/>
+        <w:pStyle w:val="BodyText"/>
         <w:rPr>
           <w:lang w:val="de-DE"/>
         </w:rPr>
@@ -1786,7 +1765,7 @@
     </w:p>
     <w:p>
       <w:pPr>
-        <w:pStyle w:val="Textkrper"/>
+        <w:pStyle w:val="BodyText"/>
         <w:rPr>
           <w:lang w:val="de-DE"/>
         </w:rPr>
@@ -1794,7 +1773,7 @@
       <w:r>
         <w:rPr>
           <w:noProof/>
-          <w:lang w:val="de-DE" w:eastAsia="de-DE"/>
+          <w:lang w:val="en-GB" w:eastAsia="en-GB"/>
         </w:rPr>
         <w:drawing>
           <wp:inline distT="0" distB="0" distL="0" distR="0" wp14:anchorId="3AB06269" wp14:editId="1BBC1DEE">
@@ -1814,7 +1793,7 @@
                     </pic:cNvPicPr>
                   </pic:nvPicPr>
                   <pic:blipFill>
-                    <a:blip r:embed="rId10">
+                    <a:blip r:embed="rId9">
                       <a:extLst>
                         <a:ext uri="{28A0092B-C50C-407E-A947-70E740481C1C}">
                           <a14:useLocalDpi xmlns:a14="http://schemas.microsoft.com/office/drawing/2010/main" val="0"/>
@@ -1848,15 +1827,15 @@
     </w:p>
     <w:p>
       <w:pPr>
-        <w:pStyle w:val="Textkrper"/>
-        <w:rPr>
-          <w:lang w:val="de-DE"/>
-        </w:rPr>
-      </w:pPr>
-    </w:p>
-    <w:p>
-      <w:pPr>
-        <w:pStyle w:val="Textkrper"/>
+        <w:pStyle w:val="BodyText"/>
+        <w:rPr>
+          <w:lang w:val="de-DE"/>
+        </w:rPr>
+      </w:pPr>
+    </w:p>
+    <w:p>
+      <w:pPr>
+        <w:pStyle w:val="BodyText"/>
         <w:rPr>
           <w:lang w:val="de-DE"/>
         </w:rPr>
@@ -1924,7 +1903,7 @@
     </w:p>
     <w:p>
       <w:pPr>
-        <w:pStyle w:val="Textkrper"/>
+        <w:pStyle w:val="BodyText"/>
         <w:rPr>
           <w:lang w:val="de-DE"/>
         </w:rPr>
@@ -1968,7 +1947,7 @@
     </w:p>
     <w:p>
       <w:pPr>
-        <w:pStyle w:val="Textkrper"/>
+        <w:pStyle w:val="BodyText"/>
         <w:rPr>
           <w:lang w:val="de-DE"/>
         </w:rPr>
@@ -1982,15 +1961,15 @@
     </w:p>
     <w:p>
       <w:pPr>
-        <w:pStyle w:val="Textkrper"/>
-        <w:rPr>
-          <w:lang w:val="de-DE"/>
-        </w:rPr>
-      </w:pPr>
-    </w:p>
-    <w:p>
-      <w:pPr>
-        <w:pStyle w:val="Textkrper"/>
+        <w:pStyle w:val="BodyText"/>
+        <w:rPr>
+          <w:lang w:val="de-DE"/>
+        </w:rPr>
+      </w:pPr>
+    </w:p>
+    <w:p>
+      <w:pPr>
+        <w:pStyle w:val="BodyText"/>
         <w:rPr>
           <w:lang w:val="de-DE"/>
         </w:rPr>
@@ -2011,7 +1990,7 @@
     </w:p>
     <w:p>
       <w:pPr>
-        <w:pStyle w:val="Textkrper"/>
+        <w:pStyle w:val="BodyText"/>
         <w:rPr>
           <w:lang w:val="de-DE"/>
         </w:rPr>
@@ -2031,7 +2010,7 @@
     </w:p>
     <w:p>
       <w:pPr>
-        <w:pStyle w:val="Textkrper"/>
+        <w:pStyle w:val="BodyText"/>
         <w:rPr>
           <w:u w:val="single"/>
           <w:lang w:val="de-DE"/>
@@ -2047,7 +2026,7 @@
     </w:p>
     <w:p>
       <w:pPr>
-        <w:pStyle w:val="Textkrper"/>
+        <w:pStyle w:val="BodyText"/>
         <w:rPr>
           <w:lang w:val="de-DE"/>
         </w:rPr>
@@ -2055,7 +2034,7 @@
       <w:r>
         <w:rPr>
           <w:noProof/>
-          <w:lang w:val="de-DE" w:eastAsia="de-DE"/>
+          <w:lang w:val="en-GB" w:eastAsia="en-GB"/>
         </w:rPr>
         <w:drawing>
           <wp:inline distT="0" distB="0" distL="0" distR="0" wp14:anchorId="1AD4E764" wp14:editId="74BD9615">
@@ -2073,7 +2052,7 @@
                     <pic:cNvPicPr/>
                   </pic:nvPicPr>
                   <pic:blipFill>
-                    <a:blip r:embed="rId11">
+                    <a:blip r:embed="rId10">
                       <a:extLst>
                         <a:ext uri="{28A0092B-C50C-407E-A947-70E740481C1C}">
                           <a14:useLocalDpi xmlns:a14="http://schemas.microsoft.com/office/drawing/2010/main" val="0"/>
@@ -2102,7 +2081,7 @@
     </w:p>
     <w:p>
       <w:pPr>
-        <w:pStyle w:val="Textkrper"/>
+        <w:pStyle w:val="BodyText"/>
         <w:rPr>
           <w:u w:val="single"/>
           <w:lang w:val="de-DE"/>
@@ -2118,7 +2097,7 @@
     </w:p>
     <w:p>
       <w:pPr>
-        <w:pStyle w:val="Textkrper"/>
+        <w:pStyle w:val="BodyText"/>
         <w:rPr>
           <w:lang w:val="de-DE"/>
         </w:rPr>
@@ -2126,7 +2105,7 @@
       <w:r>
         <w:rPr>
           <w:noProof/>
-          <w:lang w:val="de-DE" w:eastAsia="de-DE"/>
+          <w:lang w:val="en-GB" w:eastAsia="en-GB"/>
         </w:rPr>
         <w:drawing>
           <wp:inline distT="0" distB="0" distL="0" distR="0" wp14:anchorId="28338AA8" wp14:editId="5C5B1F94">
@@ -2144,7 +2123,7 @@
                     <pic:cNvPicPr/>
                   </pic:nvPicPr>
                   <pic:blipFill>
-                    <a:blip r:embed="rId12">
+                    <a:blip r:embed="rId11">
                       <a:extLst>
                         <a:ext uri="{28A0092B-C50C-407E-A947-70E740481C1C}">
                           <a14:useLocalDpi xmlns:a14="http://schemas.microsoft.com/office/drawing/2010/main" val="0"/>
@@ -2173,7 +2152,7 @@
     </w:p>
     <w:p>
       <w:pPr>
-        <w:pStyle w:val="Textkrper"/>
+        <w:pStyle w:val="BodyText"/>
         <w:rPr>
           <w:lang w:val="de-DE"/>
         </w:rPr>
@@ -2181,7 +2160,7 @@
       <w:r>
         <w:rPr>
           <w:noProof/>
-          <w:lang w:val="de-DE" w:eastAsia="de-DE"/>
+          <w:lang w:val="en-GB" w:eastAsia="en-GB"/>
         </w:rPr>
         <w:lastRenderedPageBreak/>
         <w:drawing>
@@ -2200,7 +2179,7 @@
                     <pic:cNvPicPr/>
                   </pic:nvPicPr>
                   <pic:blipFill>
-                    <a:blip r:embed="rId13">
+                    <a:blip r:embed="rId12">
                       <a:extLst>
                         <a:ext uri="{28A0092B-C50C-407E-A947-70E740481C1C}">
                           <a14:useLocalDpi xmlns:a14="http://schemas.microsoft.com/office/drawing/2010/main" val="0"/>
@@ -2229,7 +2208,7 @@
     </w:p>
     <w:p>
       <w:pPr>
-        <w:pStyle w:val="Textkrper"/>
+        <w:pStyle w:val="BodyText"/>
         <w:rPr>
           <w:lang w:val="de-DE"/>
         </w:rPr>
@@ -2237,7 +2216,7 @@
       <w:r>
         <w:rPr>
           <w:noProof/>
-          <w:lang w:val="de-DE" w:eastAsia="de-DE"/>
+          <w:lang w:val="en-GB" w:eastAsia="en-GB"/>
         </w:rPr>
         <w:drawing>
           <wp:inline distT="0" distB="0" distL="0" distR="0" wp14:anchorId="66B966CF" wp14:editId="4312A09B">
@@ -2255,7 +2234,7 @@
                     <pic:cNvPicPr/>
                   </pic:nvPicPr>
                   <pic:blipFill>
-                    <a:blip r:embed="rId14">
+                    <a:blip r:embed="rId13">
                       <a:extLst>
                         <a:ext uri="{28A0092B-C50C-407E-A947-70E740481C1C}">
                           <a14:useLocalDpi xmlns:a14="http://schemas.microsoft.com/office/drawing/2010/main" val="0"/>
@@ -2284,7 +2263,7 @@
     </w:p>
     <w:p>
       <w:pPr>
-        <w:pStyle w:val="Textkrper"/>
+        <w:pStyle w:val="BodyText"/>
         <w:rPr>
           <w:u w:val="single"/>
           <w:lang w:val="de-DE"/>
@@ -2300,7 +2279,7 @@
     </w:p>
     <w:p>
       <w:pPr>
-        <w:pStyle w:val="Textkrper"/>
+        <w:pStyle w:val="BodyText"/>
         <w:rPr>
           <w:lang w:val="de-DE"/>
         </w:rPr>
@@ -2308,7 +2287,7 @@
       <w:r>
         <w:rPr>
           <w:noProof/>
-          <w:lang w:val="de-DE" w:eastAsia="de-DE"/>
+          <w:lang w:val="en-GB" w:eastAsia="en-GB"/>
         </w:rPr>
         <w:lastRenderedPageBreak/>
         <w:drawing>
@@ -2327,7 +2306,7 @@
                     <pic:cNvPicPr/>
                   </pic:nvPicPr>
                   <pic:blipFill>
-                    <a:blip r:embed="rId15">
+                    <a:blip r:embed="rId14">
                       <a:extLst>
                         <a:ext uri="{28A0092B-C50C-407E-A947-70E740481C1C}">
                           <a14:useLocalDpi xmlns:a14="http://schemas.microsoft.com/office/drawing/2010/main" val="0"/>
@@ -2356,7 +2335,7 @@
     </w:p>
     <w:p>
       <w:pPr>
-        <w:pStyle w:val="Textkrper"/>
+        <w:pStyle w:val="BodyText"/>
         <w:rPr>
           <w:lang w:val="de-DE"/>
         </w:rPr>
@@ -2394,7 +2373,7 @@
     </w:p>
     <w:p>
       <w:pPr>
-        <w:pStyle w:val="Textkrper"/>
+        <w:pStyle w:val="BodyText"/>
         <w:rPr>
           <w:u w:val="single"/>
           <w:lang w:val="de-DE"/>
@@ -2410,7 +2389,7 @@
     </w:p>
     <w:p>
       <w:pPr>
-        <w:pStyle w:val="Textkrper"/>
+        <w:pStyle w:val="BodyText"/>
         <w:rPr>
           <w:lang w:val="de-DE"/>
         </w:rPr>
@@ -2418,7 +2397,7 @@
       <w:r>
         <w:rPr>
           <w:noProof/>
-          <w:lang w:val="de-DE" w:eastAsia="de-DE"/>
+          <w:lang w:val="en-GB" w:eastAsia="en-GB"/>
         </w:rPr>
         <w:drawing>
           <wp:inline distT="0" distB="0" distL="0" distR="0" wp14:anchorId="59F555F9" wp14:editId="33F02586">
@@ -2436,7 +2415,7 @@
                     <pic:cNvPicPr/>
                   </pic:nvPicPr>
                   <pic:blipFill>
-                    <a:blip r:embed="rId16">
+                    <a:blip r:embed="rId15">
                       <a:extLst>
                         <a:ext uri="{28A0092B-C50C-407E-A947-70E740481C1C}">
                           <a14:useLocalDpi xmlns:a14="http://schemas.microsoft.com/office/drawing/2010/main" val="0"/>
@@ -2465,13 +2444,13 @@
     </w:p>
     <w:p>
       <w:pPr>
-        <w:pStyle w:val="berschrift1"/>
-        <w:rPr>
-          <w:lang w:val="de-DE"/>
-        </w:rPr>
-      </w:pPr>
-      <w:bookmarkStart w:id="9" w:name="section-runtime-view"/>
-      <w:bookmarkEnd w:id="9"/>
+        <w:pStyle w:val="Heading1"/>
+        <w:rPr>
+          <w:lang w:val="de-DE"/>
+        </w:rPr>
+      </w:pPr>
+      <w:bookmarkStart w:id="10" w:name="section-runtime-view"/>
+      <w:bookmarkEnd w:id="10"/>
       <w:r>
         <w:rPr>
           <w:lang w:val="de-DE"/>
@@ -2482,7 +2461,7 @@
     </w:p>
     <w:p>
       <w:pPr>
-        <w:pStyle w:val="berschrift1"/>
+        <w:pStyle w:val="Heading1"/>
         <w:rPr>
           <w:rFonts w:asciiTheme="minorHAnsi" w:eastAsiaTheme="minorHAnsi" w:hAnsiTheme="minorHAnsi" w:cstheme="minorBidi"/>
           <w:b w:val="0"/>
@@ -2493,10 +2472,10 @@
           <w:lang w:val="de-DE"/>
         </w:rPr>
       </w:pPr>
-      <w:bookmarkStart w:id="10" w:name="__emphasis_bezeichnung_laufzeitszenario_"/>
-      <w:bookmarkStart w:id="11" w:name="section-deployment-view"/>
-      <w:bookmarkEnd w:id="10"/>
+      <w:bookmarkStart w:id="11" w:name="__emphasis_bezeichnung_laufzeitszenario_"/>
+      <w:bookmarkStart w:id="12" w:name="section-deployment-view"/>
       <w:bookmarkEnd w:id="11"/>
+      <w:bookmarkEnd w:id="12"/>
       <w:r>
         <w:rPr>
           <w:rFonts w:asciiTheme="minorHAnsi" w:eastAsiaTheme="minorHAnsi" w:hAnsiTheme="minorHAnsi" w:cstheme="minorBidi"/>
@@ -2524,7 +2503,7 @@
     </w:p>
     <w:p>
       <w:pPr>
-        <w:pStyle w:val="berschrift1"/>
+        <w:pStyle w:val="Heading1"/>
         <w:rPr>
           <w:lang w:val="de-DE"/>
         </w:rPr>
@@ -2532,7 +2511,7 @@
       <w:r>
         <w:rPr>
           <w:noProof/>
-          <w:lang w:val="de-DE" w:eastAsia="de-DE"/>
+          <w:lang w:val="en-GB" w:eastAsia="en-GB"/>
         </w:rPr>
         <w:drawing>
           <wp:inline distT="0" distB="0" distL="0" distR="0" wp14:anchorId="2F1D5915" wp14:editId="218C3CB1">
@@ -2550,7 +2529,7 @@
                     <pic:cNvPicPr/>
                   </pic:nvPicPr>
                   <pic:blipFill>
-                    <a:blip r:embed="rId17">
+                    <a:blip r:embed="rId16">
                       <a:extLst>
                         <a:ext uri="{28A0092B-C50C-407E-A947-70E740481C1C}">
                           <a14:useLocalDpi xmlns:a14="http://schemas.microsoft.com/office/drawing/2010/main" val="0"/>
@@ -2579,7 +2558,7 @@
     </w:p>
     <w:p>
       <w:pPr>
-        <w:pStyle w:val="berschrift1"/>
+        <w:pStyle w:val="Heading1"/>
         <w:rPr>
           <w:rFonts w:asciiTheme="minorHAnsi" w:eastAsiaTheme="minorHAnsi" w:hAnsiTheme="minorHAnsi" w:cstheme="minorBidi"/>
           <w:b w:val="0"/>
@@ -2617,15 +2596,15 @@
     </w:p>
     <w:p>
       <w:pPr>
-        <w:pStyle w:val="berschrift1"/>
-        <w:rPr>
-          <w:lang w:val="de-DE"/>
-        </w:rPr>
-      </w:pPr>
-    </w:p>
-    <w:p>
-      <w:pPr>
-        <w:pStyle w:val="berschrift1"/>
+        <w:pStyle w:val="Heading1"/>
+        <w:rPr>
+          <w:lang w:val="de-DE"/>
+        </w:rPr>
+      </w:pPr>
+    </w:p>
+    <w:p>
+      <w:pPr>
+        <w:pStyle w:val="Heading1"/>
         <w:rPr>
           <w:lang w:val="de-DE"/>
         </w:rPr>
@@ -2633,7 +2612,7 @@
       <w:r>
         <w:rPr>
           <w:noProof/>
-          <w:lang w:val="de-DE" w:eastAsia="de-DE"/>
+          <w:lang w:val="en-GB" w:eastAsia="en-GB"/>
         </w:rPr>
         <w:lastRenderedPageBreak/>
         <w:drawing>
@@ -2652,7 +2631,7 @@
                     <pic:cNvPicPr/>
                   </pic:nvPicPr>
                   <pic:blipFill>
-                    <a:blip r:embed="rId18">
+                    <a:blip r:embed="rId17">
                       <a:extLst>
                         <a:ext uri="{28A0092B-C50C-407E-A947-70E740481C1C}">
                           <a14:useLocalDpi xmlns:a14="http://schemas.microsoft.com/office/drawing/2010/main" val="0"/>
@@ -2681,49 +2660,47 @@
     </w:p>
     <w:p>
       <w:pPr>
-        <w:pStyle w:val="berschrift1"/>
-        <w:rPr>
-          <w:lang w:val="de-DE"/>
-        </w:rPr>
-      </w:pPr>
-    </w:p>
-    <w:p>
-      <w:pPr>
-        <w:pStyle w:val="berschrift1"/>
-        <w:rPr>
-          <w:lang w:val="de-DE"/>
-        </w:rPr>
-      </w:pPr>
-    </w:p>
-    <w:p>
-      <w:pPr>
-        <w:pStyle w:val="Textkrper"/>
-        <w:rPr>
-          <w:lang w:val="de-DE"/>
-        </w:rPr>
-      </w:pPr>
-    </w:p>
-    <w:p>
-      <w:pPr>
-        <w:pStyle w:val="Textkrper"/>
-        <w:rPr>
-          <w:lang w:val="de-DE"/>
-        </w:rPr>
-      </w:pPr>
-    </w:p>
-    <w:p>
-      <w:pPr>
-        <w:pStyle w:val="Textkrper"/>
-        <w:rPr>
-          <w:lang w:val="de-DE"/>
-        </w:rPr>
-      </w:pPr>
-      <w:bookmarkStart w:id="12" w:name="_GoBack"/>
-      <w:bookmarkEnd w:id="12"/>
-    </w:p>
-    <w:p>
-      <w:pPr>
-        <w:pStyle w:val="berschrift1"/>
+        <w:pStyle w:val="Heading1"/>
+        <w:rPr>
+          <w:lang w:val="de-DE"/>
+        </w:rPr>
+      </w:pPr>
+    </w:p>
+    <w:p>
+      <w:pPr>
+        <w:pStyle w:val="Heading1"/>
+        <w:rPr>
+          <w:lang w:val="de-DE"/>
+        </w:rPr>
+      </w:pPr>
+    </w:p>
+    <w:p>
+      <w:pPr>
+        <w:pStyle w:val="BodyText"/>
+        <w:rPr>
+          <w:lang w:val="de-DE"/>
+        </w:rPr>
+      </w:pPr>
+    </w:p>
+    <w:p>
+      <w:pPr>
+        <w:pStyle w:val="BodyText"/>
+        <w:rPr>
+          <w:lang w:val="de-DE"/>
+        </w:rPr>
+      </w:pPr>
+    </w:p>
+    <w:p>
+      <w:pPr>
+        <w:pStyle w:val="BodyText"/>
+        <w:rPr>
+          <w:lang w:val="de-DE"/>
+        </w:rPr>
+      </w:pPr>
+    </w:p>
+    <w:p>
+      <w:pPr>
+        <w:pStyle w:val="Heading1"/>
         <w:rPr>
           <w:lang w:val="de-DE"/>
         </w:rPr>
@@ -2738,7 +2715,7 @@
     </w:p>
     <w:p>
       <w:pPr>
-        <w:pStyle w:val="berschrift2"/>
+        <w:pStyle w:val="Heading2"/>
         <w:rPr>
           <w:rFonts w:asciiTheme="minorHAnsi" w:eastAsiaTheme="minorHAnsi" w:hAnsiTheme="minorHAnsi" w:cstheme="minorBidi"/>
           <w:b w:val="0"/>
@@ -2760,7 +2737,7 @@
           <w:color w:val="auto"/>
           <w:sz w:val="24"/>
           <w:szCs w:val="24"/>
-          <w:lang w:val="de-DE" w:eastAsia="de-DE"/>
+          <w:lang w:val="en-GB" w:eastAsia="en-GB"/>
         </w:rPr>
         <w:drawing>
           <wp:inline distT="0" distB="0" distL="0" distR="0" wp14:anchorId="1EDC4705" wp14:editId="039D4D48">
@@ -2780,7 +2757,7 @@
                     </pic:cNvPicPr>
                   </pic:nvPicPr>
                   <pic:blipFill>
-                    <a:blip r:embed="rId19">
+                    <a:blip r:embed="rId18">
                       <a:extLst>
                         <a:ext uri="{28A0092B-C50C-407E-A947-70E740481C1C}">
                           <a14:useLocalDpi xmlns:a14="http://schemas.microsoft.com/office/drawing/2010/main" val="0"/>
@@ -2814,7 +2791,7 @@
     </w:p>
     <w:p>
       <w:pPr>
-        <w:pStyle w:val="berschrift2"/>
+        <w:pStyle w:val="Heading2"/>
         <w:rPr>
           <w:rFonts w:asciiTheme="minorHAnsi" w:eastAsiaTheme="minorHAnsi" w:hAnsiTheme="minorHAnsi" w:cstheme="minorBidi"/>
           <w:b w:val="0"/>
@@ -2840,15 +2817,15 @@
     </w:p>
     <w:p>
       <w:pPr>
-        <w:pStyle w:val="Textkrper"/>
-        <w:rPr>
-          <w:lang w:val="de-DE"/>
-        </w:rPr>
-      </w:pPr>
-    </w:p>
-    <w:p>
-      <w:pPr>
-        <w:pStyle w:val="HTMLVorformatiert"/>
+        <w:pStyle w:val="BodyText"/>
+        <w:rPr>
+          <w:lang w:val="de-DE"/>
+        </w:rPr>
+      </w:pPr>
+    </w:p>
+    <w:p>
+      <w:pPr>
+        <w:pStyle w:val="HTMLPreformatted"/>
         <w:shd w:val="clear" w:color="auto" w:fill="FFFFFF"/>
         <w:rPr>
           <w:rFonts w:ascii="Menlo" w:hAnsi="Menlo" w:cs="Menlo"/>
@@ -2876,7 +2853,7 @@
         </w:rPr>
         <w:br/>
       </w:r>
-      <w:hyperlink r:id="rId20" w:history="1">
+      <w:hyperlink r:id="rId19" w:history="1">
         <w:r>
           <w:rPr>
             <w:rStyle w:val="Hyperlink"/>
@@ -2891,7 +2868,7 @@
     </w:p>
     <w:p>
       <w:pPr>
-        <w:pStyle w:val="berschrift1"/>
+        <w:pStyle w:val="Heading1"/>
         <w:rPr>
           <w:lang w:val="de-DE"/>
         </w:rPr>
@@ -3086,7 +3063,7 @@
       <w:r>
         <w:rPr>
           <w:noProof/>
-          <w:lang w:val="de-DE" w:eastAsia="de-DE"/>
+          <w:lang w:val="en-GB" w:eastAsia="en-GB"/>
         </w:rPr>
         <w:drawing>
           <wp:inline distT="0" distB="0" distL="0" distR="0" wp14:anchorId="44AA7B0E" wp14:editId="5B3F8EE4">
@@ -3104,7 +3081,7 @@
                     </pic:cNvPicPr>
                   </pic:nvPicPr>
                   <pic:blipFill>
-                    <a:blip r:embed="rId21"/>
+                    <a:blip r:embed="rId20"/>
                     <a:stretch>
                       <a:fillRect/>
                     </a:stretch>
@@ -3133,7 +3110,7 @@
     </w:p>
     <w:p>
       <w:pPr>
-        <w:pStyle w:val="Textkrper"/>
+        <w:pStyle w:val="BodyText"/>
       </w:pPr>
     </w:p>
     <w:p>
@@ -3153,7 +3130,7 @@
     </w:p>
     <w:p>
       <w:pPr>
-        <w:pStyle w:val="Textkrper"/>
+        <w:pStyle w:val="BodyText"/>
         <w:rPr>
           <w:lang w:val="de-DE"/>
         </w:rPr>
@@ -3204,7 +3181,7 @@
     </w:p>
     <w:p>
       <w:pPr>
-        <w:pStyle w:val="berschrift1"/>
+        <w:pStyle w:val="Heading1"/>
         <w:rPr>
           <w:lang w:val="de-DE"/>
         </w:rPr>
@@ -3222,7 +3199,7 @@
     </w:p>
     <w:p>
       <w:pPr>
-        <w:pStyle w:val="berschrift1"/>
+        <w:pStyle w:val="Heading1"/>
         <w:rPr>
           <w:rFonts w:asciiTheme="minorHAnsi" w:eastAsiaTheme="minorHAnsi" w:hAnsiTheme="minorHAnsi" w:cstheme="minorBidi"/>
           <w:b w:val="0"/>
@@ -3274,7 +3251,7 @@
     </w:p>
     <w:p>
       <w:pPr>
-        <w:pStyle w:val="berschrift1"/>
+        <w:pStyle w:val="Heading1"/>
         <w:rPr>
           <w:lang w:val="de-DE"/>
         </w:rPr>
@@ -3303,7 +3280,7 @@
     </w:p>
     <w:p>
       <w:pPr>
-        <w:pStyle w:val="Textkrper"/>
+        <w:pStyle w:val="BodyText"/>
         <w:rPr>
           <w:lang w:val="de-DE"/>
         </w:rPr>
@@ -3317,7 +3294,7 @@
     </w:p>
     <w:p>
       <w:pPr>
-        <w:pStyle w:val="Textkrper"/>
+        <w:pStyle w:val="BodyText"/>
         <w:rPr>
           <w:lang w:val="de-DE"/>
         </w:rPr>
@@ -3331,7 +3308,7 @@
     </w:p>
     <w:p>
       <w:pPr>
-        <w:pStyle w:val="Textkrper"/>
+        <w:pStyle w:val="BodyText"/>
         <w:rPr>
           <w:lang w:val="de-DE"/>
         </w:rPr>
@@ -3346,7 +3323,7 @@
     </w:p>
     <w:p>
       <w:pPr>
-        <w:pStyle w:val="Textkrper"/>
+        <w:pStyle w:val="BodyText"/>
         <w:rPr>
           <w:lang w:val="de-DE"/>
         </w:rPr>
@@ -3360,7 +3337,7 @@
     </w:p>
     <w:p>
       <w:pPr>
-        <w:pStyle w:val="berschrift2"/>
+        <w:pStyle w:val="Heading2"/>
         <w:rPr>
           <w:lang w:val="de-DE"/>
         </w:rPr>
@@ -3391,7 +3368,7 @@
     </w:p>
     <w:p>
       <w:pPr>
-        <w:pStyle w:val="Textkrper"/>
+        <w:pStyle w:val="BodyText"/>
         <w:rPr>
           <w:lang w:val="de-DE"/>
         </w:rPr>
@@ -3405,7 +3382,7 @@
     </w:p>
     <w:p>
       <w:pPr>
-        <w:pStyle w:val="Textkrper"/>
+        <w:pStyle w:val="BodyText"/>
         <w:rPr>
           <w:lang w:val="de-DE"/>
         </w:rPr>
@@ -3420,7 +3397,7 @@
     </w:p>
     <w:p>
       <w:pPr>
-        <w:pStyle w:val="Textkrper"/>
+        <w:pStyle w:val="BodyText"/>
         <w:rPr>
           <w:lang w:val="de-DE"/>
         </w:rPr>
@@ -3482,7 +3459,7 @@
     </w:p>
     <w:p>
       <w:pPr>
-        <w:pStyle w:val="berschrift2"/>
+        <w:pStyle w:val="Heading2"/>
         <w:rPr>
           <w:lang w:val="de-DE"/>
         </w:rPr>
@@ -3514,7 +3491,7 @@
     </w:p>
     <w:p>
       <w:pPr>
-        <w:pStyle w:val="Textkrper"/>
+        <w:pStyle w:val="BodyText"/>
         <w:rPr>
           <w:lang w:val="de-DE"/>
         </w:rPr>
@@ -3528,7 +3505,7 @@
     </w:p>
     <w:p>
       <w:pPr>
-        <w:pStyle w:val="Textkrper"/>
+        <w:pStyle w:val="BodyText"/>
         <w:rPr>
           <w:lang w:val="de-DE"/>
         </w:rPr>
@@ -3542,7 +3519,7 @@
     </w:p>
     <w:p>
       <w:pPr>
-        <w:pStyle w:val="Textkrper"/>
+        <w:pStyle w:val="BodyText"/>
         <w:rPr>
           <w:lang w:val="de-DE"/>
         </w:rPr>
@@ -3605,7 +3582,7 @@
     </w:p>
     <w:p>
       <w:pPr>
-        <w:pStyle w:val="Textkrper"/>
+        <w:pStyle w:val="BodyText"/>
         <w:rPr>
           <w:lang w:val="de-DE"/>
         </w:rPr>
@@ -3619,7 +3596,7 @@
     </w:p>
     <w:p>
       <w:pPr>
-        <w:pStyle w:val="Textkrper"/>
+        <w:pStyle w:val="BodyText"/>
         <w:rPr>
           <w:lang w:val="de-DE"/>
         </w:rPr>
@@ -3633,7 +3610,7 @@
     </w:p>
     <w:p>
       <w:pPr>
-        <w:pStyle w:val="Textkrper"/>
+        <w:pStyle w:val="BodyText"/>
         <w:rPr>
           <w:lang w:val="de-DE"/>
         </w:rPr>
@@ -3648,7 +3625,7 @@
     </w:p>
     <w:p>
       <w:pPr>
-        <w:pStyle w:val="Textkrper"/>
+        <w:pStyle w:val="BodyText"/>
         <w:rPr>
           <w:lang w:val="de-DE"/>
         </w:rPr>
@@ -3662,7 +3639,7 @@
     </w:p>
     <w:p>
       <w:pPr>
-        <w:pStyle w:val="berschrift1"/>
+        <w:pStyle w:val="Heading1"/>
         <w:rPr>
           <w:lang w:val="de-DE"/>
         </w:rPr>
@@ -3678,7 +3655,7 @@
     </w:p>
     <w:p>
       <w:pPr>
-        <w:pStyle w:val="Textkrper"/>
+        <w:pStyle w:val="BodyText"/>
         <w:rPr>
           <w:lang w:val="de-DE"/>
         </w:rPr>
@@ -3734,7 +3711,7 @@
     </w:p>
     <w:p>
       <w:pPr>
-        <w:pStyle w:val="Textkrper"/>
+        <w:pStyle w:val="BodyText"/>
         <w:rPr>
           <w:lang w:val="de-DE"/>
         </w:rPr>
@@ -3748,7 +3725,7 @@
     </w:p>
     <w:p>
       <w:pPr>
-        <w:pStyle w:val="berschrift1"/>
+        <w:pStyle w:val="Heading1"/>
         <w:rPr>
           <w:lang w:val="de-DE"/>
         </w:rPr>
@@ -4078,7 +4055,7 @@
 </file>
 
 <file path=word/endnotes.xml><?xml version="1.0" encoding="utf-8"?>
-<w:endnotes xmlns:wpc="http://schemas.microsoft.com/office/word/2010/wordprocessingCanvas" xmlns:cx="http://schemas.microsoft.com/office/drawing/2014/chartex" xmlns:cx1="http://schemas.microsoft.com/office/drawing/2015/9/8/chartex" xmlns:cx2="http://schemas.microsoft.com/office/drawing/2015/10/21/chartex" xmlns:cx3="http://schemas.microsoft.com/office/drawing/2016/5/9/chartex" xmlns:cx4="http://schemas.microsoft.com/office/drawing/2016/5/10/chartex" xmlns:cx5="http://schemas.microsoft.com/office/drawing/2016/5/11/chartex" xmlns:mc="http://schemas.openxmlformats.org/markup-compatibility/2006" xmlns:o="urn:schemas-microsoft-com:office:office" xmlns:r="http://schemas.openxmlformats.org/officeDocument/2006/relationships" xmlns:m="http://schemas.openxmlformats.org/officeDocument/2006/math" xmlns:v="urn:schemas-microsoft-com:vml" xmlns:wp14="http://schemas.microsoft.com/office/word/2010/wordprocessingDrawing" xmlns:wp="http://schemas.openxmlformats.org/drawingml/2006/wordprocessingDrawing" xmlns:w10="urn:schemas-microsoft-com:office:word" xmlns:w="http://schemas.openxmlformats.org/wordprocessingml/2006/main" xmlns:w14="http://schemas.microsoft.com/office/word/2010/wordml" xmlns:w15="http://schemas.microsoft.com/office/word/2012/wordml" xmlns:w16se="http://schemas.microsoft.com/office/word/2015/wordml/symex" xmlns:wpg="http://schemas.microsoft.com/office/word/2010/wordprocessingGroup" xmlns:wpi="http://schemas.microsoft.com/office/word/2010/wordprocessingInk" xmlns:wne="http://schemas.microsoft.com/office/word/2006/wordml" xmlns:wps="http://schemas.microsoft.com/office/word/2010/wordprocessingShape" mc:Ignorable="w14 w15 w16se wp14">
+<w:endnotes xmlns:wpc="http://schemas.microsoft.com/office/word/2010/wordprocessingCanvas" xmlns:mo="http://schemas.microsoft.com/office/mac/office/2008/main" xmlns:mc="http://schemas.openxmlformats.org/markup-compatibility/2006" xmlns:mv="urn:schemas-microsoft-com:mac:vml" xmlns:o="urn:schemas-microsoft-com:office:office" xmlns:r="http://schemas.openxmlformats.org/officeDocument/2006/relationships" xmlns:m="http://schemas.openxmlformats.org/officeDocument/2006/math" xmlns:v="urn:schemas-microsoft-com:vml" xmlns:wp14="http://schemas.microsoft.com/office/word/2010/wordprocessingDrawing" xmlns:wp="http://schemas.openxmlformats.org/drawingml/2006/wordprocessingDrawing" xmlns:w10="urn:schemas-microsoft-com:office:word" xmlns:w="http://schemas.openxmlformats.org/wordprocessingml/2006/main" xmlns:w14="http://schemas.microsoft.com/office/word/2010/wordml" xmlns:w15="http://schemas.microsoft.com/office/word/2012/wordml" xmlns:wpg="http://schemas.microsoft.com/office/word/2010/wordprocessingGroup" xmlns:wpi="http://schemas.microsoft.com/office/word/2010/wordprocessingInk" xmlns:wne="http://schemas.microsoft.com/office/word/2006/wordml" xmlns:wps="http://schemas.microsoft.com/office/word/2010/wordprocessingShape" mc:Ignorable="w14 w15 wp14">
   <w:endnote w:type="separator" w:id="-1">
     <w:p>
       <w:pPr>
@@ -4103,7 +4080,7 @@
 </file>
 
 <file path=word/footnotes.xml><?xml version="1.0" encoding="utf-8"?>
-<w:footnotes xmlns:wpc="http://schemas.microsoft.com/office/word/2010/wordprocessingCanvas" xmlns:cx="http://schemas.microsoft.com/office/drawing/2014/chartex" xmlns:cx1="http://schemas.microsoft.com/office/drawing/2015/9/8/chartex" xmlns:cx2="http://schemas.microsoft.com/office/drawing/2015/10/21/chartex" xmlns:cx3="http://schemas.microsoft.com/office/drawing/2016/5/9/chartex" xmlns:cx4="http://schemas.microsoft.com/office/drawing/2016/5/10/chartex" xmlns:cx5="http://schemas.microsoft.com/office/drawing/2016/5/11/chartex" xmlns:mc="http://schemas.openxmlformats.org/markup-compatibility/2006" xmlns:o="urn:schemas-microsoft-com:office:office" xmlns:r="http://schemas.openxmlformats.org/officeDocument/2006/relationships" xmlns:m="http://schemas.openxmlformats.org/officeDocument/2006/math" xmlns:v="urn:schemas-microsoft-com:vml" xmlns:wp14="http://schemas.microsoft.com/office/word/2010/wordprocessingDrawing" xmlns:wp="http://schemas.openxmlformats.org/drawingml/2006/wordprocessingDrawing" xmlns:w10="urn:schemas-microsoft-com:office:word" xmlns:w="http://schemas.openxmlformats.org/wordprocessingml/2006/main" xmlns:w14="http://schemas.microsoft.com/office/word/2010/wordml" xmlns:w15="http://schemas.microsoft.com/office/word/2012/wordml" xmlns:w16se="http://schemas.microsoft.com/office/word/2015/wordml/symex" xmlns:wpg="http://schemas.microsoft.com/office/word/2010/wordprocessingGroup" xmlns:wpi="http://schemas.microsoft.com/office/word/2010/wordprocessingInk" xmlns:wne="http://schemas.microsoft.com/office/word/2006/wordml" xmlns:wps="http://schemas.microsoft.com/office/word/2010/wordprocessingShape" mc:Ignorable="w14 w15 w16se wp14">
+<w:footnotes xmlns:wpc="http://schemas.microsoft.com/office/word/2010/wordprocessingCanvas" xmlns:mo="http://schemas.microsoft.com/office/mac/office/2008/main" xmlns:mc="http://schemas.openxmlformats.org/markup-compatibility/2006" xmlns:mv="urn:schemas-microsoft-com:mac:vml" xmlns:o="urn:schemas-microsoft-com:office:office" xmlns:r="http://schemas.openxmlformats.org/officeDocument/2006/relationships" xmlns:m="http://schemas.openxmlformats.org/officeDocument/2006/math" xmlns:v="urn:schemas-microsoft-com:vml" xmlns:wp14="http://schemas.microsoft.com/office/word/2010/wordprocessingDrawing" xmlns:wp="http://schemas.openxmlformats.org/drawingml/2006/wordprocessingDrawing" xmlns:w10="urn:schemas-microsoft-com:office:word" xmlns:w="http://schemas.openxmlformats.org/wordprocessingml/2006/main" xmlns:w14="http://schemas.microsoft.com/office/word/2010/wordml" xmlns:w15="http://schemas.microsoft.com/office/word/2012/wordml" xmlns:wpg="http://schemas.microsoft.com/office/word/2010/wordprocessingGroup" xmlns:wpi="http://schemas.microsoft.com/office/word/2010/wordprocessingInk" xmlns:wne="http://schemas.microsoft.com/office/word/2006/wordml" xmlns:wps="http://schemas.microsoft.com/office/word/2010/wordprocessingShape" mc:Ignorable="w14 w15 wp14">
   <w:footnote w:type="separator" w:id="-1">
     <w:p>
       <w:r>
@@ -4122,8 +4099,8 @@
 </file>
 
 <file path=word/numbering.xml><?xml version="1.0" encoding="utf-8"?>
-<w:numbering xmlns:wpc="http://schemas.microsoft.com/office/word/2010/wordprocessingCanvas" xmlns:cx="http://schemas.microsoft.com/office/drawing/2014/chartex" xmlns:cx1="http://schemas.microsoft.com/office/drawing/2015/9/8/chartex" xmlns:cx2="http://schemas.microsoft.com/office/drawing/2015/10/21/chartex" xmlns:cx3="http://schemas.microsoft.com/office/drawing/2016/5/9/chartex" xmlns:cx4="http://schemas.microsoft.com/office/drawing/2016/5/10/chartex" xmlns:cx5="http://schemas.microsoft.com/office/drawing/2016/5/11/chartex" xmlns:mc="http://schemas.openxmlformats.org/markup-compatibility/2006" xmlns:o="urn:schemas-microsoft-com:office:office" xmlns:r="http://schemas.openxmlformats.org/officeDocument/2006/relationships" xmlns:m="http://schemas.openxmlformats.org/officeDocument/2006/math" xmlns:v="urn:schemas-microsoft-com:vml" xmlns:wp14="http://schemas.microsoft.com/office/word/2010/wordprocessingDrawing" xmlns:wp="http://schemas.openxmlformats.org/drawingml/2006/wordprocessingDrawing" xmlns:w10="urn:schemas-microsoft-com:office:word" xmlns:w="http://schemas.openxmlformats.org/wordprocessingml/2006/main" xmlns:w14="http://schemas.microsoft.com/office/word/2010/wordml" xmlns:w15="http://schemas.microsoft.com/office/word/2012/wordml" xmlns:w16se="http://schemas.microsoft.com/office/word/2015/wordml/symex" xmlns:wpg="http://schemas.microsoft.com/office/word/2010/wordprocessingGroup" xmlns:wpi="http://schemas.microsoft.com/office/word/2010/wordprocessingInk" xmlns:wne="http://schemas.microsoft.com/office/word/2006/wordml" xmlns:wps="http://schemas.microsoft.com/office/word/2010/wordprocessingShape" mc:Ignorable="w14 w15 w16se wp14">
-  <w:abstractNum w:abstractNumId="0" w15:restartNumberingAfterBreak="0">
+<w:numbering xmlns:wpc="http://schemas.microsoft.com/office/word/2010/wordprocessingCanvas" xmlns:mo="http://schemas.microsoft.com/office/mac/office/2008/main" xmlns:mc="http://schemas.openxmlformats.org/markup-compatibility/2006" xmlns:mv="urn:schemas-microsoft-com:mac:vml" xmlns:o="urn:schemas-microsoft-com:office:office" xmlns:r="http://schemas.openxmlformats.org/officeDocument/2006/relationships" xmlns:m="http://schemas.openxmlformats.org/officeDocument/2006/math" xmlns:v="urn:schemas-microsoft-com:vml" xmlns:wp14="http://schemas.microsoft.com/office/word/2010/wordprocessingDrawing" xmlns:wp="http://schemas.openxmlformats.org/drawingml/2006/wordprocessingDrawing" xmlns:w10="urn:schemas-microsoft-com:office:word" xmlns:w="http://schemas.openxmlformats.org/wordprocessingml/2006/main" xmlns:w14="http://schemas.microsoft.com/office/word/2010/wordml" xmlns:w15="http://schemas.microsoft.com/office/word/2012/wordml" xmlns:wpg="http://schemas.microsoft.com/office/word/2010/wordprocessingGroup" xmlns:wpi="http://schemas.microsoft.com/office/word/2010/wordprocessingInk" xmlns:wne="http://schemas.microsoft.com/office/word/2006/wordml" xmlns:wps="http://schemas.microsoft.com/office/word/2010/wordprocessingShape" mc:Ignorable="w14 w15 wp14">
+  <w:abstractNum w:abstractNumId="0">
     <w:nsid w:val="DE0B31B3"/>
     <w:multiLevelType w:val="multilevel"/>
     <w:tmpl w:val="E3FCDD5A"/>
@@ -4215,7 +4192,7 @@
       <w:lvlJc w:val="left"/>
     </w:lvl>
   </w:abstractNum>
-  <w:abstractNum w:abstractNumId="1" w15:restartNumberingAfterBreak="0">
+  <w:abstractNum w:abstractNumId="1">
     <w:nsid w:val="E17F69BA"/>
     <w:multiLevelType w:val="multilevel"/>
     <w:tmpl w:val="F294992C"/>
@@ -4307,7 +4284,7 @@
       <w:lvlJc w:val="left"/>
     </w:lvl>
   </w:abstractNum>
-  <w:abstractNum w:abstractNumId="2" w15:restartNumberingAfterBreak="0">
+  <w:abstractNum w:abstractNumId="2">
     <w:nsid w:val="24449ACD"/>
     <w:multiLevelType w:val="multilevel"/>
     <w:tmpl w:val="C0ECB464"/>
@@ -4399,7 +4376,7 @@
       <w:lvlJc w:val="left"/>
     </w:lvl>
   </w:abstractNum>
-  <w:abstractNum w:abstractNumId="3" w15:restartNumberingAfterBreak="0">
+  <w:abstractNum w:abstractNumId="3">
     <w:nsid w:val="51BB2F4D"/>
     <w:multiLevelType w:val="hybridMultilevel"/>
     <w:tmpl w:val="41A25596"/>
@@ -4511,7 +4488,7 @@
       </w:rPr>
     </w:lvl>
   </w:abstractNum>
-  <w:abstractNum w:abstractNumId="4" w15:restartNumberingAfterBreak="0">
+  <w:abstractNum w:abstractNumId="4">
     <w:nsid w:val="5B45A00B"/>
     <w:multiLevelType w:val="multilevel"/>
     <w:tmpl w:val="6BF4C97C"/>
@@ -4728,7 +4705,7 @@
 </file>
 
 <file path=word/styles.xml><?xml version="1.0" encoding="utf-8"?>
-<w:styles xmlns:mc="http://schemas.openxmlformats.org/markup-compatibility/2006" xmlns:r="http://schemas.openxmlformats.org/officeDocument/2006/relationships" xmlns:w="http://schemas.openxmlformats.org/wordprocessingml/2006/main" xmlns:w14="http://schemas.microsoft.com/office/word/2010/wordml" xmlns:w15="http://schemas.microsoft.com/office/word/2012/wordml" xmlns:w16se="http://schemas.microsoft.com/office/word/2015/wordml/symex" mc:Ignorable="w14 w15 w16se">
+<w:styles xmlns:mc="http://schemas.openxmlformats.org/markup-compatibility/2006" xmlns:r="http://schemas.openxmlformats.org/officeDocument/2006/relationships" xmlns:w="http://schemas.openxmlformats.org/wordprocessingml/2006/main" xmlns:w14="http://schemas.microsoft.com/office/word/2010/wordml" xmlns:w15="http://schemas.microsoft.com/office/word/2012/wordml" mc:Ignorable="w14 w15">
   <w:docDefaults>
     <w:rPrDefault>
       <w:rPr>
@@ -4744,7 +4721,7 @@
       </w:pPr>
     </w:pPrDefault>
   </w:docDefaults>
-  <w:latentStyles w:defLockedState="0" w:defUIPriority="0" w:defSemiHidden="0" w:defUnhideWhenUsed="0" w:defQFormat="0" w:count="374">
+  <w:latentStyles w:defLockedState="0" w:defUIPriority="0" w:defSemiHidden="0" w:defUnhideWhenUsed="0" w:defQFormat="0" w:count="382">
     <w:lsdException w:name="heading 7" w:semiHidden="1" w:unhideWhenUsed="1"/>
     <w:lsdException w:name="index 4" w:semiHidden="1" w:unhideWhenUsed="1"/>
     <w:lsdException w:name="index 5" w:semiHidden="1" w:unhideWhenUsed="1"/>
@@ -5077,14 +5054,14 @@
     <w:lsdException w:name="Mention" w:semiHidden="1" w:uiPriority="99" w:unhideWhenUsed="1"/>
     <w:lsdException w:name="Smart Hyperlink" w:semiHidden="1" w:uiPriority="99" w:unhideWhenUsed="1"/>
   </w:latentStyles>
-  <w:style w:type="paragraph" w:default="1" w:styleId="Standard">
+  <w:style w:type="paragraph" w:default="1" w:styleId="Normal">
     <w:name w:val="Normal"/>
     <w:qFormat/>
   </w:style>
-  <w:style w:type="paragraph" w:styleId="berschrift1">
+  <w:style w:type="paragraph" w:styleId="Heading1">
     <w:name w:val="heading 1"/>
-    <w:basedOn w:val="Standard"/>
-    <w:next w:val="Textkrper"/>
+    <w:basedOn w:val="Normal"/>
+    <w:next w:val="BodyText"/>
     <w:uiPriority w:val="9"/>
     <w:qFormat/>
     <w:pPr>
@@ -5102,10 +5079,10 @@
       <w:szCs w:val="32"/>
     </w:rPr>
   </w:style>
-  <w:style w:type="paragraph" w:styleId="berschrift2">
+  <w:style w:type="paragraph" w:styleId="Heading2">
     <w:name w:val="heading 2"/>
-    <w:basedOn w:val="Standard"/>
-    <w:next w:val="Textkrper"/>
+    <w:basedOn w:val="Normal"/>
+    <w:next w:val="BodyText"/>
     <w:uiPriority w:val="9"/>
     <w:unhideWhenUsed/>
     <w:qFormat/>
@@ -5124,10 +5101,10 @@
       <w:szCs w:val="32"/>
     </w:rPr>
   </w:style>
-  <w:style w:type="paragraph" w:styleId="berschrift3">
+  <w:style w:type="paragraph" w:styleId="Heading3">
     <w:name w:val="heading 3"/>
-    <w:basedOn w:val="Standard"/>
-    <w:next w:val="Textkrper"/>
+    <w:basedOn w:val="Normal"/>
+    <w:next w:val="BodyText"/>
     <w:uiPriority w:val="9"/>
     <w:unhideWhenUsed/>
     <w:qFormat/>
@@ -5146,10 +5123,10 @@
       <w:szCs w:val="28"/>
     </w:rPr>
   </w:style>
-  <w:style w:type="paragraph" w:styleId="berschrift4">
+  <w:style w:type="paragraph" w:styleId="Heading4">
     <w:name w:val="heading 4"/>
-    <w:basedOn w:val="Standard"/>
-    <w:next w:val="Textkrper"/>
+    <w:basedOn w:val="Normal"/>
+    <w:next w:val="BodyText"/>
     <w:uiPriority w:val="9"/>
     <w:unhideWhenUsed/>
     <w:qFormat/>
@@ -5166,10 +5143,10 @@
       <w:color w:val="4F81BD" w:themeColor="accent1"/>
     </w:rPr>
   </w:style>
-  <w:style w:type="paragraph" w:styleId="berschrift5">
+  <w:style w:type="paragraph" w:styleId="Heading5">
     <w:name w:val="heading 5"/>
-    <w:basedOn w:val="Standard"/>
-    <w:next w:val="Textkrper"/>
+    <w:basedOn w:val="Normal"/>
+    <w:next w:val="BodyText"/>
     <w:uiPriority w:val="9"/>
     <w:unhideWhenUsed/>
     <w:qFormat/>
@@ -5186,10 +5163,10 @@
       <w:color w:val="4F81BD" w:themeColor="accent1"/>
     </w:rPr>
   </w:style>
-  <w:style w:type="paragraph" w:styleId="berschrift6">
+  <w:style w:type="paragraph" w:styleId="Heading6">
     <w:name w:val="heading 6"/>
-    <w:basedOn w:val="Standard"/>
-    <w:next w:val="Textkrper"/>
+    <w:basedOn w:val="Normal"/>
+    <w:next w:val="BodyText"/>
     <w:uiPriority w:val="9"/>
     <w:unhideWhenUsed/>
     <w:qFormat/>
@@ -5204,13 +5181,13 @@
       <w:color w:val="4F81BD" w:themeColor="accent1"/>
     </w:rPr>
   </w:style>
-  <w:style w:type="character" w:default="1" w:styleId="Absatz-Standardschriftart">
+  <w:style w:type="character" w:default="1" w:styleId="DefaultParagraphFont">
     <w:name w:val="Default Paragraph Font"/>
     <w:uiPriority w:val="1"/>
     <w:semiHidden/>
     <w:unhideWhenUsed/>
   </w:style>
-  <w:style w:type="table" w:default="1" w:styleId="NormaleTabelle">
+  <w:style w:type="table" w:default="1" w:styleId="TableNormal">
     <w:name w:val="Normal Table"/>
     <w:uiPriority w:val="99"/>
     <w:semiHidden/>
@@ -5225,15 +5202,15 @@
       </w:tblCellMar>
     </w:tblPr>
   </w:style>
-  <w:style w:type="numbering" w:default="1" w:styleId="KeineListe">
+  <w:style w:type="numbering" w:default="1" w:styleId="NoList">
     <w:name w:val="No List"/>
     <w:uiPriority w:val="99"/>
     <w:semiHidden/>
     <w:unhideWhenUsed/>
   </w:style>
-  <w:style w:type="paragraph" w:styleId="Textkrper">
+  <w:style w:type="paragraph" w:styleId="BodyText">
     <w:name w:val="Body Text"/>
-    <w:basedOn w:val="Standard"/>
+    <w:basedOn w:val="Normal"/>
     <w:qFormat/>
     <w:pPr>
       <w:spacing w:before="180" w:after="180"/>
@@ -5241,22 +5218,22 @@
   </w:style>
   <w:style w:type="paragraph" w:customStyle="1" w:styleId="FirstParagraph">
     <w:name w:val="First Paragraph"/>
-    <w:basedOn w:val="Textkrper"/>
-    <w:next w:val="Textkrper"/>
+    <w:basedOn w:val="BodyText"/>
+    <w:next w:val="BodyText"/>
     <w:qFormat/>
   </w:style>
   <w:style w:type="paragraph" w:customStyle="1" w:styleId="Compact">
     <w:name w:val="Compact"/>
-    <w:basedOn w:val="Textkrper"/>
+    <w:basedOn w:val="BodyText"/>
     <w:qFormat/>
     <w:pPr>
       <w:spacing w:before="36" w:after="36"/>
     </w:pPr>
   </w:style>
-  <w:style w:type="paragraph" w:styleId="Titel">
+  <w:style w:type="paragraph" w:styleId="Title">
     <w:name w:val="Title"/>
-    <w:basedOn w:val="Standard"/>
-    <w:next w:val="Textkrper"/>
+    <w:basedOn w:val="Normal"/>
+    <w:next w:val="BodyText"/>
     <w:qFormat/>
     <w:pPr>
       <w:keepNext/>
@@ -5273,10 +5250,10 @@
       <w:szCs w:val="36"/>
     </w:rPr>
   </w:style>
-  <w:style w:type="paragraph" w:styleId="Untertitel">
+  <w:style w:type="paragraph" w:styleId="Subtitle">
     <w:name w:val="Subtitle"/>
-    <w:basedOn w:val="Titel"/>
-    <w:next w:val="Textkrper"/>
+    <w:basedOn w:val="Title"/>
+    <w:next w:val="BodyText"/>
     <w:qFormat/>
     <w:pPr>
       <w:spacing w:before="240"/>
@@ -5288,7 +5265,7 @@
   </w:style>
   <w:style w:type="paragraph" w:customStyle="1" w:styleId="Author">
     <w:name w:val="Author"/>
-    <w:next w:val="Textkrper"/>
+    <w:next w:val="BodyText"/>
     <w:qFormat/>
     <w:pPr>
       <w:keepNext/>
@@ -5296,9 +5273,9 @@
       <w:jc w:val="center"/>
     </w:pPr>
   </w:style>
-  <w:style w:type="paragraph" w:styleId="Datum">
+  <w:style w:type="paragraph" w:styleId="Date">
     <w:name w:val="Date"/>
-    <w:next w:val="Textkrper"/>
+    <w:next w:val="BodyText"/>
     <w:qFormat/>
     <w:pPr>
       <w:keepNext/>
@@ -5308,8 +5285,8 @@
   </w:style>
   <w:style w:type="paragraph" w:customStyle="1" w:styleId="Abstract">
     <w:name w:val="Abstract"/>
-    <w:basedOn w:val="Standard"/>
-    <w:next w:val="Textkrper"/>
+    <w:basedOn w:val="Normal"/>
+    <w:next w:val="BodyText"/>
     <w:qFormat/>
     <w:pPr>
       <w:keepNext/>
@@ -5321,15 +5298,15 @@
       <w:szCs w:val="20"/>
     </w:rPr>
   </w:style>
-  <w:style w:type="paragraph" w:styleId="Literaturverzeichnis">
+  <w:style w:type="paragraph" w:styleId="Bibliography">
     <w:name w:val="Bibliography"/>
-    <w:basedOn w:val="Standard"/>
+    <w:basedOn w:val="Normal"/>
     <w:qFormat/>
   </w:style>
-  <w:style w:type="paragraph" w:styleId="Blocktext">
+  <w:style w:type="paragraph" w:styleId="BlockText">
     <w:name w:val="Block Text"/>
-    <w:basedOn w:val="Textkrper"/>
-    <w:next w:val="Textkrper"/>
+    <w:basedOn w:val="BodyText"/>
+    <w:next w:val="BodyText"/>
     <w:uiPriority w:val="9"/>
     <w:unhideWhenUsed/>
     <w:qFormat/>
@@ -5343,16 +5320,16 @@
       <w:szCs w:val="20"/>
     </w:rPr>
   </w:style>
-  <w:style w:type="paragraph" w:styleId="Funotentext">
+  <w:style w:type="paragraph" w:styleId="FootnoteText">
     <w:name w:val="footnote text"/>
-    <w:basedOn w:val="Standard"/>
+    <w:basedOn w:val="Normal"/>
     <w:uiPriority w:val="9"/>
     <w:unhideWhenUsed/>
     <w:qFormat/>
   </w:style>
   <w:style w:type="paragraph" w:customStyle="1" w:styleId="DefinitionTerm">
     <w:name w:val="Definition Term"/>
-    <w:basedOn w:val="Standard"/>
+    <w:basedOn w:val="Normal"/>
     <w:next w:val="Definition"/>
     <w:pPr>
       <w:keepNext/>
@@ -5365,12 +5342,12 @@
   </w:style>
   <w:style w:type="paragraph" w:customStyle="1" w:styleId="Definition">
     <w:name w:val="Definition"/>
-    <w:basedOn w:val="Standard"/>
-  </w:style>
-  <w:style w:type="paragraph" w:styleId="Beschriftung">
+    <w:basedOn w:val="Normal"/>
+  </w:style>
+  <w:style w:type="paragraph" w:styleId="Caption">
     <w:name w:val="caption"/>
-    <w:basedOn w:val="Standard"/>
-    <w:link w:val="BeschriftungZchn"/>
+    <w:basedOn w:val="Normal"/>
+    <w:link w:val="CaptionChar"/>
     <w:pPr>
       <w:spacing w:after="120"/>
     </w:pPr>
@@ -5380,18 +5357,18 @@
   </w:style>
   <w:style w:type="paragraph" w:customStyle="1" w:styleId="TableCaption">
     <w:name w:val="Table Caption"/>
-    <w:basedOn w:val="Beschriftung"/>
+    <w:basedOn w:val="Caption"/>
     <w:pPr>
       <w:keepNext/>
     </w:pPr>
   </w:style>
   <w:style w:type="paragraph" w:customStyle="1" w:styleId="ImageCaption">
     <w:name w:val="Image Caption"/>
-    <w:basedOn w:val="Beschriftung"/>
+    <w:basedOn w:val="Caption"/>
   </w:style>
   <w:style w:type="paragraph" w:customStyle="1" w:styleId="Figure">
     <w:name w:val="Figure"/>
-    <w:basedOn w:val="Standard"/>
+    <w:basedOn w:val="Normal"/>
   </w:style>
   <w:style w:type="paragraph" w:customStyle="1" w:styleId="FigurewithCaption">
     <w:name w:val="Figure with Caption"/>
@@ -5400,38 +5377,38 @@
       <w:keepNext/>
     </w:pPr>
   </w:style>
-  <w:style w:type="character" w:customStyle="1" w:styleId="BeschriftungZchn">
-    <w:name w:val="Beschriftung Zchn"/>
-    <w:basedOn w:val="Absatz-Standardschriftart"/>
-    <w:link w:val="Beschriftung"/>
+  <w:style w:type="character" w:customStyle="1" w:styleId="CaptionChar">
+    <w:name w:val="Caption Char"/>
+    <w:basedOn w:val="DefaultParagraphFont"/>
+    <w:link w:val="Caption"/>
   </w:style>
   <w:style w:type="character" w:customStyle="1" w:styleId="VerbatimChar">
     <w:name w:val="Verbatim Char"/>
-    <w:basedOn w:val="BeschriftungZchn"/>
+    <w:basedOn w:val="CaptionChar"/>
     <w:link w:val="SourceCode"/>
     <w:rPr>
       <w:rFonts w:ascii="Consolas" w:hAnsi="Consolas"/>
       <w:sz w:val="22"/>
     </w:rPr>
   </w:style>
-  <w:style w:type="character" w:styleId="Funotenzeichen">
+  <w:style w:type="character" w:styleId="FootnoteReference">
     <w:name w:val="footnote reference"/>
-    <w:basedOn w:val="BeschriftungZchn"/>
+    <w:basedOn w:val="CaptionChar"/>
     <w:rPr>
       <w:vertAlign w:val="superscript"/>
     </w:rPr>
   </w:style>
   <w:style w:type="character" w:styleId="Hyperlink">
     <w:name w:val="Hyperlink"/>
-    <w:basedOn w:val="BeschriftungZchn"/>
+    <w:basedOn w:val="CaptionChar"/>
     <w:rPr>
       <w:color w:val="4F81BD" w:themeColor="accent1"/>
     </w:rPr>
   </w:style>
-  <w:style w:type="paragraph" w:styleId="Inhaltsverzeichnisberschrift">
+  <w:style w:type="paragraph" w:styleId="TOCHeading">
     <w:name w:val="TOC Heading"/>
-    <w:basedOn w:val="berschrift1"/>
-    <w:next w:val="Textkrper"/>
+    <w:basedOn w:val="Heading1"/>
+    <w:next w:val="BodyText"/>
     <w:uiPriority w:val="39"/>
     <w:unhideWhenUsed/>
     <w:qFormat/>
@@ -5447,7 +5424,7 @@
   </w:style>
   <w:style w:type="paragraph" w:customStyle="1" w:styleId="SourceCode">
     <w:name w:val="Source Code"/>
-    <w:basedOn w:val="Standard"/>
+    <w:basedOn w:val="Normal"/>
     <w:link w:val="VerbatimChar"/>
     <w:pPr>
       <w:wordWrap w:val="0"/>
@@ -5741,14 +5718,15 @@
       <w:sz w:val="22"/>
     </w:rPr>
   </w:style>
-  <w:style w:type="table" w:styleId="Tabellenraster">
+  <w:style w:type="table" w:styleId="TableGrid">
     <w:name w:val="Table Grid"/>
-    <w:basedOn w:val="NormaleTabelle"/>
+    <w:basedOn w:val="TableNormal"/>
     <w:rsid w:val="00761E1E"/>
     <w:pPr>
       <w:spacing w:after="0"/>
     </w:pPr>
     <w:tblPr>
+      <w:tblInd w:w="0" w:type="dxa"/>
       <w:tblBorders>
         <w:top w:val="single" w:sz="4" w:space="0" w:color="auto"/>
         <w:left w:val="single" w:sz="4" w:space="0" w:color="auto"/>
@@ -5757,12 +5735,18 @@
         <w:insideH w:val="single" w:sz="4" w:space="0" w:color="auto"/>
         <w:insideV w:val="single" w:sz="4" w:space="0" w:color="auto"/>
       </w:tblBorders>
+      <w:tblCellMar>
+        <w:top w:w="0" w:type="dxa"/>
+        <w:left w:w="108" w:type="dxa"/>
+        <w:bottom w:w="0" w:type="dxa"/>
+        <w:right w:w="108" w:type="dxa"/>
+      </w:tblCellMar>
     </w:tblPr>
   </w:style>
-  <w:style w:type="paragraph" w:styleId="HTMLVorformatiert">
+  <w:style w:type="paragraph" w:styleId="HTMLPreformatted">
     <w:name w:val="HTML Preformatted"/>
-    <w:basedOn w:val="Standard"/>
-    <w:link w:val="HTMLVorformatiertZchn"/>
+    <w:basedOn w:val="Normal"/>
+    <w:link w:val="HTMLPreformattedChar"/>
     <w:uiPriority w:val="99"/>
     <w:unhideWhenUsed/>
     <w:rsid w:val="0004223B"/>
@@ -5794,10 +5778,10 @@
       <w:lang w:val="en-GB" w:eastAsia="en-GB"/>
     </w:rPr>
   </w:style>
-  <w:style w:type="character" w:customStyle="1" w:styleId="HTMLVorformatiertZchn">
-    <w:name w:val="HTML Vorformatiert Zchn"/>
-    <w:basedOn w:val="Absatz-Standardschriftart"/>
-    <w:link w:val="HTMLVorformatiert"/>
+  <w:style w:type="character" w:customStyle="1" w:styleId="HTMLPreformattedChar">
+    <w:name w:val="HTML Preformatted Char"/>
+    <w:basedOn w:val="DefaultParagraphFont"/>
+    <w:link w:val="HTMLPreformatted"/>
     <w:uiPriority w:val="99"/>
     <w:rsid w:val="0004223B"/>
     <w:rPr>

</xml_diff>

<commit_message>
Added some pics from schemaspy
</commit_message>
<xml_diff>
--- a/documentation/arc42-doku-shareit.docx
+++ b/documentation/arc42-doku-shareit.docx
@@ -127,7 +127,21 @@
         <w:rPr>
           <w:lang w:val="de-DE"/>
         </w:rPr>
-        <w:t>Erstellt von Dr. Gernot Starke, Dr. Peter Hruschka und Mitwirkenden.</w:t>
+        <w:t xml:space="preserve">Erstellt von Dr. Gernot Starke, Dr. Peter </w:t>
+      </w:r>
+      <w:proofErr w:type="spellStart"/>
+      <w:r>
+        <w:rPr>
+          <w:lang w:val="de-DE"/>
+        </w:rPr>
+        <w:t>Hruschka</w:t>
+      </w:r>
+      <w:proofErr w:type="spellEnd"/>
+      <w:r>
+        <w:rPr>
+          <w:lang w:val="de-DE"/>
+        </w:rPr>
+        <w:t xml:space="preserve"> und Mitwirkenden.</w:t>
       </w:r>
     </w:p>
     <w:p>
@@ -135,7 +149,15 @@
         <w:pStyle w:val="BodyText"/>
       </w:pPr>
       <w:r>
-        <w:t>Template Revision: 7.0 DE (asciidoc-based), January 2017</w:t>
+        <w:t>Template Revision: 7.0 DE (</w:t>
+      </w:r>
+      <w:proofErr w:type="spellStart"/>
+      <w:r>
+        <w:t>asciidoc</w:t>
+      </w:r>
+      <w:proofErr w:type="spellEnd"/>
+      <w:r>
+        <w:t>-based), January 2017</w:t>
       </w:r>
     </w:p>
     <w:p>
@@ -154,7 +176,15 @@
         </w:r>
       </w:hyperlink>
       <w:r>
-        <w:t>. Created by Dr. Peter Hruschka &amp; Dr. Gernot Starke.</w:t>
+        <w:t xml:space="preserve">. Created by Dr. Peter </w:t>
+      </w:r>
+      <w:proofErr w:type="spellStart"/>
+      <w:r>
+        <w:t>Hruschka</w:t>
+      </w:r>
+      <w:proofErr w:type="spellEnd"/>
+      <w:r>
+        <w:t xml:space="preserve"> &amp; Dr. Gernot Starke.</w:t>
       </w:r>
     </w:p>
     <w:p>
@@ -195,6 +225,7 @@
         </w:rPr>
         <w:t xml:space="preserve"> enthält Hilfen und Erläuterungen. Sie dient der Einarbeitung in arc42 sowie dem Verständnis der Konzepte. Für die Dokumentation eigener System verwenden Sie besser die </w:t>
       </w:r>
+      <w:proofErr w:type="spellStart"/>
       <w:r>
         <w:rPr>
           <w:i/>
@@ -202,6 +233,7 @@
         </w:rPr>
         <w:t>plain</w:t>
       </w:r>
+      <w:proofErr w:type="spellEnd"/>
       <w:r>
         <w:rPr>
           <w:lang w:val="de-DE"/>
@@ -266,72 +298,10 @@
           <w:szCs w:val="24"/>
           <w:lang w:val="de-DE"/>
         </w:rPr>
-        <w:t>Studierende der Hochschule München benötigen innerhalb der Bachelor-/Master-Laufbahn diverse Fachbücher/CDs um einen intensiven und schnellen Lernerfolg zu erreichen. Diese Literatur ist oftmals kostspielig und wird darüber hinaus meist nur für einen kurzen Zeitraum (für gewöhnlich ein Semester) benötigt. Für diese Problemstellung soll das "ShareIt"-System eine elegante Möglichkeit bieten, um</w:t>
-      </w:r>
-    </w:p>
-    <w:p>
-      <w:pPr>
-        <w:pStyle w:val="BodyText"/>
-        <w:numPr>
-          <w:ilvl w:val="0"/>
-          <w:numId w:val="24"/>
-        </w:numPr>
-        <w:rPr>
-          <w:lang w:val="de-DE"/>
-        </w:rPr>
-      </w:pPr>
-      <w:r>
-        <w:rPr>
-          <w:lang w:val="de-DE"/>
-        </w:rPr>
-        <w:t>Studierende</w:t>
-      </w:r>
-      <w:r>
-        <w:rPr>
-          <w:lang w:val="de-DE"/>
-        </w:rPr>
-        <w:t>n</w:t>
-      </w:r>
-      <w:r>
-        <w:rPr>
-          <w:lang w:val="de-DE"/>
-        </w:rPr>
-        <w:t xml:space="preserve"> nicht mehr benötigte Fachbücher/CDs für den Verleih anzubieten.</w:t>
-      </w:r>
-    </w:p>
-    <w:p>
-      <w:pPr>
-        <w:pStyle w:val="BodyText"/>
-        <w:numPr>
-          <w:ilvl w:val="0"/>
-          <w:numId w:val="24"/>
-        </w:numPr>
-        <w:rPr>
-          <w:lang w:val="de-DE"/>
-        </w:rPr>
-      </w:pPr>
-      <w:r>
-        <w:rPr>
-          <w:lang w:val="de-DE"/>
-        </w:rPr>
-        <w:t>benötigte Fa</w:t>
-      </w:r>
-      <w:r>
-        <w:rPr>
-          <w:lang w:val="de-DE"/>
-        </w:rPr>
-        <w:t>chbücher einfach und komfortabel</w:t>
-      </w:r>
-      <w:r>
-        <w:rPr>
-          <w:lang w:val="de-DE"/>
-        </w:rPr>
-        <w:t xml:space="preserve"> ausleihen zu können.</w:t>
-      </w:r>
-    </w:p>
-    <w:p>
-      <w:pPr>
-        <w:pStyle w:val="Heading2"/>
+        <w:t>Studierende der Hochschule München benötigen innerhalb der Bachelor-/Master-Laufbahn diverse Fachbücher/CDs um einen intensiven und schnellen Lernerfolg zu erreichen. Diese Literatur ist oftmals kostspielig und wird darüber hinaus meist nur für einen kurzen Zeitraum (für gewöhnlich ein Semester) benötigt. Für diese Problemstellung soll das "</w:t>
+      </w:r>
+      <w:proofErr w:type="spellStart"/>
+      <w:r>
         <w:rPr>
           <w:rFonts w:asciiTheme="minorHAnsi" w:eastAsiaTheme="minorHAnsi" w:hAnsiTheme="minorHAnsi" w:cstheme="minorBidi"/>
           <w:b w:val="0"/>
@@ -341,11 +311,10 @@
           <w:szCs w:val="24"/>
           <w:lang w:val="de-DE"/>
         </w:rPr>
-      </w:pPr>
-    </w:p>
-    <w:p>
-      <w:pPr>
-        <w:pStyle w:val="Heading2"/>
+        <w:t>ShareIt</w:t>
+      </w:r>
+      <w:proofErr w:type="spellEnd"/>
+      <w:r>
         <w:rPr>
           <w:rFonts w:asciiTheme="minorHAnsi" w:eastAsiaTheme="minorHAnsi" w:hAnsiTheme="minorHAnsi" w:cstheme="minorBidi"/>
           <w:b w:val="0"/>
@@ -355,8 +324,72 @@
           <w:szCs w:val="24"/>
           <w:lang w:val="de-DE"/>
         </w:rPr>
-      </w:pPr>
-      <w:r>
+        <w:t>"-System eine elegante Möglichkeit bieten, um</w:t>
+      </w:r>
+    </w:p>
+    <w:p>
+      <w:pPr>
+        <w:pStyle w:val="BodyText"/>
+        <w:numPr>
+          <w:ilvl w:val="0"/>
+          <w:numId w:val="24"/>
+        </w:numPr>
+        <w:rPr>
+          <w:lang w:val="de-DE"/>
+        </w:rPr>
+      </w:pPr>
+      <w:r>
+        <w:rPr>
+          <w:lang w:val="de-DE"/>
+        </w:rPr>
+        <w:t>Studierende</w:t>
+      </w:r>
+      <w:r>
+        <w:rPr>
+          <w:lang w:val="de-DE"/>
+        </w:rPr>
+        <w:t>n</w:t>
+      </w:r>
+      <w:r>
+        <w:rPr>
+          <w:lang w:val="de-DE"/>
+        </w:rPr>
+        <w:t xml:space="preserve"> nicht mehr benötigte Fachbücher/CDs für den Verleih anzubieten.</w:t>
+      </w:r>
+    </w:p>
+    <w:p>
+      <w:pPr>
+        <w:pStyle w:val="BodyText"/>
+        <w:numPr>
+          <w:ilvl w:val="0"/>
+          <w:numId w:val="24"/>
+        </w:numPr>
+        <w:rPr>
+          <w:lang w:val="de-DE"/>
+        </w:rPr>
+      </w:pPr>
+      <w:r>
+        <w:rPr>
+          <w:lang w:val="de-DE"/>
+        </w:rPr>
+        <w:t>benötigte Fa</w:t>
+      </w:r>
+      <w:r>
+        <w:rPr>
+          <w:lang w:val="de-DE"/>
+        </w:rPr>
+        <w:t>chbücher einfach und komfortabel</w:t>
+      </w:r>
+      <w:r>
+        <w:rPr>
+          <w:lang w:val="de-DE"/>
+        </w:rPr>
+        <w:t xml:space="preserve"> ausleihen zu können.</w:t>
+      </w:r>
+    </w:p>
+    <w:p>
+      <w:pPr>
+        <w:pStyle w:val="Heading2"/>
         <w:rPr>
           <w:rFonts w:asciiTheme="minorHAnsi" w:eastAsiaTheme="minorHAnsi" w:hAnsiTheme="minorHAnsi" w:cstheme="minorBidi"/>
           <w:b w:val="0"/>
@@ -366,10 +399,11 @@
           <w:szCs w:val="24"/>
           <w:lang w:val="de-DE"/>
         </w:rPr>
-        <w:t xml:space="preserve">Das ShareIt-System soll dabei als zentrale Verleihbibliothek für gebrauchte Fachliteratur/CDs dienen. Studierende, welche Exemplare ausleihen/anbieten wollen, müssen sich gegenüber dem System mittels </w:t>
-      </w:r>
-      <w:proofErr w:type="gramStart"/>
-      <w:r>
+      </w:pPr>
+    </w:p>
+    <w:p>
+      <w:pPr>
+        <w:pStyle w:val="Heading2"/>
         <w:rPr>
           <w:rFonts w:asciiTheme="minorHAnsi" w:eastAsiaTheme="minorHAnsi" w:hAnsiTheme="minorHAnsi" w:cstheme="minorBidi"/>
           <w:b w:val="0"/>
@@ -379,9 +413,7 @@
           <w:szCs w:val="24"/>
           <w:lang w:val="de-DE"/>
         </w:rPr>
-        <w:t>einem Token</w:t>
-      </w:r>
-      <w:proofErr w:type="gramEnd"/>
+      </w:pPr>
       <w:r>
         <w:rPr>
           <w:rFonts w:asciiTheme="minorHAnsi" w:eastAsiaTheme="minorHAnsi" w:hAnsiTheme="minorHAnsi" w:cstheme="minorBidi"/>
@@ -392,8 +424,9 @@
           <w:szCs w:val="24"/>
           <w:lang w:val="de-DE"/>
         </w:rPr>
-        <w:t xml:space="preserve"> authentisieren, um Falscheingaben und Missbrauch zu vermeiden. Die Implementierung wird ohne Front-End zur Verfügung gestellt und nur über eine REST-API implementiert. Als Datenübertragungsformat dient JSON.</w:t>
-      </w:r>
+        <w:t xml:space="preserve">Das </w:t>
+      </w:r>
+      <w:proofErr w:type="spellStart"/>
       <w:r>
         <w:rPr>
           <w:rFonts w:asciiTheme="minorHAnsi" w:eastAsiaTheme="minorHAnsi" w:hAnsiTheme="minorHAnsi" w:cstheme="minorBidi"/>
@@ -404,12 +437,10 @@
           <w:szCs w:val="24"/>
           <w:lang w:val="de-DE"/>
         </w:rPr>
-        <w:t xml:space="preserve"> </w:t>
-      </w:r>
-    </w:p>
-    <w:p>
-      <w:pPr>
-        <w:pStyle w:val="Heading2"/>
+        <w:t>ShareIt</w:t>
+      </w:r>
+      <w:proofErr w:type="spellEnd"/>
+      <w:r>
         <w:rPr>
           <w:rFonts w:asciiTheme="minorHAnsi" w:eastAsiaTheme="minorHAnsi" w:hAnsiTheme="minorHAnsi" w:cstheme="minorBidi"/>
           <w:b w:val="0"/>
@@ -419,7 +450,9 @@
           <w:szCs w:val="24"/>
           <w:lang w:val="de-DE"/>
         </w:rPr>
-      </w:pPr>
+        <w:t xml:space="preserve">-System soll dabei als zentrale Verleihbibliothek für gebrauchte Fachliteratur/CDs dienen. Studierende, welche Exemplare ausleihen/anbieten wollen, müssen sich gegenüber dem System mittels </w:t>
+      </w:r>
+      <w:proofErr w:type="gramStart"/>
       <w:r>
         <w:rPr>
           <w:rFonts w:asciiTheme="minorHAnsi" w:eastAsiaTheme="minorHAnsi" w:hAnsiTheme="minorHAnsi" w:cstheme="minorBidi"/>
@@ -430,7 +463,84 @@
           <w:szCs w:val="24"/>
           <w:lang w:val="de-DE"/>
         </w:rPr>
-        <w:t>Die genaue Anforderungsbeschreibung ist unter Moodle der Veranstaltung "Software-Architektur" verfügbar.</w:t>
+        <w:t>einem Token</w:t>
+      </w:r>
+      <w:proofErr w:type="gramEnd"/>
+      <w:r>
+        <w:rPr>
+          <w:rFonts w:asciiTheme="minorHAnsi" w:eastAsiaTheme="minorHAnsi" w:hAnsiTheme="minorHAnsi" w:cstheme="minorBidi"/>
+          <w:b w:val="0"/>
+          <w:bCs w:val="0"/>
+          <w:color w:val="auto"/>
+          <w:sz w:val="24"/>
+          <w:szCs w:val="24"/>
+          <w:lang w:val="de-DE"/>
+        </w:rPr>
+        <w:t xml:space="preserve"> authentisieren, um Falscheingaben und Missbrauch zu vermeiden. Die Implementierung wird ohne Front-End zur Verfügung gestellt und nur über eine REST-API implementiert. Als Datenübertragungsformat dient JSON.</w:t>
+      </w:r>
+      <w:r>
+        <w:rPr>
+          <w:rFonts w:asciiTheme="minorHAnsi" w:eastAsiaTheme="minorHAnsi" w:hAnsiTheme="minorHAnsi" w:cstheme="minorBidi"/>
+          <w:b w:val="0"/>
+          <w:bCs w:val="0"/>
+          <w:color w:val="auto"/>
+          <w:sz w:val="24"/>
+          <w:szCs w:val="24"/>
+          <w:lang w:val="de-DE"/>
+        </w:rPr>
+        <w:t xml:space="preserve"> </w:t>
+      </w:r>
+    </w:p>
+    <w:p>
+      <w:pPr>
+        <w:pStyle w:val="Heading2"/>
+        <w:rPr>
+          <w:rFonts w:asciiTheme="minorHAnsi" w:eastAsiaTheme="minorHAnsi" w:hAnsiTheme="minorHAnsi" w:cstheme="minorBidi"/>
+          <w:b w:val="0"/>
+          <w:bCs w:val="0"/>
+          <w:color w:val="auto"/>
+          <w:sz w:val="24"/>
+          <w:szCs w:val="24"/>
+          <w:lang w:val="de-DE"/>
+        </w:rPr>
+      </w:pPr>
+      <w:r>
+        <w:rPr>
+          <w:rFonts w:asciiTheme="minorHAnsi" w:eastAsiaTheme="minorHAnsi" w:hAnsiTheme="minorHAnsi" w:cstheme="minorBidi"/>
+          <w:b w:val="0"/>
+          <w:bCs w:val="0"/>
+          <w:color w:val="auto"/>
+          <w:sz w:val="24"/>
+          <w:szCs w:val="24"/>
+          <w:lang w:val="de-DE"/>
+        </w:rPr>
+        <w:t xml:space="preserve">Die genaue Anforderungsbeschreibung ist unter </w:t>
+      </w:r>
+      <w:proofErr w:type="spellStart"/>
+      <w:r>
+        <w:rPr>
+          <w:rFonts w:asciiTheme="minorHAnsi" w:eastAsiaTheme="minorHAnsi" w:hAnsiTheme="minorHAnsi" w:cstheme="minorBidi"/>
+          <w:b w:val="0"/>
+          <w:bCs w:val="0"/>
+          <w:color w:val="auto"/>
+          <w:sz w:val="24"/>
+          <w:szCs w:val="24"/>
+          <w:lang w:val="de-DE"/>
+        </w:rPr>
+        <w:t>Moodle</w:t>
+      </w:r>
+      <w:proofErr w:type="spellEnd"/>
+      <w:r>
+        <w:rPr>
+          <w:rFonts w:asciiTheme="minorHAnsi" w:eastAsiaTheme="minorHAnsi" w:hAnsiTheme="minorHAnsi" w:cstheme="minorBidi"/>
+          <w:b w:val="0"/>
+          <w:bCs w:val="0"/>
+          <w:color w:val="auto"/>
+          <w:sz w:val="24"/>
+          <w:szCs w:val="24"/>
+          <w:lang w:val="de-DE"/>
+        </w:rPr>
+        <w:t xml:space="preserve"> der Veranstaltung "Software-Architektur" verfügbar.</w:t>
       </w:r>
     </w:p>
     <w:p>
@@ -808,7 +918,21 @@
         <w:rPr>
           <w:lang w:val="de-DE"/>
         </w:rPr>
-        <w:t xml:space="preserve"> Funktion in zwei Bereiche aufgeteilt. Folgendes Use Case Diagramm verdeutlicht die Zusammenhänge:</w:t>
+        <w:t xml:space="preserve"> Funktion in zwei Bereiche aufgeteilt. Folgendes </w:t>
+      </w:r>
+      <w:proofErr w:type="spellStart"/>
+      <w:r>
+        <w:rPr>
+          <w:lang w:val="de-DE"/>
+        </w:rPr>
+        <w:t>Use</w:t>
+      </w:r>
+      <w:proofErr w:type="spellEnd"/>
+      <w:r>
+        <w:rPr>
+          <w:lang w:val="de-DE"/>
+        </w:rPr>
+        <w:t xml:space="preserve"> Case Diagramm verdeutlicht die Zusammenhänge:</w:t>
       </w:r>
     </w:p>
     <w:p>
@@ -902,7 +1026,21 @@
         <w:rPr>
           <w:lang w:val="de-DE"/>
         </w:rPr>
-        <w:t>Für die Administratoren ist die Beschreibung des Systems wichtig, da diese das System entwickeln, betreiben sowie supporten müssen.</w:t>
+        <w:t xml:space="preserve">Für die Administratoren ist die Beschreibung des Systems wichtig, da diese das System entwickeln, betreiben sowie </w:t>
+      </w:r>
+      <w:proofErr w:type="spellStart"/>
+      <w:r>
+        <w:rPr>
+          <w:lang w:val="de-DE"/>
+        </w:rPr>
+        <w:t>supporten</w:t>
+      </w:r>
+      <w:proofErr w:type="spellEnd"/>
+      <w:r>
+        <w:rPr>
+          <w:lang w:val="de-DE"/>
+        </w:rPr>
+        <w:t xml:space="preserve"> müssen.</w:t>
       </w:r>
     </w:p>
     <w:p>
@@ -1259,8 +1397,17 @@
                 <w:i/>
                 <w:lang w:val="de-DE"/>
               </w:rPr>
-              <w:t>Müssen das System entwickeln, betreiben sowie supporten</w:t>
-            </w:r>
+              <w:t xml:space="preserve">Müssen das System entwickeln, betreiben sowie </w:t>
+            </w:r>
+            <w:proofErr w:type="spellStart"/>
+            <w:r>
+              <w:rPr>
+                <w:i/>
+                <w:lang w:val="de-DE"/>
+              </w:rPr>
+              <w:t>supporten</w:t>
+            </w:r>
+            <w:proofErr w:type="spellEnd"/>
           </w:p>
         </w:tc>
       </w:tr>
@@ -1307,7 +1454,91 @@
         <w:rPr>
           <w:lang w:val="de-DE"/>
         </w:rPr>
-        <w:t>Grundsätzlich sollen die Bestandteile des Systems als gesamtes als OpenSource-Projekt zur Vefügung stehen. Die Implementierung soll in der Programmiersprache Java erfolgen. Eingebettet in einen Jetty-Server soll das Jersey RESTful-Webservices Framework anhand der JAX-RS Bibliothek zur Implementierung verwendet werden. Für die Persistenzierung ist Hibernate vorgesehen.</w:t>
+        <w:t xml:space="preserve">Grundsätzlich sollen die Bestandteile des Systems als gesamtes als </w:t>
+      </w:r>
+      <w:proofErr w:type="spellStart"/>
+      <w:r>
+        <w:rPr>
+          <w:lang w:val="de-DE"/>
+        </w:rPr>
+        <w:t>OpenSource</w:t>
+      </w:r>
+      <w:proofErr w:type="spellEnd"/>
+      <w:r>
+        <w:rPr>
+          <w:lang w:val="de-DE"/>
+        </w:rPr>
+        <w:t xml:space="preserve">-Projekt zur </w:t>
+      </w:r>
+      <w:proofErr w:type="spellStart"/>
+      <w:r>
+        <w:rPr>
+          <w:lang w:val="de-DE"/>
+        </w:rPr>
+        <w:t>Vefügung</w:t>
+      </w:r>
+      <w:proofErr w:type="spellEnd"/>
+      <w:r>
+        <w:rPr>
+          <w:lang w:val="de-DE"/>
+        </w:rPr>
+        <w:t xml:space="preserve"> stehen. Die Implementierung soll in der Programmiersprache Java erfolgen. Eingebettet in einen </w:t>
+      </w:r>
+      <w:proofErr w:type="spellStart"/>
+      <w:r>
+        <w:rPr>
+          <w:lang w:val="de-DE"/>
+        </w:rPr>
+        <w:t>Jetty</w:t>
+      </w:r>
+      <w:proofErr w:type="spellEnd"/>
+      <w:r>
+        <w:rPr>
+          <w:lang w:val="de-DE"/>
+        </w:rPr>
+        <w:t xml:space="preserve">-Server soll das Jersey </w:t>
+      </w:r>
+      <w:proofErr w:type="spellStart"/>
+      <w:r>
+        <w:rPr>
+          <w:lang w:val="de-DE"/>
+        </w:rPr>
+        <w:t>RESTful</w:t>
+      </w:r>
+      <w:proofErr w:type="spellEnd"/>
+      <w:r>
+        <w:rPr>
+          <w:lang w:val="de-DE"/>
+        </w:rPr>
+        <w:t xml:space="preserve">-Webservices Framework anhand der JAX-RS Bibliothek zur Implementierung verwendet werden. Für die </w:t>
+      </w:r>
+      <w:proofErr w:type="spellStart"/>
+      <w:r>
+        <w:rPr>
+          <w:lang w:val="de-DE"/>
+        </w:rPr>
+        <w:t>Persistenzierung</w:t>
+      </w:r>
+      <w:proofErr w:type="spellEnd"/>
+      <w:r>
+        <w:rPr>
+          <w:lang w:val="de-DE"/>
+        </w:rPr>
+        <w:t xml:space="preserve"> ist </w:t>
+      </w:r>
+      <w:proofErr w:type="spellStart"/>
+      <w:r>
+        <w:rPr>
+          <w:lang w:val="de-DE"/>
+        </w:rPr>
+        <w:t>Hibernate</w:t>
+      </w:r>
+      <w:proofErr w:type="spellEnd"/>
+      <w:r>
+        <w:rPr>
+          <w:lang w:val="de-DE"/>
+        </w:rPr>
+        <w:t xml:space="preserve"> vorgesehen.</w:t>
       </w:r>
     </w:p>
     <w:p>
@@ -1450,8 +1681,49 @@
                 <w:rFonts w:asciiTheme="majorHAnsi" w:hAnsiTheme="majorHAnsi"/>
                 <w:lang w:val="de-DE"/>
               </w:rPr>
-              <w:t>/shareit/media/books</w:t>
-            </w:r>
+              <w:t>/</w:t>
+            </w:r>
+            <w:proofErr w:type="spellStart"/>
+            <w:r>
+              <w:rPr>
+                <w:rFonts w:asciiTheme="majorHAnsi" w:hAnsiTheme="majorHAnsi"/>
+                <w:lang w:val="de-DE"/>
+              </w:rPr>
+              <w:t>shareit</w:t>
+            </w:r>
+            <w:proofErr w:type="spellEnd"/>
+            <w:r>
+              <w:rPr>
+                <w:rFonts w:asciiTheme="majorHAnsi" w:hAnsiTheme="majorHAnsi"/>
+                <w:lang w:val="de-DE"/>
+              </w:rPr>
+              <w:t>/</w:t>
+            </w:r>
+            <w:proofErr w:type="spellStart"/>
+            <w:r>
+              <w:rPr>
+                <w:rFonts w:asciiTheme="majorHAnsi" w:hAnsiTheme="majorHAnsi"/>
+                <w:lang w:val="de-DE"/>
+              </w:rPr>
+              <w:t>media</w:t>
+            </w:r>
+            <w:proofErr w:type="spellEnd"/>
+            <w:r>
+              <w:rPr>
+                <w:rFonts w:asciiTheme="majorHAnsi" w:hAnsiTheme="majorHAnsi"/>
+                <w:lang w:val="de-DE"/>
+              </w:rPr>
+              <w:t>/</w:t>
+            </w:r>
+            <w:proofErr w:type="spellStart"/>
+            <w:r>
+              <w:rPr>
+                <w:rFonts w:asciiTheme="majorHAnsi" w:hAnsiTheme="majorHAnsi"/>
+                <w:lang w:val="de-DE"/>
+              </w:rPr>
+              <w:t>books</w:t>
+            </w:r>
+            <w:proofErr w:type="spellEnd"/>
           </w:p>
         </w:tc>
         <w:tc>
@@ -1545,7 +1817,79 @@
                 <w:color w:val="000000"/>
                 <w:lang w:val="de-DE"/>
               </w:rPr>
-              <w:t>/shareit/media/books/{isbn}</w:t>
+              <w:t>/</w:t>
+            </w:r>
+            <w:proofErr w:type="spellStart"/>
+            <w:r>
+              <w:rPr>
+                <w:rFonts w:asciiTheme="majorHAnsi" w:hAnsiTheme="majorHAnsi" w:cs="Times"/>
+                <w:color w:val="000000"/>
+                <w:lang w:val="de-DE"/>
+              </w:rPr>
+              <w:t>shareit</w:t>
+            </w:r>
+            <w:proofErr w:type="spellEnd"/>
+            <w:r>
+              <w:rPr>
+                <w:rFonts w:asciiTheme="majorHAnsi" w:hAnsiTheme="majorHAnsi" w:cs="Times"/>
+                <w:color w:val="000000"/>
+                <w:lang w:val="de-DE"/>
+              </w:rPr>
+              <w:t>/</w:t>
+            </w:r>
+            <w:proofErr w:type="spellStart"/>
+            <w:r>
+              <w:rPr>
+                <w:rFonts w:asciiTheme="majorHAnsi" w:hAnsiTheme="majorHAnsi" w:cs="Times"/>
+                <w:color w:val="000000"/>
+                <w:lang w:val="de-DE"/>
+              </w:rPr>
+              <w:t>media</w:t>
+            </w:r>
+            <w:proofErr w:type="spellEnd"/>
+            <w:r>
+              <w:rPr>
+                <w:rFonts w:asciiTheme="majorHAnsi" w:hAnsiTheme="majorHAnsi" w:cs="Times"/>
+                <w:color w:val="000000"/>
+                <w:lang w:val="de-DE"/>
+              </w:rPr>
+              <w:t>/</w:t>
+            </w:r>
+            <w:proofErr w:type="spellStart"/>
+            <w:r>
+              <w:rPr>
+                <w:rFonts w:asciiTheme="majorHAnsi" w:hAnsiTheme="majorHAnsi" w:cs="Times"/>
+                <w:color w:val="000000"/>
+                <w:lang w:val="de-DE"/>
+              </w:rPr>
+              <w:t>books</w:t>
+            </w:r>
+            <w:proofErr w:type="spellEnd"/>
+            <w:r>
+              <w:rPr>
+                <w:rFonts w:asciiTheme="majorHAnsi" w:hAnsiTheme="majorHAnsi" w:cs="Times"/>
+                <w:color w:val="000000"/>
+                <w:lang w:val="de-DE"/>
+              </w:rPr>
+              <w:t>/{</w:t>
+            </w:r>
+            <w:proofErr w:type="spellStart"/>
+            <w:r>
+              <w:rPr>
+                <w:rFonts w:asciiTheme="majorHAnsi" w:hAnsiTheme="majorHAnsi" w:cs="Times"/>
+                <w:color w:val="000000"/>
+                <w:lang w:val="de-DE"/>
+              </w:rPr>
+              <w:t>isbn</w:t>
+            </w:r>
+            <w:proofErr w:type="spellEnd"/>
+            <w:r>
+              <w:rPr>
+                <w:rFonts w:asciiTheme="majorHAnsi" w:hAnsiTheme="majorHAnsi" w:cs="Times"/>
+                <w:color w:val="000000"/>
+                <w:lang w:val="de-DE"/>
+              </w:rPr>
+              <w:t>}</w:t>
             </w:r>
           </w:p>
           <w:p>
@@ -1608,7 +1952,43 @@
                 <w:color w:val="000000"/>
                 <w:lang w:val="de-DE"/>
               </w:rPr>
-              <w:t xml:space="preserve">Eine JSON-Repra ̈sentation eines gespeicherten Buches liefern, falls vorhanden </w:t>
+              <w:t>Eine JSON-</w:t>
+            </w:r>
+            <w:proofErr w:type="spellStart"/>
+            <w:r>
+              <w:rPr>
+                <w:rFonts w:asciiTheme="majorHAnsi" w:hAnsiTheme="majorHAnsi" w:cs="Times"/>
+                <w:color w:val="000000"/>
+                <w:lang w:val="de-DE"/>
+              </w:rPr>
+              <w:t>Repra</w:t>
+            </w:r>
+            <w:proofErr w:type="spellEnd"/>
+            <w:r>
+              <w:rPr>
+                <w:rFonts w:asciiTheme="majorHAnsi" w:hAnsiTheme="majorHAnsi" w:cs="Times"/>
+                <w:color w:val="000000"/>
+                <w:lang w:val="de-DE"/>
+              </w:rPr>
+              <w:t xml:space="preserve"> ̈</w:t>
+            </w:r>
+            <w:proofErr w:type="spellStart"/>
+            <w:r>
+              <w:rPr>
+                <w:rFonts w:asciiTheme="majorHAnsi" w:hAnsiTheme="majorHAnsi" w:cs="Times"/>
+                <w:color w:val="000000"/>
+                <w:lang w:val="de-DE"/>
+              </w:rPr>
+              <w:t>sentation</w:t>
+            </w:r>
+            <w:proofErr w:type="spellEnd"/>
+            <w:r>
+              <w:rPr>
+                <w:rFonts w:asciiTheme="majorHAnsi" w:hAnsiTheme="majorHAnsi" w:cs="Times"/>
+                <w:color w:val="000000"/>
+                <w:lang w:val="de-DE"/>
+              </w:rPr>
+              <w:t xml:space="preserve"> eines gespeicherten Buches liefern, falls vorhanden </w:t>
             </w:r>
           </w:p>
         </w:tc>
@@ -1637,8 +2017,54 @@
                 <w:color w:val="000000"/>
                 <w:lang w:val="de-DE"/>
               </w:rPr>
-              <w:t>/shareit/media/books</w:t>
-            </w:r>
+              <w:t>/</w:t>
+            </w:r>
+            <w:proofErr w:type="spellStart"/>
+            <w:r>
+              <w:rPr>
+                <w:rFonts w:asciiTheme="majorHAnsi" w:hAnsiTheme="majorHAnsi" w:cs="Times"/>
+                <w:color w:val="000000"/>
+                <w:lang w:val="de-DE"/>
+              </w:rPr>
+              <w:t>shareit</w:t>
+            </w:r>
+            <w:proofErr w:type="spellEnd"/>
+            <w:r>
+              <w:rPr>
+                <w:rFonts w:asciiTheme="majorHAnsi" w:hAnsiTheme="majorHAnsi" w:cs="Times"/>
+                <w:color w:val="000000"/>
+                <w:lang w:val="de-DE"/>
+              </w:rPr>
+              <w:t>/</w:t>
+            </w:r>
+            <w:proofErr w:type="spellStart"/>
+            <w:r>
+              <w:rPr>
+                <w:rFonts w:asciiTheme="majorHAnsi" w:hAnsiTheme="majorHAnsi" w:cs="Times"/>
+                <w:color w:val="000000"/>
+                <w:lang w:val="de-DE"/>
+              </w:rPr>
+              <w:t>media</w:t>
+            </w:r>
+            <w:proofErr w:type="spellEnd"/>
+            <w:r>
+              <w:rPr>
+                <w:rFonts w:asciiTheme="majorHAnsi" w:hAnsiTheme="majorHAnsi" w:cs="Times"/>
+                <w:color w:val="000000"/>
+                <w:lang w:val="de-DE"/>
+              </w:rPr>
+              <w:t>/</w:t>
+            </w:r>
+            <w:proofErr w:type="spellStart"/>
+            <w:r>
+              <w:rPr>
+                <w:rFonts w:asciiTheme="majorHAnsi" w:hAnsiTheme="majorHAnsi" w:cs="Times"/>
+                <w:color w:val="000000"/>
+                <w:lang w:val="de-DE"/>
+              </w:rPr>
+              <w:t>books</w:t>
+            </w:r>
+            <w:proofErr w:type="spellEnd"/>
           </w:p>
         </w:tc>
         <w:tc>
@@ -1720,7 +2146,79 @@
                 <w:color w:val="000000"/>
                 <w:lang w:val="de-DE"/>
               </w:rPr>
-              <w:t>/shareit/media/books/{isbn}</w:t>
+              <w:t>/</w:t>
+            </w:r>
+            <w:proofErr w:type="spellStart"/>
+            <w:r>
+              <w:rPr>
+                <w:rFonts w:asciiTheme="majorHAnsi" w:hAnsiTheme="majorHAnsi" w:cs="Times"/>
+                <w:color w:val="000000"/>
+                <w:lang w:val="de-DE"/>
+              </w:rPr>
+              <w:t>shareit</w:t>
+            </w:r>
+            <w:proofErr w:type="spellEnd"/>
+            <w:r>
+              <w:rPr>
+                <w:rFonts w:asciiTheme="majorHAnsi" w:hAnsiTheme="majorHAnsi" w:cs="Times"/>
+                <w:color w:val="000000"/>
+                <w:lang w:val="de-DE"/>
+              </w:rPr>
+              <w:t>/</w:t>
+            </w:r>
+            <w:proofErr w:type="spellStart"/>
+            <w:r>
+              <w:rPr>
+                <w:rFonts w:asciiTheme="majorHAnsi" w:hAnsiTheme="majorHAnsi" w:cs="Times"/>
+                <w:color w:val="000000"/>
+                <w:lang w:val="de-DE"/>
+              </w:rPr>
+              <w:t>media</w:t>
+            </w:r>
+            <w:proofErr w:type="spellEnd"/>
+            <w:r>
+              <w:rPr>
+                <w:rFonts w:asciiTheme="majorHAnsi" w:hAnsiTheme="majorHAnsi" w:cs="Times"/>
+                <w:color w:val="000000"/>
+                <w:lang w:val="de-DE"/>
+              </w:rPr>
+              <w:t>/</w:t>
+            </w:r>
+            <w:proofErr w:type="spellStart"/>
+            <w:r>
+              <w:rPr>
+                <w:rFonts w:asciiTheme="majorHAnsi" w:hAnsiTheme="majorHAnsi" w:cs="Times"/>
+                <w:color w:val="000000"/>
+                <w:lang w:val="de-DE"/>
+              </w:rPr>
+              <w:t>books</w:t>
+            </w:r>
+            <w:proofErr w:type="spellEnd"/>
+            <w:r>
+              <w:rPr>
+                <w:rFonts w:asciiTheme="majorHAnsi" w:hAnsiTheme="majorHAnsi" w:cs="Times"/>
+                <w:color w:val="000000"/>
+                <w:lang w:val="de-DE"/>
+              </w:rPr>
+              <w:t>/{</w:t>
+            </w:r>
+            <w:proofErr w:type="spellStart"/>
+            <w:r>
+              <w:rPr>
+                <w:rFonts w:asciiTheme="majorHAnsi" w:hAnsiTheme="majorHAnsi" w:cs="Times"/>
+                <w:color w:val="000000"/>
+                <w:lang w:val="de-DE"/>
+              </w:rPr>
+              <w:t>isbn</w:t>
+            </w:r>
+            <w:proofErr w:type="spellEnd"/>
+            <w:r>
+              <w:rPr>
+                <w:rFonts w:asciiTheme="majorHAnsi" w:hAnsiTheme="majorHAnsi" w:cs="Times"/>
+                <w:color w:val="000000"/>
+                <w:lang w:val="de-DE"/>
+              </w:rPr>
+              <w:t>}</w:t>
             </w:r>
           </w:p>
           <w:p>
@@ -1796,13 +2294,23 @@
                 <w:lang w:val="de-DE"/>
               </w:rPr>
             </w:pPr>
-            <w:r>
-              <w:rPr>
-                <w:rFonts w:asciiTheme="majorHAnsi" w:hAnsiTheme="majorHAnsi" w:cs="Times"/>
-                <w:color w:val="000000"/>
-                <w:lang w:val="de-DE"/>
-              </w:rPr>
-              <w:t>Mölicher Fehler: ISBN soll modifiziert werden (also die JSON-Daten enthalten eine andere ISBN als die URI)</w:t>
+            <w:proofErr w:type="spellStart"/>
+            <w:r>
+              <w:rPr>
+                <w:rFonts w:asciiTheme="majorHAnsi" w:hAnsiTheme="majorHAnsi" w:cs="Times"/>
+                <w:color w:val="000000"/>
+                <w:lang w:val="de-DE"/>
+              </w:rPr>
+              <w:t>Mölicher</w:t>
+            </w:r>
+            <w:proofErr w:type="spellEnd"/>
+            <w:r>
+              <w:rPr>
+                <w:rFonts w:asciiTheme="majorHAnsi" w:hAnsiTheme="majorHAnsi" w:cs="Times"/>
+                <w:color w:val="000000"/>
+                <w:lang w:val="de-DE"/>
+              </w:rPr>
+              <w:t xml:space="preserve"> Fehler: ISBN soll modifiziert werden (also die JSON-Daten enthalten eine andere ISBN als die URI)</w:t>
             </w:r>
           </w:p>
           <w:p>
@@ -1853,8 +2361,54 @@
                 <w:color w:val="000000"/>
                 <w:lang w:val="de-DE"/>
               </w:rPr>
-              <w:t>/shareit/media/discs</w:t>
-            </w:r>
+              <w:t>/</w:t>
+            </w:r>
+            <w:proofErr w:type="spellStart"/>
+            <w:r>
+              <w:rPr>
+                <w:rFonts w:asciiTheme="majorHAnsi" w:hAnsiTheme="majorHAnsi" w:cs="Times"/>
+                <w:color w:val="000000"/>
+                <w:lang w:val="de-DE"/>
+              </w:rPr>
+              <w:t>shareit</w:t>
+            </w:r>
+            <w:proofErr w:type="spellEnd"/>
+            <w:r>
+              <w:rPr>
+                <w:rFonts w:asciiTheme="majorHAnsi" w:hAnsiTheme="majorHAnsi" w:cs="Times"/>
+                <w:color w:val="000000"/>
+                <w:lang w:val="de-DE"/>
+              </w:rPr>
+              <w:t>/</w:t>
+            </w:r>
+            <w:proofErr w:type="spellStart"/>
+            <w:r>
+              <w:rPr>
+                <w:rFonts w:asciiTheme="majorHAnsi" w:hAnsiTheme="majorHAnsi" w:cs="Times"/>
+                <w:color w:val="000000"/>
+                <w:lang w:val="de-DE"/>
+              </w:rPr>
+              <w:t>media</w:t>
+            </w:r>
+            <w:proofErr w:type="spellEnd"/>
+            <w:r>
+              <w:rPr>
+                <w:rFonts w:asciiTheme="majorHAnsi" w:hAnsiTheme="majorHAnsi" w:cs="Times"/>
+                <w:color w:val="000000"/>
+                <w:lang w:val="de-DE"/>
+              </w:rPr>
+              <w:t>/</w:t>
+            </w:r>
+            <w:proofErr w:type="spellStart"/>
+            <w:r>
+              <w:rPr>
+                <w:rFonts w:asciiTheme="majorHAnsi" w:hAnsiTheme="majorHAnsi" w:cs="Times"/>
+                <w:color w:val="000000"/>
+                <w:lang w:val="de-DE"/>
+              </w:rPr>
+              <w:t>discs</w:t>
+            </w:r>
+            <w:proofErr w:type="spellEnd"/>
           </w:p>
         </w:tc>
         <w:tc>
@@ -1951,8 +2505,54 @@
                 <w:lang w:val="de-DE"/>
               </w:rPr>
               <w:lastRenderedPageBreak/>
-              <w:t>/shareit/media/discs</w:t>
-            </w:r>
+              <w:t>/</w:t>
+            </w:r>
+            <w:proofErr w:type="spellStart"/>
+            <w:r>
+              <w:rPr>
+                <w:rFonts w:asciiTheme="majorHAnsi" w:hAnsiTheme="majorHAnsi" w:cs="Times"/>
+                <w:color w:val="000000"/>
+                <w:lang w:val="de-DE"/>
+              </w:rPr>
+              <w:t>shareit</w:t>
+            </w:r>
+            <w:proofErr w:type="spellEnd"/>
+            <w:r>
+              <w:rPr>
+                <w:rFonts w:asciiTheme="majorHAnsi" w:hAnsiTheme="majorHAnsi" w:cs="Times"/>
+                <w:color w:val="000000"/>
+                <w:lang w:val="de-DE"/>
+              </w:rPr>
+              <w:t>/</w:t>
+            </w:r>
+            <w:proofErr w:type="spellStart"/>
+            <w:r>
+              <w:rPr>
+                <w:rFonts w:asciiTheme="majorHAnsi" w:hAnsiTheme="majorHAnsi" w:cs="Times"/>
+                <w:color w:val="000000"/>
+                <w:lang w:val="de-DE"/>
+              </w:rPr>
+              <w:t>media</w:t>
+            </w:r>
+            <w:proofErr w:type="spellEnd"/>
+            <w:r>
+              <w:rPr>
+                <w:rFonts w:asciiTheme="majorHAnsi" w:hAnsiTheme="majorHAnsi" w:cs="Times"/>
+                <w:color w:val="000000"/>
+                <w:lang w:val="de-DE"/>
+              </w:rPr>
+              <w:t>/</w:t>
+            </w:r>
+            <w:proofErr w:type="spellStart"/>
+            <w:r>
+              <w:rPr>
+                <w:rFonts w:asciiTheme="majorHAnsi" w:hAnsiTheme="majorHAnsi" w:cs="Times"/>
+                <w:color w:val="000000"/>
+                <w:lang w:val="de-DE"/>
+              </w:rPr>
+              <w:t>discs</w:t>
+            </w:r>
+            <w:proofErr w:type="spellEnd"/>
           </w:p>
         </w:tc>
         <w:tc>
@@ -2034,7 +2634,79 @@
                 <w:color w:val="000000"/>
                 <w:lang w:val="de-DE"/>
               </w:rPr>
-              <w:t>/shareit /media/discs/{barcode}</w:t>
+              <w:t>/</w:t>
+            </w:r>
+            <w:proofErr w:type="spellStart"/>
+            <w:r>
+              <w:rPr>
+                <w:rFonts w:asciiTheme="majorHAnsi" w:hAnsiTheme="majorHAnsi" w:cs="Times"/>
+                <w:color w:val="000000"/>
+                <w:lang w:val="de-DE"/>
+              </w:rPr>
+              <w:t>shareit</w:t>
+            </w:r>
+            <w:proofErr w:type="spellEnd"/>
+            <w:r>
+              <w:rPr>
+                <w:rFonts w:asciiTheme="majorHAnsi" w:hAnsiTheme="majorHAnsi" w:cs="Times"/>
+                <w:color w:val="000000"/>
+                <w:lang w:val="de-DE"/>
+              </w:rPr>
+              <w:t xml:space="preserve"> /</w:t>
+            </w:r>
+            <w:proofErr w:type="spellStart"/>
+            <w:r>
+              <w:rPr>
+                <w:rFonts w:asciiTheme="majorHAnsi" w:hAnsiTheme="majorHAnsi" w:cs="Times"/>
+                <w:color w:val="000000"/>
+                <w:lang w:val="de-DE"/>
+              </w:rPr>
+              <w:t>media</w:t>
+            </w:r>
+            <w:proofErr w:type="spellEnd"/>
+            <w:r>
+              <w:rPr>
+                <w:rFonts w:asciiTheme="majorHAnsi" w:hAnsiTheme="majorHAnsi" w:cs="Times"/>
+                <w:color w:val="000000"/>
+                <w:lang w:val="de-DE"/>
+              </w:rPr>
+              <w:t>/</w:t>
+            </w:r>
+            <w:proofErr w:type="spellStart"/>
+            <w:r>
+              <w:rPr>
+                <w:rFonts w:asciiTheme="majorHAnsi" w:hAnsiTheme="majorHAnsi" w:cs="Times"/>
+                <w:color w:val="000000"/>
+                <w:lang w:val="de-DE"/>
+              </w:rPr>
+              <w:t>discs</w:t>
+            </w:r>
+            <w:proofErr w:type="spellEnd"/>
+            <w:r>
+              <w:rPr>
+                <w:rFonts w:asciiTheme="majorHAnsi" w:hAnsiTheme="majorHAnsi" w:cs="Times"/>
+                <w:color w:val="000000"/>
+                <w:lang w:val="de-DE"/>
+              </w:rPr>
+              <w:t>/{</w:t>
+            </w:r>
+            <w:proofErr w:type="spellStart"/>
+            <w:r>
+              <w:rPr>
+                <w:rFonts w:asciiTheme="majorHAnsi" w:hAnsiTheme="majorHAnsi" w:cs="Times"/>
+                <w:color w:val="000000"/>
+                <w:lang w:val="de-DE"/>
+              </w:rPr>
+              <w:t>barcode</w:t>
+            </w:r>
+            <w:proofErr w:type="spellEnd"/>
+            <w:r>
+              <w:rPr>
+                <w:rFonts w:asciiTheme="majorHAnsi" w:hAnsiTheme="majorHAnsi" w:cs="Times"/>
+                <w:color w:val="000000"/>
+                <w:lang w:val="de-DE"/>
+              </w:rPr>
+              <w:t>}</w:t>
             </w:r>
           </w:p>
         </w:tc>
@@ -2117,7 +2789,79 @@
                 <w:color w:val="000000"/>
                 <w:lang w:val="de-DE"/>
               </w:rPr>
-              <w:t>/shareit /media/discs/{barcode}</w:t>
+              <w:t>/</w:t>
+            </w:r>
+            <w:proofErr w:type="spellStart"/>
+            <w:r>
+              <w:rPr>
+                <w:rFonts w:asciiTheme="majorHAnsi" w:hAnsiTheme="majorHAnsi" w:cs="Times"/>
+                <w:color w:val="000000"/>
+                <w:lang w:val="de-DE"/>
+              </w:rPr>
+              <w:t>shareit</w:t>
+            </w:r>
+            <w:proofErr w:type="spellEnd"/>
+            <w:r>
+              <w:rPr>
+                <w:rFonts w:asciiTheme="majorHAnsi" w:hAnsiTheme="majorHAnsi" w:cs="Times"/>
+                <w:color w:val="000000"/>
+                <w:lang w:val="de-DE"/>
+              </w:rPr>
+              <w:t xml:space="preserve"> /</w:t>
+            </w:r>
+            <w:proofErr w:type="spellStart"/>
+            <w:r>
+              <w:rPr>
+                <w:rFonts w:asciiTheme="majorHAnsi" w:hAnsiTheme="majorHAnsi" w:cs="Times"/>
+                <w:color w:val="000000"/>
+                <w:lang w:val="de-DE"/>
+              </w:rPr>
+              <w:t>media</w:t>
+            </w:r>
+            <w:proofErr w:type="spellEnd"/>
+            <w:r>
+              <w:rPr>
+                <w:rFonts w:asciiTheme="majorHAnsi" w:hAnsiTheme="majorHAnsi" w:cs="Times"/>
+                <w:color w:val="000000"/>
+                <w:lang w:val="de-DE"/>
+              </w:rPr>
+              <w:t>/</w:t>
+            </w:r>
+            <w:proofErr w:type="spellStart"/>
+            <w:r>
+              <w:rPr>
+                <w:rFonts w:asciiTheme="majorHAnsi" w:hAnsiTheme="majorHAnsi" w:cs="Times"/>
+                <w:color w:val="000000"/>
+                <w:lang w:val="de-DE"/>
+              </w:rPr>
+              <w:t>discs</w:t>
+            </w:r>
+            <w:proofErr w:type="spellEnd"/>
+            <w:r>
+              <w:rPr>
+                <w:rFonts w:asciiTheme="majorHAnsi" w:hAnsiTheme="majorHAnsi" w:cs="Times"/>
+                <w:color w:val="000000"/>
+                <w:lang w:val="de-DE"/>
+              </w:rPr>
+              <w:t>/{</w:t>
+            </w:r>
+            <w:proofErr w:type="spellStart"/>
+            <w:r>
+              <w:rPr>
+                <w:rFonts w:asciiTheme="majorHAnsi" w:hAnsiTheme="majorHAnsi" w:cs="Times"/>
+                <w:color w:val="000000"/>
+                <w:lang w:val="de-DE"/>
+              </w:rPr>
+              <w:t>barcode</w:t>
+            </w:r>
+            <w:proofErr w:type="spellEnd"/>
+            <w:r>
+              <w:rPr>
+                <w:rFonts w:asciiTheme="majorHAnsi" w:hAnsiTheme="majorHAnsi" w:cs="Times"/>
+                <w:color w:val="000000"/>
+                <w:lang w:val="de-DE"/>
+              </w:rPr>
+              <w:t>}</w:t>
             </w:r>
           </w:p>
         </w:tc>
@@ -2200,8 +2944,54 @@
                 <w:color w:val="000000"/>
                 <w:lang w:val="de-DE"/>
               </w:rPr>
-              <w:t>/shareit/media/users</w:t>
-            </w:r>
+              <w:t>/</w:t>
+            </w:r>
+            <w:proofErr w:type="spellStart"/>
+            <w:r>
+              <w:rPr>
+                <w:rFonts w:asciiTheme="majorHAnsi" w:hAnsiTheme="majorHAnsi" w:cs="Times"/>
+                <w:color w:val="000000"/>
+                <w:lang w:val="de-DE"/>
+              </w:rPr>
+              <w:t>shareit</w:t>
+            </w:r>
+            <w:proofErr w:type="spellEnd"/>
+            <w:r>
+              <w:rPr>
+                <w:rFonts w:asciiTheme="majorHAnsi" w:hAnsiTheme="majorHAnsi" w:cs="Times"/>
+                <w:color w:val="000000"/>
+                <w:lang w:val="de-DE"/>
+              </w:rPr>
+              <w:t>/</w:t>
+            </w:r>
+            <w:proofErr w:type="spellStart"/>
+            <w:r>
+              <w:rPr>
+                <w:rFonts w:asciiTheme="majorHAnsi" w:hAnsiTheme="majorHAnsi" w:cs="Times"/>
+                <w:color w:val="000000"/>
+                <w:lang w:val="de-DE"/>
+              </w:rPr>
+              <w:t>media</w:t>
+            </w:r>
+            <w:proofErr w:type="spellEnd"/>
+            <w:r>
+              <w:rPr>
+                <w:rFonts w:asciiTheme="majorHAnsi" w:hAnsiTheme="majorHAnsi" w:cs="Times"/>
+                <w:color w:val="000000"/>
+                <w:lang w:val="de-DE"/>
+              </w:rPr>
+              <w:t>/</w:t>
+            </w:r>
+            <w:proofErr w:type="spellStart"/>
+            <w:r>
+              <w:rPr>
+                <w:rFonts w:asciiTheme="majorHAnsi" w:hAnsiTheme="majorHAnsi" w:cs="Times"/>
+                <w:color w:val="000000"/>
+                <w:lang w:val="de-DE"/>
+              </w:rPr>
+              <w:t>users</w:t>
+            </w:r>
+            <w:proofErr w:type="spellEnd"/>
           </w:p>
         </w:tc>
         <w:tc>
@@ -2283,8 +3073,54 @@
                 <w:color w:val="000000"/>
                 <w:lang w:val="de-DE"/>
               </w:rPr>
-              <w:t>/shareit/media/users</w:t>
-            </w:r>
+              <w:t>/</w:t>
+            </w:r>
+            <w:proofErr w:type="spellStart"/>
+            <w:r>
+              <w:rPr>
+                <w:rFonts w:asciiTheme="majorHAnsi" w:hAnsiTheme="majorHAnsi" w:cs="Times"/>
+                <w:color w:val="000000"/>
+                <w:lang w:val="de-DE"/>
+              </w:rPr>
+              <w:t>shareit</w:t>
+            </w:r>
+            <w:proofErr w:type="spellEnd"/>
+            <w:r>
+              <w:rPr>
+                <w:rFonts w:asciiTheme="majorHAnsi" w:hAnsiTheme="majorHAnsi" w:cs="Times"/>
+                <w:color w:val="000000"/>
+                <w:lang w:val="de-DE"/>
+              </w:rPr>
+              <w:t>/</w:t>
+            </w:r>
+            <w:proofErr w:type="spellStart"/>
+            <w:r>
+              <w:rPr>
+                <w:rFonts w:asciiTheme="majorHAnsi" w:hAnsiTheme="majorHAnsi" w:cs="Times"/>
+                <w:color w:val="000000"/>
+                <w:lang w:val="de-DE"/>
+              </w:rPr>
+              <w:t>media</w:t>
+            </w:r>
+            <w:proofErr w:type="spellEnd"/>
+            <w:r>
+              <w:rPr>
+                <w:rFonts w:asciiTheme="majorHAnsi" w:hAnsiTheme="majorHAnsi" w:cs="Times"/>
+                <w:color w:val="000000"/>
+                <w:lang w:val="de-DE"/>
+              </w:rPr>
+              <w:t>/</w:t>
+            </w:r>
+            <w:proofErr w:type="spellStart"/>
+            <w:r>
+              <w:rPr>
+                <w:rFonts w:asciiTheme="majorHAnsi" w:hAnsiTheme="majorHAnsi" w:cs="Times"/>
+                <w:color w:val="000000"/>
+                <w:lang w:val="de-DE"/>
+              </w:rPr>
+              <w:t>users</w:t>
+            </w:r>
+            <w:proofErr w:type="spellEnd"/>
           </w:p>
         </w:tc>
         <w:tc>
@@ -2603,10 +3439,8 @@
           <w:szCs w:val="24"/>
           <w:lang w:val="de-DE"/>
         </w:rPr>
-        <w:t>Schic</w:t>
-      </w:r>
-      <w:bookmarkStart w:id="9" w:name="_GoBack"/>
-      <w:bookmarkEnd w:id="9"/>
+        <w:t xml:space="preserve">Schichtenarchitektur hilft dabei, eine möglichst klare Struktur zu schaffen und z.B. einzelne Schichten getrennt voneinander betrachten/austauschen zu können. </w:t>
+      </w:r>
       <w:r>
         <w:rPr>
           <w:rFonts w:asciiTheme="minorHAnsi" w:eastAsiaTheme="minorHAnsi" w:hAnsiTheme="minorHAnsi" w:cstheme="minorBidi"/>
@@ -2617,8 +3451,9 @@
           <w:szCs w:val="24"/>
           <w:lang w:val="de-DE"/>
         </w:rPr>
-        <w:t xml:space="preserve">htenarchitektur hilft dabei, eine möglichst klare Struktur zu schaffen und z.B. einzelne Schichten getrennt voneinander betrachten/austauschen zu können. </w:t>
-      </w:r>
+        <w:t>Somit besteht z.B. die Möglichkeit, sowohl die REST-</w:t>
+      </w:r>
+      <w:proofErr w:type="spellStart"/>
       <w:r>
         <w:rPr>
           <w:rFonts w:asciiTheme="minorHAnsi" w:eastAsiaTheme="minorHAnsi" w:hAnsiTheme="minorHAnsi" w:cstheme="minorBidi"/>
@@ -2629,7 +3464,46 @@
           <w:szCs w:val="24"/>
           <w:lang w:val="de-DE"/>
         </w:rPr>
-        <w:t xml:space="preserve">Somit besteht z.B. die Möglichkeit, sowohl die REST-Api-Schicht als auch die Datenhaltungsschicht austauschen zu können, ohne dabei die Business Logic-Schicht anpassen zu müssen. </w:t>
+        <w:t>Api</w:t>
+      </w:r>
+      <w:proofErr w:type="spellEnd"/>
+      <w:r>
+        <w:rPr>
+          <w:rFonts w:asciiTheme="minorHAnsi" w:eastAsiaTheme="minorHAnsi" w:hAnsiTheme="minorHAnsi" w:cstheme="minorBidi"/>
+          <w:b w:val="0"/>
+          <w:bCs w:val="0"/>
+          <w:color w:val="auto"/>
+          <w:sz w:val="24"/>
+          <w:szCs w:val="24"/>
+          <w:lang w:val="de-DE"/>
+        </w:rPr>
+        <w:t xml:space="preserve">-Schicht als auch die Datenhaltungsschicht austauschen zu können, ohne dabei die Business </w:t>
+      </w:r>
+      <w:proofErr w:type="spellStart"/>
+      <w:r>
+        <w:rPr>
+          <w:rFonts w:asciiTheme="minorHAnsi" w:eastAsiaTheme="minorHAnsi" w:hAnsiTheme="minorHAnsi" w:cstheme="minorBidi"/>
+          <w:b w:val="0"/>
+          <w:bCs w:val="0"/>
+          <w:color w:val="auto"/>
+          <w:sz w:val="24"/>
+          <w:szCs w:val="24"/>
+          <w:lang w:val="de-DE"/>
+        </w:rPr>
+        <w:t>Logic</w:t>
+      </w:r>
+      <w:proofErr w:type="spellEnd"/>
+      <w:r>
+        <w:rPr>
+          <w:rFonts w:asciiTheme="minorHAnsi" w:eastAsiaTheme="minorHAnsi" w:hAnsiTheme="minorHAnsi" w:cstheme="minorBidi"/>
+          <w:b w:val="0"/>
+          <w:bCs w:val="0"/>
+          <w:color w:val="auto"/>
+          <w:sz w:val="24"/>
+          <w:szCs w:val="24"/>
+          <w:lang w:val="de-DE"/>
+        </w:rPr>
+        <w:t xml:space="preserve">-Schicht anpassen zu müssen. </w:t>
       </w:r>
     </w:p>
     <w:p>
@@ -2756,7 +3630,21 @@
               <w:rPr>
                 <w:lang w:val="de-DE"/>
               </w:rPr>
-              <w:t>Pro 1.000.000 requests darf nur einer aufgrund mangelnder Verfügbarkeit des Service fehlschlagen</w:t>
+              <w:t xml:space="preserve">Pro 1.000.000 </w:t>
+            </w:r>
+            <w:proofErr w:type="spellStart"/>
+            <w:r>
+              <w:rPr>
+                <w:lang w:val="de-DE"/>
+              </w:rPr>
+              <w:t>requests</w:t>
+            </w:r>
+            <w:proofErr w:type="spellEnd"/>
+            <w:r>
+              <w:rPr>
+                <w:lang w:val="de-DE"/>
+              </w:rPr>
+              <w:t xml:space="preserve"> darf nur einer aufgrund mangelnder Verfügbarkeit des Service fehlschlagen</w:t>
             </w:r>
           </w:p>
         </w:tc>
@@ -2794,12 +3682,14 @@
                 <w:lang w:val="de-DE"/>
               </w:rPr>
             </w:pPr>
+            <w:proofErr w:type="spellStart"/>
             <w:r>
               <w:rPr>
                 <w:lang w:val="de-DE"/>
               </w:rPr>
               <w:t>Transferability</w:t>
             </w:r>
+            <w:proofErr w:type="spellEnd"/>
           </w:p>
         </w:tc>
         <w:tc>
@@ -3134,8 +4024,16 @@
         <w:rPr>
           <w:lang w:val="de-DE"/>
         </w:rPr>
-        <w:t>Die Geschätslogikschicht</w:t>
-      </w:r>
+        <w:t xml:space="preserve">Die </w:t>
+      </w:r>
+      <w:proofErr w:type="spellStart"/>
+      <w:r>
+        <w:rPr>
+          <w:lang w:val="de-DE"/>
+        </w:rPr>
+        <w:t>Geschätslogikschicht</w:t>
+      </w:r>
+      <w:proofErr w:type="spellEnd"/>
       <w:r>
         <w:rPr>
           <w:lang w:val="de-DE"/>
@@ -3152,7 +4050,49 @@
         <w:rPr>
           <w:lang w:val="de-DE"/>
         </w:rPr>
-        <w:t>fsschicht weiter. Diese enthält Informationen zur Datenbankanbidung und stellt entsprechende Methoden für die Geschäftslogikschicht für Abfragen (inserts, update, exists, etc.)</w:t>
+        <w:t xml:space="preserve">fsschicht weiter. Diese enthält Informationen zur </w:t>
+      </w:r>
+      <w:proofErr w:type="spellStart"/>
+      <w:r>
+        <w:rPr>
+          <w:lang w:val="de-DE"/>
+        </w:rPr>
+        <w:t>Datenbankanbidung</w:t>
+      </w:r>
+      <w:proofErr w:type="spellEnd"/>
+      <w:r>
+        <w:rPr>
+          <w:lang w:val="de-DE"/>
+        </w:rPr>
+        <w:t xml:space="preserve"> und stellt entsprechende Methoden für die Geschäftslogikschicht für Abfragen (</w:t>
+      </w:r>
+      <w:proofErr w:type="spellStart"/>
+      <w:r>
+        <w:rPr>
+          <w:lang w:val="de-DE"/>
+        </w:rPr>
+        <w:t>inserts</w:t>
+      </w:r>
+      <w:proofErr w:type="spellEnd"/>
+      <w:r>
+        <w:rPr>
+          <w:lang w:val="de-DE"/>
+        </w:rPr>
+        <w:t xml:space="preserve">, update, </w:t>
+      </w:r>
+      <w:proofErr w:type="spellStart"/>
+      <w:r>
+        <w:rPr>
+          <w:lang w:val="de-DE"/>
+        </w:rPr>
+        <w:t>exists</w:t>
+      </w:r>
+      <w:proofErr w:type="spellEnd"/>
+      <w:r>
+        <w:rPr>
+          <w:lang w:val="de-DE"/>
+        </w:rPr>
+        <w:t>, etc.)</w:t>
       </w:r>
       <w:r>
         <w:rPr>
@@ -3201,7 +4141,21 @@
           <w:lang w:val="de-DE"/>
         </w:rPr>
         <w:lastRenderedPageBreak/>
-        <w:t>Hinweis: Die Darstellungsschicht (UI) ist nicht Bestandteil des ShareIt-Systems und muss vom Nutzer der REST-API selbst implementiert werden. (sofern benötigt)</w:t>
+        <w:t xml:space="preserve">Hinweis: Die Darstellungsschicht (UI) ist nicht Bestandteil des </w:t>
+      </w:r>
+      <w:proofErr w:type="spellStart"/>
+      <w:r>
+        <w:rPr>
+          <w:lang w:val="de-DE"/>
+        </w:rPr>
+        <w:t>ShareIt</w:t>
+      </w:r>
+      <w:proofErr w:type="spellEnd"/>
+      <w:r>
+        <w:rPr>
+          <w:lang w:val="de-DE"/>
+        </w:rPr>
+        <w:t>-Systems und muss vom Nutzer der REST-API selbst implementiert werden. (sofern benötigt)</w:t>
       </w:r>
       <w:r>
         <w:rPr>
@@ -3590,8 +4544,394 @@
         <w:rPr>
           <w:lang w:val="de-DE"/>
         </w:rPr>
-        <w:t>eingesetzt, da diese für Testzwecke leicht zu debuggen ist. Die Datenbank wird mittels der Resourcen-Datei „hibernate.cfg.xml“ konfiguriert.</w:t>
-      </w:r>
+        <w:t xml:space="preserve">eingesetzt, da diese für Testzwecke leicht zu debuggen ist. Die Datenbank wird mittels der </w:t>
+      </w:r>
+      <w:proofErr w:type="spellStart"/>
+      <w:r>
+        <w:rPr>
+          <w:lang w:val="de-DE"/>
+        </w:rPr>
+        <w:t>Resourcen</w:t>
+      </w:r>
+      <w:proofErr w:type="spellEnd"/>
+      <w:r>
+        <w:rPr>
+          <w:lang w:val="de-DE"/>
+        </w:rPr>
+        <w:t>-Datei „hibernate.cfg.xml“ konfiguriert.</w:t>
+      </w:r>
+    </w:p>
+    <w:p>
+      <w:pPr>
+        <w:pStyle w:val="BodyText"/>
+        <w:rPr>
+          <w:lang w:val="de-DE"/>
+        </w:rPr>
+      </w:pPr>
+    </w:p>
+    <w:p>
+      <w:pPr>
+        <w:pStyle w:val="BodyText"/>
+        <w:rPr>
+          <w:lang w:val="de-DE"/>
+        </w:rPr>
+      </w:pPr>
+      <w:r>
+        <w:rPr>
+          <w:lang w:val="de-DE"/>
+        </w:rPr>
+        <w:t>Aufbau der Datenbank-Tabellen:</w:t>
+      </w:r>
+    </w:p>
+    <w:p>
+      <w:pPr>
+        <w:pStyle w:val="BodyText"/>
+        <w:rPr>
+          <w:lang w:val="de-DE"/>
+        </w:rPr>
+      </w:pPr>
+      <w:r>
+        <w:rPr>
+          <w:noProof/>
+          <w:lang w:val="en-GB" w:eastAsia="en-GB"/>
+        </w:rPr>
+        <w:drawing>
+          <wp:inline distT="0" distB="0" distL="0" distR="0" wp14:anchorId="4156146B" wp14:editId="73CE8D71">
+            <wp:extent cx="4102100" cy="4013200"/>
+            <wp:effectExtent l="0" t="0" r="12700" b="0"/>
+            <wp:docPr id="15" name="Picture 15"/>
+            <wp:cNvGraphicFramePr>
+              <a:graphicFrameLocks xmlns:a="http://schemas.openxmlformats.org/drawingml/2006/main" noChangeAspect="1"/>
+            </wp:cNvGraphicFramePr>
+            <a:graphic xmlns:a="http://schemas.openxmlformats.org/drawingml/2006/main">
+              <a:graphicData uri="http://schemas.openxmlformats.org/drawingml/2006/picture">
+                <pic:pic xmlns:pic="http://schemas.openxmlformats.org/drawingml/2006/picture">
+                  <pic:nvPicPr>
+                    <pic:cNvPr id="15" name="Screen Shot 2017-06-21 at 17.34.41.png"/>
+                    <pic:cNvPicPr/>
+                  </pic:nvPicPr>
+                  <pic:blipFill>
+                    <a:blip r:embed="rId16">
+                      <a:extLst>
+                        <a:ext uri="{28A0092B-C50C-407E-A947-70E740481C1C}">
+                          <a14:useLocalDpi xmlns:a14="http://schemas.microsoft.com/office/drawing/2010/main" val="0"/>
+                        </a:ext>
+                      </a:extLst>
+                    </a:blip>
+                    <a:stretch>
+                      <a:fillRect/>
+                    </a:stretch>
+                  </pic:blipFill>
+                  <pic:spPr>
+                    <a:xfrm>
+                      <a:off x="0" y="0"/>
+                      <a:ext cx="4102100" cy="4013200"/>
+                    </a:xfrm>
+                    <a:prstGeom prst="rect">
+                      <a:avLst/>
+                    </a:prstGeom>
+                  </pic:spPr>
+                </pic:pic>
+              </a:graphicData>
+            </a:graphic>
+          </wp:inline>
+        </w:drawing>
+      </w:r>
+    </w:p>
+    <w:p>
+      <w:pPr>
+        <w:pStyle w:val="BodyText"/>
+        <w:rPr>
+          <w:lang w:val="de-DE"/>
+        </w:rPr>
+      </w:pPr>
+    </w:p>
+    <w:p>
+      <w:pPr>
+        <w:pStyle w:val="BodyText"/>
+        <w:rPr>
+          <w:lang w:val="de-DE"/>
+        </w:rPr>
+      </w:pPr>
+      <w:r>
+        <w:rPr>
+          <w:lang w:val="de-DE"/>
+        </w:rPr>
+        <w:lastRenderedPageBreak/>
+        <w:t>Datenbank-Schema der Medium-Tabelle:</w:t>
+      </w:r>
+    </w:p>
+    <w:p>
+      <w:pPr>
+        <w:pStyle w:val="BodyText"/>
+        <w:rPr>
+          <w:lang w:val="de-DE"/>
+        </w:rPr>
+      </w:pPr>
+      <w:r>
+        <w:rPr>
+          <w:noProof/>
+          <w:lang w:val="en-GB" w:eastAsia="en-GB"/>
+        </w:rPr>
+        <w:drawing>
+          <wp:inline distT="0" distB="0" distL="0" distR="0" wp14:anchorId="6B76C6E9" wp14:editId="46B9DAB8">
+            <wp:extent cx="5448300" cy="762000"/>
+            <wp:effectExtent l="0" t="0" r="12700" b="0"/>
+            <wp:docPr id="18" name="Picture 18"/>
+            <wp:cNvGraphicFramePr>
+              <a:graphicFrameLocks xmlns:a="http://schemas.openxmlformats.org/drawingml/2006/main" noChangeAspect="1"/>
+            </wp:cNvGraphicFramePr>
+            <a:graphic xmlns:a="http://schemas.openxmlformats.org/drawingml/2006/main">
+              <a:graphicData uri="http://schemas.openxmlformats.org/drawingml/2006/picture">
+                <pic:pic xmlns:pic="http://schemas.openxmlformats.org/drawingml/2006/picture">
+                  <pic:nvPicPr>
+                    <pic:cNvPr id="18" name="Screen Shot 2017-06-21 at 17.38.02.png"/>
+                    <pic:cNvPicPr/>
+                  </pic:nvPicPr>
+                  <pic:blipFill>
+                    <a:blip r:embed="rId17">
+                      <a:extLst>
+                        <a:ext uri="{28A0092B-C50C-407E-A947-70E740481C1C}">
+                          <a14:useLocalDpi xmlns:a14="http://schemas.microsoft.com/office/drawing/2010/main" val="0"/>
+                        </a:ext>
+                      </a:extLst>
+                    </a:blip>
+                    <a:stretch>
+                      <a:fillRect/>
+                    </a:stretch>
+                  </pic:blipFill>
+                  <pic:spPr>
+                    <a:xfrm>
+                      <a:off x="0" y="0"/>
+                      <a:ext cx="5448300" cy="762000"/>
+                    </a:xfrm>
+                    <a:prstGeom prst="rect">
+                      <a:avLst/>
+                    </a:prstGeom>
+                  </pic:spPr>
+                </pic:pic>
+              </a:graphicData>
+            </a:graphic>
+          </wp:inline>
+        </w:drawing>
+      </w:r>
+    </w:p>
+    <w:p>
+      <w:pPr>
+        <w:pStyle w:val="BodyText"/>
+        <w:rPr>
+          <w:lang w:val="de-DE"/>
+        </w:rPr>
+      </w:pPr>
+      <w:r>
+        <w:rPr>
+          <w:lang w:val="de-DE"/>
+        </w:rPr>
+        <w:t>Datenbank-Schema der Book-Tabelle:</w:t>
+      </w:r>
+    </w:p>
+    <w:p>
+      <w:pPr>
+        <w:pStyle w:val="BodyText"/>
+        <w:rPr>
+          <w:lang w:val="de-DE"/>
+        </w:rPr>
+      </w:pPr>
+      <w:r>
+        <w:rPr>
+          <w:noProof/>
+          <w:lang w:val="en-GB" w:eastAsia="en-GB"/>
+        </w:rPr>
+        <w:drawing>
+          <wp:inline distT="0" distB="0" distL="0" distR="0" wp14:anchorId="48C5573C" wp14:editId="6F37D33A">
+            <wp:extent cx="5727700" cy="965200"/>
+            <wp:effectExtent l="0" t="0" r="12700" b="0"/>
+            <wp:docPr id="16" name="Picture 16"/>
+            <wp:cNvGraphicFramePr>
+              <a:graphicFrameLocks xmlns:a="http://schemas.openxmlformats.org/drawingml/2006/main" noChangeAspect="1"/>
+            </wp:cNvGraphicFramePr>
+            <a:graphic xmlns:a="http://schemas.openxmlformats.org/drawingml/2006/main">
+              <a:graphicData uri="http://schemas.openxmlformats.org/drawingml/2006/picture">
+                <pic:pic xmlns:pic="http://schemas.openxmlformats.org/drawingml/2006/picture">
+                  <pic:nvPicPr>
+                    <pic:cNvPr id="16" name="Screen Shot 2017-06-21 at 17.36.45.png"/>
+                    <pic:cNvPicPr/>
+                  </pic:nvPicPr>
+                  <pic:blipFill>
+                    <a:blip r:embed="rId18">
+                      <a:extLst>
+                        <a:ext uri="{28A0092B-C50C-407E-A947-70E740481C1C}">
+                          <a14:useLocalDpi xmlns:a14="http://schemas.microsoft.com/office/drawing/2010/main" val="0"/>
+                        </a:ext>
+                      </a:extLst>
+                    </a:blip>
+                    <a:stretch>
+                      <a:fillRect/>
+                    </a:stretch>
+                  </pic:blipFill>
+                  <pic:spPr>
+                    <a:xfrm>
+                      <a:off x="0" y="0"/>
+                      <a:ext cx="5727700" cy="965200"/>
+                    </a:xfrm>
+                    <a:prstGeom prst="rect">
+                      <a:avLst/>
+                    </a:prstGeom>
+                  </pic:spPr>
+                </pic:pic>
+              </a:graphicData>
+            </a:graphic>
+          </wp:inline>
+        </w:drawing>
+      </w:r>
+    </w:p>
+    <w:p>
+      <w:pPr>
+        <w:pStyle w:val="BodyText"/>
+        <w:rPr>
+          <w:lang w:val="de-DE"/>
+        </w:rPr>
+      </w:pPr>
+      <w:r>
+        <w:rPr>
+          <w:lang w:val="de-DE"/>
+        </w:rPr>
+        <w:t>Datenbank-Schema der Disc-Tabelle:</w:t>
+      </w:r>
+    </w:p>
+    <w:p>
+      <w:pPr>
+        <w:pStyle w:val="BodyText"/>
+        <w:rPr>
+          <w:lang w:val="de-DE"/>
+        </w:rPr>
+      </w:pPr>
+      <w:r>
+        <w:rPr>
+          <w:noProof/>
+          <w:lang w:val="en-GB" w:eastAsia="en-GB"/>
+        </w:rPr>
+        <w:drawing>
+          <wp:inline distT="0" distB="0" distL="0" distR="0" wp14:anchorId="7F71C668" wp14:editId="0D34A3A1">
+            <wp:extent cx="5892800" cy="1155700"/>
+            <wp:effectExtent l="0" t="0" r="0" b="12700"/>
+            <wp:docPr id="17" name="Picture 17"/>
+            <wp:cNvGraphicFramePr>
+              <a:graphicFrameLocks xmlns:a="http://schemas.openxmlformats.org/drawingml/2006/main" noChangeAspect="1"/>
+            </wp:cNvGraphicFramePr>
+            <a:graphic xmlns:a="http://schemas.openxmlformats.org/drawingml/2006/main">
+              <a:graphicData uri="http://schemas.openxmlformats.org/drawingml/2006/picture">
+                <pic:pic xmlns:pic="http://schemas.openxmlformats.org/drawingml/2006/picture">
+                  <pic:nvPicPr>
+                    <pic:cNvPr id="17" name="Screen Shot 2017-06-21 at 17.37.30.png"/>
+                    <pic:cNvPicPr/>
+                  </pic:nvPicPr>
+                  <pic:blipFill>
+                    <a:blip r:embed="rId19">
+                      <a:extLst>
+                        <a:ext uri="{28A0092B-C50C-407E-A947-70E740481C1C}">
+                          <a14:useLocalDpi xmlns:a14="http://schemas.microsoft.com/office/drawing/2010/main" val="0"/>
+                        </a:ext>
+                      </a:extLst>
+                    </a:blip>
+                    <a:stretch>
+                      <a:fillRect/>
+                    </a:stretch>
+                  </pic:blipFill>
+                  <pic:spPr>
+                    <a:xfrm>
+                      <a:off x="0" y="0"/>
+                      <a:ext cx="5892800" cy="1155700"/>
+                    </a:xfrm>
+                    <a:prstGeom prst="rect">
+                      <a:avLst/>
+                    </a:prstGeom>
+                  </pic:spPr>
+                </pic:pic>
+              </a:graphicData>
+            </a:graphic>
+          </wp:inline>
+        </w:drawing>
+      </w:r>
+    </w:p>
+    <w:p>
+      <w:pPr>
+        <w:pStyle w:val="BodyText"/>
+        <w:rPr>
+          <w:lang w:val="de-DE"/>
+        </w:rPr>
+      </w:pPr>
+      <w:r>
+        <w:rPr>
+          <w:lang w:val="de-DE"/>
+        </w:rPr>
+        <w:t>Datenbank-Schema der TBOOK-Tabelle:</w:t>
+      </w:r>
+    </w:p>
+    <w:p>
+      <w:pPr>
+        <w:pStyle w:val="BodyText"/>
+        <w:rPr>
+          <w:lang w:val="de-DE"/>
+        </w:rPr>
+      </w:pPr>
+      <w:bookmarkStart w:id="9" w:name="_GoBack"/>
+      <w:r>
+        <w:rPr>
+          <w:noProof/>
+          <w:lang w:val="en-GB" w:eastAsia="en-GB"/>
+        </w:rPr>
+        <w:drawing>
+          <wp:inline distT="0" distB="0" distL="0" distR="0" wp14:anchorId="7B8EFEFE" wp14:editId="2C38A2E6">
+            <wp:extent cx="5972810" cy="710565"/>
+            <wp:effectExtent l="0" t="0" r="0" b="635"/>
+            <wp:docPr id="19" name="Picture 19"/>
+            <wp:cNvGraphicFramePr>
+              <a:graphicFrameLocks xmlns:a="http://schemas.openxmlformats.org/drawingml/2006/main" noChangeAspect="1"/>
+            </wp:cNvGraphicFramePr>
+            <a:graphic xmlns:a="http://schemas.openxmlformats.org/drawingml/2006/main">
+              <a:graphicData uri="http://schemas.openxmlformats.org/drawingml/2006/picture">
+                <pic:pic xmlns:pic="http://schemas.openxmlformats.org/drawingml/2006/picture">
+                  <pic:nvPicPr>
+                    <pic:cNvPr id="19" name="Screen Shot 2017-06-21 at 17.39.00.png"/>
+                    <pic:cNvPicPr/>
+                  </pic:nvPicPr>
+                  <pic:blipFill>
+                    <a:blip r:embed="rId20">
+                      <a:extLst>
+                        <a:ext uri="{28A0092B-C50C-407E-A947-70E740481C1C}">
+                          <a14:useLocalDpi xmlns:a14="http://schemas.microsoft.com/office/drawing/2010/main" val="0"/>
+                        </a:ext>
+                      </a:extLst>
+                    </a:blip>
+                    <a:stretch>
+                      <a:fillRect/>
+                    </a:stretch>
+                  </pic:blipFill>
+                  <pic:spPr>
+                    <a:xfrm>
+                      <a:off x="0" y="0"/>
+                      <a:ext cx="5972810" cy="710565"/>
+                    </a:xfrm>
+                    <a:prstGeom prst="rect">
+                      <a:avLst/>
+                    </a:prstGeom>
+                  </pic:spPr>
+                </pic:pic>
+              </a:graphicData>
+            </a:graphic>
+          </wp:inline>
+        </w:drawing>
+      </w:r>
+      <w:bookmarkEnd w:id="9"/>
+    </w:p>
+    <w:p>
+      <w:pPr>
+        <w:pStyle w:val="BodyText"/>
+        <w:rPr>
+          <w:lang w:val="de-DE"/>
+        </w:rPr>
+      </w:pPr>
     </w:p>
     <w:p>
       <w:pPr>
@@ -3637,7 +4977,7 @@
                     <pic:cNvPicPr/>
                   </pic:nvPicPr>
                   <pic:blipFill>
-                    <a:blip r:embed="rId16">
+                    <a:blip r:embed="rId21">
                       <a:extLst>
                         <a:ext uri="{28A0092B-C50C-407E-A947-70E740481C1C}">
                           <a14:useLocalDpi xmlns:a14="http://schemas.microsoft.com/office/drawing/2010/main" val="0"/>
@@ -3720,7 +5060,33 @@
           <w:szCs w:val="24"/>
           <w:lang w:val="de-DE"/>
         </w:rPr>
-        <w:t xml:space="preserve"> Aktivitätsdiagramm zeigt den Ablauf eines Requests zur Authentifizierung.</w:t>
+        <w:t xml:space="preserve"> Aktivitätsdiagramm zeigt den Ablauf eines </w:t>
+      </w:r>
+      <w:proofErr w:type="spellStart"/>
+      <w:r>
+        <w:rPr>
+          <w:rFonts w:asciiTheme="minorHAnsi" w:eastAsiaTheme="minorHAnsi" w:hAnsiTheme="minorHAnsi" w:cstheme="minorBidi"/>
+          <w:b w:val="0"/>
+          <w:bCs w:val="0"/>
+          <w:color w:val="auto"/>
+          <w:sz w:val="24"/>
+          <w:szCs w:val="24"/>
+          <w:lang w:val="de-DE"/>
+        </w:rPr>
+        <w:t>Requests</w:t>
+      </w:r>
+      <w:proofErr w:type="spellEnd"/>
+      <w:r>
+        <w:rPr>
+          <w:rFonts w:asciiTheme="minorHAnsi" w:eastAsiaTheme="minorHAnsi" w:hAnsiTheme="minorHAnsi" w:cstheme="minorBidi"/>
+          <w:b w:val="0"/>
+          <w:bCs w:val="0"/>
+          <w:color w:val="auto"/>
+          <w:sz w:val="24"/>
+          <w:szCs w:val="24"/>
+          <w:lang w:val="de-DE"/>
+        </w:rPr>
+        <w:t xml:space="preserve"> zur Authentifizierung.</w:t>
       </w:r>
     </w:p>
     <w:p>
@@ -3751,7 +5117,7 @@
                     <pic:cNvPicPr/>
                   </pic:nvPicPr>
                   <pic:blipFill>
-                    <a:blip r:embed="rId17">
+                    <a:blip r:embed="rId22">
                       <a:extLst>
                         <a:ext uri="{28A0092B-C50C-407E-A947-70E740481C1C}">
                           <a14:useLocalDpi xmlns:a14="http://schemas.microsoft.com/office/drawing/2010/main" val="0"/>
@@ -3801,7 +5167,33 @@
           <w:szCs w:val="24"/>
           <w:lang w:val="de-DE"/>
         </w:rPr>
-        <w:t>Ein API-Request, z.B. um ein Buch anzufragen über eine get-Methode</w:t>
+        <w:t xml:space="preserve">Ein API-Request, z.B. um ein Buch anzufragen über eine </w:t>
+      </w:r>
+      <w:proofErr w:type="spellStart"/>
+      <w:r>
+        <w:rPr>
+          <w:rFonts w:asciiTheme="minorHAnsi" w:eastAsiaTheme="minorHAnsi" w:hAnsiTheme="minorHAnsi" w:cstheme="minorBidi"/>
+          <w:b w:val="0"/>
+          <w:bCs w:val="0"/>
+          <w:color w:val="auto"/>
+          <w:sz w:val="24"/>
+          <w:szCs w:val="24"/>
+          <w:lang w:val="de-DE"/>
+        </w:rPr>
+        <w:t>get</w:t>
+      </w:r>
+      <w:proofErr w:type="spellEnd"/>
+      <w:r>
+        <w:rPr>
+          <w:rFonts w:asciiTheme="minorHAnsi" w:eastAsiaTheme="minorHAnsi" w:hAnsiTheme="minorHAnsi" w:cstheme="minorBidi"/>
+          <w:b w:val="0"/>
+          <w:bCs w:val="0"/>
+          <w:color w:val="auto"/>
+          <w:sz w:val="24"/>
+          <w:szCs w:val="24"/>
+          <w:lang w:val="de-DE"/>
+        </w:rPr>
+        <w:t>-Methode</w:t>
       </w:r>
       <w:r>
         <w:rPr>
@@ -3853,7 +5245,7 @@
                     <pic:cNvPicPr/>
                   </pic:nvPicPr>
                   <pic:blipFill>
-                    <a:blip r:embed="rId18">
+                    <a:blip r:embed="rId23">
                       <a:extLst>
                         <a:ext uri="{28A0092B-C50C-407E-A947-70E740481C1C}">
                           <a14:useLocalDpi xmlns:a14="http://schemas.microsoft.com/office/drawing/2010/main" val="0"/>
@@ -3979,7 +5371,7 @@
                     </pic:cNvPicPr>
                   </pic:nvPicPr>
                   <pic:blipFill>
-                    <a:blip r:embed="rId19">
+                    <a:blip r:embed="rId24">
                       <a:extLst>
                         <a:ext uri="{28A0092B-C50C-407E-A947-70E740481C1C}">
                           <a14:useLocalDpi xmlns:a14="http://schemas.microsoft.com/office/drawing/2010/main" val="0"/>
@@ -4034,7 +5426,137 @@
           <w:szCs w:val="24"/>
           <w:lang w:val="de-DE"/>
         </w:rPr>
-        <w:t>Die Infrastruktur des ShareIt Systems ist recht übersichtlich, innerhalb des Jetty WebServers wird der ShareIt Service (inkl. Authentifizierungsservice) ausgeführt, während die Hibernate Datenbank auf der jeweiligen lokalen Maschine ausgeführt wird.</w:t>
+        <w:t xml:space="preserve">Die Infrastruktur des </w:t>
+      </w:r>
+      <w:proofErr w:type="spellStart"/>
+      <w:r>
+        <w:rPr>
+          <w:rFonts w:asciiTheme="minorHAnsi" w:eastAsiaTheme="minorHAnsi" w:hAnsiTheme="minorHAnsi" w:cstheme="minorBidi"/>
+          <w:b w:val="0"/>
+          <w:bCs w:val="0"/>
+          <w:color w:val="auto"/>
+          <w:sz w:val="24"/>
+          <w:szCs w:val="24"/>
+          <w:lang w:val="de-DE"/>
+        </w:rPr>
+        <w:t>ShareIt</w:t>
+      </w:r>
+      <w:proofErr w:type="spellEnd"/>
+      <w:r>
+        <w:rPr>
+          <w:rFonts w:asciiTheme="minorHAnsi" w:eastAsiaTheme="minorHAnsi" w:hAnsiTheme="minorHAnsi" w:cstheme="minorBidi"/>
+          <w:b w:val="0"/>
+          <w:bCs w:val="0"/>
+          <w:color w:val="auto"/>
+          <w:sz w:val="24"/>
+          <w:szCs w:val="24"/>
+          <w:lang w:val="de-DE"/>
+        </w:rPr>
+        <w:t xml:space="preserve"> Systems ist recht übersichtlich, innerhalb des </w:t>
+      </w:r>
+      <w:proofErr w:type="spellStart"/>
+      <w:r>
+        <w:rPr>
+          <w:rFonts w:asciiTheme="minorHAnsi" w:eastAsiaTheme="minorHAnsi" w:hAnsiTheme="minorHAnsi" w:cstheme="minorBidi"/>
+          <w:b w:val="0"/>
+          <w:bCs w:val="0"/>
+          <w:color w:val="auto"/>
+          <w:sz w:val="24"/>
+          <w:szCs w:val="24"/>
+          <w:lang w:val="de-DE"/>
+        </w:rPr>
+        <w:t>Jetty</w:t>
+      </w:r>
+      <w:proofErr w:type="spellEnd"/>
+      <w:r>
+        <w:rPr>
+          <w:rFonts w:asciiTheme="minorHAnsi" w:eastAsiaTheme="minorHAnsi" w:hAnsiTheme="minorHAnsi" w:cstheme="minorBidi"/>
+          <w:b w:val="0"/>
+          <w:bCs w:val="0"/>
+          <w:color w:val="auto"/>
+          <w:sz w:val="24"/>
+          <w:szCs w:val="24"/>
+          <w:lang w:val="de-DE"/>
+        </w:rPr>
+        <w:t xml:space="preserve"> </w:t>
+      </w:r>
+      <w:proofErr w:type="spellStart"/>
+      <w:r>
+        <w:rPr>
+          <w:rFonts w:asciiTheme="minorHAnsi" w:eastAsiaTheme="minorHAnsi" w:hAnsiTheme="minorHAnsi" w:cstheme="minorBidi"/>
+          <w:b w:val="0"/>
+          <w:bCs w:val="0"/>
+          <w:color w:val="auto"/>
+          <w:sz w:val="24"/>
+          <w:szCs w:val="24"/>
+          <w:lang w:val="de-DE"/>
+        </w:rPr>
+        <w:t>WebServers</w:t>
+      </w:r>
+      <w:proofErr w:type="spellEnd"/>
+      <w:r>
+        <w:rPr>
+          <w:rFonts w:asciiTheme="minorHAnsi" w:eastAsiaTheme="minorHAnsi" w:hAnsiTheme="minorHAnsi" w:cstheme="minorBidi"/>
+          <w:b w:val="0"/>
+          <w:bCs w:val="0"/>
+          <w:color w:val="auto"/>
+          <w:sz w:val="24"/>
+          <w:szCs w:val="24"/>
+          <w:lang w:val="de-DE"/>
+        </w:rPr>
+        <w:t xml:space="preserve"> wird der </w:t>
+      </w:r>
+      <w:proofErr w:type="spellStart"/>
+      <w:r>
+        <w:rPr>
+          <w:rFonts w:asciiTheme="minorHAnsi" w:eastAsiaTheme="minorHAnsi" w:hAnsiTheme="minorHAnsi" w:cstheme="minorBidi"/>
+          <w:b w:val="0"/>
+          <w:bCs w:val="0"/>
+          <w:color w:val="auto"/>
+          <w:sz w:val="24"/>
+          <w:szCs w:val="24"/>
+          <w:lang w:val="de-DE"/>
+        </w:rPr>
+        <w:t>ShareIt</w:t>
+      </w:r>
+      <w:proofErr w:type="spellEnd"/>
+      <w:r>
+        <w:rPr>
+          <w:rFonts w:asciiTheme="minorHAnsi" w:eastAsiaTheme="minorHAnsi" w:hAnsiTheme="minorHAnsi" w:cstheme="minorBidi"/>
+          <w:b w:val="0"/>
+          <w:bCs w:val="0"/>
+          <w:color w:val="auto"/>
+          <w:sz w:val="24"/>
+          <w:szCs w:val="24"/>
+          <w:lang w:val="de-DE"/>
+        </w:rPr>
+        <w:t xml:space="preserve"> Service (inkl. Authentifizierungsservice) ausgeführt, während die </w:t>
+      </w:r>
+      <w:proofErr w:type="spellStart"/>
+      <w:r>
+        <w:rPr>
+          <w:rFonts w:asciiTheme="minorHAnsi" w:eastAsiaTheme="minorHAnsi" w:hAnsiTheme="minorHAnsi" w:cstheme="minorBidi"/>
+          <w:b w:val="0"/>
+          <w:bCs w:val="0"/>
+          <w:color w:val="auto"/>
+          <w:sz w:val="24"/>
+          <w:szCs w:val="24"/>
+          <w:lang w:val="de-DE"/>
+        </w:rPr>
+        <w:t>Hibernate</w:t>
+      </w:r>
+      <w:proofErr w:type="spellEnd"/>
+      <w:r>
+        <w:rPr>
+          <w:rFonts w:asciiTheme="minorHAnsi" w:eastAsiaTheme="minorHAnsi" w:hAnsiTheme="minorHAnsi" w:cstheme="minorBidi"/>
+          <w:b w:val="0"/>
+          <w:bCs w:val="0"/>
+          <w:color w:val="auto"/>
+          <w:sz w:val="24"/>
+          <w:szCs w:val="24"/>
+          <w:lang w:val="de-DE"/>
+        </w:rPr>
+        <w:t xml:space="preserve"> Datenbank auf der jeweiligen lokalen Maschine ausgeführt wird.</w:t>
       </w:r>
     </w:p>
     <w:p>
@@ -4064,8 +5586,9 @@
           <w:szCs w:val="24"/>
           <w:lang w:val="de-DE" w:eastAsia="en-US"/>
         </w:rPr>
-        <w:t>Das System wird auf Heroku unter folgender URL deployed:</w:t>
-      </w:r>
+        <w:t xml:space="preserve">Das System wird auf </w:t>
+      </w:r>
+      <w:proofErr w:type="spellStart"/>
       <w:r>
         <w:rPr>
           <w:rFonts w:asciiTheme="minorHAnsi" w:hAnsiTheme="minorHAnsi" w:cstheme="minorBidi"/>
@@ -4073,9 +5596,48 @@
           <w:szCs w:val="24"/>
           <w:lang w:val="de-DE" w:eastAsia="en-US"/>
         </w:rPr>
+        <w:t>Heroku</w:t>
+      </w:r>
+      <w:proofErr w:type="spellEnd"/>
+      <w:r>
+        <w:rPr>
+          <w:rFonts w:asciiTheme="minorHAnsi" w:hAnsiTheme="minorHAnsi" w:cstheme="minorBidi"/>
+          <w:sz w:val="24"/>
+          <w:szCs w:val="24"/>
+          <w:lang w:val="de-DE" w:eastAsia="en-US"/>
+        </w:rPr>
+        <w:t xml:space="preserve"> unter folgender URL </w:t>
+      </w:r>
+      <w:proofErr w:type="spellStart"/>
+      <w:r>
+        <w:rPr>
+          <w:rFonts w:asciiTheme="minorHAnsi" w:hAnsiTheme="minorHAnsi" w:cstheme="minorBidi"/>
+          <w:sz w:val="24"/>
+          <w:szCs w:val="24"/>
+          <w:lang w:val="de-DE" w:eastAsia="en-US"/>
+        </w:rPr>
+        <w:t>deployed</w:t>
+      </w:r>
+      <w:proofErr w:type="spellEnd"/>
+      <w:r>
+        <w:rPr>
+          <w:rFonts w:asciiTheme="minorHAnsi" w:hAnsiTheme="minorHAnsi" w:cstheme="minorBidi"/>
+          <w:sz w:val="24"/>
+          <w:szCs w:val="24"/>
+          <w:lang w:val="de-DE" w:eastAsia="en-US"/>
+        </w:rPr>
+        <w:t>:</w:t>
+      </w:r>
+      <w:r>
+        <w:rPr>
+          <w:rFonts w:asciiTheme="minorHAnsi" w:hAnsiTheme="minorHAnsi" w:cstheme="minorBidi"/>
+          <w:sz w:val="24"/>
+          <w:szCs w:val="24"/>
+          <w:lang w:val="de-DE" w:eastAsia="en-US"/>
+        </w:rPr>
         <w:br/>
       </w:r>
-      <w:hyperlink r:id="rId20" w:history="1">
+      <w:hyperlink r:id="rId25" w:history="1">
         <w:r>
           <w:rPr>
             <w:rStyle w:val="Hyperlink"/>
@@ -4097,11 +5659,19 @@
       </w:pPr>
       <w:bookmarkStart w:id="14" w:name="section-concepts"/>
       <w:bookmarkEnd w:id="14"/>
-      <w:r>
-        <w:rPr>
-          <w:lang w:val="de-DE"/>
-        </w:rPr>
-        <w:t>Querschnittliche Konzepte</w:t>
+      <w:proofErr w:type="spellStart"/>
+      <w:r>
+        <w:rPr>
+          <w:lang w:val="de-DE"/>
+        </w:rPr>
+        <w:t>Querschnittliche</w:t>
+      </w:r>
+      <w:proofErr w:type="spellEnd"/>
+      <w:r>
+        <w:rPr>
+          <w:lang w:val="de-DE"/>
+        </w:rPr>
+        <w:t xml:space="preserve"> Konzepte</w:t>
       </w:r>
     </w:p>
     <w:p>
@@ -4143,7 +5713,35 @@
         <w:rPr>
           <w:lang w:val="de-DE"/>
         </w:rPr>
-        <w:t>Das fachliche Datenmodell beinhaltet die Entitäten, die für das System relevant sind, in diesem Fall Books und Discs (leiten beide von Medium ab), Copies sowie Token und User. Die jeweilige Funktion der einzelnen Entitäten ist mittels JavaDoc genau beschrieben.</w:t>
+        <w:t xml:space="preserve">Das fachliche Datenmodell beinhaltet die Entitäten, die für das System relevant sind, in diesem Fall Books und Discs (leiten beide von Medium ab), </w:t>
+      </w:r>
+      <w:proofErr w:type="spellStart"/>
+      <w:r>
+        <w:rPr>
+          <w:lang w:val="de-DE"/>
+        </w:rPr>
+        <w:t>Copies</w:t>
+      </w:r>
+      <w:proofErr w:type="spellEnd"/>
+      <w:r>
+        <w:rPr>
+          <w:lang w:val="de-DE"/>
+        </w:rPr>
+        <w:t xml:space="preserve"> sowie Token und User. Die jeweilige Funktion der einzelnen Entitäten ist mittels </w:t>
+      </w:r>
+      <w:proofErr w:type="spellStart"/>
+      <w:r>
+        <w:rPr>
+          <w:lang w:val="de-DE"/>
+        </w:rPr>
+        <w:t>JavaDoc</w:t>
+      </w:r>
+      <w:proofErr w:type="spellEnd"/>
+      <w:r>
+        <w:rPr>
+          <w:lang w:val="de-DE"/>
+        </w:rPr>
+        <w:t xml:space="preserve"> genau beschrieben.</w:t>
       </w:r>
     </w:p>
     <w:p>
@@ -4174,6 +5772,7 @@
           <w:lang w:val="de-DE"/>
         </w:rPr>
       </w:pPr>
+      <w:proofErr w:type="spellStart"/>
       <w:r>
         <w:rPr>
           <w:b/>
@@ -4182,25 +5781,76 @@
         <w:lastRenderedPageBreak/>
         <w:t>Logging</w:t>
       </w:r>
-    </w:p>
-    <w:p>
-      <w:pPr>
-        <w:rPr>
-          <w:lang w:val="de-DE"/>
-        </w:rPr>
-      </w:pPr>
-      <w:r>
-        <w:rPr>
-          <w:lang w:val="de-DE"/>
-        </w:rPr>
-        <w:t xml:space="preserve">Im gesamten System wird ein Logging-Tool verwendet (log4j), das dabei hilft, den Programmcode zur Runtime verständlicher und besser nachvollziehbar zu machen. log4j wird dabei in den jeweiligen Klassen über einen statischen "LogManager" initialisiert, der dann für die Ausgabe von Informationen, Fehlern, </w:t>
-      </w:r>
+      <w:proofErr w:type="spellEnd"/>
+    </w:p>
+    <w:p>
+      <w:pPr>
+        <w:rPr>
+          <w:lang w:val="de-DE"/>
+        </w:rPr>
+      </w:pPr>
+      <w:r>
+        <w:rPr>
+          <w:lang w:val="de-DE"/>
+        </w:rPr>
+        <w:t xml:space="preserve">Im gesamten System wird ein </w:t>
+      </w:r>
+      <w:proofErr w:type="spellStart"/>
+      <w:r>
+        <w:rPr>
+          <w:lang w:val="de-DE"/>
+        </w:rPr>
+        <w:t>Logging</w:t>
+      </w:r>
+      <w:proofErr w:type="spellEnd"/>
+      <w:r>
+        <w:rPr>
+          <w:lang w:val="de-DE"/>
+        </w:rPr>
+        <w:t xml:space="preserve">-Tool verwendet (log4j), das dabei hilft, den Programmcode zur </w:t>
+      </w:r>
+      <w:proofErr w:type="spellStart"/>
+      <w:r>
+        <w:rPr>
+          <w:lang w:val="de-DE"/>
+        </w:rPr>
+        <w:t>Runtime</w:t>
+      </w:r>
+      <w:proofErr w:type="spellEnd"/>
+      <w:r>
+        <w:rPr>
+          <w:lang w:val="de-DE"/>
+        </w:rPr>
+        <w:t xml:space="preserve"> verständlicher und besser nachvollziehbar zu machen. log4j wird dabei in den jeweiligen Klassen über einen statischen "</w:t>
+      </w:r>
+      <w:proofErr w:type="spellStart"/>
+      <w:r>
+        <w:rPr>
+          <w:lang w:val="de-DE"/>
+        </w:rPr>
+        <w:t>LogManager</w:t>
+      </w:r>
+      <w:proofErr w:type="spellEnd"/>
+      <w:r>
+        <w:rPr>
+          <w:lang w:val="de-DE"/>
+        </w:rPr>
+        <w:t xml:space="preserve">" initialisiert, der dann für die Ausgabe von Informationen, Fehlern, </w:t>
+      </w:r>
+      <w:proofErr w:type="spellStart"/>
       <w:proofErr w:type="gramStart"/>
       <w:r>
         <w:rPr>
           <w:lang w:val="de-DE"/>
         </w:rPr>
-        <w:t>etc...</w:t>
+        <w:t>etc</w:t>
+      </w:r>
+      <w:proofErr w:type="spellEnd"/>
+      <w:r>
+        <w:rPr>
+          <w:lang w:val="de-DE"/>
+        </w:rPr>
+        <w:t>...</w:t>
       </w:r>
       <w:proofErr w:type="gramEnd"/>
       <w:r>
@@ -4220,7 +5870,21 @@
         <w:rPr>
           <w:lang w:val="de-DE"/>
         </w:rPr>
-        <w:t>Das Logging wird unter der</w:t>
+        <w:t xml:space="preserve">Das </w:t>
+      </w:r>
+      <w:proofErr w:type="spellStart"/>
+      <w:r>
+        <w:rPr>
+          <w:lang w:val="de-DE"/>
+        </w:rPr>
+        <w:t>Logging</w:t>
+      </w:r>
+      <w:proofErr w:type="spellEnd"/>
+      <w:r>
+        <w:rPr>
+          <w:lang w:val="de-DE"/>
+        </w:rPr>
+        <w:t xml:space="preserve"> wird unter der</w:t>
       </w:r>
     </w:p>
     <w:p>
@@ -4234,7 +5898,48 @@
           <w:lang w:val="de-DE"/>
         </w:rPr>
         <w:tab/>
-        <w:t>src/main/resources/log4j2.xml</w:t>
+      </w:r>
+      <w:proofErr w:type="spellStart"/>
+      <w:r>
+        <w:rPr>
+          <w:lang w:val="de-DE"/>
+        </w:rPr>
+        <w:t>src</w:t>
+      </w:r>
+      <w:proofErr w:type="spellEnd"/>
+      <w:r>
+        <w:rPr>
+          <w:lang w:val="de-DE"/>
+        </w:rPr>
+        <w:t>/</w:t>
+      </w:r>
+      <w:proofErr w:type="spellStart"/>
+      <w:r>
+        <w:rPr>
+          <w:lang w:val="de-DE"/>
+        </w:rPr>
+        <w:t>main</w:t>
+      </w:r>
+      <w:proofErr w:type="spellEnd"/>
+      <w:r>
+        <w:rPr>
+          <w:lang w:val="de-DE"/>
+        </w:rPr>
+        <w:t>/</w:t>
+      </w:r>
+      <w:proofErr w:type="spellStart"/>
+      <w:r>
+        <w:rPr>
+          <w:lang w:val="de-DE"/>
+        </w:rPr>
+        <w:t>resources</w:t>
+      </w:r>
+      <w:proofErr w:type="spellEnd"/>
+      <w:r>
+        <w:rPr>
+          <w:lang w:val="de-DE"/>
+        </w:rPr>
+        <w:t>/log4j2.xml</w:t>
       </w:r>
     </w:p>
     <w:p>
@@ -4289,7 +5994,49 @@
         <w:rPr>
           <w:lang w:val="de-DE"/>
         </w:rPr>
-        <w:t>Um beim Zugriff auf die verschiedenen Schnittstellen der REST-Api die Sicherheit der Daten zu gewährleisten, wurde eine querschnittliche Authentifizierung implementiert. Jeder Nutzer muss sich zunächst einloggen, wodurch er in den darauffolgenden Aktionen eindeutig identifiziert werden kann. Der unter "Fachliches Datenmodell" genannte Token wird hier einmalig generiert und dient beim Zugriff auf die Ressourcen der zuverlässigen Authorisierung.</w:t>
+        <w:t>Um beim Zugriff auf die verschiedenen Schnittstellen der REST-</w:t>
+      </w:r>
+      <w:proofErr w:type="spellStart"/>
+      <w:r>
+        <w:rPr>
+          <w:lang w:val="de-DE"/>
+        </w:rPr>
+        <w:t>Api</w:t>
+      </w:r>
+      <w:proofErr w:type="spellEnd"/>
+      <w:r>
+        <w:rPr>
+          <w:lang w:val="de-DE"/>
+        </w:rPr>
+        <w:t xml:space="preserve"> die Sicherheit der Daten zu gewährleisten, wurde eine </w:t>
+      </w:r>
+      <w:proofErr w:type="spellStart"/>
+      <w:r>
+        <w:rPr>
+          <w:lang w:val="de-DE"/>
+        </w:rPr>
+        <w:t>querschnittliche</w:t>
+      </w:r>
+      <w:proofErr w:type="spellEnd"/>
+      <w:r>
+        <w:rPr>
+          <w:lang w:val="de-DE"/>
+        </w:rPr>
+        <w:t xml:space="preserve"> Authentifizierung implementiert. Jeder Nutzer muss sich zunächst einloggen, wodurch er in den darauffolgenden Aktionen eindeutig identifiziert werden kann. Der unter "Fachliches Datenmodell" genannte Token wird hier einmalig generiert und dient beim Zugriff auf die Ressourcen der zuverlässigen </w:t>
+      </w:r>
+      <w:proofErr w:type="spellStart"/>
+      <w:r>
+        <w:rPr>
+          <w:lang w:val="de-DE"/>
+        </w:rPr>
+        <w:t>Authorisierung</w:t>
+      </w:r>
+      <w:proofErr w:type="spellEnd"/>
+      <w:r>
+        <w:rPr>
+          <w:lang w:val="de-DE"/>
+        </w:rPr>
+        <w:t>.</w:t>
       </w:r>
     </w:p>
     <w:p>
@@ -4317,7 +6064,7 @@
                     </pic:cNvPicPr>
                   </pic:nvPicPr>
                   <pic:blipFill>
-                    <a:blip r:embed="rId21"/>
+                    <a:blip r:embed="rId26"/>
                     <a:stretch>
                       <a:fillRect/>
                     </a:stretch>
@@ -4361,7 +6108,39 @@
           <w:b/>
           <w:lang w:val="de-DE"/>
         </w:rPr>
-        <w:t>Einsatz des Build-Management-Tools “Maven”</w:t>
+        <w:t xml:space="preserve">Einsatz des </w:t>
+      </w:r>
+      <w:proofErr w:type="spellStart"/>
+      <w:r>
+        <w:rPr>
+          <w:b/>
+          <w:lang w:val="de-DE"/>
+        </w:rPr>
+        <w:t>Build</w:t>
+      </w:r>
+      <w:proofErr w:type="spellEnd"/>
+      <w:r>
+        <w:rPr>
+          <w:b/>
+          <w:lang w:val="de-DE"/>
+        </w:rPr>
+        <w:t>-Management-Tools “</w:t>
+      </w:r>
+      <w:proofErr w:type="spellStart"/>
+      <w:r>
+        <w:rPr>
+          <w:b/>
+          <w:lang w:val="de-DE"/>
+        </w:rPr>
+        <w:t>Maven</w:t>
+      </w:r>
+      <w:proofErr w:type="spellEnd"/>
+      <w:r>
+        <w:rPr>
+          <w:b/>
+          <w:lang w:val="de-DE"/>
+        </w:rPr>
+        <w:t>”</w:t>
       </w:r>
     </w:p>
     <w:p>
@@ -4375,19 +6154,89 @@
         <w:rPr>
           <w:lang w:val="de-DE"/>
         </w:rPr>
-        <w:t>Für die Einbindung verschiedener Pakete sowie des Build-Management wird</w:t>
-      </w:r>
-      <w:r>
-        <w:rPr>
-          <w:lang w:val="de-DE"/>
-        </w:rPr>
-        <w:t xml:space="preserve"> das Build-Management-Tools</w:t>
-      </w:r>
-      <w:r>
-        <w:rPr>
-          <w:lang w:val="de-DE"/>
-        </w:rPr>
-        <w:t xml:space="preserve"> Maven eingesetzt. Maven wird mittels der “pom.xml” im root-Verzeichnis konfiguriert</w:t>
+        <w:t xml:space="preserve">Für die Einbindung verschiedener Pakete sowie des </w:t>
+      </w:r>
+      <w:proofErr w:type="spellStart"/>
+      <w:r>
+        <w:rPr>
+          <w:lang w:val="de-DE"/>
+        </w:rPr>
+        <w:t>Build</w:t>
+      </w:r>
+      <w:proofErr w:type="spellEnd"/>
+      <w:r>
+        <w:rPr>
+          <w:lang w:val="de-DE"/>
+        </w:rPr>
+        <w:t>-Management wird</w:t>
+      </w:r>
+      <w:r>
+        <w:rPr>
+          <w:lang w:val="de-DE"/>
+        </w:rPr>
+        <w:t xml:space="preserve"> das </w:t>
+      </w:r>
+      <w:proofErr w:type="spellStart"/>
+      <w:r>
+        <w:rPr>
+          <w:lang w:val="de-DE"/>
+        </w:rPr>
+        <w:t>Build</w:t>
+      </w:r>
+      <w:proofErr w:type="spellEnd"/>
+      <w:r>
+        <w:rPr>
+          <w:lang w:val="de-DE"/>
+        </w:rPr>
+        <w:t>-Management-Tools</w:t>
+      </w:r>
+      <w:r>
+        <w:rPr>
+          <w:lang w:val="de-DE"/>
+        </w:rPr>
+        <w:t xml:space="preserve"> </w:t>
+      </w:r>
+      <w:proofErr w:type="spellStart"/>
+      <w:r>
+        <w:rPr>
+          <w:lang w:val="de-DE"/>
+        </w:rPr>
+        <w:t>Maven</w:t>
+      </w:r>
+      <w:proofErr w:type="spellEnd"/>
+      <w:r>
+        <w:rPr>
+          <w:lang w:val="de-DE"/>
+        </w:rPr>
+        <w:t xml:space="preserve"> eingesetzt. </w:t>
+      </w:r>
+      <w:proofErr w:type="spellStart"/>
+      <w:r>
+        <w:rPr>
+          <w:lang w:val="de-DE"/>
+        </w:rPr>
+        <w:t>Maven</w:t>
+      </w:r>
+      <w:proofErr w:type="spellEnd"/>
+      <w:r>
+        <w:rPr>
+          <w:lang w:val="de-DE"/>
+        </w:rPr>
+        <w:t xml:space="preserve"> wird mittels der “pom.xml” im </w:t>
+      </w:r>
+      <w:proofErr w:type="spellStart"/>
+      <w:r>
+        <w:rPr>
+          <w:lang w:val="de-DE"/>
+        </w:rPr>
+        <w:t>root</w:t>
+      </w:r>
+      <w:proofErr w:type="spellEnd"/>
+      <w:r>
+        <w:rPr>
+          <w:lang w:val="de-DE"/>
+        </w:rPr>
+        <w:t>-Verzeichnis konfiguriert</w:t>
       </w:r>
       <w:r>
         <w:rPr>
@@ -4407,12 +6256,76 @@
         </w:rPr>
         <w:t xml:space="preserve"> </w:t>
       </w:r>
+      <w:proofErr w:type="spellStart"/>
       <w:r>
         <w:rPr>
           <w:lang w:val="de-DE"/>
         </w:rPr>
         <w:lastRenderedPageBreak/>
-        <w:t>Maven sorgt dabei für ein einheitliches Library-Managemnet sowie einem Build-Management beim Deployment auf Heroku.</w:t>
+        <w:t>Maven</w:t>
+      </w:r>
+      <w:proofErr w:type="spellEnd"/>
+      <w:r>
+        <w:rPr>
+          <w:lang w:val="de-DE"/>
+        </w:rPr>
+        <w:t xml:space="preserve"> sorgt dabei für ein einheitliches Library-</w:t>
+      </w:r>
+      <w:proofErr w:type="spellStart"/>
+      <w:r>
+        <w:rPr>
+          <w:lang w:val="de-DE"/>
+        </w:rPr>
+        <w:t>Managemnet</w:t>
+      </w:r>
+      <w:proofErr w:type="spellEnd"/>
+      <w:r>
+        <w:rPr>
+          <w:lang w:val="de-DE"/>
+        </w:rPr>
+        <w:t xml:space="preserve"> sowie einem </w:t>
+      </w:r>
+      <w:proofErr w:type="spellStart"/>
+      <w:r>
+        <w:rPr>
+          <w:lang w:val="de-DE"/>
+        </w:rPr>
+        <w:t>Build</w:t>
+      </w:r>
+      <w:proofErr w:type="spellEnd"/>
+      <w:r>
+        <w:rPr>
+          <w:lang w:val="de-DE"/>
+        </w:rPr>
+        <w:t xml:space="preserve">-Management beim </w:t>
+      </w:r>
+      <w:proofErr w:type="spellStart"/>
+      <w:r>
+        <w:rPr>
+          <w:lang w:val="de-DE"/>
+        </w:rPr>
+        <w:t>Deployment</w:t>
+      </w:r>
+      <w:proofErr w:type="spellEnd"/>
+      <w:r>
+        <w:rPr>
+          <w:lang w:val="de-DE"/>
+        </w:rPr>
+        <w:t xml:space="preserve"> auf </w:t>
+      </w:r>
+      <w:proofErr w:type="spellStart"/>
+      <w:r>
+        <w:rPr>
+          <w:lang w:val="de-DE"/>
+        </w:rPr>
+        <w:t>Heroku</w:t>
+      </w:r>
+      <w:proofErr w:type="spellEnd"/>
+      <w:r>
+        <w:rPr>
+          <w:lang w:val="de-DE"/>
+        </w:rPr>
+        <w:t>.</w:t>
       </w:r>
     </w:p>
     <w:p>
@@ -4458,7 +6371,59 @@
           <w:szCs w:val="24"/>
           <w:lang w:val="de-DE"/>
         </w:rPr>
-        <w:t>Wie unter dem Punkt Lösungsstrategie bereits beschrieben, ging es bei den Entwurfsentscheidungen vor allem um die Architektur des WebServices, der den Shareit-Service bereitstellen soll.</w:t>
+        <w:t xml:space="preserve">Wie unter dem Punkt Lösungsstrategie bereits beschrieben, ging es bei den Entwurfsentscheidungen vor allem um die Architektur des </w:t>
+      </w:r>
+      <w:proofErr w:type="spellStart"/>
+      <w:r>
+        <w:rPr>
+          <w:rFonts w:asciiTheme="minorHAnsi" w:eastAsiaTheme="minorHAnsi" w:hAnsiTheme="minorHAnsi" w:cstheme="minorBidi"/>
+          <w:b w:val="0"/>
+          <w:bCs w:val="0"/>
+          <w:color w:val="auto"/>
+          <w:sz w:val="24"/>
+          <w:szCs w:val="24"/>
+          <w:lang w:val="de-DE"/>
+        </w:rPr>
+        <w:t>WebServices</w:t>
+      </w:r>
+      <w:proofErr w:type="spellEnd"/>
+      <w:r>
+        <w:rPr>
+          <w:rFonts w:asciiTheme="minorHAnsi" w:eastAsiaTheme="minorHAnsi" w:hAnsiTheme="minorHAnsi" w:cstheme="minorBidi"/>
+          <w:b w:val="0"/>
+          <w:bCs w:val="0"/>
+          <w:color w:val="auto"/>
+          <w:sz w:val="24"/>
+          <w:szCs w:val="24"/>
+          <w:lang w:val="de-DE"/>
+        </w:rPr>
+        <w:t xml:space="preserve">, der den </w:t>
+      </w:r>
+      <w:proofErr w:type="spellStart"/>
+      <w:r>
+        <w:rPr>
+          <w:rFonts w:asciiTheme="minorHAnsi" w:eastAsiaTheme="minorHAnsi" w:hAnsiTheme="minorHAnsi" w:cstheme="minorBidi"/>
+          <w:b w:val="0"/>
+          <w:bCs w:val="0"/>
+          <w:color w:val="auto"/>
+          <w:sz w:val="24"/>
+          <w:szCs w:val="24"/>
+          <w:lang w:val="de-DE"/>
+        </w:rPr>
+        <w:t>Shareit</w:t>
+      </w:r>
+      <w:proofErr w:type="spellEnd"/>
+      <w:r>
+        <w:rPr>
+          <w:rFonts w:asciiTheme="minorHAnsi" w:eastAsiaTheme="minorHAnsi" w:hAnsiTheme="minorHAnsi" w:cstheme="minorBidi"/>
+          <w:b w:val="0"/>
+          <w:bCs w:val="0"/>
+          <w:color w:val="auto"/>
+          <w:sz w:val="24"/>
+          <w:szCs w:val="24"/>
+          <w:lang w:val="de-DE"/>
+        </w:rPr>
+        <w:t>-Service bereitstellen soll.</w:t>
       </w:r>
       <w:r>
         <w:rPr>
@@ -4754,7 +6719,7 @@
                     <pic:cNvPicPr/>
                   </pic:nvPicPr>
                   <pic:blipFill>
-                    <a:blip r:embed="rId22"/>
+                    <a:blip r:embed="rId27"/>
                     <a:stretch>
                       <a:fillRect/>
                     </a:stretch>
@@ -4816,7 +6781,21 @@
         <w:rPr>
           <w:lang w:val="de-DE"/>
         </w:rPr>
-        <w:t xml:space="preserve">nicht angemessen wäre. Im Falle eine Erweiterung des ShareIt-Systems </w:t>
+        <w:t xml:space="preserve">nicht angemessen wäre. Im Falle eine Erweiterung des </w:t>
+      </w:r>
+      <w:proofErr w:type="spellStart"/>
+      <w:r>
+        <w:rPr>
+          <w:lang w:val="de-DE"/>
+        </w:rPr>
+        <w:t>ShareIt</w:t>
+      </w:r>
+      <w:proofErr w:type="spellEnd"/>
+      <w:r>
+        <w:rPr>
+          <w:lang w:val="de-DE"/>
+        </w:rPr>
+        <w:t xml:space="preserve">-Systems </w:t>
       </w:r>
       <w:r>
         <w:rPr>
@@ -4828,13 +6807,27 @@
         <w:rPr>
           <w:lang w:val="de-DE"/>
         </w:rPr>
-        <w:t xml:space="preserve"> der Einsatz eines Authentifizierungs-Frameworks wie z. B. Open</w:t>
-      </w:r>
-      <w:r>
-        <w:rPr>
-          <w:lang w:val="de-DE"/>
-        </w:rPr>
-        <w:t>ID bzw. OAuth2 neu bewertet werden.</w:t>
+        <w:t xml:space="preserve"> der Einsatz eines Authentifizierungs-Frameworks wie z. B. </w:t>
+      </w:r>
+      <w:proofErr w:type="spellStart"/>
+      <w:r>
+        <w:rPr>
+          <w:lang w:val="de-DE"/>
+        </w:rPr>
+        <w:t>Open</w:t>
+      </w:r>
+      <w:r>
+        <w:rPr>
+          <w:lang w:val="de-DE"/>
+        </w:rPr>
+        <w:t>ID</w:t>
+      </w:r>
+      <w:proofErr w:type="spellEnd"/>
+      <w:r>
+        <w:rPr>
+          <w:lang w:val="de-DE"/>
+        </w:rPr>
+        <w:t xml:space="preserve"> bzw. OAuth2 neu bewertet werden.</w:t>
       </w:r>
     </w:p>
     <w:p>
@@ -4848,7 +6841,21 @@
         <w:rPr>
           <w:lang w:val="de-DE"/>
         </w:rPr>
-        <w:t>Aktuell müssen Benutzer manuell vom Administrations-Team hinzugefügt werden. Eine Registrierung sowie Entfernung eines Accounts im ShareIt-System ist für einen Benutzer der REST-Schnittstelle aktuell nicht möglich und wurde aufgrund mangelnder Ressourcen derzeitig noch nicht umgesetzt.</w:t>
+        <w:t xml:space="preserve">Aktuell müssen Benutzer manuell vom Administrations-Team hinzugefügt werden. Eine Registrierung sowie Entfernung eines Accounts im </w:t>
+      </w:r>
+      <w:proofErr w:type="spellStart"/>
+      <w:r>
+        <w:rPr>
+          <w:lang w:val="de-DE"/>
+        </w:rPr>
+        <w:t>ShareIt</w:t>
+      </w:r>
+      <w:proofErr w:type="spellEnd"/>
+      <w:r>
+        <w:rPr>
+          <w:lang w:val="de-DE"/>
+        </w:rPr>
+        <w:t>-System ist für einen Benutzer der REST-Schnittstelle aktuell nicht möglich und wurde aufgrund mangelnder Ressourcen derzeitig noch nicht umgesetzt.</w:t>
       </w:r>
     </w:p>
     <w:p>
@@ -4889,9 +6896,11 @@
             <w:pPr>
               <w:pStyle w:val="Compact"/>
             </w:pPr>
+            <w:proofErr w:type="spellStart"/>
             <w:r>
               <w:t>Begriff</w:t>
             </w:r>
+            <w:proofErr w:type="spellEnd"/>
           </w:p>
         </w:tc>
         <w:tc>
@@ -4918,12 +6927,14 @@
             <w:tcW w:w="0" w:type="auto"/>
           </w:tcPr>
           <w:p>
+            <w:proofErr w:type="spellStart"/>
             <w:r>
               <w:rPr>
                 <w:i/>
               </w:rPr>
               <w:t>ShareIt</w:t>
             </w:r>
+            <w:proofErr w:type="spellEnd"/>
           </w:p>
         </w:tc>
         <w:tc>
@@ -4935,8 +6946,16 @@
               <w:rPr>
                 <w:i/>
               </w:rPr>
-              <w:t>Name des Projekts</w:t>
-            </w:r>
+              <w:t xml:space="preserve">Name des </w:t>
+            </w:r>
+            <w:proofErr w:type="spellStart"/>
+            <w:r>
+              <w:rPr>
+                <w:i/>
+              </w:rPr>
+              <w:t>Projekts</w:t>
+            </w:r>
+            <w:proofErr w:type="spellEnd"/>
           </w:p>
         </w:tc>
       </w:tr>
@@ -5049,7 +7068,39 @@
                 <w:i/>
                 <w:lang w:val="de-DE"/>
               </w:rPr>
-              <w:t>(Un-)Marshalling-Framework von JSON oder XML-Objekten</w:t>
+              <w:t>(</w:t>
+            </w:r>
+            <w:proofErr w:type="spellStart"/>
+            <w:r>
+              <w:rPr>
+                <w:i/>
+                <w:lang w:val="de-DE"/>
+              </w:rPr>
+              <w:t>Un</w:t>
+            </w:r>
+            <w:proofErr w:type="spellEnd"/>
+            <w:r>
+              <w:rPr>
+                <w:i/>
+                <w:lang w:val="de-DE"/>
+              </w:rPr>
+              <w:t>-)</w:t>
+            </w:r>
+            <w:proofErr w:type="spellStart"/>
+            <w:r>
+              <w:rPr>
+                <w:i/>
+                <w:lang w:val="de-DE"/>
+              </w:rPr>
+              <w:t>Marshalling</w:t>
+            </w:r>
+            <w:proofErr w:type="spellEnd"/>
+            <w:r>
+              <w:rPr>
+                <w:i/>
+                <w:lang w:val="de-DE"/>
+              </w:rPr>
+              <w:t>-Framework von JSON oder XML-Objekten</w:t>
             </w:r>
           </w:p>
         </w:tc>
@@ -5089,7 +7140,23 @@
                 <w:i/>
                 <w:lang w:val="de-DE"/>
               </w:rPr>
-              <w:t xml:space="preserve">(De-)Serialisieren von Fachklassenobjekten zu </w:t>
+              <w:t>(De-)</w:t>
+            </w:r>
+            <w:proofErr w:type="spellStart"/>
+            <w:r>
+              <w:rPr>
+                <w:i/>
+                <w:lang w:val="de-DE"/>
+              </w:rPr>
+              <w:t>Serialisieren</w:t>
+            </w:r>
+            <w:proofErr w:type="spellEnd"/>
+            <w:r>
+              <w:rPr>
+                <w:i/>
+                <w:lang w:val="de-DE"/>
+              </w:rPr>
+              <w:t xml:space="preserve"> von Fachklassenobjekten zu </w:t>
             </w:r>
             <w:proofErr w:type="gramStart"/>
             <w:r>
@@ -5143,8 +7210,30 @@
               <w:rPr>
                 <w:i/>
               </w:rPr>
-              <w:t>Web-Applications-Container mit Servlet-Funktionalität</w:t>
-            </w:r>
+              <w:t xml:space="preserve">Web-Applications-Container </w:t>
+            </w:r>
+            <w:proofErr w:type="spellStart"/>
+            <w:r>
+              <w:rPr>
+                <w:i/>
+              </w:rPr>
+              <w:t>mit</w:t>
+            </w:r>
+            <w:proofErr w:type="spellEnd"/>
+            <w:r>
+              <w:rPr>
+                <w:i/>
+              </w:rPr>
+              <w:t xml:space="preserve"> Servlet-</w:t>
+            </w:r>
+            <w:proofErr w:type="spellStart"/>
+            <w:r>
+              <w:rPr>
+                <w:i/>
+              </w:rPr>
+              <w:t>Funktionalität</w:t>
+            </w:r>
+            <w:proofErr w:type="spellEnd"/>
           </w:p>
         </w:tc>
       </w:tr>
@@ -5159,12 +7248,14 @@
                 <w:i/>
               </w:rPr>
             </w:pPr>
+            <w:proofErr w:type="spellStart"/>
             <w:r>
               <w:rPr>
                 <w:i/>
               </w:rPr>
               <w:t>OpenSource</w:t>
             </w:r>
+            <w:proofErr w:type="spellEnd"/>
           </w:p>
         </w:tc>
         <w:tc>
@@ -5177,11 +7268,47 @@
                 <w:i/>
               </w:rPr>
             </w:pPr>
+            <w:proofErr w:type="spellStart"/>
             <w:r>
               <w:rPr>
                 <w:i/>
               </w:rPr>
-              <w:t>Kostenlose sowie quelloffene Software</w:t>
+              <w:t>Kostenlose</w:t>
+            </w:r>
+            <w:proofErr w:type="spellEnd"/>
+            <w:r>
+              <w:rPr>
+                <w:i/>
+              </w:rPr>
+              <w:t xml:space="preserve"> </w:t>
+            </w:r>
+            <w:proofErr w:type="spellStart"/>
+            <w:r>
+              <w:rPr>
+                <w:i/>
+              </w:rPr>
+              <w:t>sowie</w:t>
+            </w:r>
+            <w:proofErr w:type="spellEnd"/>
+            <w:r>
+              <w:rPr>
+                <w:i/>
+              </w:rPr>
+              <w:t xml:space="preserve"> </w:t>
+            </w:r>
+            <w:proofErr w:type="spellStart"/>
+            <w:r>
+              <w:rPr>
+                <w:i/>
+              </w:rPr>
+              <w:t>quelloffene</w:t>
+            </w:r>
+            <w:proofErr w:type="spellEnd"/>
+            <w:r>
+              <w:rPr>
+                <w:i/>
+              </w:rPr>
+              <w:t xml:space="preserve"> Software</w:t>
             </w:r>
           </w:p>
         </w:tc>

</xml_diff>

<commit_message>
Added name of team members
</commit_message>
<xml_diff>
--- a/documentation/arc42-doku-shareit.docx
+++ b/documentation/arc42-doku-shareit.docx
@@ -6,61 +6,16 @@
       <w:pPr>
         <w:pStyle w:val="Title"/>
         <w:rPr>
-          <w:lang w:val="de-DE"/>
-        </w:rPr>
-      </w:pPr>
-      <w:r>
-        <w:rPr>
           <w:noProof/>
           <w:lang w:val="en-GB" w:eastAsia="en-GB"/>
         </w:rPr>
-        <w:drawing>
-          <wp:inline distT="0" distB="0" distL="0" distR="0" wp14:anchorId="62E1FEF4" wp14:editId="12FEC0E4">
-            <wp:extent cx="2438400" cy="1219200"/>
-            <wp:effectExtent l="0" t="0" r="0" b="0"/>
-            <wp:docPr id="1" name="Picture" descr="arc42"/>
-            <wp:cNvGraphicFramePr/>
-            <a:graphic xmlns:a="http://schemas.openxmlformats.org/drawingml/2006/main">
-              <a:graphicData uri="http://schemas.openxmlformats.org/drawingml/2006/picture">
-                <pic:pic xmlns:pic="http://schemas.openxmlformats.org/drawingml/2006/picture">
-                  <pic:nvPicPr>
-                    <pic:cNvPr id="0" name="Picture" descr="images/arc42-logo.png"/>
-                    <pic:cNvPicPr>
-                      <a:picLocks noChangeAspect="1" noChangeArrowheads="1"/>
-                    </pic:cNvPicPr>
-                  </pic:nvPicPr>
-                  <pic:blipFill>
-                    <a:blip r:embed="rId7"/>
-                    <a:stretch>
-                      <a:fillRect/>
-                    </a:stretch>
-                  </pic:blipFill>
-                  <pic:spPr bwMode="auto">
-                    <a:xfrm>
-                      <a:off x="0" y="0"/>
-                      <a:ext cx="2438400" cy="1219200"/>
-                    </a:xfrm>
-                    <a:prstGeom prst="rect">
-                      <a:avLst/>
-                    </a:prstGeom>
-                    <a:noFill/>
-                    <a:ln w="9525">
-                      <a:noFill/>
-                      <a:headEnd/>
-                      <a:tailEnd/>
-                    </a:ln>
-                  </pic:spPr>
-                </pic:pic>
-              </a:graphicData>
-            </a:graphic>
-          </wp:inline>
-        </w:drawing>
-      </w:r>
-      <w:r>
-        <w:rPr>
-          <w:lang w:val="de-DE"/>
-        </w:rPr>
-        <w:t xml:space="preserve"> Template</w:t>
+      </w:pPr>
+      <w:r>
+        <w:rPr>
+          <w:noProof/>
+          <w:lang w:val="en-GB" w:eastAsia="en-GB"/>
+        </w:rPr>
+        <w:t>ShareIt - Architekturdokumentation</w:t>
       </w:r>
     </w:p>
     <w:p>
@@ -86,6 +41,14 @@
       </w:pPr>
       <w:bookmarkStart w:id="0" w:name="section"/>
       <w:bookmarkEnd w:id="0"/>
+      <w:r>
+        <w:rPr>
+          <w:lang w:val="de-DE"/>
+        </w:rPr>
+        <w:t>Team A: Stephan Weiß, Maximilian Dale, Sascha Siemens</w:t>
+      </w:r>
+      <w:bookmarkStart w:id="1" w:name="_GoBack"/>
+      <w:bookmarkEnd w:id="1"/>
     </w:p>
     <w:p>
       <w:pPr>
@@ -127,21 +90,7 @@
         <w:rPr>
           <w:lang w:val="de-DE"/>
         </w:rPr>
-        <w:t xml:space="preserve">Erstellt von Dr. Gernot Starke, Dr. Peter </w:t>
-      </w:r>
-      <w:proofErr w:type="spellStart"/>
-      <w:r>
-        <w:rPr>
-          <w:lang w:val="de-DE"/>
-        </w:rPr>
-        <w:t>Hruschka</w:t>
-      </w:r>
-      <w:proofErr w:type="spellEnd"/>
-      <w:r>
-        <w:rPr>
-          <w:lang w:val="de-DE"/>
-        </w:rPr>
-        <w:t xml:space="preserve"> und Mitwirkenden.</w:t>
+        <w:t>Erstellt von Dr. Gernot Starke, Dr. Peter Hruschka und Mitwirkenden.</w:t>
       </w:r>
     </w:p>
     <w:p>
@@ -149,15 +98,7 @@
         <w:pStyle w:val="BodyText"/>
       </w:pPr>
       <w:r>
-        <w:t>Template Revision: 7.0 DE (</w:t>
-      </w:r>
-      <w:proofErr w:type="spellStart"/>
-      <w:r>
-        <w:t>asciidoc</w:t>
-      </w:r>
-      <w:proofErr w:type="spellEnd"/>
-      <w:r>
-        <w:t>-based), January 2017</w:t>
+        <w:t>Template Revision: 7.0 DE (asciidoc-based), January 2017</w:t>
       </w:r>
     </w:p>
     <w:p>
@@ -167,7 +108,7 @@
       <w:r>
         <w:t xml:space="preserve">© We acknowledge that this document uses material from the arc 42 architecture template, </w:t>
       </w:r>
-      <w:hyperlink r:id="rId8">
+      <w:hyperlink r:id="rId7">
         <w:r>
           <w:rPr>
             <w:rStyle w:val="Hyperlink"/>
@@ -176,15 +117,7 @@
         </w:r>
       </w:hyperlink>
       <w:r>
-        <w:t xml:space="preserve">. Created by Dr. Peter </w:t>
-      </w:r>
-      <w:proofErr w:type="spellStart"/>
-      <w:r>
-        <w:t>Hruschka</w:t>
-      </w:r>
-      <w:proofErr w:type="spellEnd"/>
-      <w:r>
-        <w:t xml:space="preserve"> &amp; Dr. Gernot Starke.</w:t>
+        <w:t>. Created by Dr. Peter Hruschka &amp; Dr. Gernot Starke.</w:t>
       </w:r>
     </w:p>
     <w:p>
@@ -209,23 +142,8 @@
         <w:rPr>
           <w:lang w:val="de-DE"/>
         </w:rPr>
-        <w:t xml:space="preserve">Diese Version </w:t>
-      </w:r>
-      <w:proofErr w:type="gramStart"/>
-      <w:r>
-        <w:rPr>
-          <w:lang w:val="de-DE"/>
-        </w:rPr>
-        <w:t>des Templates</w:t>
-      </w:r>
-      <w:proofErr w:type="gramEnd"/>
-      <w:r>
-        <w:rPr>
-          <w:lang w:val="de-DE"/>
-        </w:rPr>
-        <w:t xml:space="preserve"> enthält Hilfen und Erläuterungen. Sie dient der Einarbeitung in arc42 sowie dem Verständnis der Konzepte. Für die Dokumentation eigener System verwenden Sie besser die </w:t>
-      </w:r>
-      <w:proofErr w:type="spellStart"/>
+        <w:t xml:space="preserve">Diese Version des Templates enthält Hilfen und Erläuterungen. Sie dient der Einarbeitung in arc42 sowie dem Verständnis der Konzepte. Für die Dokumentation eigener System verwenden Sie besser die </w:t>
+      </w:r>
       <w:r>
         <w:rPr>
           <w:i/>
@@ -233,7 +151,6 @@
         </w:rPr>
         <w:t>plain</w:t>
       </w:r>
-      <w:proofErr w:type="spellEnd"/>
       <w:r>
         <w:rPr>
           <w:lang w:val="de-DE"/>
@@ -248,8 +165,8 @@
           <w:lang w:val="de-DE"/>
         </w:rPr>
       </w:pPr>
-      <w:bookmarkStart w:id="1" w:name="section-introduction-and-goals"/>
-      <w:bookmarkEnd w:id="1"/>
+      <w:bookmarkStart w:id="2" w:name="section-introduction-and-goals"/>
+      <w:bookmarkEnd w:id="2"/>
       <w:r>
         <w:rPr>
           <w:lang w:val="de-DE"/>
@@ -264,8 +181,8 @@
           <w:lang w:val="de-DE"/>
         </w:rPr>
       </w:pPr>
-      <w:bookmarkStart w:id="2" w:name="_aufgabenstellung"/>
-      <w:bookmarkEnd w:id="2"/>
+      <w:bookmarkStart w:id="3" w:name="_aufgabenstellung"/>
+      <w:bookmarkEnd w:id="3"/>
       <w:r>
         <w:rPr>
           <w:lang w:val="de-DE"/>
@@ -286,8 +203,8 @@
           <w:lang w:val="de-DE"/>
         </w:rPr>
       </w:pPr>
-      <w:bookmarkStart w:id="3" w:name="_qualit_tsziele"/>
-      <w:bookmarkEnd w:id="3"/>
+      <w:bookmarkStart w:id="4" w:name="_qualit_tsziele"/>
+      <w:bookmarkEnd w:id="4"/>
       <w:r>
         <w:rPr>
           <w:rFonts w:asciiTheme="minorHAnsi" w:eastAsiaTheme="minorHAnsi" w:hAnsiTheme="minorHAnsi" w:cstheme="minorBidi"/>
@@ -298,10 +215,72 @@
           <w:szCs w:val="24"/>
           <w:lang w:val="de-DE"/>
         </w:rPr>
-        <w:t>Studierende der Hochschule München benötigen innerhalb der Bachelor-/Master-Laufbahn diverse Fachbücher/CDs um einen intensiven und schnellen Lernerfolg zu erreichen. Diese Literatur ist oftmals kostspielig und wird darüber hinaus meist nur für einen kurzen Zeitraum (für gewöhnlich ein Semester) benötigt. Für diese Problemstellung soll das "</w:t>
-      </w:r>
-      <w:proofErr w:type="spellStart"/>
-      <w:r>
+        <w:t>Studierende der Hochschule München benötigen innerhalb der Bachelor-/Master-Laufbahn diverse Fachbücher/CDs um einen intensiven und schnellen Lernerfolg zu erreichen. Diese Literatur ist oftmals kostspielig und wird darüber hinaus meist nur für einen kurzen Zeitraum (für gewöhnlich ein Semester) benötigt. Für diese Problemstellung soll das "ShareIt"-System eine elegante Möglichkeit bieten, um</w:t>
+      </w:r>
+    </w:p>
+    <w:p>
+      <w:pPr>
+        <w:pStyle w:val="BodyText"/>
+        <w:numPr>
+          <w:ilvl w:val="0"/>
+          <w:numId w:val="24"/>
+        </w:numPr>
+        <w:rPr>
+          <w:lang w:val="de-DE"/>
+        </w:rPr>
+      </w:pPr>
+      <w:r>
+        <w:rPr>
+          <w:lang w:val="de-DE"/>
+        </w:rPr>
+        <w:t>Studierende</w:t>
+      </w:r>
+      <w:r>
+        <w:rPr>
+          <w:lang w:val="de-DE"/>
+        </w:rPr>
+        <w:t>n</w:t>
+      </w:r>
+      <w:r>
+        <w:rPr>
+          <w:lang w:val="de-DE"/>
+        </w:rPr>
+        <w:t xml:space="preserve"> nicht mehr benötigte Fachbücher/CDs für den Verleih anzubieten.</w:t>
+      </w:r>
+    </w:p>
+    <w:p>
+      <w:pPr>
+        <w:pStyle w:val="BodyText"/>
+        <w:numPr>
+          <w:ilvl w:val="0"/>
+          <w:numId w:val="24"/>
+        </w:numPr>
+        <w:rPr>
+          <w:lang w:val="de-DE"/>
+        </w:rPr>
+      </w:pPr>
+      <w:r>
+        <w:rPr>
+          <w:lang w:val="de-DE"/>
+        </w:rPr>
+        <w:t>benötigte Fa</w:t>
+      </w:r>
+      <w:r>
+        <w:rPr>
+          <w:lang w:val="de-DE"/>
+        </w:rPr>
+        <w:t>chbücher einfach und komfortabel</w:t>
+      </w:r>
+      <w:r>
+        <w:rPr>
+          <w:lang w:val="de-DE"/>
+        </w:rPr>
+        <w:t xml:space="preserve"> ausleihen zu können.</w:t>
+      </w:r>
+    </w:p>
+    <w:p>
+      <w:pPr>
+        <w:pStyle w:val="Heading2"/>
         <w:rPr>
           <w:rFonts w:asciiTheme="minorHAnsi" w:eastAsiaTheme="minorHAnsi" w:hAnsiTheme="minorHAnsi" w:cstheme="minorBidi"/>
           <w:b w:val="0"/>
@@ -311,10 +290,11 @@
           <w:szCs w:val="24"/>
           <w:lang w:val="de-DE"/>
         </w:rPr>
-        <w:t>ShareIt</w:t>
-      </w:r>
-      <w:proofErr w:type="spellEnd"/>
-      <w:r>
+      </w:pPr>
+    </w:p>
+    <w:p>
+      <w:pPr>
+        <w:pStyle w:val="Heading2"/>
         <w:rPr>
           <w:rFonts w:asciiTheme="minorHAnsi" w:eastAsiaTheme="minorHAnsi" w:hAnsiTheme="minorHAnsi" w:cstheme="minorBidi"/>
           <w:b w:val="0"/>
@@ -324,72 +304,8 @@
           <w:szCs w:val="24"/>
           <w:lang w:val="de-DE"/>
         </w:rPr>
-        <w:t>"-System eine elegante Möglichkeit bieten, um</w:t>
-      </w:r>
-    </w:p>
-    <w:p>
-      <w:pPr>
-        <w:pStyle w:val="BodyText"/>
-        <w:numPr>
-          <w:ilvl w:val="0"/>
-          <w:numId w:val="24"/>
-        </w:numPr>
-        <w:rPr>
-          <w:lang w:val="de-DE"/>
-        </w:rPr>
-      </w:pPr>
-      <w:r>
-        <w:rPr>
-          <w:lang w:val="de-DE"/>
-        </w:rPr>
-        <w:t>Studierende</w:t>
-      </w:r>
-      <w:r>
-        <w:rPr>
-          <w:lang w:val="de-DE"/>
-        </w:rPr>
-        <w:t>n</w:t>
-      </w:r>
-      <w:r>
-        <w:rPr>
-          <w:lang w:val="de-DE"/>
-        </w:rPr>
-        <w:t xml:space="preserve"> nicht mehr benötigte Fachbücher/CDs für den Verleih anzubieten.</w:t>
-      </w:r>
-    </w:p>
-    <w:p>
-      <w:pPr>
-        <w:pStyle w:val="BodyText"/>
-        <w:numPr>
-          <w:ilvl w:val="0"/>
-          <w:numId w:val="24"/>
-        </w:numPr>
-        <w:rPr>
-          <w:lang w:val="de-DE"/>
-        </w:rPr>
-      </w:pPr>
-      <w:r>
-        <w:rPr>
-          <w:lang w:val="de-DE"/>
-        </w:rPr>
-        <w:t>benötigte Fa</w:t>
-      </w:r>
-      <w:r>
-        <w:rPr>
-          <w:lang w:val="de-DE"/>
-        </w:rPr>
-        <w:t>chbücher einfach und komfortabel</w:t>
-      </w:r>
-      <w:r>
-        <w:rPr>
-          <w:lang w:val="de-DE"/>
-        </w:rPr>
-        <w:t xml:space="preserve"> ausleihen zu können.</w:t>
-      </w:r>
-    </w:p>
-    <w:p>
-      <w:pPr>
-        <w:pStyle w:val="Heading2"/>
+      </w:pPr>
+      <w:r>
         <w:rPr>
           <w:rFonts w:asciiTheme="minorHAnsi" w:eastAsiaTheme="minorHAnsi" w:hAnsiTheme="minorHAnsi" w:cstheme="minorBidi"/>
           <w:b w:val="0"/>
@@ -399,11 +315,9 @@
           <w:szCs w:val="24"/>
           <w:lang w:val="de-DE"/>
         </w:rPr>
-      </w:pPr>
-    </w:p>
-    <w:p>
-      <w:pPr>
-        <w:pStyle w:val="Heading2"/>
+        <w:t>Das ShareIt-System soll dabei als zentrale Verleihbibliothek für gebrauchte Fachliteratur/CDs dienen. Studierende, welche Exemplare ausleihen/anbieten wollen, müssen sich gegenüber dem System mittels einem Token authentisieren, um Falscheingaben und Missbrauch zu vermeiden. Die Implementierung wird ohne Front-End zur Verfügung gestellt und nur über eine REST-API implementiert. Als Datenübertragungsformat dient JSON.</w:t>
+      </w:r>
+      <w:r>
         <w:rPr>
           <w:rFonts w:asciiTheme="minorHAnsi" w:eastAsiaTheme="minorHAnsi" w:hAnsiTheme="minorHAnsi" w:cstheme="minorBidi"/>
           <w:b w:val="0"/>
@@ -413,8 +327,12 @@
           <w:szCs w:val="24"/>
           <w:lang w:val="de-DE"/>
         </w:rPr>
-      </w:pPr>
-      <w:r>
+        <w:t xml:space="preserve"> </w:t>
+      </w:r>
+    </w:p>
+    <w:p>
+      <w:pPr>
+        <w:pStyle w:val="Heading2"/>
         <w:rPr>
           <w:rFonts w:asciiTheme="minorHAnsi" w:eastAsiaTheme="minorHAnsi" w:hAnsiTheme="minorHAnsi" w:cstheme="minorBidi"/>
           <w:b w:val="0"/>
@@ -424,9 +342,7 @@
           <w:szCs w:val="24"/>
           <w:lang w:val="de-DE"/>
         </w:rPr>
-        <w:t xml:space="preserve">Das </w:t>
-      </w:r>
-      <w:proofErr w:type="spellStart"/>
+      </w:pPr>
       <w:r>
         <w:rPr>
           <w:rFonts w:asciiTheme="minorHAnsi" w:eastAsiaTheme="minorHAnsi" w:hAnsiTheme="minorHAnsi" w:cstheme="minorBidi"/>
@@ -437,124 +353,21 @@
           <w:szCs w:val="24"/>
           <w:lang w:val="de-DE"/>
         </w:rPr>
-        <w:t>ShareIt</w:t>
-      </w:r>
-      <w:proofErr w:type="spellEnd"/>
-      <w:r>
-        <w:rPr>
-          <w:rFonts w:asciiTheme="minorHAnsi" w:eastAsiaTheme="minorHAnsi" w:hAnsiTheme="minorHAnsi" w:cstheme="minorBidi"/>
-          <w:b w:val="0"/>
-          <w:bCs w:val="0"/>
-          <w:color w:val="auto"/>
-          <w:sz w:val="24"/>
-          <w:szCs w:val="24"/>
-          <w:lang w:val="de-DE"/>
-        </w:rPr>
-        <w:t xml:space="preserve">-System soll dabei als zentrale Verleihbibliothek für gebrauchte Fachliteratur/CDs dienen. Studierende, welche Exemplare ausleihen/anbieten wollen, müssen sich gegenüber dem System mittels </w:t>
-      </w:r>
-      <w:proofErr w:type="gramStart"/>
-      <w:r>
-        <w:rPr>
-          <w:rFonts w:asciiTheme="minorHAnsi" w:eastAsiaTheme="minorHAnsi" w:hAnsiTheme="minorHAnsi" w:cstheme="minorBidi"/>
-          <w:b w:val="0"/>
-          <w:bCs w:val="0"/>
-          <w:color w:val="auto"/>
-          <w:sz w:val="24"/>
-          <w:szCs w:val="24"/>
-          <w:lang w:val="de-DE"/>
-        </w:rPr>
-        <w:t>einem Token</w:t>
-      </w:r>
-      <w:proofErr w:type="gramEnd"/>
-      <w:r>
-        <w:rPr>
-          <w:rFonts w:asciiTheme="minorHAnsi" w:eastAsiaTheme="minorHAnsi" w:hAnsiTheme="minorHAnsi" w:cstheme="minorBidi"/>
-          <w:b w:val="0"/>
-          <w:bCs w:val="0"/>
-          <w:color w:val="auto"/>
-          <w:sz w:val="24"/>
-          <w:szCs w:val="24"/>
-          <w:lang w:val="de-DE"/>
-        </w:rPr>
-        <w:t xml:space="preserve"> authentisieren, um Falscheingaben und Missbrauch zu vermeiden. Die Implementierung wird ohne Front-End zur Verfügung gestellt und nur über eine REST-API implementiert. Als Datenübertragungsformat dient JSON.</w:t>
-      </w:r>
-      <w:r>
-        <w:rPr>
-          <w:rFonts w:asciiTheme="minorHAnsi" w:eastAsiaTheme="minorHAnsi" w:hAnsiTheme="minorHAnsi" w:cstheme="minorBidi"/>
-          <w:b w:val="0"/>
-          <w:bCs w:val="0"/>
-          <w:color w:val="auto"/>
-          <w:sz w:val="24"/>
-          <w:szCs w:val="24"/>
-          <w:lang w:val="de-DE"/>
-        </w:rPr>
-        <w:t xml:space="preserve"> </w:t>
-      </w:r>
+        <w:t>Die genaue Anforderungsbeschreibung ist unter Moodle der Veranstaltung "Software-Architektur" verfügbar.</w:t>
+      </w:r>
+    </w:p>
+    <w:p>
+      <w:pPr>
+        <w:pStyle w:val="BodyText"/>
+        <w:rPr>
+          <w:lang w:val="de-DE"/>
+        </w:rPr>
+      </w:pPr>
     </w:p>
     <w:p>
       <w:pPr>
         <w:pStyle w:val="Heading2"/>
         <w:rPr>
-          <w:rFonts w:asciiTheme="minorHAnsi" w:eastAsiaTheme="minorHAnsi" w:hAnsiTheme="minorHAnsi" w:cstheme="minorBidi"/>
-          <w:b w:val="0"/>
-          <w:bCs w:val="0"/>
-          <w:color w:val="auto"/>
-          <w:sz w:val="24"/>
-          <w:szCs w:val="24"/>
-          <w:lang w:val="de-DE"/>
-        </w:rPr>
-      </w:pPr>
-      <w:r>
-        <w:rPr>
-          <w:rFonts w:asciiTheme="minorHAnsi" w:eastAsiaTheme="minorHAnsi" w:hAnsiTheme="minorHAnsi" w:cstheme="minorBidi"/>
-          <w:b w:val="0"/>
-          <w:bCs w:val="0"/>
-          <w:color w:val="auto"/>
-          <w:sz w:val="24"/>
-          <w:szCs w:val="24"/>
-          <w:lang w:val="de-DE"/>
-        </w:rPr>
-        <w:t xml:space="preserve">Die genaue Anforderungsbeschreibung ist unter </w:t>
-      </w:r>
-      <w:proofErr w:type="spellStart"/>
-      <w:r>
-        <w:rPr>
-          <w:rFonts w:asciiTheme="minorHAnsi" w:eastAsiaTheme="minorHAnsi" w:hAnsiTheme="minorHAnsi" w:cstheme="minorBidi"/>
-          <w:b w:val="0"/>
-          <w:bCs w:val="0"/>
-          <w:color w:val="auto"/>
-          <w:sz w:val="24"/>
-          <w:szCs w:val="24"/>
-          <w:lang w:val="de-DE"/>
-        </w:rPr>
-        <w:t>Moodle</w:t>
-      </w:r>
-      <w:proofErr w:type="spellEnd"/>
-      <w:r>
-        <w:rPr>
-          <w:rFonts w:asciiTheme="minorHAnsi" w:eastAsiaTheme="minorHAnsi" w:hAnsiTheme="minorHAnsi" w:cstheme="minorBidi"/>
-          <w:b w:val="0"/>
-          <w:bCs w:val="0"/>
-          <w:color w:val="auto"/>
-          <w:sz w:val="24"/>
-          <w:szCs w:val="24"/>
-          <w:lang w:val="de-DE"/>
-        </w:rPr>
-        <w:t xml:space="preserve"> der Veranstaltung "Software-Architektur" verfügbar.</w:t>
-      </w:r>
-    </w:p>
-    <w:p>
-      <w:pPr>
-        <w:pStyle w:val="BodyText"/>
-        <w:rPr>
-          <w:lang w:val="de-DE"/>
-        </w:rPr>
-      </w:pPr>
-    </w:p>
-    <w:p>
-      <w:pPr>
-        <w:pStyle w:val="Heading2"/>
-        <w:rPr>
           <w:lang w:val="de-DE"/>
         </w:rPr>
       </w:pPr>
@@ -564,8 +377,8 @@
         </w:rPr>
         <w:t>Qualitätsziele</w:t>
       </w:r>
-      <w:bookmarkStart w:id="4" w:name="_stakeholder"/>
-      <w:bookmarkEnd w:id="4"/>
+      <w:bookmarkStart w:id="5" w:name="_stakeholder"/>
+      <w:bookmarkEnd w:id="5"/>
     </w:p>
     <w:p>
       <w:pPr>
@@ -918,21 +731,7 @@
         <w:rPr>
           <w:lang w:val="de-DE"/>
         </w:rPr>
-        <w:t xml:space="preserve"> Funktion in zwei Bereiche aufgeteilt. Folgendes </w:t>
-      </w:r>
-      <w:proofErr w:type="spellStart"/>
-      <w:r>
-        <w:rPr>
-          <w:lang w:val="de-DE"/>
-        </w:rPr>
-        <w:t>Use</w:t>
-      </w:r>
-      <w:proofErr w:type="spellEnd"/>
-      <w:r>
-        <w:rPr>
-          <w:lang w:val="de-DE"/>
-        </w:rPr>
-        <w:t xml:space="preserve"> Case Diagramm verdeutlicht die Zusammenhänge:</w:t>
+        <w:t xml:space="preserve"> Funktion in zwei Bereiche aufgeteilt. Folgendes Use Case Diagramm verdeutlicht die Zusammenhänge:</w:t>
       </w:r>
     </w:p>
     <w:p>
@@ -975,7 +774,7 @@
                     </pic:cNvPicPr>
                   </pic:nvPicPr>
                   <pic:blipFill>
-                    <a:blip r:embed="rId9">
+                    <a:blip r:embed="rId8">
                       <a:extLst>
                         <a:ext uri="{28A0092B-C50C-407E-A947-70E740481C1C}">
                           <a14:useLocalDpi xmlns:a14="http://schemas.microsoft.com/office/drawing/2010/main" val="0"/>
@@ -1026,21 +825,7 @@
         <w:rPr>
           <w:lang w:val="de-DE"/>
         </w:rPr>
-        <w:t xml:space="preserve">Für die Administratoren ist die Beschreibung des Systems wichtig, da diese das System entwickeln, betreiben sowie </w:t>
-      </w:r>
-      <w:proofErr w:type="spellStart"/>
-      <w:r>
-        <w:rPr>
-          <w:lang w:val="de-DE"/>
-        </w:rPr>
-        <w:t>supporten</w:t>
-      </w:r>
-      <w:proofErr w:type="spellEnd"/>
-      <w:r>
-        <w:rPr>
-          <w:lang w:val="de-DE"/>
-        </w:rPr>
-        <w:t xml:space="preserve"> müssen.</w:t>
+        <w:t>Für die Administratoren ist die Beschreibung des Systems wichtig, da diese das System entwickeln, betreiben sowie supporten müssen.</w:t>
       </w:r>
     </w:p>
     <w:p>
@@ -1397,17 +1182,8 @@
                 <w:i/>
                 <w:lang w:val="de-DE"/>
               </w:rPr>
-              <w:t xml:space="preserve">Müssen das System entwickeln, betreiben sowie </w:t>
-            </w:r>
-            <w:proofErr w:type="spellStart"/>
-            <w:r>
-              <w:rPr>
-                <w:i/>
-                <w:lang w:val="de-DE"/>
-              </w:rPr>
-              <w:t>supporten</w:t>
-            </w:r>
-            <w:proofErr w:type="spellEnd"/>
+              <w:t>Müssen das System entwickeln, betreiben sowie supporten</w:t>
+            </w:r>
           </w:p>
         </w:tc>
       </w:tr>
@@ -1419,8 +1195,8 @@
           <w:lang w:val="de-DE"/>
         </w:rPr>
       </w:pPr>
-      <w:bookmarkStart w:id="5" w:name="section-architecture-constraints"/>
-      <w:bookmarkEnd w:id="5"/>
+      <w:bookmarkStart w:id="6" w:name="section-architecture-constraints"/>
+      <w:bookmarkEnd w:id="6"/>
       <w:r>
         <w:rPr>
           <w:lang w:val="de-DE"/>
@@ -1454,91 +1230,7 @@
         <w:rPr>
           <w:lang w:val="de-DE"/>
         </w:rPr>
-        <w:t xml:space="preserve">Grundsätzlich sollen die Bestandteile des Systems als gesamtes als </w:t>
-      </w:r>
-      <w:proofErr w:type="spellStart"/>
-      <w:r>
-        <w:rPr>
-          <w:lang w:val="de-DE"/>
-        </w:rPr>
-        <w:t>OpenSource</w:t>
-      </w:r>
-      <w:proofErr w:type="spellEnd"/>
-      <w:r>
-        <w:rPr>
-          <w:lang w:val="de-DE"/>
-        </w:rPr>
-        <w:t xml:space="preserve">-Projekt zur </w:t>
-      </w:r>
-      <w:proofErr w:type="spellStart"/>
-      <w:r>
-        <w:rPr>
-          <w:lang w:val="de-DE"/>
-        </w:rPr>
-        <w:t>Vefügung</w:t>
-      </w:r>
-      <w:proofErr w:type="spellEnd"/>
-      <w:r>
-        <w:rPr>
-          <w:lang w:val="de-DE"/>
-        </w:rPr>
-        <w:t xml:space="preserve"> stehen. Die Implementierung soll in der Programmiersprache Java erfolgen. Eingebettet in einen </w:t>
-      </w:r>
-      <w:proofErr w:type="spellStart"/>
-      <w:r>
-        <w:rPr>
-          <w:lang w:val="de-DE"/>
-        </w:rPr>
-        <w:t>Jetty</w:t>
-      </w:r>
-      <w:proofErr w:type="spellEnd"/>
-      <w:r>
-        <w:rPr>
-          <w:lang w:val="de-DE"/>
-        </w:rPr>
-        <w:t xml:space="preserve">-Server soll das Jersey </w:t>
-      </w:r>
-      <w:proofErr w:type="spellStart"/>
-      <w:r>
-        <w:rPr>
-          <w:lang w:val="de-DE"/>
-        </w:rPr>
-        <w:t>RESTful</w:t>
-      </w:r>
-      <w:proofErr w:type="spellEnd"/>
-      <w:r>
-        <w:rPr>
-          <w:lang w:val="de-DE"/>
-        </w:rPr>
-        <w:t xml:space="preserve">-Webservices Framework anhand der JAX-RS Bibliothek zur Implementierung verwendet werden. Für die </w:t>
-      </w:r>
-      <w:proofErr w:type="spellStart"/>
-      <w:r>
-        <w:rPr>
-          <w:lang w:val="de-DE"/>
-        </w:rPr>
-        <w:t>Persistenzierung</w:t>
-      </w:r>
-      <w:proofErr w:type="spellEnd"/>
-      <w:r>
-        <w:rPr>
-          <w:lang w:val="de-DE"/>
-        </w:rPr>
-        <w:t xml:space="preserve"> ist </w:t>
-      </w:r>
-      <w:proofErr w:type="spellStart"/>
-      <w:r>
-        <w:rPr>
-          <w:lang w:val="de-DE"/>
-        </w:rPr>
-        <w:t>Hibernate</w:t>
-      </w:r>
-      <w:proofErr w:type="spellEnd"/>
-      <w:r>
-        <w:rPr>
-          <w:lang w:val="de-DE"/>
-        </w:rPr>
-        <w:t xml:space="preserve"> vorgesehen.</w:t>
+        <w:t>Grundsätzlich sollen die Bestandteile des Systems als gesamtes als OpenSource-Projekt zur Vefügung stehen. Die Implementierung soll in der Programmiersprache Java erfolgen. Eingebettet in einen Jetty-Server soll das Jersey RESTful-Webservices Framework anhand der JAX-RS Bibliothek zur Implementierung verwendet werden. Für die Persistenzierung ist Hibernate vorgesehen.</w:t>
       </w:r>
     </w:p>
     <w:p>
@@ -1562,8 +1254,8 @@
           <w:lang w:val="de-DE"/>
         </w:rPr>
       </w:pPr>
-      <w:bookmarkStart w:id="6" w:name="section-system-scope-and-context"/>
-      <w:bookmarkEnd w:id="6"/>
+      <w:bookmarkStart w:id="7" w:name="section-system-scope-and-context"/>
+      <w:bookmarkEnd w:id="7"/>
       <w:r>
         <w:rPr>
           <w:lang w:val="de-DE"/>
@@ -1681,49 +1373,8 @@
                 <w:rFonts w:asciiTheme="majorHAnsi" w:hAnsiTheme="majorHAnsi"/>
                 <w:lang w:val="de-DE"/>
               </w:rPr>
-              <w:t>/</w:t>
-            </w:r>
-            <w:proofErr w:type="spellStart"/>
-            <w:r>
-              <w:rPr>
-                <w:rFonts w:asciiTheme="majorHAnsi" w:hAnsiTheme="majorHAnsi"/>
-                <w:lang w:val="de-DE"/>
-              </w:rPr>
-              <w:t>shareit</w:t>
-            </w:r>
-            <w:proofErr w:type="spellEnd"/>
-            <w:r>
-              <w:rPr>
-                <w:rFonts w:asciiTheme="majorHAnsi" w:hAnsiTheme="majorHAnsi"/>
-                <w:lang w:val="de-DE"/>
-              </w:rPr>
-              <w:t>/</w:t>
-            </w:r>
-            <w:proofErr w:type="spellStart"/>
-            <w:r>
-              <w:rPr>
-                <w:rFonts w:asciiTheme="majorHAnsi" w:hAnsiTheme="majorHAnsi"/>
-                <w:lang w:val="de-DE"/>
-              </w:rPr>
-              <w:t>media</w:t>
-            </w:r>
-            <w:proofErr w:type="spellEnd"/>
-            <w:r>
-              <w:rPr>
-                <w:rFonts w:asciiTheme="majorHAnsi" w:hAnsiTheme="majorHAnsi"/>
-                <w:lang w:val="de-DE"/>
-              </w:rPr>
-              <w:t>/</w:t>
-            </w:r>
-            <w:proofErr w:type="spellStart"/>
-            <w:r>
-              <w:rPr>
-                <w:rFonts w:asciiTheme="majorHAnsi" w:hAnsiTheme="majorHAnsi"/>
-                <w:lang w:val="de-DE"/>
-              </w:rPr>
-              <w:t>books</w:t>
-            </w:r>
-            <w:proofErr w:type="spellEnd"/>
+              <w:t>/shareit/media/books</w:t>
+            </w:r>
           </w:p>
         </w:tc>
         <w:tc>
@@ -1817,79 +1468,7 @@
                 <w:color w:val="000000"/>
                 <w:lang w:val="de-DE"/>
               </w:rPr>
-              <w:t>/</w:t>
-            </w:r>
-            <w:proofErr w:type="spellStart"/>
-            <w:r>
-              <w:rPr>
-                <w:rFonts w:asciiTheme="majorHAnsi" w:hAnsiTheme="majorHAnsi" w:cs="Times"/>
-                <w:color w:val="000000"/>
-                <w:lang w:val="de-DE"/>
-              </w:rPr>
-              <w:t>shareit</w:t>
-            </w:r>
-            <w:proofErr w:type="spellEnd"/>
-            <w:r>
-              <w:rPr>
-                <w:rFonts w:asciiTheme="majorHAnsi" w:hAnsiTheme="majorHAnsi" w:cs="Times"/>
-                <w:color w:val="000000"/>
-                <w:lang w:val="de-DE"/>
-              </w:rPr>
-              <w:t>/</w:t>
-            </w:r>
-            <w:proofErr w:type="spellStart"/>
-            <w:r>
-              <w:rPr>
-                <w:rFonts w:asciiTheme="majorHAnsi" w:hAnsiTheme="majorHAnsi" w:cs="Times"/>
-                <w:color w:val="000000"/>
-                <w:lang w:val="de-DE"/>
-              </w:rPr>
-              <w:t>media</w:t>
-            </w:r>
-            <w:proofErr w:type="spellEnd"/>
-            <w:r>
-              <w:rPr>
-                <w:rFonts w:asciiTheme="majorHAnsi" w:hAnsiTheme="majorHAnsi" w:cs="Times"/>
-                <w:color w:val="000000"/>
-                <w:lang w:val="de-DE"/>
-              </w:rPr>
-              <w:t>/</w:t>
-            </w:r>
-            <w:proofErr w:type="spellStart"/>
-            <w:r>
-              <w:rPr>
-                <w:rFonts w:asciiTheme="majorHAnsi" w:hAnsiTheme="majorHAnsi" w:cs="Times"/>
-                <w:color w:val="000000"/>
-                <w:lang w:val="de-DE"/>
-              </w:rPr>
-              <w:t>books</w:t>
-            </w:r>
-            <w:proofErr w:type="spellEnd"/>
-            <w:r>
-              <w:rPr>
-                <w:rFonts w:asciiTheme="majorHAnsi" w:hAnsiTheme="majorHAnsi" w:cs="Times"/>
-                <w:color w:val="000000"/>
-                <w:lang w:val="de-DE"/>
-              </w:rPr>
-              <w:t>/{</w:t>
-            </w:r>
-            <w:proofErr w:type="spellStart"/>
-            <w:r>
-              <w:rPr>
-                <w:rFonts w:asciiTheme="majorHAnsi" w:hAnsiTheme="majorHAnsi" w:cs="Times"/>
-                <w:color w:val="000000"/>
-                <w:lang w:val="de-DE"/>
-              </w:rPr>
-              <w:t>isbn</w:t>
-            </w:r>
-            <w:proofErr w:type="spellEnd"/>
-            <w:r>
-              <w:rPr>
-                <w:rFonts w:asciiTheme="majorHAnsi" w:hAnsiTheme="majorHAnsi" w:cs="Times"/>
-                <w:color w:val="000000"/>
-                <w:lang w:val="de-DE"/>
-              </w:rPr>
-              <w:t>}</w:t>
+              <w:t>/shareit/media/books/{isbn}</w:t>
             </w:r>
           </w:p>
           <w:p>
@@ -1952,43 +1531,7 @@
                 <w:color w:val="000000"/>
                 <w:lang w:val="de-DE"/>
               </w:rPr>
-              <w:t>Eine JSON-</w:t>
-            </w:r>
-            <w:proofErr w:type="spellStart"/>
-            <w:r>
-              <w:rPr>
-                <w:rFonts w:asciiTheme="majorHAnsi" w:hAnsiTheme="majorHAnsi" w:cs="Times"/>
-                <w:color w:val="000000"/>
-                <w:lang w:val="de-DE"/>
-              </w:rPr>
-              <w:t>Repra</w:t>
-            </w:r>
-            <w:proofErr w:type="spellEnd"/>
-            <w:r>
-              <w:rPr>
-                <w:rFonts w:asciiTheme="majorHAnsi" w:hAnsiTheme="majorHAnsi" w:cs="Times"/>
-                <w:color w:val="000000"/>
-                <w:lang w:val="de-DE"/>
-              </w:rPr>
-              <w:t xml:space="preserve"> ̈</w:t>
-            </w:r>
-            <w:proofErr w:type="spellStart"/>
-            <w:r>
-              <w:rPr>
-                <w:rFonts w:asciiTheme="majorHAnsi" w:hAnsiTheme="majorHAnsi" w:cs="Times"/>
-                <w:color w:val="000000"/>
-                <w:lang w:val="de-DE"/>
-              </w:rPr>
-              <w:t>sentation</w:t>
-            </w:r>
-            <w:proofErr w:type="spellEnd"/>
-            <w:r>
-              <w:rPr>
-                <w:rFonts w:asciiTheme="majorHAnsi" w:hAnsiTheme="majorHAnsi" w:cs="Times"/>
-                <w:color w:val="000000"/>
-                <w:lang w:val="de-DE"/>
-              </w:rPr>
-              <w:t xml:space="preserve"> eines gespeicherten Buches liefern, falls vorhanden </w:t>
+              <w:t xml:space="preserve">Eine JSON-Repra ̈sentation eines gespeicherten Buches liefern, falls vorhanden </w:t>
             </w:r>
           </w:p>
         </w:tc>
@@ -2017,54 +1560,8 @@
                 <w:color w:val="000000"/>
                 <w:lang w:val="de-DE"/>
               </w:rPr>
-              <w:t>/</w:t>
-            </w:r>
-            <w:proofErr w:type="spellStart"/>
-            <w:r>
-              <w:rPr>
-                <w:rFonts w:asciiTheme="majorHAnsi" w:hAnsiTheme="majorHAnsi" w:cs="Times"/>
-                <w:color w:val="000000"/>
-                <w:lang w:val="de-DE"/>
-              </w:rPr>
-              <w:t>shareit</w:t>
-            </w:r>
-            <w:proofErr w:type="spellEnd"/>
-            <w:r>
-              <w:rPr>
-                <w:rFonts w:asciiTheme="majorHAnsi" w:hAnsiTheme="majorHAnsi" w:cs="Times"/>
-                <w:color w:val="000000"/>
-                <w:lang w:val="de-DE"/>
-              </w:rPr>
-              <w:t>/</w:t>
-            </w:r>
-            <w:proofErr w:type="spellStart"/>
-            <w:r>
-              <w:rPr>
-                <w:rFonts w:asciiTheme="majorHAnsi" w:hAnsiTheme="majorHAnsi" w:cs="Times"/>
-                <w:color w:val="000000"/>
-                <w:lang w:val="de-DE"/>
-              </w:rPr>
-              <w:t>media</w:t>
-            </w:r>
-            <w:proofErr w:type="spellEnd"/>
-            <w:r>
-              <w:rPr>
-                <w:rFonts w:asciiTheme="majorHAnsi" w:hAnsiTheme="majorHAnsi" w:cs="Times"/>
-                <w:color w:val="000000"/>
-                <w:lang w:val="de-DE"/>
-              </w:rPr>
-              <w:t>/</w:t>
-            </w:r>
-            <w:proofErr w:type="spellStart"/>
-            <w:r>
-              <w:rPr>
-                <w:rFonts w:asciiTheme="majorHAnsi" w:hAnsiTheme="majorHAnsi" w:cs="Times"/>
-                <w:color w:val="000000"/>
-                <w:lang w:val="de-DE"/>
-              </w:rPr>
-              <w:t>books</w:t>
-            </w:r>
-            <w:proofErr w:type="spellEnd"/>
+              <w:t>/shareit/media/books</w:t>
+            </w:r>
           </w:p>
         </w:tc>
         <w:tc>
@@ -2146,79 +1643,7 @@
                 <w:color w:val="000000"/>
                 <w:lang w:val="de-DE"/>
               </w:rPr>
-              <w:t>/</w:t>
-            </w:r>
-            <w:proofErr w:type="spellStart"/>
-            <w:r>
-              <w:rPr>
-                <w:rFonts w:asciiTheme="majorHAnsi" w:hAnsiTheme="majorHAnsi" w:cs="Times"/>
-                <w:color w:val="000000"/>
-                <w:lang w:val="de-DE"/>
-              </w:rPr>
-              <w:t>shareit</w:t>
-            </w:r>
-            <w:proofErr w:type="spellEnd"/>
-            <w:r>
-              <w:rPr>
-                <w:rFonts w:asciiTheme="majorHAnsi" w:hAnsiTheme="majorHAnsi" w:cs="Times"/>
-                <w:color w:val="000000"/>
-                <w:lang w:val="de-DE"/>
-              </w:rPr>
-              <w:t>/</w:t>
-            </w:r>
-            <w:proofErr w:type="spellStart"/>
-            <w:r>
-              <w:rPr>
-                <w:rFonts w:asciiTheme="majorHAnsi" w:hAnsiTheme="majorHAnsi" w:cs="Times"/>
-                <w:color w:val="000000"/>
-                <w:lang w:val="de-DE"/>
-              </w:rPr>
-              <w:t>media</w:t>
-            </w:r>
-            <w:proofErr w:type="spellEnd"/>
-            <w:r>
-              <w:rPr>
-                <w:rFonts w:asciiTheme="majorHAnsi" w:hAnsiTheme="majorHAnsi" w:cs="Times"/>
-                <w:color w:val="000000"/>
-                <w:lang w:val="de-DE"/>
-              </w:rPr>
-              <w:t>/</w:t>
-            </w:r>
-            <w:proofErr w:type="spellStart"/>
-            <w:r>
-              <w:rPr>
-                <w:rFonts w:asciiTheme="majorHAnsi" w:hAnsiTheme="majorHAnsi" w:cs="Times"/>
-                <w:color w:val="000000"/>
-                <w:lang w:val="de-DE"/>
-              </w:rPr>
-              <w:t>books</w:t>
-            </w:r>
-            <w:proofErr w:type="spellEnd"/>
-            <w:r>
-              <w:rPr>
-                <w:rFonts w:asciiTheme="majorHAnsi" w:hAnsiTheme="majorHAnsi" w:cs="Times"/>
-                <w:color w:val="000000"/>
-                <w:lang w:val="de-DE"/>
-              </w:rPr>
-              <w:t>/{</w:t>
-            </w:r>
-            <w:proofErr w:type="spellStart"/>
-            <w:r>
-              <w:rPr>
-                <w:rFonts w:asciiTheme="majorHAnsi" w:hAnsiTheme="majorHAnsi" w:cs="Times"/>
-                <w:color w:val="000000"/>
-                <w:lang w:val="de-DE"/>
-              </w:rPr>
-              <w:t>isbn</w:t>
-            </w:r>
-            <w:proofErr w:type="spellEnd"/>
-            <w:r>
-              <w:rPr>
-                <w:rFonts w:asciiTheme="majorHAnsi" w:hAnsiTheme="majorHAnsi" w:cs="Times"/>
-                <w:color w:val="000000"/>
-                <w:lang w:val="de-DE"/>
-              </w:rPr>
-              <w:t>}</w:t>
+              <w:t>/shareit/media/books/{isbn}</w:t>
             </w:r>
           </w:p>
           <w:p>
@@ -2294,23 +1719,13 @@
                 <w:lang w:val="de-DE"/>
               </w:rPr>
             </w:pPr>
-            <w:proofErr w:type="spellStart"/>
             <w:r>
               <w:rPr>
                 <w:rFonts w:asciiTheme="majorHAnsi" w:hAnsiTheme="majorHAnsi" w:cs="Times"/>
                 <w:color w:val="000000"/>
                 <w:lang w:val="de-DE"/>
               </w:rPr>
-              <w:t>Mölicher</w:t>
-            </w:r>
-            <w:proofErr w:type="spellEnd"/>
-            <w:r>
-              <w:rPr>
-                <w:rFonts w:asciiTheme="majorHAnsi" w:hAnsiTheme="majorHAnsi" w:cs="Times"/>
-                <w:color w:val="000000"/>
-                <w:lang w:val="de-DE"/>
-              </w:rPr>
-              <w:t xml:space="preserve"> Fehler: ISBN soll modifiziert werden (also die JSON-Daten enthalten eine andere ISBN als die URI)</w:t>
+              <w:t>Mölicher Fehler: ISBN soll modifiziert werden (also die JSON-Daten enthalten eine andere ISBN als die URI)</w:t>
             </w:r>
           </w:p>
           <w:p>
@@ -2361,54 +1776,8 @@
                 <w:color w:val="000000"/>
                 <w:lang w:val="de-DE"/>
               </w:rPr>
-              <w:t>/</w:t>
-            </w:r>
-            <w:proofErr w:type="spellStart"/>
-            <w:r>
-              <w:rPr>
-                <w:rFonts w:asciiTheme="majorHAnsi" w:hAnsiTheme="majorHAnsi" w:cs="Times"/>
-                <w:color w:val="000000"/>
-                <w:lang w:val="de-DE"/>
-              </w:rPr>
-              <w:t>shareit</w:t>
-            </w:r>
-            <w:proofErr w:type="spellEnd"/>
-            <w:r>
-              <w:rPr>
-                <w:rFonts w:asciiTheme="majorHAnsi" w:hAnsiTheme="majorHAnsi" w:cs="Times"/>
-                <w:color w:val="000000"/>
-                <w:lang w:val="de-DE"/>
-              </w:rPr>
-              <w:t>/</w:t>
-            </w:r>
-            <w:proofErr w:type="spellStart"/>
-            <w:r>
-              <w:rPr>
-                <w:rFonts w:asciiTheme="majorHAnsi" w:hAnsiTheme="majorHAnsi" w:cs="Times"/>
-                <w:color w:val="000000"/>
-                <w:lang w:val="de-DE"/>
-              </w:rPr>
-              <w:t>media</w:t>
-            </w:r>
-            <w:proofErr w:type="spellEnd"/>
-            <w:r>
-              <w:rPr>
-                <w:rFonts w:asciiTheme="majorHAnsi" w:hAnsiTheme="majorHAnsi" w:cs="Times"/>
-                <w:color w:val="000000"/>
-                <w:lang w:val="de-DE"/>
-              </w:rPr>
-              <w:t>/</w:t>
-            </w:r>
-            <w:proofErr w:type="spellStart"/>
-            <w:r>
-              <w:rPr>
-                <w:rFonts w:asciiTheme="majorHAnsi" w:hAnsiTheme="majorHAnsi" w:cs="Times"/>
-                <w:color w:val="000000"/>
-                <w:lang w:val="de-DE"/>
-              </w:rPr>
-              <w:t>discs</w:t>
-            </w:r>
-            <w:proofErr w:type="spellEnd"/>
+              <w:t>/shareit/media/discs</w:t>
+            </w:r>
           </w:p>
         </w:tc>
         <w:tc>
@@ -2505,54 +1874,8 @@
                 <w:lang w:val="de-DE"/>
               </w:rPr>
               <w:lastRenderedPageBreak/>
-              <w:t>/</w:t>
-            </w:r>
-            <w:proofErr w:type="spellStart"/>
-            <w:r>
-              <w:rPr>
-                <w:rFonts w:asciiTheme="majorHAnsi" w:hAnsiTheme="majorHAnsi" w:cs="Times"/>
-                <w:color w:val="000000"/>
-                <w:lang w:val="de-DE"/>
-              </w:rPr>
-              <w:t>shareit</w:t>
-            </w:r>
-            <w:proofErr w:type="spellEnd"/>
-            <w:r>
-              <w:rPr>
-                <w:rFonts w:asciiTheme="majorHAnsi" w:hAnsiTheme="majorHAnsi" w:cs="Times"/>
-                <w:color w:val="000000"/>
-                <w:lang w:val="de-DE"/>
-              </w:rPr>
-              <w:t>/</w:t>
-            </w:r>
-            <w:proofErr w:type="spellStart"/>
-            <w:r>
-              <w:rPr>
-                <w:rFonts w:asciiTheme="majorHAnsi" w:hAnsiTheme="majorHAnsi" w:cs="Times"/>
-                <w:color w:val="000000"/>
-                <w:lang w:val="de-DE"/>
-              </w:rPr>
-              <w:t>media</w:t>
-            </w:r>
-            <w:proofErr w:type="spellEnd"/>
-            <w:r>
-              <w:rPr>
-                <w:rFonts w:asciiTheme="majorHAnsi" w:hAnsiTheme="majorHAnsi" w:cs="Times"/>
-                <w:color w:val="000000"/>
-                <w:lang w:val="de-DE"/>
-              </w:rPr>
-              <w:t>/</w:t>
-            </w:r>
-            <w:proofErr w:type="spellStart"/>
-            <w:r>
-              <w:rPr>
-                <w:rFonts w:asciiTheme="majorHAnsi" w:hAnsiTheme="majorHAnsi" w:cs="Times"/>
-                <w:color w:val="000000"/>
-                <w:lang w:val="de-DE"/>
-              </w:rPr>
-              <w:t>discs</w:t>
-            </w:r>
-            <w:proofErr w:type="spellEnd"/>
+              <w:t>/shareit/media/discs</w:t>
+            </w:r>
           </w:p>
         </w:tc>
         <w:tc>
@@ -2634,79 +1957,7 @@
                 <w:color w:val="000000"/>
                 <w:lang w:val="de-DE"/>
               </w:rPr>
-              <w:t>/</w:t>
-            </w:r>
-            <w:proofErr w:type="spellStart"/>
-            <w:r>
-              <w:rPr>
-                <w:rFonts w:asciiTheme="majorHAnsi" w:hAnsiTheme="majorHAnsi" w:cs="Times"/>
-                <w:color w:val="000000"/>
-                <w:lang w:val="de-DE"/>
-              </w:rPr>
-              <w:t>shareit</w:t>
-            </w:r>
-            <w:proofErr w:type="spellEnd"/>
-            <w:r>
-              <w:rPr>
-                <w:rFonts w:asciiTheme="majorHAnsi" w:hAnsiTheme="majorHAnsi" w:cs="Times"/>
-                <w:color w:val="000000"/>
-                <w:lang w:val="de-DE"/>
-              </w:rPr>
-              <w:t xml:space="preserve"> /</w:t>
-            </w:r>
-            <w:proofErr w:type="spellStart"/>
-            <w:r>
-              <w:rPr>
-                <w:rFonts w:asciiTheme="majorHAnsi" w:hAnsiTheme="majorHAnsi" w:cs="Times"/>
-                <w:color w:val="000000"/>
-                <w:lang w:val="de-DE"/>
-              </w:rPr>
-              <w:t>media</w:t>
-            </w:r>
-            <w:proofErr w:type="spellEnd"/>
-            <w:r>
-              <w:rPr>
-                <w:rFonts w:asciiTheme="majorHAnsi" w:hAnsiTheme="majorHAnsi" w:cs="Times"/>
-                <w:color w:val="000000"/>
-                <w:lang w:val="de-DE"/>
-              </w:rPr>
-              <w:t>/</w:t>
-            </w:r>
-            <w:proofErr w:type="spellStart"/>
-            <w:r>
-              <w:rPr>
-                <w:rFonts w:asciiTheme="majorHAnsi" w:hAnsiTheme="majorHAnsi" w:cs="Times"/>
-                <w:color w:val="000000"/>
-                <w:lang w:val="de-DE"/>
-              </w:rPr>
-              <w:t>discs</w:t>
-            </w:r>
-            <w:proofErr w:type="spellEnd"/>
-            <w:r>
-              <w:rPr>
-                <w:rFonts w:asciiTheme="majorHAnsi" w:hAnsiTheme="majorHAnsi" w:cs="Times"/>
-                <w:color w:val="000000"/>
-                <w:lang w:val="de-DE"/>
-              </w:rPr>
-              <w:t>/{</w:t>
-            </w:r>
-            <w:proofErr w:type="spellStart"/>
-            <w:r>
-              <w:rPr>
-                <w:rFonts w:asciiTheme="majorHAnsi" w:hAnsiTheme="majorHAnsi" w:cs="Times"/>
-                <w:color w:val="000000"/>
-                <w:lang w:val="de-DE"/>
-              </w:rPr>
-              <w:t>barcode</w:t>
-            </w:r>
-            <w:proofErr w:type="spellEnd"/>
-            <w:r>
-              <w:rPr>
-                <w:rFonts w:asciiTheme="majorHAnsi" w:hAnsiTheme="majorHAnsi" w:cs="Times"/>
-                <w:color w:val="000000"/>
-                <w:lang w:val="de-DE"/>
-              </w:rPr>
-              <w:t>}</w:t>
+              <w:t>/shareit /media/discs/{barcode}</w:t>
             </w:r>
           </w:p>
         </w:tc>
@@ -2789,79 +2040,7 @@
                 <w:color w:val="000000"/>
                 <w:lang w:val="de-DE"/>
               </w:rPr>
-              <w:t>/</w:t>
-            </w:r>
-            <w:proofErr w:type="spellStart"/>
-            <w:r>
-              <w:rPr>
-                <w:rFonts w:asciiTheme="majorHAnsi" w:hAnsiTheme="majorHAnsi" w:cs="Times"/>
-                <w:color w:val="000000"/>
-                <w:lang w:val="de-DE"/>
-              </w:rPr>
-              <w:t>shareit</w:t>
-            </w:r>
-            <w:proofErr w:type="spellEnd"/>
-            <w:r>
-              <w:rPr>
-                <w:rFonts w:asciiTheme="majorHAnsi" w:hAnsiTheme="majorHAnsi" w:cs="Times"/>
-                <w:color w:val="000000"/>
-                <w:lang w:val="de-DE"/>
-              </w:rPr>
-              <w:t xml:space="preserve"> /</w:t>
-            </w:r>
-            <w:proofErr w:type="spellStart"/>
-            <w:r>
-              <w:rPr>
-                <w:rFonts w:asciiTheme="majorHAnsi" w:hAnsiTheme="majorHAnsi" w:cs="Times"/>
-                <w:color w:val="000000"/>
-                <w:lang w:val="de-DE"/>
-              </w:rPr>
-              <w:t>media</w:t>
-            </w:r>
-            <w:proofErr w:type="spellEnd"/>
-            <w:r>
-              <w:rPr>
-                <w:rFonts w:asciiTheme="majorHAnsi" w:hAnsiTheme="majorHAnsi" w:cs="Times"/>
-                <w:color w:val="000000"/>
-                <w:lang w:val="de-DE"/>
-              </w:rPr>
-              <w:t>/</w:t>
-            </w:r>
-            <w:proofErr w:type="spellStart"/>
-            <w:r>
-              <w:rPr>
-                <w:rFonts w:asciiTheme="majorHAnsi" w:hAnsiTheme="majorHAnsi" w:cs="Times"/>
-                <w:color w:val="000000"/>
-                <w:lang w:val="de-DE"/>
-              </w:rPr>
-              <w:t>discs</w:t>
-            </w:r>
-            <w:proofErr w:type="spellEnd"/>
-            <w:r>
-              <w:rPr>
-                <w:rFonts w:asciiTheme="majorHAnsi" w:hAnsiTheme="majorHAnsi" w:cs="Times"/>
-                <w:color w:val="000000"/>
-                <w:lang w:val="de-DE"/>
-              </w:rPr>
-              <w:t>/{</w:t>
-            </w:r>
-            <w:proofErr w:type="spellStart"/>
-            <w:r>
-              <w:rPr>
-                <w:rFonts w:asciiTheme="majorHAnsi" w:hAnsiTheme="majorHAnsi" w:cs="Times"/>
-                <w:color w:val="000000"/>
-                <w:lang w:val="de-DE"/>
-              </w:rPr>
-              <w:t>barcode</w:t>
-            </w:r>
-            <w:proofErr w:type="spellEnd"/>
-            <w:r>
-              <w:rPr>
-                <w:rFonts w:asciiTheme="majorHAnsi" w:hAnsiTheme="majorHAnsi" w:cs="Times"/>
-                <w:color w:val="000000"/>
-                <w:lang w:val="de-DE"/>
-              </w:rPr>
-              <w:t>}</w:t>
+              <w:t>/shareit /media/discs/{barcode}</w:t>
             </w:r>
           </w:p>
         </w:tc>
@@ -2944,54 +2123,8 @@
                 <w:color w:val="000000"/>
                 <w:lang w:val="de-DE"/>
               </w:rPr>
-              <w:t>/</w:t>
-            </w:r>
-            <w:proofErr w:type="spellStart"/>
-            <w:r>
-              <w:rPr>
-                <w:rFonts w:asciiTheme="majorHAnsi" w:hAnsiTheme="majorHAnsi" w:cs="Times"/>
-                <w:color w:val="000000"/>
-                <w:lang w:val="de-DE"/>
-              </w:rPr>
-              <w:t>shareit</w:t>
-            </w:r>
-            <w:proofErr w:type="spellEnd"/>
-            <w:r>
-              <w:rPr>
-                <w:rFonts w:asciiTheme="majorHAnsi" w:hAnsiTheme="majorHAnsi" w:cs="Times"/>
-                <w:color w:val="000000"/>
-                <w:lang w:val="de-DE"/>
-              </w:rPr>
-              <w:t>/</w:t>
-            </w:r>
-            <w:proofErr w:type="spellStart"/>
-            <w:r>
-              <w:rPr>
-                <w:rFonts w:asciiTheme="majorHAnsi" w:hAnsiTheme="majorHAnsi" w:cs="Times"/>
-                <w:color w:val="000000"/>
-                <w:lang w:val="de-DE"/>
-              </w:rPr>
-              <w:t>media</w:t>
-            </w:r>
-            <w:proofErr w:type="spellEnd"/>
-            <w:r>
-              <w:rPr>
-                <w:rFonts w:asciiTheme="majorHAnsi" w:hAnsiTheme="majorHAnsi" w:cs="Times"/>
-                <w:color w:val="000000"/>
-                <w:lang w:val="de-DE"/>
-              </w:rPr>
-              <w:t>/</w:t>
-            </w:r>
-            <w:proofErr w:type="spellStart"/>
-            <w:r>
-              <w:rPr>
-                <w:rFonts w:asciiTheme="majorHAnsi" w:hAnsiTheme="majorHAnsi" w:cs="Times"/>
-                <w:color w:val="000000"/>
-                <w:lang w:val="de-DE"/>
-              </w:rPr>
-              <w:t>users</w:t>
-            </w:r>
-            <w:proofErr w:type="spellEnd"/>
+              <w:t>/shareit/media/users</w:t>
+            </w:r>
           </w:p>
         </w:tc>
         <w:tc>
@@ -3073,54 +2206,8 @@
                 <w:color w:val="000000"/>
                 <w:lang w:val="de-DE"/>
               </w:rPr>
-              <w:t>/</w:t>
-            </w:r>
-            <w:proofErr w:type="spellStart"/>
-            <w:r>
-              <w:rPr>
-                <w:rFonts w:asciiTheme="majorHAnsi" w:hAnsiTheme="majorHAnsi" w:cs="Times"/>
-                <w:color w:val="000000"/>
-                <w:lang w:val="de-DE"/>
-              </w:rPr>
-              <w:t>shareit</w:t>
-            </w:r>
-            <w:proofErr w:type="spellEnd"/>
-            <w:r>
-              <w:rPr>
-                <w:rFonts w:asciiTheme="majorHAnsi" w:hAnsiTheme="majorHAnsi" w:cs="Times"/>
-                <w:color w:val="000000"/>
-                <w:lang w:val="de-DE"/>
-              </w:rPr>
-              <w:t>/</w:t>
-            </w:r>
-            <w:proofErr w:type="spellStart"/>
-            <w:r>
-              <w:rPr>
-                <w:rFonts w:asciiTheme="majorHAnsi" w:hAnsiTheme="majorHAnsi" w:cs="Times"/>
-                <w:color w:val="000000"/>
-                <w:lang w:val="de-DE"/>
-              </w:rPr>
-              <w:t>media</w:t>
-            </w:r>
-            <w:proofErr w:type="spellEnd"/>
-            <w:r>
-              <w:rPr>
-                <w:rFonts w:asciiTheme="majorHAnsi" w:hAnsiTheme="majorHAnsi" w:cs="Times"/>
-                <w:color w:val="000000"/>
-                <w:lang w:val="de-DE"/>
-              </w:rPr>
-              <w:t>/</w:t>
-            </w:r>
-            <w:proofErr w:type="spellStart"/>
-            <w:r>
-              <w:rPr>
-                <w:rFonts w:asciiTheme="majorHAnsi" w:hAnsiTheme="majorHAnsi" w:cs="Times"/>
-                <w:color w:val="000000"/>
-                <w:lang w:val="de-DE"/>
-              </w:rPr>
-              <w:t>users</w:t>
-            </w:r>
-            <w:proofErr w:type="spellEnd"/>
+              <w:t>/shareit/media/users</w:t>
+            </w:r>
           </w:p>
         </w:tc>
         <w:tc>
@@ -3187,16 +2274,16 @@
           <w:lang w:val="de-DE"/>
         </w:rPr>
       </w:pPr>
-      <w:bookmarkStart w:id="7" w:name="section-solution-strategy"/>
-      <w:bookmarkEnd w:id="7"/>
+      <w:bookmarkStart w:id="8" w:name="section-solution-strategy"/>
+      <w:bookmarkEnd w:id="8"/>
       <w:r>
         <w:rPr>
           <w:lang w:val="de-DE"/>
         </w:rPr>
         <w:t>Lösungsstrategie</w:t>
       </w:r>
-      <w:bookmarkStart w:id="8" w:name="section-building-block-view"/>
-      <w:bookmarkEnd w:id="8"/>
+      <w:bookmarkStart w:id="9" w:name="section-building-block-view"/>
+      <w:bookmarkEnd w:id="9"/>
     </w:p>
     <w:tbl>
       <w:tblPr>
@@ -3451,59 +2538,7 @@
           <w:szCs w:val="24"/>
           <w:lang w:val="de-DE"/>
         </w:rPr>
-        <w:t>Somit besteht z.B. die Möglichkeit, sowohl die REST-</w:t>
-      </w:r>
-      <w:proofErr w:type="spellStart"/>
-      <w:r>
-        <w:rPr>
-          <w:rFonts w:asciiTheme="minorHAnsi" w:eastAsiaTheme="minorHAnsi" w:hAnsiTheme="minorHAnsi" w:cstheme="minorBidi"/>
-          <w:b w:val="0"/>
-          <w:bCs w:val="0"/>
-          <w:color w:val="auto"/>
-          <w:sz w:val="24"/>
-          <w:szCs w:val="24"/>
-          <w:lang w:val="de-DE"/>
-        </w:rPr>
-        <w:t>Api</w:t>
-      </w:r>
-      <w:proofErr w:type="spellEnd"/>
-      <w:r>
-        <w:rPr>
-          <w:rFonts w:asciiTheme="minorHAnsi" w:eastAsiaTheme="minorHAnsi" w:hAnsiTheme="minorHAnsi" w:cstheme="minorBidi"/>
-          <w:b w:val="0"/>
-          <w:bCs w:val="0"/>
-          <w:color w:val="auto"/>
-          <w:sz w:val="24"/>
-          <w:szCs w:val="24"/>
-          <w:lang w:val="de-DE"/>
-        </w:rPr>
-        <w:t xml:space="preserve">-Schicht als auch die Datenhaltungsschicht austauschen zu können, ohne dabei die Business </w:t>
-      </w:r>
-      <w:proofErr w:type="spellStart"/>
-      <w:r>
-        <w:rPr>
-          <w:rFonts w:asciiTheme="minorHAnsi" w:eastAsiaTheme="minorHAnsi" w:hAnsiTheme="minorHAnsi" w:cstheme="minorBidi"/>
-          <w:b w:val="0"/>
-          <w:bCs w:val="0"/>
-          <w:color w:val="auto"/>
-          <w:sz w:val="24"/>
-          <w:szCs w:val="24"/>
-          <w:lang w:val="de-DE"/>
-        </w:rPr>
-        <w:t>Logic</w:t>
-      </w:r>
-      <w:proofErr w:type="spellEnd"/>
-      <w:r>
-        <w:rPr>
-          <w:rFonts w:asciiTheme="minorHAnsi" w:eastAsiaTheme="minorHAnsi" w:hAnsiTheme="minorHAnsi" w:cstheme="minorBidi"/>
-          <w:b w:val="0"/>
-          <w:bCs w:val="0"/>
-          <w:color w:val="auto"/>
-          <w:sz w:val="24"/>
-          <w:szCs w:val="24"/>
-          <w:lang w:val="de-DE"/>
-        </w:rPr>
-        <w:t xml:space="preserve">-Schicht anpassen zu müssen. </w:t>
+        <w:t xml:space="preserve">Somit besteht z.B. die Möglichkeit, sowohl die REST-Api-Schicht als auch die Datenhaltungsschicht austauschen zu können, ohne dabei die Business Logic-Schicht anpassen zu müssen. </w:t>
       </w:r>
     </w:p>
     <w:p>
@@ -3630,21 +2665,7 @@
               <w:rPr>
                 <w:lang w:val="de-DE"/>
               </w:rPr>
-              <w:t xml:space="preserve">Pro 1.000.000 </w:t>
-            </w:r>
-            <w:proofErr w:type="spellStart"/>
-            <w:r>
-              <w:rPr>
-                <w:lang w:val="de-DE"/>
-              </w:rPr>
-              <w:t>requests</w:t>
-            </w:r>
-            <w:proofErr w:type="spellEnd"/>
-            <w:r>
-              <w:rPr>
-                <w:lang w:val="de-DE"/>
-              </w:rPr>
-              <w:t xml:space="preserve"> darf nur einer aufgrund mangelnder Verfügbarkeit des Service fehlschlagen</w:t>
+              <w:t>Pro 1.000.000 requests darf nur einer aufgrund mangelnder Verfügbarkeit des Service fehlschlagen</w:t>
             </w:r>
           </w:p>
         </w:tc>
@@ -3682,14 +2703,12 @@
                 <w:lang w:val="de-DE"/>
               </w:rPr>
             </w:pPr>
-            <w:proofErr w:type="spellStart"/>
             <w:r>
               <w:rPr>
                 <w:lang w:val="de-DE"/>
               </w:rPr>
               <w:t>Transferability</w:t>
             </w:r>
-            <w:proofErr w:type="spellEnd"/>
           </w:p>
         </w:tc>
         <w:tc>
@@ -3905,7 +2924,7 @@
                     </pic:cNvPicPr>
                   </pic:nvPicPr>
                   <pic:blipFill>
-                    <a:blip r:embed="rId10">
+                    <a:blip r:embed="rId9">
                       <a:extLst>
                         <a:ext uri="{28A0092B-C50C-407E-A947-70E740481C1C}">
                           <a14:useLocalDpi xmlns:a14="http://schemas.microsoft.com/office/drawing/2010/main" val="0"/>
@@ -4024,16 +3043,8 @@
         <w:rPr>
           <w:lang w:val="de-DE"/>
         </w:rPr>
-        <w:t xml:space="preserve">Die </w:t>
-      </w:r>
-      <w:proofErr w:type="spellStart"/>
-      <w:r>
-        <w:rPr>
-          <w:lang w:val="de-DE"/>
-        </w:rPr>
-        <w:t>Geschätslogikschicht</w:t>
-      </w:r>
-      <w:proofErr w:type="spellEnd"/>
+        <w:t>Die Geschätslogikschicht</w:t>
+      </w:r>
       <w:r>
         <w:rPr>
           <w:lang w:val="de-DE"/>
@@ -4050,49 +3061,7 @@
         <w:rPr>
           <w:lang w:val="de-DE"/>
         </w:rPr>
-        <w:t xml:space="preserve">fsschicht weiter. Diese enthält Informationen zur </w:t>
-      </w:r>
-      <w:proofErr w:type="spellStart"/>
-      <w:r>
-        <w:rPr>
-          <w:lang w:val="de-DE"/>
-        </w:rPr>
-        <w:t>Datenbankanbidung</w:t>
-      </w:r>
-      <w:proofErr w:type="spellEnd"/>
-      <w:r>
-        <w:rPr>
-          <w:lang w:val="de-DE"/>
-        </w:rPr>
-        <w:t xml:space="preserve"> und stellt entsprechende Methoden für die Geschäftslogikschicht für Abfragen (</w:t>
-      </w:r>
-      <w:proofErr w:type="spellStart"/>
-      <w:r>
-        <w:rPr>
-          <w:lang w:val="de-DE"/>
-        </w:rPr>
-        <w:t>inserts</w:t>
-      </w:r>
-      <w:proofErr w:type="spellEnd"/>
-      <w:r>
-        <w:rPr>
-          <w:lang w:val="de-DE"/>
-        </w:rPr>
-        <w:t xml:space="preserve">, update, </w:t>
-      </w:r>
-      <w:proofErr w:type="spellStart"/>
-      <w:r>
-        <w:rPr>
-          <w:lang w:val="de-DE"/>
-        </w:rPr>
-        <w:t>exists</w:t>
-      </w:r>
-      <w:proofErr w:type="spellEnd"/>
-      <w:r>
-        <w:rPr>
-          <w:lang w:val="de-DE"/>
-        </w:rPr>
-        <w:t>, etc.)</w:t>
+        <w:t>fsschicht weiter. Diese enthält Informationen zur Datenbankanbidung und stellt entsprechende Methoden für die Geschäftslogikschicht für Abfragen (inserts, update, exists, etc.)</w:t>
       </w:r>
       <w:r>
         <w:rPr>
@@ -4141,21 +3110,7 @@
           <w:lang w:val="de-DE"/>
         </w:rPr>
         <w:lastRenderedPageBreak/>
-        <w:t xml:space="preserve">Hinweis: Die Darstellungsschicht (UI) ist nicht Bestandteil des </w:t>
-      </w:r>
-      <w:proofErr w:type="spellStart"/>
-      <w:r>
-        <w:rPr>
-          <w:lang w:val="de-DE"/>
-        </w:rPr>
-        <w:t>ShareIt</w:t>
-      </w:r>
-      <w:proofErr w:type="spellEnd"/>
-      <w:r>
-        <w:rPr>
-          <w:lang w:val="de-DE"/>
-        </w:rPr>
-        <w:t>-Systems und muss vom Nutzer der REST-API selbst implementiert werden. (sofern benötigt)</w:t>
+        <w:t>Hinweis: Die Darstellungsschicht (UI) ist nicht Bestandteil des ShareIt-Systems und muss vom Nutzer der REST-API selbst implementiert werden. (sofern benötigt)</w:t>
       </w:r>
       <w:r>
         <w:rPr>
@@ -4228,7 +3183,7 @@
                     <pic:cNvPicPr/>
                   </pic:nvPicPr>
                   <pic:blipFill>
-                    <a:blip r:embed="rId11">
+                    <a:blip r:embed="rId10">
                       <a:extLst>
                         <a:ext uri="{28A0092B-C50C-407E-A947-70E740481C1C}">
                           <a14:useLocalDpi xmlns:a14="http://schemas.microsoft.com/office/drawing/2010/main" val="0"/>
@@ -4299,7 +3254,7 @@
                     <pic:cNvPicPr/>
                   </pic:nvPicPr>
                   <pic:blipFill>
-                    <a:blip r:embed="rId12">
+                    <a:blip r:embed="rId11">
                       <a:extLst>
                         <a:ext uri="{28A0092B-C50C-407E-A947-70E740481C1C}">
                           <a14:useLocalDpi xmlns:a14="http://schemas.microsoft.com/office/drawing/2010/main" val="0"/>
@@ -4355,7 +3310,7 @@
                     <pic:cNvPicPr/>
                   </pic:nvPicPr>
                   <pic:blipFill>
-                    <a:blip r:embed="rId13">
+                    <a:blip r:embed="rId12">
                       <a:extLst>
                         <a:ext uri="{28A0092B-C50C-407E-A947-70E740481C1C}">
                           <a14:useLocalDpi xmlns:a14="http://schemas.microsoft.com/office/drawing/2010/main" val="0"/>
@@ -4410,7 +3365,7 @@
                     <pic:cNvPicPr/>
                   </pic:nvPicPr>
                   <pic:blipFill>
-                    <a:blip r:embed="rId14">
+                    <a:blip r:embed="rId13">
                       <a:extLst>
                         <a:ext uri="{28A0092B-C50C-407E-A947-70E740481C1C}">
                           <a14:useLocalDpi xmlns:a14="http://schemas.microsoft.com/office/drawing/2010/main" val="0"/>
@@ -4482,7 +3437,7 @@
                     <pic:cNvPicPr/>
                   </pic:nvPicPr>
                   <pic:blipFill>
-                    <a:blip r:embed="rId15">
+                    <a:blip r:embed="rId14">
                       <a:extLst>
                         <a:ext uri="{28A0092B-C50C-407E-A947-70E740481C1C}">
                           <a14:useLocalDpi xmlns:a14="http://schemas.microsoft.com/office/drawing/2010/main" val="0"/>
@@ -4544,21 +3499,7 @@
         <w:rPr>
           <w:lang w:val="de-DE"/>
         </w:rPr>
-        <w:t xml:space="preserve">eingesetzt, da diese für Testzwecke leicht zu debuggen ist. Die Datenbank wird mittels der </w:t>
-      </w:r>
-      <w:proofErr w:type="spellStart"/>
-      <w:r>
-        <w:rPr>
-          <w:lang w:val="de-DE"/>
-        </w:rPr>
-        <w:t>Resourcen</w:t>
-      </w:r>
-      <w:proofErr w:type="spellEnd"/>
-      <w:r>
-        <w:rPr>
-          <w:lang w:val="de-DE"/>
-        </w:rPr>
-        <w:t>-Datei „hibernate.cfg.xml“ konfiguriert.</w:t>
+        <w:t>eingesetzt, da diese für Testzwecke leicht zu debuggen ist. Die Datenbank wird mittels der Resourcen-Datei „hibernate.cfg.xml“ konfiguriert.</w:t>
       </w:r>
     </w:p>
     <w:p>
@@ -4611,7 +3552,7 @@
                     <pic:cNvPicPr/>
                   </pic:nvPicPr>
                   <pic:blipFill>
-                    <a:blip r:embed="rId16">
+                    <a:blip r:embed="rId15">
                       <a:extLst>
                         <a:ext uri="{28A0092B-C50C-407E-A947-70E740481C1C}">
                           <a14:useLocalDpi xmlns:a14="http://schemas.microsoft.com/office/drawing/2010/main" val="0"/>
@@ -4689,7 +3630,7 @@
                     <pic:cNvPicPr/>
                   </pic:nvPicPr>
                   <pic:blipFill>
-                    <a:blip r:embed="rId17">
+                    <a:blip r:embed="rId16">
                       <a:extLst>
                         <a:ext uri="{28A0092B-C50C-407E-A947-70E740481C1C}">
                           <a14:useLocalDpi xmlns:a14="http://schemas.microsoft.com/office/drawing/2010/main" val="0"/>
@@ -4758,7 +3699,7 @@
                     <pic:cNvPicPr/>
                   </pic:nvPicPr>
                   <pic:blipFill>
-                    <a:blip r:embed="rId18">
+                    <a:blip r:embed="rId17">
                       <a:extLst>
                         <a:ext uri="{28A0092B-C50C-407E-A947-70E740481C1C}">
                           <a14:useLocalDpi xmlns:a14="http://schemas.microsoft.com/office/drawing/2010/main" val="0"/>
@@ -4827,7 +3768,7 @@
                     <pic:cNvPicPr/>
                   </pic:nvPicPr>
                   <pic:blipFill>
-                    <a:blip r:embed="rId19">
+                    <a:blip r:embed="rId18">
                       <a:extLst>
                         <a:ext uri="{28A0092B-C50C-407E-A947-70E740481C1C}">
                           <a14:useLocalDpi xmlns:a14="http://schemas.microsoft.com/office/drawing/2010/main" val="0"/>
@@ -4875,7 +3816,6 @@
           <w:lang w:val="de-DE"/>
         </w:rPr>
       </w:pPr>
-      <w:bookmarkStart w:id="9" w:name="_GoBack"/>
       <w:r>
         <w:rPr>
           <w:noProof/>
@@ -4897,7 +3837,7 @@
                     <pic:cNvPicPr/>
                   </pic:nvPicPr>
                   <pic:blipFill>
-                    <a:blip r:embed="rId20">
+                    <a:blip r:embed="rId19">
                       <a:extLst>
                         <a:ext uri="{28A0092B-C50C-407E-A947-70E740481C1C}">
                           <a14:useLocalDpi xmlns:a14="http://schemas.microsoft.com/office/drawing/2010/main" val="0"/>
@@ -4923,7 +3863,6 @@
           </wp:inline>
         </w:drawing>
       </w:r>
-      <w:bookmarkEnd w:id="9"/>
     </w:p>
     <w:p>
       <w:pPr>
@@ -4977,7 +3916,7 @@
                     <pic:cNvPicPr/>
                   </pic:nvPicPr>
                   <pic:blipFill>
-                    <a:blip r:embed="rId21">
+                    <a:blip r:embed="rId20">
                       <a:extLst>
                         <a:ext uri="{28A0092B-C50C-407E-A947-70E740481C1C}">
                           <a14:useLocalDpi xmlns:a14="http://schemas.microsoft.com/office/drawing/2010/main" val="0"/>
@@ -5060,33 +3999,7 @@
           <w:szCs w:val="24"/>
           <w:lang w:val="de-DE"/>
         </w:rPr>
-        <w:t xml:space="preserve"> Aktivitätsdiagramm zeigt den Ablauf eines </w:t>
-      </w:r>
-      <w:proofErr w:type="spellStart"/>
-      <w:r>
-        <w:rPr>
-          <w:rFonts w:asciiTheme="minorHAnsi" w:eastAsiaTheme="minorHAnsi" w:hAnsiTheme="minorHAnsi" w:cstheme="minorBidi"/>
-          <w:b w:val="0"/>
-          <w:bCs w:val="0"/>
-          <w:color w:val="auto"/>
-          <w:sz w:val="24"/>
-          <w:szCs w:val="24"/>
-          <w:lang w:val="de-DE"/>
-        </w:rPr>
-        <w:t>Requests</w:t>
-      </w:r>
-      <w:proofErr w:type="spellEnd"/>
-      <w:r>
-        <w:rPr>
-          <w:rFonts w:asciiTheme="minorHAnsi" w:eastAsiaTheme="minorHAnsi" w:hAnsiTheme="minorHAnsi" w:cstheme="minorBidi"/>
-          <w:b w:val="0"/>
-          <w:bCs w:val="0"/>
-          <w:color w:val="auto"/>
-          <w:sz w:val="24"/>
-          <w:szCs w:val="24"/>
-          <w:lang w:val="de-DE"/>
-        </w:rPr>
-        <w:t xml:space="preserve"> zur Authentifizierung.</w:t>
+        <w:t xml:space="preserve"> Aktivitätsdiagramm zeigt den Ablauf eines Requests zur Authentifizierung.</w:t>
       </w:r>
     </w:p>
     <w:p>
@@ -5117,7 +4030,7 @@
                     <pic:cNvPicPr/>
                   </pic:nvPicPr>
                   <pic:blipFill>
-                    <a:blip r:embed="rId22">
+                    <a:blip r:embed="rId21">
                       <a:extLst>
                         <a:ext uri="{28A0092B-C50C-407E-A947-70E740481C1C}">
                           <a14:useLocalDpi xmlns:a14="http://schemas.microsoft.com/office/drawing/2010/main" val="0"/>
@@ -5167,33 +4080,7 @@
           <w:szCs w:val="24"/>
           <w:lang w:val="de-DE"/>
         </w:rPr>
-        <w:t xml:space="preserve">Ein API-Request, z.B. um ein Buch anzufragen über eine </w:t>
-      </w:r>
-      <w:proofErr w:type="spellStart"/>
-      <w:r>
-        <w:rPr>
-          <w:rFonts w:asciiTheme="minorHAnsi" w:eastAsiaTheme="minorHAnsi" w:hAnsiTheme="minorHAnsi" w:cstheme="minorBidi"/>
-          <w:b w:val="0"/>
-          <w:bCs w:val="0"/>
-          <w:color w:val="auto"/>
-          <w:sz w:val="24"/>
-          <w:szCs w:val="24"/>
-          <w:lang w:val="de-DE"/>
-        </w:rPr>
-        <w:t>get</w:t>
-      </w:r>
-      <w:proofErr w:type="spellEnd"/>
-      <w:r>
-        <w:rPr>
-          <w:rFonts w:asciiTheme="minorHAnsi" w:eastAsiaTheme="minorHAnsi" w:hAnsiTheme="minorHAnsi" w:cstheme="minorBidi"/>
-          <w:b w:val="0"/>
-          <w:bCs w:val="0"/>
-          <w:color w:val="auto"/>
-          <w:sz w:val="24"/>
-          <w:szCs w:val="24"/>
-          <w:lang w:val="de-DE"/>
-        </w:rPr>
-        <w:t>-Methode</w:t>
+        <w:t>Ein API-Request, z.B. um ein Buch anzufragen über eine get-Methode</w:t>
       </w:r>
       <w:r>
         <w:rPr>
@@ -5245,7 +4132,7 @@
                     <pic:cNvPicPr/>
                   </pic:nvPicPr>
                   <pic:blipFill>
-                    <a:blip r:embed="rId23">
+                    <a:blip r:embed="rId22">
                       <a:extLst>
                         <a:ext uri="{28A0092B-C50C-407E-A947-70E740481C1C}">
                           <a14:useLocalDpi xmlns:a14="http://schemas.microsoft.com/office/drawing/2010/main" val="0"/>
@@ -5371,7 +4258,7 @@
                     </pic:cNvPicPr>
                   </pic:nvPicPr>
                   <pic:blipFill>
-                    <a:blip r:embed="rId24">
+                    <a:blip r:embed="rId23">
                       <a:extLst>
                         <a:ext uri="{28A0092B-C50C-407E-A947-70E740481C1C}">
                           <a14:useLocalDpi xmlns:a14="http://schemas.microsoft.com/office/drawing/2010/main" val="0"/>
@@ -5426,137 +4313,7 @@
           <w:szCs w:val="24"/>
           <w:lang w:val="de-DE"/>
         </w:rPr>
-        <w:t xml:space="preserve">Die Infrastruktur des </w:t>
-      </w:r>
-      <w:proofErr w:type="spellStart"/>
-      <w:r>
-        <w:rPr>
-          <w:rFonts w:asciiTheme="minorHAnsi" w:eastAsiaTheme="minorHAnsi" w:hAnsiTheme="minorHAnsi" w:cstheme="minorBidi"/>
-          <w:b w:val="0"/>
-          <w:bCs w:val="0"/>
-          <w:color w:val="auto"/>
-          <w:sz w:val="24"/>
-          <w:szCs w:val="24"/>
-          <w:lang w:val="de-DE"/>
-        </w:rPr>
-        <w:t>ShareIt</w:t>
-      </w:r>
-      <w:proofErr w:type="spellEnd"/>
-      <w:r>
-        <w:rPr>
-          <w:rFonts w:asciiTheme="minorHAnsi" w:eastAsiaTheme="minorHAnsi" w:hAnsiTheme="minorHAnsi" w:cstheme="minorBidi"/>
-          <w:b w:val="0"/>
-          <w:bCs w:val="0"/>
-          <w:color w:val="auto"/>
-          <w:sz w:val="24"/>
-          <w:szCs w:val="24"/>
-          <w:lang w:val="de-DE"/>
-        </w:rPr>
-        <w:t xml:space="preserve"> Systems ist recht übersichtlich, innerhalb des </w:t>
-      </w:r>
-      <w:proofErr w:type="spellStart"/>
-      <w:r>
-        <w:rPr>
-          <w:rFonts w:asciiTheme="minorHAnsi" w:eastAsiaTheme="minorHAnsi" w:hAnsiTheme="minorHAnsi" w:cstheme="minorBidi"/>
-          <w:b w:val="0"/>
-          <w:bCs w:val="0"/>
-          <w:color w:val="auto"/>
-          <w:sz w:val="24"/>
-          <w:szCs w:val="24"/>
-          <w:lang w:val="de-DE"/>
-        </w:rPr>
-        <w:t>Jetty</w:t>
-      </w:r>
-      <w:proofErr w:type="spellEnd"/>
-      <w:r>
-        <w:rPr>
-          <w:rFonts w:asciiTheme="minorHAnsi" w:eastAsiaTheme="minorHAnsi" w:hAnsiTheme="minorHAnsi" w:cstheme="minorBidi"/>
-          <w:b w:val="0"/>
-          <w:bCs w:val="0"/>
-          <w:color w:val="auto"/>
-          <w:sz w:val="24"/>
-          <w:szCs w:val="24"/>
-          <w:lang w:val="de-DE"/>
-        </w:rPr>
-        <w:t xml:space="preserve"> </w:t>
-      </w:r>
-      <w:proofErr w:type="spellStart"/>
-      <w:r>
-        <w:rPr>
-          <w:rFonts w:asciiTheme="minorHAnsi" w:eastAsiaTheme="minorHAnsi" w:hAnsiTheme="minorHAnsi" w:cstheme="minorBidi"/>
-          <w:b w:val="0"/>
-          <w:bCs w:val="0"/>
-          <w:color w:val="auto"/>
-          <w:sz w:val="24"/>
-          <w:szCs w:val="24"/>
-          <w:lang w:val="de-DE"/>
-        </w:rPr>
-        <w:t>WebServers</w:t>
-      </w:r>
-      <w:proofErr w:type="spellEnd"/>
-      <w:r>
-        <w:rPr>
-          <w:rFonts w:asciiTheme="minorHAnsi" w:eastAsiaTheme="minorHAnsi" w:hAnsiTheme="minorHAnsi" w:cstheme="minorBidi"/>
-          <w:b w:val="0"/>
-          <w:bCs w:val="0"/>
-          <w:color w:val="auto"/>
-          <w:sz w:val="24"/>
-          <w:szCs w:val="24"/>
-          <w:lang w:val="de-DE"/>
-        </w:rPr>
-        <w:t xml:space="preserve"> wird der </w:t>
-      </w:r>
-      <w:proofErr w:type="spellStart"/>
-      <w:r>
-        <w:rPr>
-          <w:rFonts w:asciiTheme="minorHAnsi" w:eastAsiaTheme="minorHAnsi" w:hAnsiTheme="minorHAnsi" w:cstheme="minorBidi"/>
-          <w:b w:val="0"/>
-          <w:bCs w:val="0"/>
-          <w:color w:val="auto"/>
-          <w:sz w:val="24"/>
-          <w:szCs w:val="24"/>
-          <w:lang w:val="de-DE"/>
-        </w:rPr>
-        <w:t>ShareIt</w:t>
-      </w:r>
-      <w:proofErr w:type="spellEnd"/>
-      <w:r>
-        <w:rPr>
-          <w:rFonts w:asciiTheme="minorHAnsi" w:eastAsiaTheme="minorHAnsi" w:hAnsiTheme="minorHAnsi" w:cstheme="minorBidi"/>
-          <w:b w:val="0"/>
-          <w:bCs w:val="0"/>
-          <w:color w:val="auto"/>
-          <w:sz w:val="24"/>
-          <w:szCs w:val="24"/>
-          <w:lang w:val="de-DE"/>
-        </w:rPr>
-        <w:t xml:space="preserve"> Service (inkl. Authentifizierungsservice) ausgeführt, während die </w:t>
-      </w:r>
-      <w:proofErr w:type="spellStart"/>
-      <w:r>
-        <w:rPr>
-          <w:rFonts w:asciiTheme="minorHAnsi" w:eastAsiaTheme="minorHAnsi" w:hAnsiTheme="minorHAnsi" w:cstheme="minorBidi"/>
-          <w:b w:val="0"/>
-          <w:bCs w:val="0"/>
-          <w:color w:val="auto"/>
-          <w:sz w:val="24"/>
-          <w:szCs w:val="24"/>
-          <w:lang w:val="de-DE"/>
-        </w:rPr>
-        <w:t>Hibernate</w:t>
-      </w:r>
-      <w:proofErr w:type="spellEnd"/>
-      <w:r>
-        <w:rPr>
-          <w:rFonts w:asciiTheme="minorHAnsi" w:eastAsiaTheme="minorHAnsi" w:hAnsiTheme="minorHAnsi" w:cstheme="minorBidi"/>
-          <w:b w:val="0"/>
-          <w:bCs w:val="0"/>
-          <w:color w:val="auto"/>
-          <w:sz w:val="24"/>
-          <w:szCs w:val="24"/>
-          <w:lang w:val="de-DE"/>
-        </w:rPr>
-        <w:t xml:space="preserve"> Datenbank auf der jeweiligen lokalen Maschine ausgeführt wird.</w:t>
+        <w:t>Die Infrastruktur des ShareIt Systems ist recht übersichtlich, innerhalb des Jetty WebServers wird der ShareIt Service (inkl. Authentifizierungsservice) ausgeführt, während die Hibernate Datenbank auf der jeweiligen lokalen Maschine ausgeführt wird.</w:t>
       </w:r>
     </w:p>
     <w:p>
@@ -5586,9 +4343,8 @@
           <w:szCs w:val="24"/>
           <w:lang w:val="de-DE" w:eastAsia="en-US"/>
         </w:rPr>
-        <w:t xml:space="preserve">Das System wird auf </w:t>
-      </w:r>
-      <w:proofErr w:type="spellStart"/>
+        <w:t>Das System wird auf Heroku unter folgender URL deployed:</w:t>
+      </w:r>
       <w:r>
         <w:rPr>
           <w:rFonts w:asciiTheme="minorHAnsi" w:hAnsiTheme="minorHAnsi" w:cstheme="minorBidi"/>
@@ -5596,48 +4352,9 @@
           <w:szCs w:val="24"/>
           <w:lang w:val="de-DE" w:eastAsia="en-US"/>
         </w:rPr>
-        <w:t>Heroku</w:t>
-      </w:r>
-      <w:proofErr w:type="spellEnd"/>
-      <w:r>
-        <w:rPr>
-          <w:rFonts w:asciiTheme="minorHAnsi" w:hAnsiTheme="minorHAnsi" w:cstheme="minorBidi"/>
-          <w:sz w:val="24"/>
-          <w:szCs w:val="24"/>
-          <w:lang w:val="de-DE" w:eastAsia="en-US"/>
-        </w:rPr>
-        <w:t xml:space="preserve"> unter folgender URL </w:t>
-      </w:r>
-      <w:proofErr w:type="spellStart"/>
-      <w:r>
-        <w:rPr>
-          <w:rFonts w:asciiTheme="minorHAnsi" w:hAnsiTheme="minorHAnsi" w:cstheme="minorBidi"/>
-          <w:sz w:val="24"/>
-          <w:szCs w:val="24"/>
-          <w:lang w:val="de-DE" w:eastAsia="en-US"/>
-        </w:rPr>
-        <w:t>deployed</w:t>
-      </w:r>
-      <w:proofErr w:type="spellEnd"/>
-      <w:r>
-        <w:rPr>
-          <w:rFonts w:asciiTheme="minorHAnsi" w:hAnsiTheme="minorHAnsi" w:cstheme="minorBidi"/>
-          <w:sz w:val="24"/>
-          <w:szCs w:val="24"/>
-          <w:lang w:val="de-DE" w:eastAsia="en-US"/>
-        </w:rPr>
-        <w:t>:</w:t>
-      </w:r>
-      <w:r>
-        <w:rPr>
-          <w:rFonts w:asciiTheme="minorHAnsi" w:hAnsiTheme="minorHAnsi" w:cstheme="minorBidi"/>
-          <w:sz w:val="24"/>
-          <w:szCs w:val="24"/>
-          <w:lang w:val="de-DE" w:eastAsia="en-US"/>
-        </w:rPr>
         <w:br/>
       </w:r>
-      <w:hyperlink r:id="rId25" w:history="1">
+      <w:hyperlink r:id="rId24" w:history="1">
         <w:r>
           <w:rPr>
             <w:rStyle w:val="Hyperlink"/>
@@ -5659,19 +4376,11 @@
       </w:pPr>
       <w:bookmarkStart w:id="14" w:name="section-concepts"/>
       <w:bookmarkEnd w:id="14"/>
-      <w:proofErr w:type="spellStart"/>
-      <w:r>
-        <w:rPr>
-          <w:lang w:val="de-DE"/>
-        </w:rPr>
-        <w:t>Querschnittliche</w:t>
-      </w:r>
-      <w:proofErr w:type="spellEnd"/>
-      <w:r>
-        <w:rPr>
-          <w:lang w:val="de-DE"/>
-        </w:rPr>
-        <w:t xml:space="preserve"> Konzepte</w:t>
+      <w:r>
+        <w:rPr>
+          <w:lang w:val="de-DE"/>
+        </w:rPr>
+        <w:t>Querschnittliche Konzepte</w:t>
       </w:r>
     </w:p>
     <w:p>
@@ -5713,35 +4422,7 @@
         <w:rPr>
           <w:lang w:val="de-DE"/>
         </w:rPr>
-        <w:t xml:space="preserve">Das fachliche Datenmodell beinhaltet die Entitäten, die für das System relevant sind, in diesem Fall Books und Discs (leiten beide von Medium ab), </w:t>
-      </w:r>
-      <w:proofErr w:type="spellStart"/>
-      <w:r>
-        <w:rPr>
-          <w:lang w:val="de-DE"/>
-        </w:rPr>
-        <w:t>Copies</w:t>
-      </w:r>
-      <w:proofErr w:type="spellEnd"/>
-      <w:r>
-        <w:rPr>
-          <w:lang w:val="de-DE"/>
-        </w:rPr>
-        <w:t xml:space="preserve"> sowie Token und User. Die jeweilige Funktion der einzelnen Entitäten ist mittels </w:t>
-      </w:r>
-      <w:proofErr w:type="spellStart"/>
-      <w:r>
-        <w:rPr>
-          <w:lang w:val="de-DE"/>
-        </w:rPr>
-        <w:t>JavaDoc</w:t>
-      </w:r>
-      <w:proofErr w:type="spellEnd"/>
-      <w:r>
-        <w:rPr>
-          <w:lang w:val="de-DE"/>
-        </w:rPr>
-        <w:t xml:space="preserve"> genau beschrieben.</w:t>
+        <w:t>Das fachliche Datenmodell beinhaltet die Entitäten, die für das System relevant sind, in diesem Fall Books und Discs (leiten beide von Medium ab), Copies sowie Token und User. Die jeweilige Funktion der einzelnen Entitäten ist mittels JavaDoc genau beschrieben.</w:t>
       </w:r>
     </w:p>
     <w:p>
@@ -5772,7 +4453,6 @@
           <w:lang w:val="de-DE"/>
         </w:rPr>
       </w:pPr>
-      <w:proofErr w:type="spellStart"/>
       <w:r>
         <w:rPr>
           <w:b/>
@@ -5781,110 +4461,31 @@
         <w:lastRenderedPageBreak/>
         <w:t>Logging</w:t>
       </w:r>
-      <w:proofErr w:type="spellEnd"/>
-    </w:p>
-    <w:p>
-      <w:pPr>
-        <w:rPr>
-          <w:lang w:val="de-DE"/>
-        </w:rPr>
-      </w:pPr>
-      <w:r>
-        <w:rPr>
-          <w:lang w:val="de-DE"/>
-        </w:rPr>
-        <w:t xml:space="preserve">Im gesamten System wird ein </w:t>
-      </w:r>
-      <w:proofErr w:type="spellStart"/>
-      <w:r>
-        <w:rPr>
-          <w:lang w:val="de-DE"/>
-        </w:rPr>
-        <w:t>Logging</w:t>
-      </w:r>
-      <w:proofErr w:type="spellEnd"/>
-      <w:r>
-        <w:rPr>
-          <w:lang w:val="de-DE"/>
-        </w:rPr>
-        <w:t xml:space="preserve">-Tool verwendet (log4j), das dabei hilft, den Programmcode zur </w:t>
-      </w:r>
-      <w:proofErr w:type="spellStart"/>
-      <w:r>
-        <w:rPr>
-          <w:lang w:val="de-DE"/>
-        </w:rPr>
-        <w:t>Runtime</w:t>
-      </w:r>
-      <w:proofErr w:type="spellEnd"/>
-      <w:r>
-        <w:rPr>
-          <w:lang w:val="de-DE"/>
-        </w:rPr>
-        <w:t xml:space="preserve"> verständlicher und besser nachvollziehbar zu machen. log4j wird dabei in den jeweiligen Klassen über einen statischen "</w:t>
-      </w:r>
-      <w:proofErr w:type="spellStart"/>
-      <w:r>
-        <w:rPr>
-          <w:lang w:val="de-DE"/>
-        </w:rPr>
-        <w:t>LogManager</w:t>
-      </w:r>
-      <w:proofErr w:type="spellEnd"/>
-      <w:r>
-        <w:rPr>
-          <w:lang w:val="de-DE"/>
-        </w:rPr>
-        <w:t xml:space="preserve">" initialisiert, der dann für die Ausgabe von Informationen, Fehlern, </w:t>
-      </w:r>
-      <w:proofErr w:type="spellStart"/>
-      <w:proofErr w:type="gramStart"/>
-      <w:r>
-        <w:rPr>
-          <w:lang w:val="de-DE"/>
-        </w:rPr>
-        <w:t>etc</w:t>
-      </w:r>
-      <w:proofErr w:type="spellEnd"/>
-      <w:r>
-        <w:rPr>
-          <w:lang w:val="de-DE"/>
-        </w:rPr>
-        <w:t>...</w:t>
-      </w:r>
-      <w:proofErr w:type="gramEnd"/>
-      <w:r>
-        <w:rPr>
-          <w:lang w:val="de-DE"/>
-        </w:rPr>
-        <w:t xml:space="preserve"> verwendet werden kann.</w:t>
-      </w:r>
-    </w:p>
-    <w:p>
-      <w:pPr>
-        <w:rPr>
-          <w:lang w:val="de-DE"/>
-        </w:rPr>
-      </w:pPr>
-      <w:r>
-        <w:rPr>
-          <w:lang w:val="de-DE"/>
-        </w:rPr>
-        <w:t xml:space="preserve">Das </w:t>
-      </w:r>
-      <w:proofErr w:type="spellStart"/>
-      <w:r>
-        <w:rPr>
-          <w:lang w:val="de-DE"/>
-        </w:rPr>
-        <w:t>Logging</w:t>
-      </w:r>
-      <w:proofErr w:type="spellEnd"/>
-      <w:r>
-        <w:rPr>
-          <w:lang w:val="de-DE"/>
-        </w:rPr>
-        <w:t xml:space="preserve"> wird unter der</w:t>
+    </w:p>
+    <w:p>
+      <w:pPr>
+        <w:rPr>
+          <w:lang w:val="de-DE"/>
+        </w:rPr>
+      </w:pPr>
+      <w:r>
+        <w:rPr>
+          <w:lang w:val="de-DE"/>
+        </w:rPr>
+        <w:t>Im gesamten System wird ein Logging-Tool verwendet (log4j), das dabei hilft, den Programmcode zur Runtime verständlicher und besser nachvollziehbar zu machen. log4j wird dabei in den jeweiligen Klassen über einen statischen "LogManager" initialisiert, der dann für die Ausgabe von Informationen, Fehlern, etc... verwendet werden kann.</w:t>
+      </w:r>
+    </w:p>
+    <w:p>
+      <w:pPr>
+        <w:rPr>
+          <w:lang w:val="de-DE"/>
+        </w:rPr>
+      </w:pPr>
+      <w:r>
+        <w:rPr>
+          <w:lang w:val="de-DE"/>
+        </w:rPr>
+        <w:t>Das Logging wird unter der</w:t>
       </w:r>
     </w:p>
     <w:p>
@@ -5898,48 +4499,7 @@
           <w:lang w:val="de-DE"/>
         </w:rPr>
         <w:tab/>
-      </w:r>
-      <w:proofErr w:type="spellStart"/>
-      <w:r>
-        <w:rPr>
-          <w:lang w:val="de-DE"/>
-        </w:rPr>
-        <w:t>src</w:t>
-      </w:r>
-      <w:proofErr w:type="spellEnd"/>
-      <w:r>
-        <w:rPr>
-          <w:lang w:val="de-DE"/>
-        </w:rPr>
-        <w:t>/</w:t>
-      </w:r>
-      <w:proofErr w:type="spellStart"/>
-      <w:r>
-        <w:rPr>
-          <w:lang w:val="de-DE"/>
-        </w:rPr>
-        <w:t>main</w:t>
-      </w:r>
-      <w:proofErr w:type="spellEnd"/>
-      <w:r>
-        <w:rPr>
-          <w:lang w:val="de-DE"/>
-        </w:rPr>
-        <w:t>/</w:t>
-      </w:r>
-      <w:proofErr w:type="spellStart"/>
-      <w:r>
-        <w:rPr>
-          <w:lang w:val="de-DE"/>
-        </w:rPr>
-        <w:t>resources</w:t>
-      </w:r>
-      <w:proofErr w:type="spellEnd"/>
-      <w:r>
-        <w:rPr>
-          <w:lang w:val="de-DE"/>
-        </w:rPr>
-        <w:t>/log4j2.xml</w:t>
+        <w:t>src/main/resources/log4j2.xml</w:t>
       </w:r>
     </w:p>
     <w:p>
@@ -5994,49 +4554,7 @@
         <w:rPr>
           <w:lang w:val="de-DE"/>
         </w:rPr>
-        <w:t>Um beim Zugriff auf die verschiedenen Schnittstellen der REST-</w:t>
-      </w:r>
-      <w:proofErr w:type="spellStart"/>
-      <w:r>
-        <w:rPr>
-          <w:lang w:val="de-DE"/>
-        </w:rPr>
-        <w:t>Api</w:t>
-      </w:r>
-      <w:proofErr w:type="spellEnd"/>
-      <w:r>
-        <w:rPr>
-          <w:lang w:val="de-DE"/>
-        </w:rPr>
-        <w:t xml:space="preserve"> die Sicherheit der Daten zu gewährleisten, wurde eine </w:t>
-      </w:r>
-      <w:proofErr w:type="spellStart"/>
-      <w:r>
-        <w:rPr>
-          <w:lang w:val="de-DE"/>
-        </w:rPr>
-        <w:t>querschnittliche</w:t>
-      </w:r>
-      <w:proofErr w:type="spellEnd"/>
-      <w:r>
-        <w:rPr>
-          <w:lang w:val="de-DE"/>
-        </w:rPr>
-        <w:t xml:space="preserve"> Authentifizierung implementiert. Jeder Nutzer muss sich zunächst einloggen, wodurch er in den darauffolgenden Aktionen eindeutig identifiziert werden kann. Der unter "Fachliches Datenmodell" genannte Token wird hier einmalig generiert und dient beim Zugriff auf die Ressourcen der zuverlässigen </w:t>
-      </w:r>
-      <w:proofErr w:type="spellStart"/>
-      <w:r>
-        <w:rPr>
-          <w:lang w:val="de-DE"/>
-        </w:rPr>
-        <w:t>Authorisierung</w:t>
-      </w:r>
-      <w:proofErr w:type="spellEnd"/>
-      <w:r>
-        <w:rPr>
-          <w:lang w:val="de-DE"/>
-        </w:rPr>
-        <w:t>.</w:t>
+        <w:t>Um beim Zugriff auf die verschiedenen Schnittstellen der REST-Api die Sicherheit der Daten zu gewährleisten, wurde eine querschnittliche Authentifizierung implementiert. Jeder Nutzer muss sich zunächst einloggen, wodurch er in den darauffolgenden Aktionen eindeutig identifiziert werden kann. Der unter "Fachliches Datenmodell" genannte Token wird hier einmalig generiert und dient beim Zugriff auf die Ressourcen der zuverlässigen Authorisierung.</w:t>
       </w:r>
     </w:p>
     <w:p>
@@ -6064,7 +4582,7 @@
                     </pic:cNvPicPr>
                   </pic:nvPicPr>
                   <pic:blipFill>
-                    <a:blip r:embed="rId26"/>
+                    <a:blip r:embed="rId25"/>
                     <a:stretch>
                       <a:fillRect/>
                     </a:stretch>
@@ -6108,39 +4626,7 @@
           <w:b/>
           <w:lang w:val="de-DE"/>
         </w:rPr>
-        <w:t xml:space="preserve">Einsatz des </w:t>
-      </w:r>
-      <w:proofErr w:type="spellStart"/>
-      <w:r>
-        <w:rPr>
-          <w:b/>
-          <w:lang w:val="de-DE"/>
-        </w:rPr>
-        <w:t>Build</w:t>
-      </w:r>
-      <w:proofErr w:type="spellEnd"/>
-      <w:r>
-        <w:rPr>
-          <w:b/>
-          <w:lang w:val="de-DE"/>
-        </w:rPr>
-        <w:t>-Management-Tools “</w:t>
-      </w:r>
-      <w:proofErr w:type="spellStart"/>
-      <w:r>
-        <w:rPr>
-          <w:b/>
-          <w:lang w:val="de-DE"/>
-        </w:rPr>
-        <w:t>Maven</w:t>
-      </w:r>
-      <w:proofErr w:type="spellEnd"/>
-      <w:r>
-        <w:rPr>
-          <w:b/>
-          <w:lang w:val="de-DE"/>
-        </w:rPr>
-        <w:t>”</w:t>
+        <w:t>Einsatz des Build-Management-Tools “Maven”</w:t>
       </w:r>
     </w:p>
     <w:p>
@@ -6154,41 +4640,31 @@
         <w:rPr>
           <w:lang w:val="de-DE"/>
         </w:rPr>
-        <w:t xml:space="preserve">Für die Einbindung verschiedener Pakete sowie des </w:t>
-      </w:r>
-      <w:proofErr w:type="spellStart"/>
-      <w:r>
-        <w:rPr>
-          <w:lang w:val="de-DE"/>
-        </w:rPr>
-        <w:t>Build</w:t>
-      </w:r>
-      <w:proofErr w:type="spellEnd"/>
-      <w:r>
-        <w:rPr>
-          <w:lang w:val="de-DE"/>
-        </w:rPr>
-        <w:t>-Management wird</w:t>
-      </w:r>
-      <w:r>
-        <w:rPr>
-          <w:lang w:val="de-DE"/>
-        </w:rPr>
-        <w:t xml:space="preserve"> das </w:t>
-      </w:r>
-      <w:proofErr w:type="spellStart"/>
-      <w:r>
-        <w:rPr>
-          <w:lang w:val="de-DE"/>
-        </w:rPr>
-        <w:t>Build</w:t>
-      </w:r>
-      <w:proofErr w:type="spellEnd"/>
-      <w:r>
-        <w:rPr>
-          <w:lang w:val="de-DE"/>
-        </w:rPr>
-        <w:t>-Management-Tools</w:t>
+        <w:t>Für die Einbindung verschiedener Pakete sowie des Build-Management wird</w:t>
+      </w:r>
+      <w:r>
+        <w:rPr>
+          <w:lang w:val="de-DE"/>
+        </w:rPr>
+        <w:t xml:space="preserve"> das Build-Management-Tools</w:t>
+      </w:r>
+      <w:r>
+        <w:rPr>
+          <w:lang w:val="de-DE"/>
+        </w:rPr>
+        <w:t xml:space="preserve"> Maven eingesetzt. Maven wird mittels der “pom.xml” im root-Verzeichnis konfiguriert</w:t>
+      </w:r>
+      <w:r>
+        <w:rPr>
+          <w:lang w:val="de-DE"/>
+        </w:rPr>
+        <w:t xml:space="preserve"> und enthält alle Abhängigkeiten zu Paketen von Drittherstellern</w:t>
+      </w:r>
+      <w:r>
+        <w:rPr>
+          <w:lang w:val="de-DE"/>
+        </w:rPr>
+        <w:t>.</w:t>
       </w:r>
       <w:r>
         <w:rPr>
@@ -6196,136 +4672,12 @@
         </w:rPr>
         <w:t xml:space="preserve"> </w:t>
       </w:r>
-      <w:proofErr w:type="spellStart"/>
-      <w:r>
-        <w:rPr>
-          <w:lang w:val="de-DE"/>
-        </w:rPr>
-        <w:t>Maven</w:t>
-      </w:r>
-      <w:proofErr w:type="spellEnd"/>
-      <w:r>
-        <w:rPr>
-          <w:lang w:val="de-DE"/>
-        </w:rPr>
-        <w:t xml:space="preserve"> eingesetzt. </w:t>
-      </w:r>
-      <w:proofErr w:type="spellStart"/>
-      <w:r>
-        <w:rPr>
-          <w:lang w:val="de-DE"/>
-        </w:rPr>
-        <w:t>Maven</w:t>
-      </w:r>
-      <w:proofErr w:type="spellEnd"/>
-      <w:r>
-        <w:rPr>
-          <w:lang w:val="de-DE"/>
-        </w:rPr>
-        <w:t xml:space="preserve"> wird mittels der “pom.xml” im </w:t>
-      </w:r>
-      <w:proofErr w:type="spellStart"/>
-      <w:r>
-        <w:rPr>
-          <w:lang w:val="de-DE"/>
-        </w:rPr>
-        <w:t>root</w:t>
-      </w:r>
-      <w:proofErr w:type="spellEnd"/>
-      <w:r>
-        <w:rPr>
-          <w:lang w:val="de-DE"/>
-        </w:rPr>
-        <w:t>-Verzeichnis konfiguriert</w:t>
-      </w:r>
-      <w:r>
-        <w:rPr>
-          <w:lang w:val="de-DE"/>
-        </w:rPr>
-        <w:t xml:space="preserve"> und enthält alle Abhängigkeiten zu Paketen von Drittherstellern</w:t>
-      </w:r>
-      <w:r>
-        <w:rPr>
-          <w:lang w:val="de-DE"/>
-        </w:rPr>
-        <w:t>.</w:t>
-      </w:r>
-      <w:r>
-        <w:rPr>
-          <w:lang w:val="de-DE"/>
-        </w:rPr>
-        <w:t xml:space="preserve"> </w:t>
-      </w:r>
-      <w:proofErr w:type="spellStart"/>
       <w:r>
         <w:rPr>
           <w:lang w:val="de-DE"/>
         </w:rPr>
         <w:lastRenderedPageBreak/>
-        <w:t>Maven</w:t>
-      </w:r>
-      <w:proofErr w:type="spellEnd"/>
-      <w:r>
-        <w:rPr>
-          <w:lang w:val="de-DE"/>
-        </w:rPr>
-        <w:t xml:space="preserve"> sorgt dabei für ein einheitliches Library-</w:t>
-      </w:r>
-      <w:proofErr w:type="spellStart"/>
-      <w:r>
-        <w:rPr>
-          <w:lang w:val="de-DE"/>
-        </w:rPr>
-        <w:t>Managemnet</w:t>
-      </w:r>
-      <w:proofErr w:type="spellEnd"/>
-      <w:r>
-        <w:rPr>
-          <w:lang w:val="de-DE"/>
-        </w:rPr>
-        <w:t xml:space="preserve"> sowie einem </w:t>
-      </w:r>
-      <w:proofErr w:type="spellStart"/>
-      <w:r>
-        <w:rPr>
-          <w:lang w:val="de-DE"/>
-        </w:rPr>
-        <w:t>Build</w:t>
-      </w:r>
-      <w:proofErr w:type="spellEnd"/>
-      <w:r>
-        <w:rPr>
-          <w:lang w:val="de-DE"/>
-        </w:rPr>
-        <w:t xml:space="preserve">-Management beim </w:t>
-      </w:r>
-      <w:proofErr w:type="spellStart"/>
-      <w:r>
-        <w:rPr>
-          <w:lang w:val="de-DE"/>
-        </w:rPr>
-        <w:t>Deployment</w:t>
-      </w:r>
-      <w:proofErr w:type="spellEnd"/>
-      <w:r>
-        <w:rPr>
-          <w:lang w:val="de-DE"/>
-        </w:rPr>
-        <w:t xml:space="preserve"> auf </w:t>
-      </w:r>
-      <w:proofErr w:type="spellStart"/>
-      <w:r>
-        <w:rPr>
-          <w:lang w:val="de-DE"/>
-        </w:rPr>
-        <w:t>Heroku</w:t>
-      </w:r>
-      <w:proofErr w:type="spellEnd"/>
-      <w:r>
-        <w:rPr>
-          <w:lang w:val="de-DE"/>
-        </w:rPr>
-        <w:t>.</w:t>
+        <w:t>Maven sorgt dabei für ein einheitliches Library-Managemnet sowie einem Build-Management beim Deployment auf Heroku.</w:t>
       </w:r>
     </w:p>
     <w:p>
@@ -6371,9 +4723,8 @@
           <w:szCs w:val="24"/>
           <w:lang w:val="de-DE"/>
         </w:rPr>
-        <w:t xml:space="preserve">Wie unter dem Punkt Lösungsstrategie bereits beschrieben, ging es bei den Entwurfsentscheidungen vor allem um die Architektur des </w:t>
-      </w:r>
-      <w:proofErr w:type="spellStart"/>
+        <w:t>Wie unter dem Punkt Lösungsstrategie bereits beschrieben, ging es bei den Entwurfsentscheidungen vor allem um die Architektur des WebServices, der den Shareit-Service bereitstellen soll.</w:t>
+      </w:r>
       <w:r>
         <w:rPr>
           <w:rFonts w:asciiTheme="minorHAnsi" w:eastAsiaTheme="minorHAnsi" w:hAnsiTheme="minorHAnsi" w:cstheme="minorBidi"/>
@@ -6384,9 +4735,8 @@
           <w:szCs w:val="24"/>
           <w:lang w:val="de-DE"/>
         </w:rPr>
-        <w:t>WebServices</w:t>
-      </w:r>
-      <w:proofErr w:type="spellEnd"/>
+        <w:t xml:space="preserve"> </w:t>
+      </w:r>
       <w:r>
         <w:rPr>
           <w:rFonts w:asciiTheme="minorHAnsi" w:eastAsiaTheme="minorHAnsi" w:hAnsiTheme="minorHAnsi" w:cstheme="minorBidi"/>
@@ -6397,56 +4747,6 @@
           <w:szCs w:val="24"/>
           <w:lang w:val="de-DE"/>
         </w:rPr>
-        <w:t xml:space="preserve">, der den </w:t>
-      </w:r>
-      <w:proofErr w:type="spellStart"/>
-      <w:r>
-        <w:rPr>
-          <w:rFonts w:asciiTheme="minorHAnsi" w:eastAsiaTheme="minorHAnsi" w:hAnsiTheme="minorHAnsi" w:cstheme="minorBidi"/>
-          <w:b w:val="0"/>
-          <w:bCs w:val="0"/>
-          <w:color w:val="auto"/>
-          <w:sz w:val="24"/>
-          <w:szCs w:val="24"/>
-          <w:lang w:val="de-DE"/>
-        </w:rPr>
-        <w:t>Shareit</w:t>
-      </w:r>
-      <w:proofErr w:type="spellEnd"/>
-      <w:r>
-        <w:rPr>
-          <w:rFonts w:asciiTheme="minorHAnsi" w:eastAsiaTheme="minorHAnsi" w:hAnsiTheme="minorHAnsi" w:cstheme="minorBidi"/>
-          <w:b w:val="0"/>
-          <w:bCs w:val="0"/>
-          <w:color w:val="auto"/>
-          <w:sz w:val="24"/>
-          <w:szCs w:val="24"/>
-          <w:lang w:val="de-DE"/>
-        </w:rPr>
-        <w:t>-Service bereitstellen soll.</w:t>
-      </w:r>
-      <w:r>
-        <w:rPr>
-          <w:rFonts w:asciiTheme="minorHAnsi" w:eastAsiaTheme="minorHAnsi" w:hAnsiTheme="minorHAnsi" w:cstheme="minorBidi"/>
-          <w:b w:val="0"/>
-          <w:bCs w:val="0"/>
-          <w:color w:val="auto"/>
-          <w:sz w:val="24"/>
-          <w:szCs w:val="24"/>
-          <w:lang w:val="de-DE"/>
-        </w:rPr>
-        <w:t xml:space="preserve"> </w:t>
-      </w:r>
-      <w:r>
-        <w:rPr>
-          <w:rFonts w:asciiTheme="minorHAnsi" w:eastAsiaTheme="minorHAnsi" w:hAnsiTheme="minorHAnsi" w:cstheme="minorBidi"/>
-          <w:b w:val="0"/>
-          <w:bCs w:val="0"/>
-          <w:color w:val="auto"/>
-          <w:sz w:val="24"/>
-          <w:szCs w:val="24"/>
-          <w:lang w:val="de-DE"/>
-        </w:rPr>
         <w:t>Hier standen zunächst die Alternative REST und SOAP zur Verfügung, aufgrund der höheren Flexibilität von REST (z.B. JSON und XML verfügbar), wurde letztlich REST ausgewählt.</w:t>
       </w:r>
     </w:p>
@@ -6578,21 +4878,7 @@
         <w:rPr>
           <w:lang w:val="de-DE"/>
         </w:rPr>
-        <w:t xml:space="preserve">Der Qualitätsbaum </w:t>
-      </w:r>
-      <w:proofErr w:type="gramStart"/>
-      <w:r>
-        <w:rPr>
-          <w:lang w:val="de-DE"/>
-        </w:rPr>
-        <w:t>( a</w:t>
-      </w:r>
-      <w:proofErr w:type="gramEnd"/>
-      <w:r>
-        <w:rPr>
-          <w:lang w:val="de-DE"/>
-        </w:rPr>
-        <w:t xml:space="preserve"> la ATAM) mit Qualitätsszenarien an den Blättern.</w:t>
+        <w:t>Der Qualitätsbaum ( a la ATAM) mit Qualitätsszenarien an den Blättern.</w:t>
       </w:r>
     </w:p>
     <w:p>
@@ -6719,7 +5005,7 @@
                     <pic:cNvPicPr/>
                   </pic:nvPicPr>
                   <pic:blipFill>
-                    <a:blip r:embed="rId27"/>
+                    <a:blip r:embed="rId26"/>
                     <a:stretch>
                       <a:fillRect/>
                     </a:stretch>
@@ -6781,21 +5067,7 @@
         <w:rPr>
           <w:lang w:val="de-DE"/>
         </w:rPr>
-        <w:t xml:space="preserve">nicht angemessen wäre. Im Falle eine Erweiterung des </w:t>
-      </w:r>
-      <w:proofErr w:type="spellStart"/>
-      <w:r>
-        <w:rPr>
-          <w:lang w:val="de-DE"/>
-        </w:rPr>
-        <w:t>ShareIt</w:t>
-      </w:r>
-      <w:proofErr w:type="spellEnd"/>
-      <w:r>
-        <w:rPr>
-          <w:lang w:val="de-DE"/>
-        </w:rPr>
-        <w:t xml:space="preserve">-Systems </w:t>
+        <w:t xml:space="preserve">nicht angemessen wäre. Im Falle eine Erweiterung des ShareIt-Systems </w:t>
       </w:r>
       <w:r>
         <w:rPr>
@@ -6807,27 +5079,13 @@
         <w:rPr>
           <w:lang w:val="de-DE"/>
         </w:rPr>
-        <w:t xml:space="preserve"> der Einsatz eines Authentifizierungs-Frameworks wie z. B. </w:t>
-      </w:r>
-      <w:proofErr w:type="spellStart"/>
-      <w:r>
-        <w:rPr>
-          <w:lang w:val="de-DE"/>
-        </w:rPr>
-        <w:t>Open</w:t>
-      </w:r>
-      <w:r>
-        <w:rPr>
-          <w:lang w:val="de-DE"/>
-        </w:rPr>
-        <w:t>ID</w:t>
-      </w:r>
-      <w:proofErr w:type="spellEnd"/>
-      <w:r>
-        <w:rPr>
-          <w:lang w:val="de-DE"/>
-        </w:rPr>
-        <w:t xml:space="preserve"> bzw. OAuth2 neu bewertet werden.</w:t>
+        <w:t xml:space="preserve"> der Einsatz eines Authentifizierungs-Frameworks wie z. B. Open</w:t>
+      </w:r>
+      <w:r>
+        <w:rPr>
+          <w:lang w:val="de-DE"/>
+        </w:rPr>
+        <w:t>ID bzw. OAuth2 neu bewertet werden.</w:t>
       </w:r>
     </w:p>
     <w:p>
@@ -6841,21 +5099,7 @@
         <w:rPr>
           <w:lang w:val="de-DE"/>
         </w:rPr>
-        <w:t xml:space="preserve">Aktuell müssen Benutzer manuell vom Administrations-Team hinzugefügt werden. Eine Registrierung sowie Entfernung eines Accounts im </w:t>
-      </w:r>
-      <w:proofErr w:type="spellStart"/>
-      <w:r>
-        <w:rPr>
-          <w:lang w:val="de-DE"/>
-        </w:rPr>
-        <w:t>ShareIt</w:t>
-      </w:r>
-      <w:proofErr w:type="spellEnd"/>
-      <w:r>
-        <w:rPr>
-          <w:lang w:val="de-DE"/>
-        </w:rPr>
-        <w:t>-System ist für einen Benutzer der REST-Schnittstelle aktuell nicht möglich und wurde aufgrund mangelnder Ressourcen derzeitig noch nicht umgesetzt.</w:t>
+        <w:t>Aktuell müssen Benutzer manuell vom Administrations-Team hinzugefügt werden. Eine Registrierung sowie Entfernung eines Accounts im ShareIt-System ist für einen Benutzer der REST-Schnittstelle aktuell nicht möglich und wurde aufgrund mangelnder Ressourcen derzeitig noch nicht umgesetzt.</w:t>
       </w:r>
     </w:p>
     <w:p>
@@ -6896,11 +5140,9 @@
             <w:pPr>
               <w:pStyle w:val="Compact"/>
             </w:pPr>
-            <w:proofErr w:type="spellStart"/>
             <w:r>
               <w:t>Begriff</w:t>
             </w:r>
-            <w:proofErr w:type="spellEnd"/>
           </w:p>
         </w:tc>
         <w:tc>
@@ -6927,14 +5169,12 @@
             <w:tcW w:w="0" w:type="auto"/>
           </w:tcPr>
           <w:p>
-            <w:proofErr w:type="spellStart"/>
             <w:r>
               <w:rPr>
                 <w:i/>
               </w:rPr>
               <w:t>ShareIt</w:t>
             </w:r>
-            <w:proofErr w:type="spellEnd"/>
           </w:p>
         </w:tc>
         <w:tc>
@@ -6946,16 +5186,8 @@
               <w:rPr>
                 <w:i/>
               </w:rPr>
-              <w:t xml:space="preserve">Name des </w:t>
-            </w:r>
-            <w:proofErr w:type="spellStart"/>
-            <w:r>
-              <w:rPr>
-                <w:i/>
-              </w:rPr>
-              <w:t>Projekts</w:t>
-            </w:r>
-            <w:proofErr w:type="spellEnd"/>
+              <w:t>Name des Projekts</w:t>
+            </w:r>
           </w:p>
         </w:tc>
       </w:tr>
@@ -7068,39 +5300,7 @@
                 <w:i/>
                 <w:lang w:val="de-DE"/>
               </w:rPr>
-              <w:t>(</w:t>
-            </w:r>
-            <w:proofErr w:type="spellStart"/>
-            <w:r>
-              <w:rPr>
-                <w:i/>
-                <w:lang w:val="de-DE"/>
-              </w:rPr>
-              <w:t>Un</w:t>
-            </w:r>
-            <w:proofErr w:type="spellEnd"/>
-            <w:r>
-              <w:rPr>
-                <w:i/>
-                <w:lang w:val="de-DE"/>
-              </w:rPr>
-              <w:t>-)</w:t>
-            </w:r>
-            <w:proofErr w:type="spellStart"/>
-            <w:r>
-              <w:rPr>
-                <w:i/>
-                <w:lang w:val="de-DE"/>
-              </w:rPr>
-              <w:t>Marshalling</w:t>
-            </w:r>
-            <w:proofErr w:type="spellEnd"/>
-            <w:r>
-              <w:rPr>
-                <w:i/>
-                <w:lang w:val="de-DE"/>
-              </w:rPr>
-              <w:t>-Framework von JSON oder XML-Objekten</w:t>
+              <w:t>(Un-)Marshalling-Framework von JSON oder XML-Objekten</w:t>
             </w:r>
           </w:p>
         </w:tc>
@@ -7140,39 +5340,7 @@
                 <w:i/>
                 <w:lang w:val="de-DE"/>
               </w:rPr>
-              <w:t>(De-)</w:t>
-            </w:r>
-            <w:proofErr w:type="spellStart"/>
-            <w:r>
-              <w:rPr>
-                <w:i/>
-                <w:lang w:val="de-DE"/>
-              </w:rPr>
-              <w:t>Serialisieren</w:t>
-            </w:r>
-            <w:proofErr w:type="spellEnd"/>
-            <w:r>
-              <w:rPr>
-                <w:i/>
-                <w:lang w:val="de-DE"/>
-              </w:rPr>
-              <w:t xml:space="preserve"> von Fachklassenobjekten zu </w:t>
-            </w:r>
-            <w:proofErr w:type="gramStart"/>
-            <w:r>
-              <w:rPr>
-                <w:i/>
-                <w:lang w:val="de-DE"/>
-              </w:rPr>
-              <w:t>einem einheitlichem Format</w:t>
-            </w:r>
-            <w:proofErr w:type="gramEnd"/>
-            <w:r>
-              <w:rPr>
-                <w:i/>
-                <w:lang w:val="de-DE"/>
-              </w:rPr>
-              <w:t xml:space="preserve"> (z. B. JSON oder XML)</w:t>
+              <w:t>(De-)Serialisieren von Fachklassenobjekten zu einem einheitlichem Format (z. B. JSON oder XML)</w:t>
             </w:r>
           </w:p>
         </w:tc>
@@ -7210,30 +5378,8 @@
               <w:rPr>
                 <w:i/>
               </w:rPr>
-              <w:t xml:space="preserve">Web-Applications-Container </w:t>
-            </w:r>
-            <w:proofErr w:type="spellStart"/>
-            <w:r>
-              <w:rPr>
-                <w:i/>
-              </w:rPr>
-              <w:t>mit</w:t>
-            </w:r>
-            <w:proofErr w:type="spellEnd"/>
-            <w:r>
-              <w:rPr>
-                <w:i/>
-              </w:rPr>
-              <w:t xml:space="preserve"> Servlet-</w:t>
-            </w:r>
-            <w:proofErr w:type="spellStart"/>
-            <w:r>
-              <w:rPr>
-                <w:i/>
-              </w:rPr>
-              <w:t>Funktionalität</w:t>
-            </w:r>
-            <w:proofErr w:type="spellEnd"/>
+              <w:t>Web-Applications-Container mit Servlet-Funktionalität</w:t>
+            </w:r>
           </w:p>
         </w:tc>
       </w:tr>
@@ -7248,14 +5394,12 @@
                 <w:i/>
               </w:rPr>
             </w:pPr>
-            <w:proofErr w:type="spellStart"/>
             <w:r>
               <w:rPr>
                 <w:i/>
               </w:rPr>
               <w:t>OpenSource</w:t>
             </w:r>
-            <w:proofErr w:type="spellEnd"/>
           </w:p>
         </w:tc>
         <w:tc>
@@ -7268,47 +5412,11 @@
                 <w:i/>
               </w:rPr>
             </w:pPr>
-            <w:proofErr w:type="spellStart"/>
             <w:r>
               <w:rPr>
                 <w:i/>
               </w:rPr>
-              <w:t>Kostenlose</w:t>
-            </w:r>
-            <w:proofErr w:type="spellEnd"/>
-            <w:r>
-              <w:rPr>
-                <w:i/>
-              </w:rPr>
-              <w:t xml:space="preserve"> </w:t>
-            </w:r>
-            <w:proofErr w:type="spellStart"/>
-            <w:r>
-              <w:rPr>
-                <w:i/>
-              </w:rPr>
-              <w:t>sowie</w:t>
-            </w:r>
-            <w:proofErr w:type="spellEnd"/>
-            <w:r>
-              <w:rPr>
-                <w:i/>
-              </w:rPr>
-              <w:t xml:space="preserve"> </w:t>
-            </w:r>
-            <w:proofErr w:type="spellStart"/>
-            <w:r>
-              <w:rPr>
-                <w:i/>
-              </w:rPr>
-              <w:t>quelloffene</w:t>
-            </w:r>
-            <w:proofErr w:type="spellEnd"/>
-            <w:r>
-              <w:rPr>
-                <w:i/>
-              </w:rPr>
-              <w:t xml:space="preserve"> Software</w:t>
+              <w:t>Kostenlose sowie quelloffene Software</w:t>
             </w:r>
           </w:p>
         </w:tc>

</xml_diff>